<commit_message>
- Added timer to door and camera to turn back on / close - added Ai player tag and fixed ICameraController to get references from tags - doubled size of doors
</commit_message>
<xml_diff>
--- a/Prototype01/Assets/Prefabs/prefabs doc.docx
+++ b/Prototype01/Assets/Prefabs/prefabs doc.docx
@@ -99,30 +99,6 @@
         <w:spacing w:before="0"/>
       </w:pPr>
       <w:r>
-        <w:t>Camera</w:t>
-      </w:r>
-    </w:p>
-    <w:p>
-      <w:r>
-        <w:t xml:space="preserve">A single ‘Camera’ from the prefabs folder should be placed in the scene. This camera will have a </w:t>
-      </w:r>
-      <w:proofErr w:type="spellStart"/>
-      <w:r>
-        <w:t>CameraController</w:t>
-      </w:r>
-      <w:proofErr w:type="spellEnd"/>
-      <w:r>
-        <w:t xml:space="preserve"> component that requires references to the two player game objects.</w:t>
-      </w:r>
-      <w:bookmarkStart w:id="0" w:name="_GoBack"/>
-      <w:bookmarkEnd w:id="0"/>
-    </w:p>
-    <w:p>
-      <w:pPr>
-        <w:pStyle w:val="Heading1"/>
-        <w:spacing w:before="0"/>
-      </w:pPr>
-      <w:r>
         <w:t>Robot Player</w:t>
       </w:r>
     </w:p>
@@ -276,7 +252,32 @@
     </w:p>
     <w:p>
       <w:r>
-        <w:t>Ai player may open and close the door with the action button. Door will move upwards one tile block when opened.</w:t>
+        <w:t xml:space="preserve">Ai player may open and close the door with the action button. Door will move upwards </w:t>
+      </w:r>
+      <w:r>
+        <w:t>two</w:t>
+      </w:r>
+      <w:r>
+        <w:t xml:space="preserve"> tile block</w:t>
+      </w:r>
+      <w:r>
+        <w:t>s</w:t>
+      </w:r>
+      <w:bookmarkStart w:id="0" w:name="_GoBack"/>
+      <w:bookmarkEnd w:id="0"/>
+      <w:r>
+        <w:t xml:space="preserve"> when opened.</w:t>
+      </w:r>
+      <w:r>
+        <w:t xml:space="preserve"> The door will close after a small amount of time if it is not currently possessed by the </w:t>
+      </w:r>
+      <w:proofErr w:type="spellStart"/>
+      <w:r>
+        <w:t>ai</w:t>
+      </w:r>
+      <w:proofErr w:type="spellEnd"/>
+      <w:r>
+        <w:t xml:space="preserve"> and the robot player is not underneath it.</w:t>
       </w:r>
     </w:p>
     <w:p>
@@ -289,7 +290,19 @@
     </w:p>
     <w:p>
       <w:r>
-        <w:t xml:space="preserve">Ai player may temporarily disable the camera while holding down the action button. They may also move the camera is pointing by using the direction command. The also implement the </w:t>
+        <w:t xml:space="preserve">Ai player may temporarily disable the camera </w:t>
+      </w:r>
+      <w:r>
+        <w:t>by</w:t>
+      </w:r>
+      <w:r>
+        <w:t xml:space="preserve"> </w:t>
+      </w:r>
+      <w:r>
+        <w:t>pressing the action button. It</w:t>
+      </w:r>
+      <w:r>
+        <w:t xml:space="preserve"> also implement the </w:t>
       </w:r>
       <w:proofErr w:type="spellStart"/>
       <w:r>
@@ -298,6 +311,9 @@
       <w:proofErr w:type="spellEnd"/>
       <w:r>
         <w:t xml:space="preserve"> component (see guards).</w:t>
+      </w:r>
+      <w:r>
+        <w:t xml:space="preserve"> The camera will turn back on after a small amount of time if not currently possessed by the AI player.</w:t>
       </w:r>
     </w:p>
     <w:p>

</xml_diff>

<commit_message>
- fixed up ai sensitivity  - added pan to security cameras
</commit_message>
<xml_diff>
--- a/Prototype01/Assets/Prefabs/prefabs doc.docx
+++ b/Prototype01/Assets/Prefabs/prefabs doc.docx
@@ -263,65 +263,137 @@
       <w:r>
         <w:t>s</w:t>
       </w:r>
+      <w:r>
+        <w:t xml:space="preserve"> when opened.</w:t>
+      </w:r>
+      <w:r>
+        <w:t xml:space="preserve"> The door will close after a small amount of time if it is not currently possessed by the </w:t>
+      </w:r>
+      <w:proofErr w:type="spellStart"/>
+      <w:r>
+        <w:t>ai</w:t>
+      </w:r>
+      <w:proofErr w:type="spellEnd"/>
+      <w:r>
+        <w:t xml:space="preserve"> and the robot player is not underneath it.</w:t>
+      </w:r>
+    </w:p>
+    <w:p>
+      <w:pPr>
+        <w:pStyle w:val="Heading1"/>
+      </w:pPr>
+      <w:r>
+        <w:t>Security Camera</w:t>
+      </w:r>
+    </w:p>
+    <w:p>
+      <w:r>
+        <w:t xml:space="preserve">Ai player may temporarily disable the camera </w:t>
+      </w:r>
+      <w:r>
+        <w:t>by</w:t>
+      </w:r>
+      <w:r>
+        <w:t xml:space="preserve"> </w:t>
+      </w:r>
+      <w:r>
+        <w:t>pressing the action button. It</w:t>
+      </w:r>
+      <w:r>
+        <w:t xml:space="preserve"> also implement the </w:t>
+      </w:r>
+      <w:proofErr w:type="spellStart"/>
+      <w:r>
+        <w:t>FieldOfView</w:t>
+      </w:r>
+      <w:proofErr w:type="spellEnd"/>
+      <w:r>
+        <w:t xml:space="preserve"> component (see guards).</w:t>
+      </w:r>
+      <w:r>
+        <w:t xml:space="preserve"> The camera will turn back on after a small amount of time if not currently possessed by the AI player.</w:t>
+      </w:r>
+    </w:p>
+    <w:p>
+      <w:r>
+        <w:t xml:space="preserve">The </w:t>
+      </w:r>
+      <w:proofErr w:type="spellStart"/>
+      <w:r>
+        <w:t>securityCamera</w:t>
+      </w:r>
+      <w:proofErr w:type="spellEnd"/>
+      <w:r>
+        <w:t xml:space="preserve"> component has three variables, </w:t>
+      </w:r>
+      <w:proofErr w:type="spellStart"/>
+      <w:r>
+        <w:t>startRotation</w:t>
+      </w:r>
+      <w:proofErr w:type="spellEnd"/>
+      <w:r>
+        <w:t xml:space="preserve">, </w:t>
+      </w:r>
+      <w:proofErr w:type="spellStart"/>
+      <w:r>
+        <w:t>endRotation</w:t>
+      </w:r>
+      <w:proofErr w:type="spellEnd"/>
+      <w:r>
+        <w:t xml:space="preserve"> and </w:t>
+      </w:r>
+      <w:proofErr w:type="spellStart"/>
+      <w:r>
+        <w:t>rotationSpeed</w:t>
+      </w:r>
+      <w:proofErr w:type="spellEnd"/>
+      <w:r>
+        <w:t xml:space="preserve">. </w:t>
+      </w:r>
+      <w:proofErr w:type="spellStart"/>
+      <w:r>
+        <w:t>StartRotation</w:t>
+      </w:r>
+      <w:proofErr w:type="spellEnd"/>
+      <w:r>
+        <w:t xml:space="preserve"> and </w:t>
+      </w:r>
+      <w:proofErr w:type="spellStart"/>
+      <w:r>
+        <w:t>endRotation</w:t>
+      </w:r>
+      <w:proofErr w:type="spellEnd"/>
+      <w:r>
+        <w:t xml:space="preserve"> define the angles at which the camera will pan between and will </w:t>
+      </w:r>
+      <w:r>
+        <w:lastRenderedPageBreak/>
+        <w:t xml:space="preserve">override the rotation variable in </w:t>
+      </w:r>
+      <w:proofErr w:type="spellStart"/>
+      <w:r>
+        <w:t>FieldOfView</w:t>
+      </w:r>
+      <w:proofErr w:type="spellEnd"/>
+      <w:r>
+        <w:t xml:space="preserve">. </w:t>
+      </w:r>
+      <w:proofErr w:type="spellStart"/>
+      <w:r>
+        <w:t>RotationSpeed</w:t>
+      </w:r>
+      <w:proofErr w:type="spellEnd"/>
+      <w:r>
+        <w:t xml:space="preserve"> defines how fast the camera pans between these two angles.</w:t>
+      </w:r>
       <w:bookmarkStart w:id="0" w:name="_GoBack"/>
       <w:bookmarkEnd w:id="0"/>
-      <w:r>
-        <w:t xml:space="preserve"> when opened.</w:t>
-      </w:r>
-      <w:r>
-        <w:t xml:space="preserve"> The door will close after a small amount of time if it is not currently possessed by the </w:t>
-      </w:r>
-      <w:proofErr w:type="spellStart"/>
-      <w:r>
-        <w:t>ai</w:t>
-      </w:r>
-      <w:proofErr w:type="spellEnd"/>
-      <w:r>
-        <w:t xml:space="preserve"> and the robot player is not underneath it.</w:t>
-      </w:r>
     </w:p>
     <w:p>
       <w:pPr>
         <w:pStyle w:val="Heading1"/>
       </w:pPr>
       <w:r>
-        <w:t>Security Camera</w:t>
-      </w:r>
-    </w:p>
-    <w:p>
-      <w:r>
-        <w:t xml:space="preserve">Ai player may temporarily disable the camera </w:t>
-      </w:r>
-      <w:r>
-        <w:t>by</w:t>
-      </w:r>
-      <w:r>
-        <w:t xml:space="preserve"> </w:t>
-      </w:r>
-      <w:r>
-        <w:t>pressing the action button. It</w:t>
-      </w:r>
-      <w:r>
-        <w:t xml:space="preserve"> also implement the </w:t>
-      </w:r>
-      <w:proofErr w:type="spellStart"/>
-      <w:r>
-        <w:t>FieldOfView</w:t>
-      </w:r>
-      <w:proofErr w:type="spellEnd"/>
-      <w:r>
-        <w:t xml:space="preserve"> component (see guards).</w:t>
-      </w:r>
-      <w:r>
-        <w:t xml:space="preserve"> The camera will turn back on after a small amount of time if not currently possessed by the AI player.</w:t>
-      </w:r>
-    </w:p>
-    <w:p>
-      <w:pPr>
-        <w:pStyle w:val="Heading1"/>
-      </w:pPr>
-      <w:r>
-        <w:lastRenderedPageBreak/>
         <w:t>Guards</w:t>
       </w:r>
     </w:p>

</xml_diff>

<commit_message>
- Fixed Guard's 'goomba' behaviour - Updated documentation - Begun work on reaction logic framework (the framework is in place, but no full implementation yet)
</commit_message>
<xml_diff>
--- a/Prototype01/Assets/Prefabs/prefabs doc.docx
+++ b/Prototype01/Assets/Prefabs/prefabs doc.docx
@@ -1,6 +1,6 @@
 
 <file path=word/document.xml><?xml version="1.0" encoding="utf-8"?>
-<w:document xmlns:wpc="http://schemas.microsoft.com/office/word/2010/wordprocessingCanvas" xmlns:mc="http://schemas.openxmlformats.org/markup-compatibility/2006" xmlns:o="urn:schemas-microsoft-com:office:office" xmlns:r="http://schemas.openxmlformats.org/officeDocument/2006/relationships" xmlns:m="http://schemas.openxmlformats.org/officeDocument/2006/math" xmlns:v="urn:schemas-microsoft-com:vml" xmlns:wp14="http://schemas.microsoft.com/office/word/2010/wordprocessingDrawing" xmlns:wp="http://schemas.openxmlformats.org/drawingml/2006/wordprocessingDrawing" xmlns:w10="urn:schemas-microsoft-com:office:word" xmlns:w="http://schemas.openxmlformats.org/wordprocessingml/2006/main" xmlns:w14="http://schemas.microsoft.com/office/word/2010/wordml" xmlns:w15="http://schemas.microsoft.com/office/word/2012/wordml" xmlns:wpg="http://schemas.microsoft.com/office/word/2010/wordprocessingGroup" xmlns:wpi="http://schemas.microsoft.com/office/word/2010/wordprocessingInk" xmlns:wne="http://schemas.microsoft.com/office/word/2006/wordml" xmlns:wps="http://schemas.microsoft.com/office/word/2010/wordprocessingShape" mc:Ignorable="w14 w15 wp14">
+<w:document xmlns:wpc="http://schemas.microsoft.com/office/word/2010/wordprocessingCanvas" xmlns:mc="http://schemas.openxmlformats.org/markup-compatibility/2006" xmlns:o="urn:schemas-microsoft-com:office:office" xmlns:r="http://schemas.openxmlformats.org/officeDocument/2006/relationships" xmlns:m="http://schemas.openxmlformats.org/officeDocument/2006/math" xmlns:v="urn:schemas-microsoft-com:vml" xmlns:wp14="http://schemas.microsoft.com/office/word/2010/wordprocessingDrawing" xmlns:wp="http://schemas.openxmlformats.org/drawingml/2006/wordprocessingDrawing" xmlns:w10="urn:schemas-microsoft-com:office:word" xmlns:w="http://schemas.openxmlformats.org/wordprocessingml/2006/main" xmlns:w14="http://schemas.microsoft.com/office/word/2010/wordml" xmlns:wpg="http://schemas.microsoft.com/office/word/2010/wordprocessingGroup" xmlns:wpi="http://schemas.microsoft.com/office/word/2010/wordprocessingInk" xmlns:wne="http://schemas.microsoft.com/office/word/2006/wordml" xmlns:wps="http://schemas.microsoft.com/office/word/2010/wordprocessingShape" mc:Ignorable="w14 wp14">
   <w:body>
     <w:p>
       <w:pPr>
@@ -73,21 +73,7 @@
         <w:rPr>
           <w:b/>
         </w:rPr>
-        <w:t xml:space="preserve">In Partners in Crime, Player Characters and NPCs will occupy the “Characters” layer, and all static objects (e.g. level geometry, crates </w:t>
-      </w:r>
-      <w:proofErr w:type="spellStart"/>
-      <w:r>
-        <w:rPr>
-          <w:b/>
-        </w:rPr>
-        <w:t>etc</w:t>
-      </w:r>
-      <w:proofErr w:type="spellEnd"/>
-      <w:r>
-        <w:rPr>
-          <w:b/>
-        </w:rPr>
-        <w:t xml:space="preserve">) will occupy the “Scenery” layer. </w:t>
+        <w:t xml:space="preserve">In Partners in Crime, Player Characters and NPCs will occupy the “Characters” layer, and all static objects (e.g. level geometry, crates etc) will occupy the “Scenery” layer. </w:t>
       </w:r>
       <w:r>
         <w:t>This will be used in the game code for certain key features such as Line-of-sight detection.</w:t>
@@ -109,15 +95,7 @@
     </w:p>
     <w:p>
       <w:r>
-        <w:t xml:space="preserve">It contains a </w:t>
-      </w:r>
-      <w:proofErr w:type="spellStart"/>
-      <w:r>
-        <w:t>RobotController</w:t>
-      </w:r>
-      <w:proofErr w:type="spellEnd"/>
-      <w:r>
-        <w:t xml:space="preserve"> component that can be used to control its movement:</w:t>
+        <w:t>It contains a RobotController component that can be used to control its movement:</w:t>
       </w:r>
     </w:p>
     <w:p>
@@ -187,59 +165,19 @@
     </w:p>
     <w:p>
       <w:r>
-        <w:t xml:space="preserve">Contains component Ai Controller. Set ‘Occupied Gadget’ to first device that </w:t>
-      </w:r>
-      <w:proofErr w:type="spellStart"/>
-      <w:r>
-        <w:t>ai</w:t>
-      </w:r>
-      <w:proofErr w:type="spellEnd"/>
-      <w:r>
-        <w:t xml:space="preserve"> player will possess (the robot player). Check ‘Debug Controls’ to enable using the mouse to </w:t>
-      </w:r>
-      <w:r>
-        <w:t xml:space="preserve">jump the </w:t>
-      </w:r>
-      <w:proofErr w:type="spellStart"/>
-      <w:r>
-        <w:t>ai</w:t>
-      </w:r>
-      <w:proofErr w:type="spellEnd"/>
-      <w:r>
-        <w:t xml:space="preserve"> around instead of a controller.</w:t>
+        <w:t xml:space="preserve">Contains component Ai Controller. Set ‘Occupied Gadget’ to first device that ai player will possess (the robot player). Check ‘Debug Controls’ to enable using the mouse to </w:t>
+      </w:r>
+      <w:r>
+        <w:t>jump the ai around instead of a controller.</w:t>
       </w:r>
       <w:r>
         <w:br/>
-        <w:t xml:space="preserve">Any object that the </w:t>
-      </w:r>
-      <w:proofErr w:type="spellStart"/>
-      <w:r>
-        <w:t>ai</w:t>
-      </w:r>
-      <w:proofErr w:type="spellEnd"/>
-      <w:r>
-        <w:t xml:space="preserve"> can possess must have a component that implements the interface </w:t>
-      </w:r>
-      <w:proofErr w:type="spellStart"/>
-      <w:r>
-        <w:t>GadgetControllerInterface</w:t>
-      </w:r>
-      <w:proofErr w:type="spellEnd"/>
-      <w:r>
-        <w:t>.</w:t>
-      </w:r>
-    </w:p>
-    <w:p>
-      <w:r>
-        <w:t xml:space="preserve">To interact with gadgets, the player can either use the ‘B’ button on the controller (or the space bar) or can send a direction command with the right analogue stick (or </w:t>
-      </w:r>
-      <w:proofErr w:type="spellStart"/>
-      <w:r>
-        <w:t>wsad</w:t>
-      </w:r>
-      <w:proofErr w:type="spellEnd"/>
-      <w:r>
-        <w:t>) to gadgets that support it.</w:t>
+        <w:t>Any object that the ai can possess must have a component that implements the interface GadgetControllerInterface.</w:t>
+      </w:r>
+    </w:p>
+    <w:p>
+      <w:r>
+        <w:t>To interact with gadgets, the player can either use the ‘B’ button on the controller (or the space bar) or can send a direction command with the right analogue stick (or wsad) to gadgets that support it.</w:t>
       </w:r>
     </w:p>
     <w:p>
@@ -267,15 +205,7 @@
         <w:t xml:space="preserve"> when opened.</w:t>
       </w:r>
       <w:r>
-        <w:t xml:space="preserve"> The door will close after a small amount of time if it is not currently possessed by the </w:t>
-      </w:r>
-      <w:proofErr w:type="spellStart"/>
-      <w:r>
-        <w:t>ai</w:t>
-      </w:r>
-      <w:proofErr w:type="spellEnd"/>
-      <w:r>
-        <w:t xml:space="preserve"> and the robot player is not underneath it.</w:t>
+        <w:t xml:space="preserve"> The door will close after a small amount of time if it is not currently possessed by the ai and the robot player is not underneath it.</w:t>
       </w:r>
     </w:p>
     <w:p>
@@ -300,15 +230,7 @@
         <w:t>pressing the action button. It</w:t>
       </w:r>
       <w:r>
-        <w:t xml:space="preserve"> also implement the </w:t>
-      </w:r>
-      <w:proofErr w:type="spellStart"/>
-      <w:r>
-        <w:t>FieldOfView</w:t>
-      </w:r>
-      <w:proofErr w:type="spellEnd"/>
-      <w:r>
-        <w:t xml:space="preserve"> component (see guards).</w:t>
+        <w:t xml:space="preserve"> also implement the FieldOfView component (see guards).</w:t>
       </w:r>
       <w:r>
         <w:t xml:space="preserve"> The camera will turn back on after a small amount of time if not currently possessed by the AI player.</w:t>
@@ -316,143 +238,42 @@
     </w:p>
     <w:p>
       <w:r>
-        <w:t xml:space="preserve">The </w:t>
-      </w:r>
-      <w:proofErr w:type="spellStart"/>
-      <w:r>
-        <w:t>securityCamera</w:t>
-      </w:r>
-      <w:proofErr w:type="spellEnd"/>
-      <w:r>
-        <w:t xml:space="preserve"> component has three variables, </w:t>
-      </w:r>
-      <w:proofErr w:type="spellStart"/>
-      <w:r>
-        <w:t>startRotation</w:t>
-      </w:r>
-      <w:proofErr w:type="spellEnd"/>
-      <w:r>
-        <w:t xml:space="preserve">, </w:t>
-      </w:r>
-      <w:proofErr w:type="spellStart"/>
-      <w:r>
-        <w:t>endRotation</w:t>
-      </w:r>
-      <w:proofErr w:type="spellEnd"/>
-      <w:r>
-        <w:t xml:space="preserve"> and </w:t>
-      </w:r>
-      <w:proofErr w:type="spellStart"/>
-      <w:r>
-        <w:t>rotationSpeed</w:t>
-      </w:r>
-      <w:proofErr w:type="spellEnd"/>
-      <w:r>
-        <w:t xml:space="preserve">. </w:t>
-      </w:r>
-      <w:proofErr w:type="spellStart"/>
-      <w:r>
-        <w:t>StartRotation</w:t>
-      </w:r>
-      <w:proofErr w:type="spellEnd"/>
-      <w:r>
-        <w:t xml:space="preserve"> and </w:t>
-      </w:r>
-      <w:proofErr w:type="spellStart"/>
-      <w:r>
-        <w:t>endRotation</w:t>
-      </w:r>
-      <w:proofErr w:type="spellEnd"/>
-      <w:r>
-        <w:t xml:space="preserve"> define the angles at which the camera will pan between and will </w:t>
+        <w:t xml:space="preserve">The securityCamera component has three variables, startRotation, endRotation and rotationSpeed. StartRotation and endRotation define the angles at which the camera will pan between and will </w:t>
       </w:r>
       <w:r>
         <w:lastRenderedPageBreak/>
-        <w:t xml:space="preserve">override the rotation variable in </w:t>
-      </w:r>
-      <w:proofErr w:type="spellStart"/>
-      <w:r>
-        <w:t>FieldOfView</w:t>
-      </w:r>
-      <w:proofErr w:type="spellEnd"/>
-      <w:r>
-        <w:t xml:space="preserve">. </w:t>
-      </w:r>
-      <w:proofErr w:type="spellStart"/>
-      <w:r>
-        <w:t>RotationSpeed</w:t>
-      </w:r>
-      <w:proofErr w:type="spellEnd"/>
-      <w:r>
-        <w:t xml:space="preserve"> defines how fast the camera pans between these two angles.</w:t>
+        <w:t>override the rotation variable in FieldOfView. RotationSpeed defines how fast the camera pans between these two angles.</w:t>
+      </w:r>
+    </w:p>
+    <w:p>
+      <w:pPr>
+        <w:pStyle w:val="Heading1"/>
+      </w:pPr>
+      <w:r>
+        <w:t>Guards</w:t>
+      </w:r>
+    </w:p>
+    <w:p>
+      <w:r>
+        <w:t>Guards can be placed from the Robot Guard prefab.</w:t>
+      </w:r>
+      <w:r>
+        <w:t xml:space="preserve"> The important components for the Guard are the GuardController and FieldOfView.</w:t>
+      </w:r>
+    </w:p>
+    <w:p>
+      <w:r>
+        <w:t>The GuardController currently only requires a handle to a PatrolPath (covered later).</w:t>
+      </w:r>
+      <w:r>
+        <w:t xml:space="preserve"> If no PatrolPath is specified, the Guard will simply walk back and forth until he reaches a wall or ledge.</w:t>
       </w:r>
       <w:bookmarkStart w:id="0" w:name="_GoBack"/>
       <w:bookmarkEnd w:id="0"/>
     </w:p>
     <w:p>
-      <w:pPr>
-        <w:pStyle w:val="Heading1"/>
-      </w:pPr>
-      <w:r>
-        <w:t>Guards</w:t>
-      </w:r>
-    </w:p>
-    <w:p>
-      <w:r>
-        <w:t>Guards can be placed from the Robot Guard prefab.</w:t>
-      </w:r>
-      <w:r>
-        <w:t xml:space="preserve"> The important components for the Guard are the </w:t>
-      </w:r>
-      <w:proofErr w:type="spellStart"/>
-      <w:r>
-        <w:t>GuardController</w:t>
-      </w:r>
-      <w:proofErr w:type="spellEnd"/>
-      <w:r>
-        <w:t xml:space="preserve"> and </w:t>
-      </w:r>
-      <w:proofErr w:type="spellStart"/>
-      <w:r>
-        <w:t>FieldOfView</w:t>
-      </w:r>
-      <w:proofErr w:type="spellEnd"/>
-      <w:r>
-        <w:t>.</w:t>
-      </w:r>
-    </w:p>
-    <w:p>
-      <w:r>
-        <w:t xml:space="preserve">The </w:t>
-      </w:r>
-      <w:proofErr w:type="spellStart"/>
-      <w:r>
-        <w:t>GuardController</w:t>
-      </w:r>
-      <w:proofErr w:type="spellEnd"/>
-      <w:r>
-        <w:t xml:space="preserve"> currently only requires a handle to a </w:t>
-      </w:r>
-      <w:proofErr w:type="spellStart"/>
-      <w:r>
-        <w:t>PatrolPath</w:t>
-      </w:r>
-      <w:proofErr w:type="spellEnd"/>
-      <w:r>
-        <w:t xml:space="preserve"> (covered later).</w:t>
-      </w:r>
-    </w:p>
-    <w:p>
-      <w:r>
-        <w:t xml:space="preserve">The </w:t>
-      </w:r>
-      <w:proofErr w:type="spellStart"/>
-      <w:r>
-        <w:t>FieldOfView</w:t>
-      </w:r>
-      <w:proofErr w:type="spellEnd"/>
-      <w:r>
-        <w:t xml:space="preserve"> component has the following properties:</w:t>
+      <w:r>
+        <w:t>The FieldOfView component has the following properties:</w:t>
       </w:r>
     </w:p>
     <w:p>
@@ -584,7 +405,7 @@
 </file>
 
 <file path=word/numbering.xml><?xml version="1.0" encoding="utf-8"?>
-<w:numbering xmlns:wpc="http://schemas.microsoft.com/office/word/2010/wordprocessingCanvas" xmlns:mc="http://schemas.openxmlformats.org/markup-compatibility/2006" xmlns:o="urn:schemas-microsoft-com:office:office" xmlns:r="http://schemas.openxmlformats.org/officeDocument/2006/relationships" xmlns:m="http://schemas.openxmlformats.org/officeDocument/2006/math" xmlns:v="urn:schemas-microsoft-com:vml" xmlns:wp14="http://schemas.microsoft.com/office/word/2010/wordprocessingDrawing" xmlns:wp="http://schemas.openxmlformats.org/drawingml/2006/wordprocessingDrawing" xmlns:w10="urn:schemas-microsoft-com:office:word" xmlns:w="http://schemas.openxmlformats.org/wordprocessingml/2006/main" xmlns:w14="http://schemas.microsoft.com/office/word/2010/wordml" xmlns:w15="http://schemas.microsoft.com/office/word/2012/wordml" xmlns:wpg="http://schemas.microsoft.com/office/word/2010/wordprocessingGroup" xmlns:wpi="http://schemas.microsoft.com/office/word/2010/wordprocessingInk" xmlns:wne="http://schemas.microsoft.com/office/word/2006/wordml" xmlns:wps="http://schemas.microsoft.com/office/word/2010/wordprocessingShape" mc:Ignorable="w14 w15 wp14">
+<w:numbering xmlns:wpc="http://schemas.microsoft.com/office/word/2010/wordprocessingCanvas" xmlns:mc="http://schemas.openxmlformats.org/markup-compatibility/2006" xmlns:o="urn:schemas-microsoft-com:office:office" xmlns:r="http://schemas.openxmlformats.org/officeDocument/2006/relationships" xmlns:m="http://schemas.openxmlformats.org/officeDocument/2006/math" xmlns:v="urn:schemas-microsoft-com:vml" xmlns:wp14="http://schemas.microsoft.com/office/word/2010/wordprocessingDrawing" xmlns:wp="http://schemas.openxmlformats.org/drawingml/2006/wordprocessingDrawing" xmlns:w10="urn:schemas-microsoft-com:office:word" xmlns:w="http://schemas.openxmlformats.org/wordprocessingml/2006/main" xmlns:w14="http://schemas.microsoft.com/office/word/2010/wordml" xmlns:wpg="http://schemas.microsoft.com/office/word/2010/wordprocessingGroup" xmlns:wpi="http://schemas.microsoft.com/office/word/2010/wordprocessingInk" xmlns:wne="http://schemas.microsoft.com/office/word/2006/wordml" xmlns:wps="http://schemas.microsoft.com/office/word/2010/wordprocessingShape" mc:Ignorable="w14 wp14">
   <w:abstractNum w:abstractNumId="0">
     <w:nsid w:val="064C31DA"/>
     <w:multiLevelType w:val="hybridMultilevel"/>
@@ -1052,7 +873,7 @@
 </file>
 
 <file path=word/styles.xml><?xml version="1.0" encoding="utf-8"?>
-<w:styles xmlns:mc="http://schemas.openxmlformats.org/markup-compatibility/2006" xmlns:r="http://schemas.openxmlformats.org/officeDocument/2006/relationships" xmlns:w="http://schemas.openxmlformats.org/wordprocessingml/2006/main" xmlns:w14="http://schemas.microsoft.com/office/word/2010/wordml" xmlns:w15="http://schemas.microsoft.com/office/word/2012/wordml" mc:Ignorable="w14 w15">
+<w:styles xmlns:mc="http://schemas.openxmlformats.org/markup-compatibility/2006" xmlns:r="http://schemas.openxmlformats.org/officeDocument/2006/relationships" xmlns:w="http://schemas.openxmlformats.org/wordprocessingml/2006/main" xmlns:w14="http://schemas.microsoft.com/office/word/2010/wordml" mc:Ignorable="w14">
   <w:docDefaults>
     <w:rPrDefault>
       <w:rPr>
@@ -1068,378 +889,414 @@
       </w:pPr>
     </w:pPrDefault>
   </w:docDefaults>
-  <w:latentStyles w:defLockedState="0" w:defUIPriority="99" w:defSemiHidden="0" w:defUnhideWhenUsed="0" w:defQFormat="0" w:count="371">
-    <w:lsdException w:name="Normal" w:uiPriority="0" w:qFormat="1"/>
-    <w:lsdException w:name="heading 1" w:uiPriority="9" w:qFormat="1"/>
-    <w:lsdException w:name="heading 2" w:semiHidden="1" w:uiPriority="9" w:unhideWhenUsed="1" w:qFormat="1"/>
-    <w:lsdException w:name="heading 3" w:semiHidden="1" w:uiPriority="9" w:unhideWhenUsed="1" w:qFormat="1"/>
-    <w:lsdException w:name="heading 4" w:semiHidden="1" w:uiPriority="9" w:unhideWhenUsed="1" w:qFormat="1"/>
-    <w:lsdException w:name="heading 5" w:semiHidden="1" w:uiPriority="9" w:unhideWhenUsed="1" w:qFormat="1"/>
-    <w:lsdException w:name="heading 6" w:semiHidden="1" w:uiPriority="9" w:unhideWhenUsed="1" w:qFormat="1"/>
-    <w:lsdException w:name="heading 7" w:semiHidden="1" w:uiPriority="9" w:unhideWhenUsed="1" w:qFormat="1"/>
-    <w:lsdException w:name="heading 8" w:semiHidden="1" w:uiPriority="9" w:unhideWhenUsed="1" w:qFormat="1"/>
-    <w:lsdException w:name="heading 9" w:semiHidden="1" w:uiPriority="9" w:unhideWhenUsed="1" w:qFormat="1"/>
-    <w:lsdException w:name="index 1" w:semiHidden="1" w:unhideWhenUsed="1"/>
-    <w:lsdException w:name="index 2" w:semiHidden="1" w:unhideWhenUsed="1"/>
-    <w:lsdException w:name="index 3" w:semiHidden="1" w:unhideWhenUsed="1"/>
-    <w:lsdException w:name="index 4" w:semiHidden="1" w:unhideWhenUsed="1"/>
-    <w:lsdException w:name="index 5" w:semiHidden="1" w:unhideWhenUsed="1"/>
-    <w:lsdException w:name="index 6" w:semiHidden="1" w:unhideWhenUsed="1"/>
-    <w:lsdException w:name="index 7" w:semiHidden="1" w:unhideWhenUsed="1"/>
-    <w:lsdException w:name="index 8" w:semiHidden="1" w:unhideWhenUsed="1"/>
-    <w:lsdException w:name="index 9" w:semiHidden="1" w:unhideWhenUsed="1"/>
-    <w:lsdException w:name="toc 1" w:semiHidden="1" w:uiPriority="39" w:unhideWhenUsed="1"/>
-    <w:lsdException w:name="toc 2" w:semiHidden="1" w:uiPriority="39" w:unhideWhenUsed="1"/>
-    <w:lsdException w:name="toc 3" w:semiHidden="1" w:uiPriority="39" w:unhideWhenUsed="1"/>
-    <w:lsdException w:name="toc 4" w:semiHidden="1" w:uiPriority="39" w:unhideWhenUsed="1"/>
-    <w:lsdException w:name="toc 5" w:semiHidden="1" w:uiPriority="39" w:unhideWhenUsed="1"/>
-    <w:lsdException w:name="toc 6" w:semiHidden="1" w:uiPriority="39" w:unhideWhenUsed="1"/>
-    <w:lsdException w:name="toc 7" w:semiHidden="1" w:uiPriority="39" w:unhideWhenUsed="1"/>
-    <w:lsdException w:name="toc 8" w:semiHidden="1" w:uiPriority="39" w:unhideWhenUsed="1"/>
-    <w:lsdException w:name="toc 9" w:semiHidden="1" w:uiPriority="39" w:unhideWhenUsed="1"/>
-    <w:lsdException w:name="Normal Indent" w:semiHidden="1" w:unhideWhenUsed="1"/>
-    <w:lsdException w:name="footnote text" w:semiHidden="1" w:unhideWhenUsed="1"/>
-    <w:lsdException w:name="annotation text" w:semiHidden="1" w:unhideWhenUsed="1"/>
-    <w:lsdException w:name="header" w:semiHidden="1" w:unhideWhenUsed="1"/>
-    <w:lsdException w:name="footer" w:semiHidden="1" w:unhideWhenUsed="1"/>
-    <w:lsdException w:name="index heading" w:semiHidden="1" w:unhideWhenUsed="1"/>
-    <w:lsdException w:name="caption" w:semiHidden="1" w:uiPriority="35" w:unhideWhenUsed="1" w:qFormat="1"/>
-    <w:lsdException w:name="table of figures" w:semiHidden="1" w:unhideWhenUsed="1"/>
-    <w:lsdException w:name="envelope address" w:semiHidden="1" w:unhideWhenUsed="1"/>
-    <w:lsdException w:name="envelope return" w:semiHidden="1" w:unhideWhenUsed="1"/>
-    <w:lsdException w:name="footnote reference" w:semiHidden="1" w:unhideWhenUsed="1"/>
-    <w:lsdException w:name="annotation reference" w:semiHidden="1" w:unhideWhenUsed="1"/>
-    <w:lsdException w:name="line number" w:semiHidden="1" w:unhideWhenUsed="1"/>
-    <w:lsdException w:name="page number" w:semiHidden="1" w:unhideWhenUsed="1"/>
-    <w:lsdException w:name="endnote reference" w:semiHidden="1" w:unhideWhenUsed="1"/>
-    <w:lsdException w:name="endnote text" w:semiHidden="1" w:unhideWhenUsed="1"/>
-    <w:lsdException w:name="table of authorities" w:semiHidden="1" w:unhideWhenUsed="1"/>
-    <w:lsdException w:name="macro" w:semiHidden="1" w:unhideWhenUsed="1"/>
-    <w:lsdException w:name="toa heading" w:semiHidden="1" w:unhideWhenUsed="1"/>
-    <w:lsdException w:name="List" w:semiHidden="1" w:unhideWhenUsed="1"/>
-    <w:lsdException w:name="List Bullet" w:semiHidden="1" w:unhideWhenUsed="1"/>
-    <w:lsdException w:name="List Number" w:semiHidden="1" w:unhideWhenUsed="1"/>
-    <w:lsdException w:name="List 2" w:semiHidden="1" w:unhideWhenUsed="1"/>
-    <w:lsdException w:name="List 3" w:semiHidden="1" w:unhideWhenUsed="1"/>
-    <w:lsdException w:name="List 4" w:semiHidden="1" w:unhideWhenUsed="1"/>
-    <w:lsdException w:name="List 5" w:semiHidden="1" w:unhideWhenUsed="1"/>
-    <w:lsdException w:name="List Bullet 2" w:semiHidden="1" w:unhideWhenUsed="1"/>
-    <w:lsdException w:name="List Bullet 3" w:semiHidden="1" w:unhideWhenUsed="1"/>
-    <w:lsdException w:name="List Bullet 4" w:semiHidden="1" w:unhideWhenUsed="1"/>
-    <w:lsdException w:name="List Bullet 5" w:semiHidden="1" w:unhideWhenUsed="1"/>
-    <w:lsdException w:name="List Number 2" w:semiHidden="1" w:unhideWhenUsed="1"/>
-    <w:lsdException w:name="List Number 3" w:semiHidden="1" w:unhideWhenUsed="1"/>
-    <w:lsdException w:name="List Number 4" w:semiHidden="1" w:unhideWhenUsed="1"/>
-    <w:lsdException w:name="List Number 5" w:semiHidden="1" w:unhideWhenUsed="1"/>
-    <w:lsdException w:name="Title" w:uiPriority="10" w:qFormat="1"/>
-    <w:lsdException w:name="Closing" w:semiHidden="1" w:unhideWhenUsed="1"/>
-    <w:lsdException w:name="Signature" w:semiHidden="1" w:unhideWhenUsed="1"/>
-    <w:lsdException w:name="Default Paragraph Font" w:semiHidden="1" w:uiPriority="1" w:unhideWhenUsed="1"/>
-    <w:lsdException w:name="Body Text" w:semiHidden="1" w:unhideWhenUsed="1"/>
-    <w:lsdException w:name="Body Text Indent" w:semiHidden="1" w:unhideWhenUsed="1"/>
-    <w:lsdException w:name="List Continue" w:semiHidden="1" w:unhideWhenUsed="1"/>
-    <w:lsdException w:name="List Continue 2" w:semiHidden="1" w:unhideWhenUsed="1"/>
-    <w:lsdException w:name="List Continue 3" w:semiHidden="1" w:unhideWhenUsed="1"/>
-    <w:lsdException w:name="List Continue 4" w:semiHidden="1" w:unhideWhenUsed="1"/>
-    <w:lsdException w:name="List Continue 5" w:semiHidden="1" w:unhideWhenUsed="1"/>
-    <w:lsdException w:name="Message Header" w:semiHidden="1" w:unhideWhenUsed="1"/>
-    <w:lsdException w:name="Subtitle" w:uiPriority="11" w:qFormat="1"/>
-    <w:lsdException w:name="Salutation" w:semiHidden="1" w:unhideWhenUsed="1"/>
-    <w:lsdException w:name="Date" w:semiHidden="1" w:unhideWhenUsed="1"/>
-    <w:lsdException w:name="Body Text First Indent" w:semiHidden="1" w:unhideWhenUsed="1"/>
-    <w:lsdException w:name="Body Text First Indent 2" w:semiHidden="1" w:unhideWhenUsed="1"/>
-    <w:lsdException w:name="Note Heading" w:semiHidden="1" w:unhideWhenUsed="1"/>
-    <w:lsdException w:name="Body Text 2" w:semiHidden="1" w:unhideWhenUsed="1"/>
-    <w:lsdException w:name="Body Text 3" w:semiHidden="1" w:unhideWhenUsed="1"/>
-    <w:lsdException w:name="Body Text Indent 2" w:semiHidden="1" w:unhideWhenUsed="1"/>
-    <w:lsdException w:name="Body Text Indent 3" w:semiHidden="1" w:unhideWhenUsed="1"/>
-    <w:lsdException w:name="Block Text" w:semiHidden="1" w:unhideWhenUsed="1"/>
-    <w:lsdException w:name="Hyperlink" w:semiHidden="1" w:unhideWhenUsed="1"/>
-    <w:lsdException w:name="FollowedHyperlink" w:semiHidden="1" w:unhideWhenUsed="1"/>
-    <w:lsdException w:name="Strong" w:uiPriority="22" w:qFormat="1"/>
-    <w:lsdException w:name="Emphasis" w:uiPriority="20" w:qFormat="1"/>
-    <w:lsdException w:name="Document Map" w:semiHidden="1" w:unhideWhenUsed="1"/>
-    <w:lsdException w:name="Plain Text" w:semiHidden="1" w:unhideWhenUsed="1"/>
-    <w:lsdException w:name="E-mail Signature" w:semiHidden="1" w:unhideWhenUsed="1"/>
-    <w:lsdException w:name="HTML Top of Form" w:semiHidden="1" w:unhideWhenUsed="1"/>
-    <w:lsdException w:name="HTML Bottom of Form" w:semiHidden="1" w:unhideWhenUsed="1"/>
-    <w:lsdException w:name="Normal (Web)" w:semiHidden="1" w:unhideWhenUsed="1"/>
-    <w:lsdException w:name="HTML Acronym" w:semiHidden="1" w:unhideWhenUsed="1"/>
-    <w:lsdException w:name="HTML Address" w:semiHidden="1" w:unhideWhenUsed="1"/>
-    <w:lsdException w:name="HTML Cite" w:semiHidden="1" w:unhideWhenUsed="1"/>
-    <w:lsdException w:name="HTML Code" w:semiHidden="1" w:unhideWhenUsed="1"/>
-    <w:lsdException w:name="HTML Definition" w:semiHidden="1" w:unhideWhenUsed="1"/>
-    <w:lsdException w:name="HTML Keyboard" w:semiHidden="1" w:unhideWhenUsed="1"/>
-    <w:lsdException w:name="HTML Preformatted" w:semiHidden="1" w:unhideWhenUsed="1"/>
-    <w:lsdException w:name="HTML Sample" w:semiHidden="1" w:unhideWhenUsed="1"/>
-    <w:lsdException w:name="HTML Typewriter" w:semiHidden="1" w:unhideWhenUsed="1"/>
-    <w:lsdException w:name="HTML Variable" w:semiHidden="1" w:unhideWhenUsed="1"/>
-    <w:lsdException w:name="Normal Table" w:semiHidden="1" w:unhideWhenUsed="1"/>
-    <w:lsdException w:name="annotation subject" w:semiHidden="1" w:unhideWhenUsed="1"/>
-    <w:lsdException w:name="No List" w:semiHidden="1" w:unhideWhenUsed="1"/>
-    <w:lsdException w:name="Outline List 1" w:semiHidden="1" w:unhideWhenUsed="1"/>
-    <w:lsdException w:name="Outline List 2" w:semiHidden="1" w:unhideWhenUsed="1"/>
-    <w:lsdException w:name="Outline List 3" w:semiHidden="1" w:unhideWhenUsed="1"/>
-    <w:lsdException w:name="Table Simple 1" w:semiHidden="1" w:unhideWhenUsed="1"/>
-    <w:lsdException w:name="Table Simple 2" w:semiHidden="1" w:unhideWhenUsed="1"/>
-    <w:lsdException w:name="Table Simple 3" w:semiHidden="1" w:unhideWhenUsed="1"/>
-    <w:lsdException w:name="Table Classic 1" w:semiHidden="1" w:unhideWhenUsed="1"/>
-    <w:lsdException w:name="Table Classic 2" w:semiHidden="1" w:unhideWhenUsed="1"/>
-    <w:lsdException w:name="Table Classic 3" w:semiHidden="1" w:unhideWhenUsed="1"/>
-    <w:lsdException w:name="Table Classic 4" w:semiHidden="1" w:unhideWhenUsed="1"/>
-    <w:lsdException w:name="Table Colorful 1" w:semiHidden="1" w:unhideWhenUsed="1"/>
-    <w:lsdException w:name="Table Colorful 2" w:semiHidden="1" w:unhideWhenUsed="1"/>
-    <w:lsdException w:name="Table Colorful 3" w:semiHidden="1" w:unhideWhenUsed="1"/>
-    <w:lsdException w:name="Table Columns 1" w:semiHidden="1" w:unhideWhenUsed="1"/>
-    <w:lsdException w:name="Table Columns 2" w:semiHidden="1" w:unhideWhenUsed="1"/>
-    <w:lsdException w:name="Table Columns 3" w:semiHidden="1" w:unhideWhenUsed="1"/>
-    <w:lsdException w:name="Table Columns 4" w:semiHidden="1" w:unhideWhenUsed="1"/>
-    <w:lsdException w:name="Table Columns 5" w:semiHidden="1" w:unhideWhenUsed="1"/>
-    <w:lsdException w:name="Table Grid 1" w:semiHidden="1" w:unhideWhenUsed="1"/>
-    <w:lsdException w:name="Table Grid 2" w:semiHidden="1" w:unhideWhenUsed="1"/>
-    <w:lsdException w:name="Table Grid 3" w:semiHidden="1" w:unhideWhenUsed="1"/>
-    <w:lsdException w:name="Table Grid 4" w:semiHidden="1" w:unhideWhenUsed="1"/>
-    <w:lsdException w:name="Table Grid 5" w:semiHidden="1" w:unhideWhenUsed="1"/>
-    <w:lsdException w:name="Table Grid 6" w:semiHidden="1" w:unhideWhenUsed="1"/>
-    <w:lsdException w:name="Table Grid 7" w:semiHidden="1" w:unhideWhenUsed="1"/>
-    <w:lsdException w:name="Table Grid 8" w:semiHidden="1" w:unhideWhenUsed="1"/>
-    <w:lsdException w:name="Table List 1" w:semiHidden="1" w:unhideWhenUsed="1"/>
-    <w:lsdException w:name="Table List 2" w:semiHidden="1" w:unhideWhenUsed="1"/>
-    <w:lsdException w:name="Table List 3" w:semiHidden="1" w:unhideWhenUsed="1"/>
-    <w:lsdException w:name="Table List 4" w:semiHidden="1" w:unhideWhenUsed="1"/>
-    <w:lsdException w:name="Table List 5" w:semiHidden="1" w:unhideWhenUsed="1"/>
-    <w:lsdException w:name="Table List 6" w:semiHidden="1" w:unhideWhenUsed="1"/>
-    <w:lsdException w:name="Table List 7" w:semiHidden="1" w:unhideWhenUsed="1"/>
-    <w:lsdException w:name="Table List 8" w:semiHidden="1" w:unhideWhenUsed="1"/>
-    <w:lsdException w:name="Table 3D effects 1" w:semiHidden="1" w:unhideWhenUsed="1"/>
-    <w:lsdException w:name="Table 3D effects 2" w:semiHidden="1" w:unhideWhenUsed="1"/>
-    <w:lsdException w:name="Table 3D effects 3" w:semiHidden="1" w:unhideWhenUsed="1"/>
-    <w:lsdException w:name="Table Contemporary" w:semiHidden="1" w:unhideWhenUsed="1"/>
-    <w:lsdException w:name="Table Elegant" w:semiHidden="1" w:unhideWhenUsed="1"/>
-    <w:lsdException w:name="Table Professional" w:semiHidden="1" w:unhideWhenUsed="1"/>
-    <w:lsdException w:name="Table Subtle 1" w:semiHidden="1" w:unhideWhenUsed="1"/>
-    <w:lsdException w:name="Table Subtle 2" w:semiHidden="1" w:unhideWhenUsed="1"/>
-    <w:lsdException w:name="Table Web 1" w:semiHidden="1" w:unhideWhenUsed="1"/>
-    <w:lsdException w:name="Table Web 2" w:semiHidden="1" w:unhideWhenUsed="1"/>
-    <w:lsdException w:name="Table Web 3" w:semiHidden="1" w:unhideWhenUsed="1"/>
-    <w:lsdException w:name="Balloon Text" w:semiHidden="1" w:unhideWhenUsed="1"/>
-    <w:lsdException w:name="Table Grid" w:uiPriority="39"/>
-    <w:lsdException w:name="Table Theme" w:semiHidden="1" w:unhideWhenUsed="1"/>
-    <w:lsdException w:name="Placeholder Text" w:semiHidden="1"/>
-    <w:lsdException w:name="No Spacing" w:uiPriority="1" w:qFormat="1"/>
-    <w:lsdException w:name="Light Shading" w:uiPriority="60"/>
-    <w:lsdException w:name="Light List" w:uiPriority="61"/>
-    <w:lsdException w:name="Light Grid" w:uiPriority="62"/>
-    <w:lsdException w:name="Medium Shading 1" w:uiPriority="63"/>
-    <w:lsdException w:name="Medium Shading 2" w:uiPriority="64"/>
-    <w:lsdException w:name="Medium List 1" w:uiPriority="65"/>
-    <w:lsdException w:name="Medium List 2" w:uiPriority="66"/>
-    <w:lsdException w:name="Medium Grid 1" w:uiPriority="67"/>
-    <w:lsdException w:name="Medium Grid 2" w:uiPriority="68"/>
-    <w:lsdException w:name="Medium Grid 3" w:uiPriority="69"/>
-    <w:lsdException w:name="Dark List" w:uiPriority="70"/>
-    <w:lsdException w:name="Colorful Shading" w:uiPriority="71"/>
-    <w:lsdException w:name="Colorful List" w:uiPriority="72"/>
-    <w:lsdException w:name="Colorful Grid" w:uiPriority="73"/>
-    <w:lsdException w:name="Light Shading Accent 1" w:uiPriority="60"/>
-    <w:lsdException w:name="Light List Accent 1" w:uiPriority="61"/>
-    <w:lsdException w:name="Light Grid Accent 1" w:uiPriority="62"/>
-    <w:lsdException w:name="Medium Shading 1 Accent 1" w:uiPriority="63"/>
-    <w:lsdException w:name="Medium Shading 2 Accent 1" w:uiPriority="64"/>
-    <w:lsdException w:name="Medium List 1 Accent 1" w:uiPriority="65"/>
-    <w:lsdException w:name="Revision" w:semiHidden="1"/>
-    <w:lsdException w:name="List Paragraph" w:uiPriority="34" w:qFormat="1"/>
-    <w:lsdException w:name="Quote" w:uiPriority="29" w:qFormat="1"/>
-    <w:lsdException w:name="Intense Quote" w:uiPriority="30" w:qFormat="1"/>
-    <w:lsdException w:name="Medium List 2 Accent 1" w:uiPriority="66"/>
-    <w:lsdException w:name="Medium Grid 1 Accent 1" w:uiPriority="67"/>
-    <w:lsdException w:name="Medium Grid 2 Accent 1" w:uiPriority="68"/>
-    <w:lsdException w:name="Medium Grid 3 Accent 1" w:uiPriority="69"/>
-    <w:lsdException w:name="Dark List Accent 1" w:uiPriority="70"/>
-    <w:lsdException w:name="Colorful Shading Accent 1" w:uiPriority="71"/>
-    <w:lsdException w:name="Colorful List Accent 1" w:uiPriority="72"/>
-    <w:lsdException w:name="Colorful Grid Accent 1" w:uiPriority="73"/>
-    <w:lsdException w:name="Light Shading Accent 2" w:uiPriority="60"/>
-    <w:lsdException w:name="Light List Accent 2" w:uiPriority="61"/>
-    <w:lsdException w:name="Light Grid Accent 2" w:uiPriority="62"/>
-    <w:lsdException w:name="Medium Shading 1 Accent 2" w:uiPriority="63"/>
-    <w:lsdException w:name="Medium Shading 2 Accent 2" w:uiPriority="64"/>
-    <w:lsdException w:name="Medium List 1 Accent 2" w:uiPriority="65"/>
-    <w:lsdException w:name="Medium List 2 Accent 2" w:uiPriority="66"/>
-    <w:lsdException w:name="Medium Grid 1 Accent 2" w:uiPriority="67"/>
-    <w:lsdException w:name="Medium Grid 2 Accent 2" w:uiPriority="68"/>
-    <w:lsdException w:name="Medium Grid 3 Accent 2" w:uiPriority="69"/>
-    <w:lsdException w:name="Dark List Accent 2" w:uiPriority="70"/>
-    <w:lsdException w:name="Colorful Shading Accent 2" w:uiPriority="71"/>
-    <w:lsdException w:name="Colorful List Accent 2" w:uiPriority="72"/>
-    <w:lsdException w:name="Colorful Grid Accent 2" w:uiPriority="73"/>
-    <w:lsdException w:name="Light Shading Accent 3" w:uiPriority="60"/>
-    <w:lsdException w:name="Light List Accent 3" w:uiPriority="61"/>
-    <w:lsdException w:name="Light Grid Accent 3" w:uiPriority="62"/>
-    <w:lsdException w:name="Medium Shading 1 Accent 3" w:uiPriority="63"/>
-    <w:lsdException w:name="Medium Shading 2 Accent 3" w:uiPriority="64"/>
-    <w:lsdException w:name="Medium List 1 Accent 3" w:uiPriority="65"/>
-    <w:lsdException w:name="Medium List 2 Accent 3" w:uiPriority="66"/>
-    <w:lsdException w:name="Medium Grid 1 Accent 3" w:uiPriority="67"/>
-    <w:lsdException w:name="Medium Grid 2 Accent 3" w:uiPriority="68"/>
-    <w:lsdException w:name="Medium Grid 3 Accent 3" w:uiPriority="69"/>
-    <w:lsdException w:name="Dark List Accent 3" w:uiPriority="70"/>
-    <w:lsdException w:name="Colorful Shading Accent 3" w:uiPriority="71"/>
-    <w:lsdException w:name="Colorful List Accent 3" w:uiPriority="72"/>
-    <w:lsdException w:name="Colorful Grid Accent 3" w:uiPriority="73"/>
-    <w:lsdException w:name="Light Shading Accent 4" w:uiPriority="60"/>
-    <w:lsdException w:name="Light List Accent 4" w:uiPriority="61"/>
-    <w:lsdException w:name="Light Grid Accent 4" w:uiPriority="62"/>
-    <w:lsdException w:name="Medium Shading 1 Accent 4" w:uiPriority="63"/>
-    <w:lsdException w:name="Medium Shading 2 Accent 4" w:uiPriority="64"/>
-    <w:lsdException w:name="Medium List 1 Accent 4" w:uiPriority="65"/>
-    <w:lsdException w:name="Medium List 2 Accent 4" w:uiPriority="66"/>
-    <w:lsdException w:name="Medium Grid 1 Accent 4" w:uiPriority="67"/>
-    <w:lsdException w:name="Medium Grid 2 Accent 4" w:uiPriority="68"/>
-    <w:lsdException w:name="Medium Grid 3 Accent 4" w:uiPriority="69"/>
-    <w:lsdException w:name="Dark List Accent 4" w:uiPriority="70"/>
-    <w:lsdException w:name="Colorful Shading Accent 4" w:uiPriority="71"/>
-    <w:lsdException w:name="Colorful List Accent 4" w:uiPriority="72"/>
-    <w:lsdException w:name="Colorful Grid Accent 4" w:uiPriority="73"/>
-    <w:lsdException w:name="Light Shading Accent 5" w:uiPriority="60"/>
-    <w:lsdException w:name="Light List Accent 5" w:uiPriority="61"/>
-    <w:lsdException w:name="Light Grid Accent 5" w:uiPriority="62"/>
-    <w:lsdException w:name="Medium Shading 1 Accent 5" w:uiPriority="63"/>
-    <w:lsdException w:name="Medium Shading 2 Accent 5" w:uiPriority="64"/>
-    <w:lsdException w:name="Medium List 1 Accent 5" w:uiPriority="65"/>
-    <w:lsdException w:name="Medium List 2 Accent 5" w:uiPriority="66"/>
-    <w:lsdException w:name="Medium Grid 1 Accent 5" w:uiPriority="67"/>
-    <w:lsdException w:name="Medium Grid 2 Accent 5" w:uiPriority="68"/>
-    <w:lsdException w:name="Medium Grid 3 Accent 5" w:uiPriority="69"/>
-    <w:lsdException w:name="Dark List Accent 5" w:uiPriority="70"/>
-    <w:lsdException w:name="Colorful Shading Accent 5" w:uiPriority="71"/>
-    <w:lsdException w:name="Colorful List Accent 5" w:uiPriority="72"/>
-    <w:lsdException w:name="Colorful Grid Accent 5" w:uiPriority="73"/>
-    <w:lsdException w:name="Light Shading Accent 6" w:uiPriority="60"/>
-    <w:lsdException w:name="Light List Accent 6" w:uiPriority="61"/>
-    <w:lsdException w:name="Light Grid Accent 6" w:uiPriority="62"/>
-    <w:lsdException w:name="Medium Shading 1 Accent 6" w:uiPriority="63"/>
-    <w:lsdException w:name="Medium Shading 2 Accent 6" w:uiPriority="64"/>
-    <w:lsdException w:name="Medium List 1 Accent 6" w:uiPriority="65"/>
-    <w:lsdException w:name="Medium List 2 Accent 6" w:uiPriority="66"/>
-    <w:lsdException w:name="Medium Grid 1 Accent 6" w:uiPriority="67"/>
-    <w:lsdException w:name="Medium Grid 2 Accent 6" w:uiPriority="68"/>
-    <w:lsdException w:name="Medium Grid 3 Accent 6" w:uiPriority="69"/>
-    <w:lsdException w:name="Dark List Accent 6" w:uiPriority="70"/>
-    <w:lsdException w:name="Colorful Shading Accent 6" w:uiPriority="71"/>
-    <w:lsdException w:name="Colorful List Accent 6" w:uiPriority="72"/>
-    <w:lsdException w:name="Colorful Grid Accent 6" w:uiPriority="73"/>
-    <w:lsdException w:name="Subtle Emphasis" w:uiPriority="19" w:qFormat="1"/>
-    <w:lsdException w:name="Intense Emphasis" w:uiPriority="21" w:qFormat="1"/>
-    <w:lsdException w:name="Subtle Reference" w:uiPriority="31" w:qFormat="1"/>
-    <w:lsdException w:name="Intense Reference" w:uiPriority="32" w:qFormat="1"/>
-    <w:lsdException w:name="Book Title" w:uiPriority="33" w:qFormat="1"/>
-    <w:lsdException w:name="Bibliography" w:semiHidden="1" w:uiPriority="37" w:unhideWhenUsed="1"/>
-    <w:lsdException w:name="TOC Heading" w:semiHidden="1" w:uiPriority="39" w:unhideWhenUsed="1" w:qFormat="1"/>
-    <w:lsdException w:name="Plain Table 1" w:uiPriority="41"/>
-    <w:lsdException w:name="Plain Table 2" w:uiPriority="42"/>
-    <w:lsdException w:name="Plain Table 3" w:uiPriority="43"/>
-    <w:lsdException w:name="Plain Table 4" w:uiPriority="44"/>
-    <w:lsdException w:name="Plain Table 5" w:uiPriority="45"/>
-    <w:lsdException w:name="Grid Table Light" w:uiPriority="40"/>
-    <w:lsdException w:name="Grid Table 1 Light" w:uiPriority="46"/>
-    <w:lsdException w:name="Grid Table 2" w:uiPriority="47"/>
-    <w:lsdException w:name="Grid Table 3" w:uiPriority="48"/>
-    <w:lsdException w:name="Grid Table 4" w:uiPriority="49"/>
-    <w:lsdException w:name="Grid Table 5 Dark" w:uiPriority="50"/>
-    <w:lsdException w:name="Grid Table 6 Colorful" w:uiPriority="51"/>
-    <w:lsdException w:name="Grid Table 7 Colorful" w:uiPriority="52"/>
-    <w:lsdException w:name="Grid Table 1 Light Accent 1" w:uiPriority="46"/>
-    <w:lsdException w:name="Grid Table 2 Accent 1" w:uiPriority="47"/>
-    <w:lsdException w:name="Grid Table 3 Accent 1" w:uiPriority="48"/>
-    <w:lsdException w:name="Grid Table 4 Accent 1" w:uiPriority="49"/>
-    <w:lsdException w:name="Grid Table 5 Dark Accent 1" w:uiPriority="50"/>
-    <w:lsdException w:name="Grid Table 6 Colorful Accent 1" w:uiPriority="51"/>
-    <w:lsdException w:name="Grid Table 7 Colorful Accent 1" w:uiPriority="52"/>
-    <w:lsdException w:name="Grid Table 1 Light Accent 2" w:uiPriority="46"/>
-    <w:lsdException w:name="Grid Table 2 Accent 2" w:uiPriority="47"/>
-    <w:lsdException w:name="Grid Table 3 Accent 2" w:uiPriority="48"/>
-    <w:lsdException w:name="Grid Table 4 Accent 2" w:uiPriority="49"/>
-    <w:lsdException w:name="Grid Table 5 Dark Accent 2" w:uiPriority="50"/>
-    <w:lsdException w:name="Grid Table 6 Colorful Accent 2" w:uiPriority="51"/>
-    <w:lsdException w:name="Grid Table 7 Colorful Accent 2" w:uiPriority="52"/>
-    <w:lsdException w:name="Grid Table 1 Light Accent 3" w:uiPriority="46"/>
-    <w:lsdException w:name="Grid Table 2 Accent 3" w:uiPriority="47"/>
-    <w:lsdException w:name="Grid Table 3 Accent 3" w:uiPriority="48"/>
-    <w:lsdException w:name="Grid Table 4 Accent 3" w:uiPriority="49"/>
-    <w:lsdException w:name="Grid Table 5 Dark Accent 3" w:uiPriority="50"/>
-    <w:lsdException w:name="Grid Table 6 Colorful Accent 3" w:uiPriority="51"/>
-    <w:lsdException w:name="Grid Table 7 Colorful Accent 3" w:uiPriority="52"/>
-    <w:lsdException w:name="Grid Table 1 Light Accent 4" w:uiPriority="46"/>
-    <w:lsdException w:name="Grid Table 2 Accent 4" w:uiPriority="47"/>
-    <w:lsdException w:name="Grid Table 3 Accent 4" w:uiPriority="48"/>
-    <w:lsdException w:name="Grid Table 4 Accent 4" w:uiPriority="49"/>
-    <w:lsdException w:name="Grid Table 5 Dark Accent 4" w:uiPriority="50"/>
-    <w:lsdException w:name="Grid Table 6 Colorful Accent 4" w:uiPriority="51"/>
-    <w:lsdException w:name="Grid Table 7 Colorful Accent 4" w:uiPriority="52"/>
-    <w:lsdException w:name="Grid Table 1 Light Accent 5" w:uiPriority="46"/>
-    <w:lsdException w:name="Grid Table 2 Accent 5" w:uiPriority="47"/>
-    <w:lsdException w:name="Grid Table 3 Accent 5" w:uiPriority="48"/>
-    <w:lsdException w:name="Grid Table 4 Accent 5" w:uiPriority="49"/>
-    <w:lsdException w:name="Grid Table 5 Dark Accent 5" w:uiPriority="50"/>
-    <w:lsdException w:name="Grid Table 6 Colorful Accent 5" w:uiPriority="51"/>
-    <w:lsdException w:name="Grid Table 7 Colorful Accent 5" w:uiPriority="52"/>
-    <w:lsdException w:name="Grid Table 1 Light Accent 6" w:uiPriority="46"/>
-    <w:lsdException w:name="Grid Table 2 Accent 6" w:uiPriority="47"/>
-    <w:lsdException w:name="Grid Table 3 Accent 6" w:uiPriority="48"/>
-    <w:lsdException w:name="Grid Table 4 Accent 6" w:uiPriority="49"/>
-    <w:lsdException w:name="Grid Table 5 Dark Accent 6" w:uiPriority="50"/>
-    <w:lsdException w:name="Grid Table 6 Colorful Accent 6" w:uiPriority="51"/>
-    <w:lsdException w:name="Grid Table 7 Colorful Accent 6" w:uiPriority="52"/>
-    <w:lsdException w:name="List Table 1 Light" w:uiPriority="46"/>
-    <w:lsdException w:name="List Table 2" w:uiPriority="47"/>
-    <w:lsdException w:name="List Table 3" w:uiPriority="48"/>
-    <w:lsdException w:name="List Table 4" w:uiPriority="49"/>
-    <w:lsdException w:name="List Table 5 Dark" w:uiPriority="50"/>
-    <w:lsdException w:name="List Table 6 Colorful" w:uiPriority="51"/>
-    <w:lsdException w:name="List Table 7 Colorful" w:uiPriority="52"/>
-    <w:lsdException w:name="List Table 1 Light Accent 1" w:uiPriority="46"/>
-    <w:lsdException w:name="List Table 2 Accent 1" w:uiPriority="47"/>
-    <w:lsdException w:name="List Table 3 Accent 1" w:uiPriority="48"/>
-    <w:lsdException w:name="List Table 4 Accent 1" w:uiPriority="49"/>
-    <w:lsdException w:name="List Table 5 Dark Accent 1" w:uiPriority="50"/>
-    <w:lsdException w:name="List Table 6 Colorful Accent 1" w:uiPriority="51"/>
-    <w:lsdException w:name="List Table 7 Colorful Accent 1" w:uiPriority="52"/>
-    <w:lsdException w:name="List Table 1 Light Accent 2" w:uiPriority="46"/>
-    <w:lsdException w:name="List Table 2 Accent 2" w:uiPriority="47"/>
-    <w:lsdException w:name="List Table 3 Accent 2" w:uiPriority="48"/>
-    <w:lsdException w:name="List Table 4 Accent 2" w:uiPriority="49"/>
-    <w:lsdException w:name="List Table 5 Dark Accent 2" w:uiPriority="50"/>
-    <w:lsdException w:name="List Table 6 Colorful Accent 2" w:uiPriority="51"/>
-    <w:lsdException w:name="List Table 7 Colorful Accent 2" w:uiPriority="52"/>
-    <w:lsdException w:name="List Table 1 Light Accent 3" w:uiPriority="46"/>
-    <w:lsdException w:name="List Table 2 Accent 3" w:uiPriority="47"/>
-    <w:lsdException w:name="List Table 3 Accent 3" w:uiPriority="48"/>
-    <w:lsdException w:name="List Table 4 Accent 3" w:uiPriority="49"/>
-    <w:lsdException w:name="List Table 5 Dark Accent 3" w:uiPriority="50"/>
-    <w:lsdException w:name="List Table 6 Colorful Accent 3" w:uiPriority="51"/>
-    <w:lsdException w:name="List Table 7 Colorful Accent 3" w:uiPriority="52"/>
-    <w:lsdException w:name="List Table 1 Light Accent 4" w:uiPriority="46"/>
-    <w:lsdException w:name="List Table 2 Accent 4" w:uiPriority="47"/>
-    <w:lsdException w:name="List Table 3 Accent 4" w:uiPriority="48"/>
-    <w:lsdException w:name="List Table 4 Accent 4" w:uiPriority="49"/>
-    <w:lsdException w:name="List Table 5 Dark Accent 4" w:uiPriority="50"/>
-    <w:lsdException w:name="List Table 6 Colorful Accent 4" w:uiPriority="51"/>
-    <w:lsdException w:name="List Table 7 Colorful Accent 4" w:uiPriority="52"/>
-    <w:lsdException w:name="List Table 1 Light Accent 5" w:uiPriority="46"/>
-    <w:lsdException w:name="List Table 2 Accent 5" w:uiPriority="47"/>
-    <w:lsdException w:name="List Table 3 Accent 5" w:uiPriority="48"/>
-    <w:lsdException w:name="List Table 4 Accent 5" w:uiPriority="49"/>
-    <w:lsdException w:name="List Table 5 Dark Accent 5" w:uiPriority="50"/>
-    <w:lsdException w:name="List Table 6 Colorful Accent 5" w:uiPriority="51"/>
-    <w:lsdException w:name="List Table 7 Colorful Accent 5" w:uiPriority="52"/>
-    <w:lsdException w:name="List Table 1 Light Accent 6" w:uiPriority="46"/>
-    <w:lsdException w:name="List Table 2 Accent 6" w:uiPriority="47"/>
-    <w:lsdException w:name="List Table 3 Accent 6" w:uiPriority="48"/>
-    <w:lsdException w:name="List Table 4 Accent 6" w:uiPriority="49"/>
-    <w:lsdException w:name="List Table 5 Dark Accent 6" w:uiPriority="50"/>
-    <w:lsdException w:name="List Table 6 Colorful Accent 6" w:uiPriority="51"/>
-    <w:lsdException w:name="List Table 7 Colorful Accent 6" w:uiPriority="52"/>
+  <w:latentStyles w:defLockedState="0" w:defUIPriority="99" w:defSemiHidden="1" w:defUnhideWhenUsed="1" w:defQFormat="0" w:count="267">
+    <w:lsdException w:name="Normal" w:semiHidden="0" w:uiPriority="0" w:unhideWhenUsed="0" w:qFormat="1"/>
+    <w:lsdException w:name="heading 1" w:semiHidden="0" w:uiPriority="9" w:unhideWhenUsed="0" w:qFormat="1"/>
+    <w:lsdException w:name="heading 2" w:uiPriority="9" w:qFormat="1"/>
+    <w:lsdException w:name="heading 3" w:uiPriority="9" w:qFormat="1"/>
+    <w:lsdException w:name="heading 4" w:uiPriority="9" w:qFormat="1"/>
+    <w:lsdException w:name="heading 5" w:uiPriority="9" w:qFormat="1"/>
+    <w:lsdException w:name="heading 6" w:uiPriority="9" w:qFormat="1"/>
+    <w:lsdException w:name="heading 7" w:uiPriority="9" w:qFormat="1"/>
+    <w:lsdException w:name="heading 8" w:uiPriority="9" w:qFormat="1"/>
+    <w:lsdException w:name="heading 9" w:uiPriority="9" w:qFormat="1"/>
+    <w:lsdException w:name="toc 1" w:uiPriority="39"/>
+    <w:lsdException w:name="toc 2" w:uiPriority="39"/>
+    <w:lsdException w:name="toc 3" w:uiPriority="39"/>
+    <w:lsdException w:name="toc 4" w:uiPriority="39"/>
+    <w:lsdException w:name="toc 5" w:uiPriority="39"/>
+    <w:lsdException w:name="toc 6" w:uiPriority="39"/>
+    <w:lsdException w:name="toc 7" w:uiPriority="39"/>
+    <w:lsdException w:name="toc 8" w:uiPriority="39"/>
+    <w:lsdException w:name="toc 9" w:uiPriority="39"/>
+    <w:lsdException w:name="caption" w:uiPriority="35" w:qFormat="1"/>
+    <w:lsdException w:name="Title" w:semiHidden="0" w:uiPriority="10" w:unhideWhenUsed="0" w:qFormat="1"/>
+    <w:lsdException w:name="Default Paragraph Font" w:uiPriority="1"/>
+    <w:lsdException w:name="Subtitle" w:semiHidden="0" w:uiPriority="11" w:unhideWhenUsed="0" w:qFormat="1"/>
+    <w:lsdException w:name="Strong" w:semiHidden="0" w:uiPriority="22" w:unhideWhenUsed="0" w:qFormat="1"/>
+    <w:lsdException w:name="Emphasis" w:semiHidden="0" w:uiPriority="20" w:unhideWhenUsed="0" w:qFormat="1"/>
+    <w:lsdException w:name="Table Grid" w:semiHidden="0" w:uiPriority="39" w:unhideWhenUsed="0"/>
+    <w:lsdException w:name="Placeholder Text" w:unhideWhenUsed="0"/>
+    <w:lsdException w:name="No Spacing" w:semiHidden="0" w:uiPriority="1" w:unhideWhenUsed="0" w:qFormat="1"/>
+    <w:lsdException w:name="Light Shading" w:semiHidden="0" w:uiPriority="60" w:unhideWhenUsed="0"/>
+    <w:lsdException w:name="Light List" w:semiHidden="0" w:uiPriority="61" w:unhideWhenUsed="0"/>
+    <w:lsdException w:name="Light Grid" w:semiHidden="0" w:uiPriority="62" w:unhideWhenUsed="0"/>
+    <w:lsdException w:name="Medium Shading 1" w:semiHidden="0" w:uiPriority="63" w:unhideWhenUsed="0"/>
+    <w:lsdException w:name="Medium Shading 2" w:semiHidden="0" w:uiPriority="64" w:unhideWhenUsed="0"/>
+    <w:lsdException w:name="Medium List 1" w:semiHidden="0" w:uiPriority="65" w:unhideWhenUsed="0"/>
+    <w:lsdException w:name="Medium List 2" w:semiHidden="0" w:uiPriority="66" w:unhideWhenUsed="0"/>
+    <w:lsdException w:name="Medium Grid 1" w:semiHidden="0" w:uiPriority="67" w:unhideWhenUsed="0"/>
+    <w:lsdException w:name="Medium Grid 2" w:semiHidden="0" w:uiPriority="68" w:unhideWhenUsed="0"/>
+    <w:lsdException w:name="Medium Grid 3" w:semiHidden="0" w:uiPriority="69" w:unhideWhenUsed="0"/>
+    <w:lsdException w:name="Dark List" w:semiHidden="0" w:uiPriority="70" w:unhideWhenUsed="0"/>
+    <w:lsdException w:name="Colorful Shading" w:semiHidden="0" w:uiPriority="71" w:unhideWhenUsed="0"/>
+    <w:lsdException w:name="Colorful List" w:semiHidden="0" w:uiPriority="72" w:unhideWhenUsed="0"/>
+    <w:lsdException w:name="Colorful Grid" w:semiHidden="0" w:uiPriority="73" w:unhideWhenUsed="0"/>
+    <w:lsdException w:name="Light Shading Accent 1" w:semiHidden="0" w:uiPriority="60" w:unhideWhenUsed="0"/>
+    <w:lsdException w:name="Light List Accent 1" w:semiHidden="0" w:uiPriority="61" w:unhideWhenUsed="0"/>
+    <w:lsdException w:name="Light Grid Accent 1" w:semiHidden="0" w:uiPriority="62" w:unhideWhenUsed="0"/>
+    <w:lsdException w:name="Medium Shading 1 Accent 1" w:semiHidden="0" w:uiPriority="63" w:unhideWhenUsed="0"/>
+    <w:lsdException w:name="Medium Shading 2 Accent 1" w:semiHidden="0" w:uiPriority="64" w:unhideWhenUsed="0"/>
+    <w:lsdException w:name="Medium List 1 Accent 1" w:semiHidden="0" w:uiPriority="65" w:unhideWhenUsed="0"/>
+    <w:lsdException w:name="Revision" w:unhideWhenUsed="0"/>
+    <w:lsdException w:name="List Paragraph" w:semiHidden="0" w:uiPriority="34" w:unhideWhenUsed="0" w:qFormat="1"/>
+    <w:lsdException w:name="Quote" w:semiHidden="0" w:uiPriority="29" w:unhideWhenUsed="0" w:qFormat="1"/>
+    <w:lsdException w:name="Intense Quote" w:semiHidden="0" w:uiPriority="30" w:unhideWhenUsed="0" w:qFormat="1"/>
+    <w:lsdException w:name="Medium List 2 Accent 1" w:semiHidden="0" w:uiPriority="66" w:unhideWhenUsed="0"/>
+    <w:lsdException w:name="Medium Grid 1 Accent 1" w:semiHidden="0" w:uiPriority="67" w:unhideWhenUsed="0"/>
+    <w:lsdException w:name="Medium Grid 2 Accent 1" w:semiHidden="0" w:uiPriority="68" w:unhideWhenUsed="0"/>
+    <w:lsdException w:name="Medium Grid 3 Accent 1" w:semiHidden="0" w:uiPriority="69" w:unhideWhenUsed="0"/>
+    <w:lsdException w:name="Dark List Accent 1" w:semiHidden="0" w:uiPriority="70" w:unhideWhenUsed="0"/>
+    <w:lsdException w:name="Colorful Shading Accent 1" w:semiHidden="0" w:uiPriority="71" w:unhideWhenUsed="0"/>
+    <w:lsdException w:name="Colorful List Accent 1" w:semiHidden="0" w:uiPriority="72" w:unhideWhenUsed="0"/>
+    <w:lsdException w:name="Colorful Grid Accent 1" w:semiHidden="0" w:uiPriority="73" w:unhideWhenUsed="0"/>
+    <w:lsdException w:name="Light Shading Accent 2" w:semiHidden="0" w:uiPriority="60" w:unhideWhenUsed="0"/>
+    <w:lsdException w:name="Light List Accent 2" w:semiHidden="0" w:uiPriority="61" w:unhideWhenUsed="0"/>
+    <w:lsdException w:name="Light Grid Accent 2" w:semiHidden="0" w:uiPriority="62" w:unhideWhenUsed="0"/>
+    <w:lsdException w:name="Medium Shading 1 Accent 2" w:semiHidden="0" w:uiPriority="63" w:unhideWhenUsed="0"/>
+    <w:lsdException w:name="Medium Shading 2 Accent 2" w:semiHidden="0" w:uiPriority="64" w:unhideWhenUsed="0"/>
+    <w:lsdException w:name="Medium List 1 Accent 2" w:semiHidden="0" w:uiPriority="65" w:unhideWhenUsed="0"/>
+    <w:lsdException w:name="Medium List 2 Accent 2" w:semiHidden="0" w:uiPriority="66" w:unhideWhenUsed="0"/>
+    <w:lsdException w:name="Medium Grid 1 Accent 2" w:semiHidden="0" w:uiPriority="67" w:unhideWhenUsed="0"/>
+    <w:lsdException w:name="Medium Grid 2 Accent 2" w:semiHidden="0" w:uiPriority="68" w:unhideWhenUsed="0"/>
+    <w:lsdException w:name="Medium Grid 3 Accent 2" w:semiHidden="0" w:uiPriority="69" w:unhideWhenUsed="0"/>
+    <w:lsdException w:name="Dark List Accent 2" w:semiHidden="0" w:uiPriority="70" w:unhideWhenUsed="0"/>
+    <w:lsdException w:name="Colorful Shading Accent 2" w:semiHidden="0" w:uiPriority="71" w:unhideWhenUsed="0"/>
+    <w:lsdException w:name="Colorful List Accent 2" w:semiHidden="0" w:uiPriority="72" w:unhideWhenUsed="0"/>
+    <w:lsdException w:name="Colorful Grid Accent 2" w:semiHidden="0" w:uiPriority="73" w:unhideWhenUsed="0"/>
+    <w:lsdException w:name="Light Shading Accent 3" w:semiHidden="0" w:uiPriority="60" w:unhideWhenUsed="0"/>
+    <w:lsdException w:name="Light List Accent 3" w:semiHidden="0" w:uiPriority="61" w:unhideWhenUsed="0"/>
+    <w:lsdException w:name="Light Grid Accent 3" w:semiHidden="0" w:uiPriority="62" w:unhideWhenUsed="0"/>
+    <w:lsdException w:name="Medium Shading 1 Accent 3" w:semiHidden="0" w:uiPriority="63" w:unhideWhenUsed="0"/>
+    <w:lsdException w:name="Medium Shading 2 Accent 3" w:semiHidden="0" w:uiPriority="64" w:unhideWhenUsed="0"/>
+    <w:lsdException w:name="Medium List 1 Accent 3" w:semiHidden="0" w:uiPriority="65" w:unhideWhenUsed="0"/>
+    <w:lsdException w:name="Medium List 2 Accent 3" w:semiHidden="0" w:uiPriority="66" w:unhideWhenUsed="0"/>
+    <w:lsdException w:name="Medium Grid 1 Accent 3" w:semiHidden="0" w:uiPriority="67" w:unhideWhenUsed="0"/>
+    <w:lsdException w:name="Medium Grid 2 Accent 3" w:semiHidden="0" w:uiPriority="68" w:unhideWhenUsed="0"/>
+    <w:lsdException w:name="Medium Grid 3 Accent 3" w:semiHidden="0" w:uiPriority="69" w:unhideWhenUsed="0"/>
+    <w:lsdException w:name="Dark List Accent 3" w:semiHidden="0" w:uiPriority="70" w:unhideWhenUsed="0"/>
+    <w:lsdException w:name="Colorful Shading Accent 3" w:semiHidden="0" w:uiPriority="71" w:unhideWhenUsed="0"/>
+    <w:lsdException w:name="Colorful List Accent 3" w:semiHidden="0" w:uiPriority="72" w:unhideWhenUsed="0"/>
+    <w:lsdException w:name="Colorful Grid Accent 3" w:semiHidden="0" w:uiPriority="73" w:unhideWhenUsed="0"/>
+    <w:lsdException w:name="Light Shading Accent 4" w:semiHidden="0" w:uiPriority="60" w:unhideWhenUsed="0"/>
+    <w:lsdException w:name="Light List Accent 4" w:semiHidden="0" w:uiPriority="61" w:unhideWhenUsed="0"/>
+    <w:lsdException w:name="Light Grid Accent 4" w:semiHidden="0" w:uiPriority="62" w:unhideWhenUsed="0"/>
+    <w:lsdException w:name="Medium Shading 1 Accent 4" w:semiHidden="0" w:uiPriority="63" w:unhideWhenUsed="0"/>
+    <w:lsdException w:name="Medium Shading 2 Accent 4" w:semiHidden="0" w:uiPriority="64" w:unhideWhenUsed="0"/>
+    <w:lsdException w:name="Medium List 1 Accent 4" w:semiHidden="0" w:uiPriority="65" w:unhideWhenUsed="0"/>
+    <w:lsdException w:name="Medium List 2 Accent 4" w:semiHidden="0" w:uiPriority="66" w:unhideWhenUsed="0"/>
+    <w:lsdException w:name="Medium Grid 1 Accent 4" w:semiHidden="0" w:uiPriority="67" w:unhideWhenUsed="0"/>
+    <w:lsdException w:name="Medium Grid 2 Accent 4" w:semiHidden="0" w:uiPriority="68" w:unhideWhenUsed="0"/>
+    <w:lsdException w:name="Medium Grid 3 Accent 4" w:semiHidden="0" w:uiPriority="69" w:unhideWhenUsed="0"/>
+    <w:lsdException w:name="Dark List Accent 4" w:semiHidden="0" w:uiPriority="70" w:unhideWhenUsed="0"/>
+    <w:lsdException w:name="Colorful Shading Accent 4" w:semiHidden="0" w:uiPriority="71" w:unhideWhenUsed="0"/>
+    <w:lsdException w:name="Colorful List Accent 4" w:semiHidden="0" w:uiPriority="72" w:unhideWhenUsed="0"/>
+    <w:lsdException w:name="Colorful Grid Accent 4" w:semiHidden="0" w:uiPriority="73" w:unhideWhenUsed="0"/>
+    <w:lsdException w:name="Light Shading Accent 5" w:semiHidden="0" w:uiPriority="60" w:unhideWhenUsed="0"/>
+    <w:lsdException w:name="Light List Accent 5" w:semiHidden="0" w:uiPriority="61" w:unhideWhenUsed="0"/>
+    <w:lsdException w:name="Light Grid Accent 5" w:semiHidden="0" w:uiPriority="62" w:unhideWhenUsed="0"/>
+    <w:lsdException w:name="Medium Shading 1 Accent 5" w:semiHidden="0" w:uiPriority="63" w:unhideWhenUsed="0"/>
+    <w:lsdException w:name="Medium Shading 2 Accent 5" w:semiHidden="0" w:uiPriority="64" w:unhideWhenUsed="0"/>
+    <w:lsdException w:name="Medium List 1 Accent 5" w:semiHidden="0" w:uiPriority="65" w:unhideWhenUsed="0"/>
+    <w:lsdException w:name="Medium List 2 Accent 5" w:semiHidden="0" w:uiPriority="66" w:unhideWhenUsed="0"/>
+    <w:lsdException w:name="Medium Grid 1 Accent 5" w:semiHidden="0" w:uiPriority="67" w:unhideWhenUsed="0"/>
+    <w:lsdException w:name="Medium Grid 2 Accent 5" w:semiHidden="0" w:uiPriority="68" w:unhideWhenUsed="0"/>
+    <w:lsdException w:name="Medium Grid 3 Accent 5" w:semiHidden="0" w:uiPriority="69" w:unhideWhenUsed="0"/>
+    <w:lsdException w:name="Dark List Accent 5" w:semiHidden="0" w:uiPriority="70" w:unhideWhenUsed="0"/>
+    <w:lsdException w:name="Colorful Shading Accent 5" w:semiHidden="0" w:uiPriority="71" w:unhideWhenUsed="0"/>
+    <w:lsdException w:name="Colorful List Accent 5" w:semiHidden="0" w:uiPriority="72" w:unhideWhenUsed="0"/>
+    <w:lsdException w:name="Colorful Grid Accent 5" w:semiHidden="0" w:uiPriority="73" w:unhideWhenUsed="0"/>
+    <w:lsdException w:name="Light Shading Accent 6" w:semiHidden="0" w:uiPriority="60" w:unhideWhenUsed="0"/>
+    <w:lsdException w:name="Light List Accent 6" w:semiHidden="0" w:uiPriority="61" w:unhideWhenUsed="0"/>
+    <w:lsdException w:name="Light Grid Accent 6" w:semiHidden="0" w:uiPriority="62" w:unhideWhenUsed="0"/>
+    <w:lsdException w:name="Medium Shading 1 Accent 6" w:semiHidden="0" w:uiPriority="63" w:unhideWhenUsed="0"/>
+    <w:lsdException w:name="Medium Shading 2 Accent 6" w:semiHidden="0" w:uiPriority="64" w:unhideWhenUsed="0"/>
+    <w:lsdException w:name="Medium List 1 Accent 6" w:semiHidden="0" w:uiPriority="65" w:unhideWhenUsed="0"/>
+    <w:lsdException w:name="Medium List 2 Accent 6" w:semiHidden="0" w:uiPriority="66" w:unhideWhenUsed="0"/>
+    <w:lsdException w:name="Medium Grid 1 Accent 6" w:semiHidden="0" w:uiPriority="67" w:unhideWhenUsed="0"/>
+    <w:lsdException w:name="Medium Grid 2 Accent 6" w:semiHidden="0" w:uiPriority="68" w:unhideWhenUsed="0"/>
+    <w:lsdException w:name="Medium Grid 3 Accent 6" w:semiHidden="0" w:uiPriority="69" w:unhideWhenUsed="0"/>
+    <w:lsdException w:name="Dark List Accent 6" w:semiHidden="0" w:uiPriority="70" w:unhideWhenUsed="0"/>
+    <w:lsdException w:name="Colorful Shading Accent 6" w:semiHidden="0" w:uiPriority="71" w:unhideWhenUsed="0"/>
+    <w:lsdException w:name="Colorful List Accent 6" w:semiHidden="0" w:uiPriority="72" w:unhideWhenUsed="0"/>
+    <w:lsdException w:name="Colorful Grid Accent 6" w:semiHidden="0" w:uiPriority="73" w:unhideWhenUsed="0"/>
+    <w:lsdException w:name="Subtle Emphasis" w:semiHidden="0" w:uiPriority="19" w:unhideWhenUsed="0" w:qFormat="1"/>
+    <w:lsdException w:name="Intense Emphasis" w:semiHidden="0" w:uiPriority="21" w:unhideWhenUsed="0" w:qFormat="1"/>
+    <w:lsdException w:name="Subtle Reference" w:semiHidden="0" w:uiPriority="31" w:unhideWhenUsed="0" w:qFormat="1"/>
+    <w:lsdException w:name="Intense Reference" w:semiHidden="0" w:uiPriority="32" w:unhideWhenUsed="0" w:qFormat="1"/>
+    <w:lsdException w:name="Book Title" w:semiHidden="0" w:uiPriority="33" w:unhideWhenUsed="0" w:qFormat="1"/>
+    <w:lsdException w:name="Bibliography" w:uiPriority="37"/>
+    <w:lsdException w:name="TOC Heading" w:uiPriority="39" w:qFormat="1"/>
+  </w:latentStyles>
+  <w:style w:type="paragraph" w:default="1" w:styleId="Normal">
+    <w:name w:val="Normal"/>
+    <w:qFormat/>
+  </w:style>
+  <w:style w:type="paragraph" w:styleId="Heading1">
+    <w:name w:val="heading 1"/>
+    <w:basedOn w:val="Normal"/>
+    <w:next w:val="Normal"/>
+    <w:link w:val="Heading1Char"/>
+    <w:uiPriority w:val="9"/>
+    <w:qFormat/>
+    <w:rsid w:val="00761675"/>
+    <w:pPr>
+      <w:keepNext/>
+      <w:keepLines/>
+      <w:spacing w:before="240" w:after="0"/>
+      <w:outlineLvl w:val="0"/>
+    </w:pPr>
+    <w:rPr>
+      <w:rFonts w:asciiTheme="majorHAnsi" w:eastAsiaTheme="majorEastAsia" w:hAnsiTheme="majorHAnsi" w:cstheme="majorBidi"/>
+      <w:color w:val="2E74B5" w:themeColor="accent1" w:themeShade="BF"/>
+      <w:sz w:val="32"/>
+      <w:szCs w:val="32"/>
+    </w:rPr>
+  </w:style>
+  <w:style w:type="paragraph" w:styleId="Heading2">
+    <w:name w:val="heading 2"/>
+    <w:basedOn w:val="Normal"/>
+    <w:next w:val="Normal"/>
+    <w:link w:val="Heading2Char"/>
+    <w:uiPriority w:val="9"/>
+    <w:unhideWhenUsed/>
+    <w:qFormat/>
+    <w:rsid w:val="001C5BB8"/>
+    <w:pPr>
+      <w:keepNext/>
+      <w:keepLines/>
+      <w:spacing w:before="40" w:after="0"/>
+      <w:outlineLvl w:val="1"/>
+    </w:pPr>
+    <w:rPr>
+      <w:rFonts w:asciiTheme="majorHAnsi" w:eastAsiaTheme="majorEastAsia" w:hAnsiTheme="majorHAnsi" w:cstheme="majorBidi"/>
+      <w:color w:val="2E74B5" w:themeColor="accent1" w:themeShade="BF"/>
+      <w:sz w:val="26"/>
+      <w:szCs w:val="26"/>
+    </w:rPr>
+  </w:style>
+  <w:style w:type="character" w:default="1" w:styleId="DefaultParagraphFont">
+    <w:name w:val="Default Paragraph Font"/>
+    <w:uiPriority w:val="1"/>
+    <w:semiHidden/>
+    <w:unhideWhenUsed/>
+  </w:style>
+  <w:style w:type="table" w:default="1" w:styleId="TableNormal">
+    <w:name w:val="Normal Table"/>
+    <w:uiPriority w:val="99"/>
+    <w:semiHidden/>
+    <w:unhideWhenUsed/>
+    <w:tblPr>
+      <w:tblInd w:w="0" w:type="dxa"/>
+      <w:tblCellMar>
+        <w:top w:w="0" w:type="dxa"/>
+        <w:left w:w="108" w:type="dxa"/>
+        <w:bottom w:w="0" w:type="dxa"/>
+        <w:right w:w="108" w:type="dxa"/>
+      </w:tblCellMar>
+    </w:tblPr>
+  </w:style>
+  <w:style w:type="numbering" w:default="1" w:styleId="NoList">
+    <w:name w:val="No List"/>
+    <w:uiPriority w:val="99"/>
+    <w:semiHidden/>
+    <w:unhideWhenUsed/>
+  </w:style>
+  <w:style w:type="character" w:customStyle="1" w:styleId="Heading1Char">
+    <w:name w:val="Heading 1 Char"/>
+    <w:basedOn w:val="DefaultParagraphFont"/>
+    <w:link w:val="Heading1"/>
+    <w:uiPriority w:val="9"/>
+    <w:rsid w:val="00761675"/>
+    <w:rPr>
+      <w:rFonts w:asciiTheme="majorHAnsi" w:eastAsiaTheme="majorEastAsia" w:hAnsiTheme="majorHAnsi" w:cstheme="majorBidi"/>
+      <w:color w:val="2E74B5" w:themeColor="accent1" w:themeShade="BF"/>
+      <w:sz w:val="32"/>
+      <w:szCs w:val="32"/>
+    </w:rPr>
+  </w:style>
+  <w:style w:type="paragraph" w:styleId="ListParagraph">
+    <w:name w:val="List Paragraph"/>
+    <w:basedOn w:val="Normal"/>
+    <w:uiPriority w:val="34"/>
+    <w:qFormat/>
+    <w:rsid w:val="00761675"/>
+    <w:pPr>
+      <w:ind w:left="720"/>
+      <w:contextualSpacing/>
+    </w:pPr>
+  </w:style>
+  <w:style w:type="character" w:customStyle="1" w:styleId="Heading2Char">
+    <w:name w:val="Heading 2 Char"/>
+    <w:basedOn w:val="DefaultParagraphFont"/>
+    <w:link w:val="Heading2"/>
+    <w:uiPriority w:val="9"/>
+    <w:rsid w:val="001C5BB8"/>
+    <w:rPr>
+      <w:rFonts w:asciiTheme="majorHAnsi" w:eastAsiaTheme="majorEastAsia" w:hAnsiTheme="majorHAnsi" w:cstheme="majorBidi"/>
+      <w:color w:val="2E74B5" w:themeColor="accent1" w:themeShade="BF"/>
+      <w:sz w:val="26"/>
+      <w:szCs w:val="26"/>
+    </w:rPr>
+  </w:style>
+</w:styles>
+</file>
+
+<file path=word/stylesWithEffects.xml><?xml version="1.0" encoding="utf-8"?>
+<w:styles xmlns:wpc="http://schemas.microsoft.com/office/word/2010/wordprocessingCanvas" xmlns:mc="http://schemas.openxmlformats.org/markup-compatibility/2006" xmlns:o="urn:schemas-microsoft-com:office:office" xmlns:r="http://schemas.openxmlformats.org/officeDocument/2006/relationships" xmlns:m="http://schemas.openxmlformats.org/officeDocument/2006/math" xmlns:v="urn:schemas-microsoft-com:vml" xmlns:wp14="http://schemas.microsoft.com/office/word/2010/wordprocessingDrawing" xmlns:wp="http://schemas.openxmlformats.org/drawingml/2006/wordprocessingDrawing" xmlns:w10="urn:schemas-microsoft-com:office:word" xmlns:w="http://schemas.openxmlformats.org/wordprocessingml/2006/main" xmlns:w14="http://schemas.microsoft.com/office/word/2010/wordml" xmlns:wpg="http://schemas.microsoft.com/office/word/2010/wordprocessingGroup" xmlns:wpi="http://schemas.microsoft.com/office/word/2010/wordprocessingInk" xmlns:wne="http://schemas.microsoft.com/office/word/2006/wordml" xmlns:wps="http://schemas.microsoft.com/office/word/2010/wordprocessingShape" mc:Ignorable="w14 wp14">
+  <w:docDefaults>
+    <w:rPrDefault>
+      <w:rPr>
+        <w:rFonts w:asciiTheme="minorHAnsi" w:eastAsiaTheme="minorHAnsi" w:hAnsiTheme="minorHAnsi" w:cstheme="minorBidi"/>
+        <w:sz w:val="22"/>
+        <w:szCs w:val="22"/>
+        <w:lang w:val="en-GB" w:eastAsia="en-US" w:bidi="ar-SA"/>
+      </w:rPr>
+    </w:rPrDefault>
+    <w:pPrDefault>
+      <w:pPr>
+        <w:spacing w:after="160" w:line="259" w:lineRule="auto"/>
+      </w:pPr>
+    </w:pPrDefault>
+  </w:docDefaults>
+  <w:latentStyles w:defLockedState="0" w:defUIPriority="99" w:defSemiHidden="1" w:defUnhideWhenUsed="1" w:defQFormat="0" w:count="267">
+    <w:lsdException w:name="Normal" w:semiHidden="0" w:uiPriority="0" w:unhideWhenUsed="0" w:qFormat="1"/>
+    <w:lsdException w:name="heading 1" w:semiHidden="0" w:uiPriority="9" w:unhideWhenUsed="0" w:qFormat="1"/>
+    <w:lsdException w:name="heading 2" w:uiPriority="9" w:qFormat="1"/>
+    <w:lsdException w:name="heading 3" w:uiPriority="9" w:qFormat="1"/>
+    <w:lsdException w:name="heading 4" w:uiPriority="9" w:qFormat="1"/>
+    <w:lsdException w:name="heading 5" w:uiPriority="9" w:qFormat="1"/>
+    <w:lsdException w:name="heading 6" w:uiPriority="9" w:qFormat="1"/>
+    <w:lsdException w:name="heading 7" w:uiPriority="9" w:qFormat="1"/>
+    <w:lsdException w:name="heading 8" w:uiPriority="9" w:qFormat="1"/>
+    <w:lsdException w:name="heading 9" w:uiPriority="9" w:qFormat="1"/>
+    <w:lsdException w:name="toc 1" w:uiPriority="39"/>
+    <w:lsdException w:name="toc 2" w:uiPriority="39"/>
+    <w:lsdException w:name="toc 3" w:uiPriority="39"/>
+    <w:lsdException w:name="toc 4" w:uiPriority="39"/>
+    <w:lsdException w:name="toc 5" w:uiPriority="39"/>
+    <w:lsdException w:name="toc 6" w:uiPriority="39"/>
+    <w:lsdException w:name="toc 7" w:uiPriority="39"/>
+    <w:lsdException w:name="toc 8" w:uiPriority="39"/>
+    <w:lsdException w:name="toc 9" w:uiPriority="39"/>
+    <w:lsdException w:name="caption" w:uiPriority="35" w:qFormat="1"/>
+    <w:lsdException w:name="Title" w:semiHidden="0" w:uiPriority="10" w:unhideWhenUsed="0" w:qFormat="1"/>
+    <w:lsdException w:name="Default Paragraph Font" w:uiPriority="1"/>
+    <w:lsdException w:name="Subtitle" w:semiHidden="0" w:uiPriority="11" w:unhideWhenUsed="0" w:qFormat="1"/>
+    <w:lsdException w:name="Strong" w:semiHidden="0" w:uiPriority="22" w:unhideWhenUsed="0" w:qFormat="1"/>
+    <w:lsdException w:name="Emphasis" w:semiHidden="0" w:uiPriority="20" w:unhideWhenUsed="0" w:qFormat="1"/>
+    <w:lsdException w:name="Table Grid" w:semiHidden="0" w:uiPriority="39" w:unhideWhenUsed="0"/>
+    <w:lsdException w:name="Placeholder Text" w:unhideWhenUsed="0"/>
+    <w:lsdException w:name="No Spacing" w:semiHidden="0" w:uiPriority="1" w:unhideWhenUsed="0" w:qFormat="1"/>
+    <w:lsdException w:name="Light Shading" w:semiHidden="0" w:uiPriority="60" w:unhideWhenUsed="0"/>
+    <w:lsdException w:name="Light List" w:semiHidden="0" w:uiPriority="61" w:unhideWhenUsed="0"/>
+    <w:lsdException w:name="Light Grid" w:semiHidden="0" w:uiPriority="62" w:unhideWhenUsed="0"/>
+    <w:lsdException w:name="Medium Shading 1" w:semiHidden="0" w:uiPriority="63" w:unhideWhenUsed="0"/>
+    <w:lsdException w:name="Medium Shading 2" w:semiHidden="0" w:uiPriority="64" w:unhideWhenUsed="0"/>
+    <w:lsdException w:name="Medium List 1" w:semiHidden="0" w:uiPriority="65" w:unhideWhenUsed="0"/>
+    <w:lsdException w:name="Medium List 2" w:semiHidden="0" w:uiPriority="66" w:unhideWhenUsed="0"/>
+    <w:lsdException w:name="Medium Grid 1" w:semiHidden="0" w:uiPriority="67" w:unhideWhenUsed="0"/>
+    <w:lsdException w:name="Medium Grid 2" w:semiHidden="0" w:uiPriority="68" w:unhideWhenUsed="0"/>
+    <w:lsdException w:name="Medium Grid 3" w:semiHidden="0" w:uiPriority="69" w:unhideWhenUsed="0"/>
+    <w:lsdException w:name="Dark List" w:semiHidden="0" w:uiPriority="70" w:unhideWhenUsed="0"/>
+    <w:lsdException w:name="Colorful Shading" w:semiHidden="0" w:uiPriority="71" w:unhideWhenUsed="0"/>
+    <w:lsdException w:name="Colorful List" w:semiHidden="0" w:uiPriority="72" w:unhideWhenUsed="0"/>
+    <w:lsdException w:name="Colorful Grid" w:semiHidden="0" w:uiPriority="73" w:unhideWhenUsed="0"/>
+    <w:lsdException w:name="Light Shading Accent 1" w:semiHidden="0" w:uiPriority="60" w:unhideWhenUsed="0"/>
+    <w:lsdException w:name="Light List Accent 1" w:semiHidden="0" w:uiPriority="61" w:unhideWhenUsed="0"/>
+    <w:lsdException w:name="Light Grid Accent 1" w:semiHidden="0" w:uiPriority="62" w:unhideWhenUsed="0"/>
+    <w:lsdException w:name="Medium Shading 1 Accent 1" w:semiHidden="0" w:uiPriority="63" w:unhideWhenUsed="0"/>
+    <w:lsdException w:name="Medium Shading 2 Accent 1" w:semiHidden="0" w:uiPriority="64" w:unhideWhenUsed="0"/>
+    <w:lsdException w:name="Medium List 1 Accent 1" w:semiHidden="0" w:uiPriority="65" w:unhideWhenUsed="0"/>
+    <w:lsdException w:name="Revision" w:unhideWhenUsed="0"/>
+    <w:lsdException w:name="List Paragraph" w:semiHidden="0" w:uiPriority="34" w:unhideWhenUsed="0" w:qFormat="1"/>
+    <w:lsdException w:name="Quote" w:semiHidden="0" w:uiPriority="29" w:unhideWhenUsed="0" w:qFormat="1"/>
+    <w:lsdException w:name="Intense Quote" w:semiHidden="0" w:uiPriority="30" w:unhideWhenUsed="0" w:qFormat="1"/>
+    <w:lsdException w:name="Medium List 2 Accent 1" w:semiHidden="0" w:uiPriority="66" w:unhideWhenUsed="0"/>
+    <w:lsdException w:name="Medium Grid 1 Accent 1" w:semiHidden="0" w:uiPriority="67" w:unhideWhenUsed="0"/>
+    <w:lsdException w:name="Medium Grid 2 Accent 1" w:semiHidden="0" w:uiPriority="68" w:unhideWhenUsed="0"/>
+    <w:lsdException w:name="Medium Grid 3 Accent 1" w:semiHidden="0" w:uiPriority="69" w:unhideWhenUsed="0"/>
+    <w:lsdException w:name="Dark List Accent 1" w:semiHidden="0" w:uiPriority="70" w:unhideWhenUsed="0"/>
+    <w:lsdException w:name="Colorful Shading Accent 1" w:semiHidden="0" w:uiPriority="71" w:unhideWhenUsed="0"/>
+    <w:lsdException w:name="Colorful List Accent 1" w:semiHidden="0" w:uiPriority="72" w:unhideWhenUsed="0"/>
+    <w:lsdException w:name="Colorful Grid Accent 1" w:semiHidden="0" w:uiPriority="73" w:unhideWhenUsed="0"/>
+    <w:lsdException w:name="Light Shading Accent 2" w:semiHidden="0" w:uiPriority="60" w:unhideWhenUsed="0"/>
+    <w:lsdException w:name="Light List Accent 2" w:semiHidden="0" w:uiPriority="61" w:unhideWhenUsed="0"/>
+    <w:lsdException w:name="Light Grid Accent 2" w:semiHidden="0" w:uiPriority="62" w:unhideWhenUsed="0"/>
+    <w:lsdException w:name="Medium Shading 1 Accent 2" w:semiHidden="0" w:uiPriority="63" w:unhideWhenUsed="0"/>
+    <w:lsdException w:name="Medium Shading 2 Accent 2" w:semiHidden="0" w:uiPriority="64" w:unhideWhenUsed="0"/>
+    <w:lsdException w:name="Medium List 1 Accent 2" w:semiHidden="0" w:uiPriority="65" w:unhideWhenUsed="0"/>
+    <w:lsdException w:name="Medium List 2 Accent 2" w:semiHidden="0" w:uiPriority="66" w:unhideWhenUsed="0"/>
+    <w:lsdException w:name="Medium Grid 1 Accent 2" w:semiHidden="0" w:uiPriority="67" w:unhideWhenUsed="0"/>
+    <w:lsdException w:name="Medium Grid 2 Accent 2" w:semiHidden="0" w:uiPriority="68" w:unhideWhenUsed="0"/>
+    <w:lsdException w:name="Medium Grid 3 Accent 2" w:semiHidden="0" w:uiPriority="69" w:unhideWhenUsed="0"/>
+    <w:lsdException w:name="Dark List Accent 2" w:semiHidden="0" w:uiPriority="70" w:unhideWhenUsed="0"/>
+    <w:lsdException w:name="Colorful Shading Accent 2" w:semiHidden="0" w:uiPriority="71" w:unhideWhenUsed="0"/>
+    <w:lsdException w:name="Colorful List Accent 2" w:semiHidden="0" w:uiPriority="72" w:unhideWhenUsed="0"/>
+    <w:lsdException w:name="Colorful Grid Accent 2" w:semiHidden="0" w:uiPriority="73" w:unhideWhenUsed="0"/>
+    <w:lsdException w:name="Light Shading Accent 3" w:semiHidden="0" w:uiPriority="60" w:unhideWhenUsed="0"/>
+    <w:lsdException w:name="Light List Accent 3" w:semiHidden="0" w:uiPriority="61" w:unhideWhenUsed="0"/>
+    <w:lsdException w:name="Light Grid Accent 3" w:semiHidden="0" w:uiPriority="62" w:unhideWhenUsed="0"/>
+    <w:lsdException w:name="Medium Shading 1 Accent 3" w:semiHidden="0" w:uiPriority="63" w:unhideWhenUsed="0"/>
+    <w:lsdException w:name="Medium Shading 2 Accent 3" w:semiHidden="0" w:uiPriority="64" w:unhideWhenUsed="0"/>
+    <w:lsdException w:name="Medium List 1 Accent 3" w:semiHidden="0" w:uiPriority="65" w:unhideWhenUsed="0"/>
+    <w:lsdException w:name="Medium List 2 Accent 3" w:semiHidden="0" w:uiPriority="66" w:unhideWhenUsed="0"/>
+    <w:lsdException w:name="Medium Grid 1 Accent 3" w:semiHidden="0" w:uiPriority="67" w:unhideWhenUsed="0"/>
+    <w:lsdException w:name="Medium Grid 2 Accent 3" w:semiHidden="0" w:uiPriority="68" w:unhideWhenUsed="0"/>
+    <w:lsdException w:name="Medium Grid 3 Accent 3" w:semiHidden="0" w:uiPriority="69" w:unhideWhenUsed="0"/>
+    <w:lsdException w:name="Dark List Accent 3" w:semiHidden="0" w:uiPriority="70" w:unhideWhenUsed="0"/>
+    <w:lsdException w:name="Colorful Shading Accent 3" w:semiHidden="0" w:uiPriority="71" w:unhideWhenUsed="0"/>
+    <w:lsdException w:name="Colorful List Accent 3" w:semiHidden="0" w:uiPriority="72" w:unhideWhenUsed="0"/>
+    <w:lsdException w:name="Colorful Grid Accent 3" w:semiHidden="0" w:uiPriority="73" w:unhideWhenUsed="0"/>
+    <w:lsdException w:name="Light Shading Accent 4" w:semiHidden="0" w:uiPriority="60" w:unhideWhenUsed="0"/>
+    <w:lsdException w:name="Light List Accent 4" w:semiHidden="0" w:uiPriority="61" w:unhideWhenUsed="0"/>
+    <w:lsdException w:name="Light Grid Accent 4" w:semiHidden="0" w:uiPriority="62" w:unhideWhenUsed="0"/>
+    <w:lsdException w:name="Medium Shading 1 Accent 4" w:semiHidden="0" w:uiPriority="63" w:unhideWhenUsed="0"/>
+    <w:lsdException w:name="Medium Shading 2 Accent 4" w:semiHidden="0" w:uiPriority="64" w:unhideWhenUsed="0"/>
+    <w:lsdException w:name="Medium List 1 Accent 4" w:semiHidden="0" w:uiPriority="65" w:unhideWhenUsed="0"/>
+    <w:lsdException w:name="Medium List 2 Accent 4" w:semiHidden="0" w:uiPriority="66" w:unhideWhenUsed="0"/>
+    <w:lsdException w:name="Medium Grid 1 Accent 4" w:semiHidden="0" w:uiPriority="67" w:unhideWhenUsed="0"/>
+    <w:lsdException w:name="Medium Grid 2 Accent 4" w:semiHidden="0" w:uiPriority="68" w:unhideWhenUsed="0"/>
+    <w:lsdException w:name="Medium Grid 3 Accent 4" w:semiHidden="0" w:uiPriority="69" w:unhideWhenUsed="0"/>
+    <w:lsdException w:name="Dark List Accent 4" w:semiHidden="0" w:uiPriority="70" w:unhideWhenUsed="0"/>
+    <w:lsdException w:name="Colorful Shading Accent 4" w:semiHidden="0" w:uiPriority="71" w:unhideWhenUsed="0"/>
+    <w:lsdException w:name="Colorful List Accent 4" w:semiHidden="0" w:uiPriority="72" w:unhideWhenUsed="0"/>
+    <w:lsdException w:name="Colorful Grid Accent 4" w:semiHidden="0" w:uiPriority="73" w:unhideWhenUsed="0"/>
+    <w:lsdException w:name="Light Shading Accent 5" w:semiHidden="0" w:uiPriority="60" w:unhideWhenUsed="0"/>
+    <w:lsdException w:name="Light List Accent 5" w:semiHidden="0" w:uiPriority="61" w:unhideWhenUsed="0"/>
+    <w:lsdException w:name="Light Grid Accent 5" w:semiHidden="0" w:uiPriority="62" w:unhideWhenUsed="0"/>
+    <w:lsdException w:name="Medium Shading 1 Accent 5" w:semiHidden="0" w:uiPriority="63" w:unhideWhenUsed="0"/>
+    <w:lsdException w:name="Medium Shading 2 Accent 5" w:semiHidden="0" w:uiPriority="64" w:unhideWhenUsed="0"/>
+    <w:lsdException w:name="Medium List 1 Accent 5" w:semiHidden="0" w:uiPriority="65" w:unhideWhenUsed="0"/>
+    <w:lsdException w:name="Medium List 2 Accent 5" w:semiHidden="0" w:uiPriority="66" w:unhideWhenUsed="0"/>
+    <w:lsdException w:name="Medium Grid 1 Accent 5" w:semiHidden="0" w:uiPriority="67" w:unhideWhenUsed="0"/>
+    <w:lsdException w:name="Medium Grid 2 Accent 5" w:semiHidden="0" w:uiPriority="68" w:unhideWhenUsed="0"/>
+    <w:lsdException w:name="Medium Grid 3 Accent 5" w:semiHidden="0" w:uiPriority="69" w:unhideWhenUsed="0"/>
+    <w:lsdException w:name="Dark List Accent 5" w:semiHidden="0" w:uiPriority="70" w:unhideWhenUsed="0"/>
+    <w:lsdException w:name="Colorful Shading Accent 5" w:semiHidden="0" w:uiPriority="71" w:unhideWhenUsed="0"/>
+    <w:lsdException w:name="Colorful List Accent 5" w:semiHidden="0" w:uiPriority="72" w:unhideWhenUsed="0"/>
+    <w:lsdException w:name="Colorful Grid Accent 5" w:semiHidden="0" w:uiPriority="73" w:unhideWhenUsed="0"/>
+    <w:lsdException w:name="Light Shading Accent 6" w:semiHidden="0" w:uiPriority="60" w:unhideWhenUsed="0"/>
+    <w:lsdException w:name="Light List Accent 6" w:semiHidden="0" w:uiPriority="61" w:unhideWhenUsed="0"/>
+    <w:lsdException w:name="Light Grid Accent 6" w:semiHidden="0" w:uiPriority="62" w:unhideWhenUsed="0"/>
+    <w:lsdException w:name="Medium Shading 1 Accent 6" w:semiHidden="0" w:uiPriority="63" w:unhideWhenUsed="0"/>
+    <w:lsdException w:name="Medium Shading 2 Accent 6" w:semiHidden="0" w:uiPriority="64" w:unhideWhenUsed="0"/>
+    <w:lsdException w:name="Medium List 1 Accent 6" w:semiHidden="0" w:uiPriority="65" w:unhideWhenUsed="0"/>
+    <w:lsdException w:name="Medium List 2 Accent 6" w:semiHidden="0" w:uiPriority="66" w:unhideWhenUsed="0"/>
+    <w:lsdException w:name="Medium Grid 1 Accent 6" w:semiHidden="0" w:uiPriority="67" w:unhideWhenUsed="0"/>
+    <w:lsdException w:name="Medium Grid 2 Accent 6" w:semiHidden="0" w:uiPriority="68" w:unhideWhenUsed="0"/>
+    <w:lsdException w:name="Medium Grid 3 Accent 6" w:semiHidden="0" w:uiPriority="69" w:unhideWhenUsed="0"/>
+    <w:lsdException w:name="Dark List Accent 6" w:semiHidden="0" w:uiPriority="70" w:unhideWhenUsed="0"/>
+    <w:lsdException w:name="Colorful Shading Accent 6" w:semiHidden="0" w:uiPriority="71" w:unhideWhenUsed="0"/>
+    <w:lsdException w:name="Colorful List Accent 6" w:semiHidden="0" w:uiPriority="72" w:unhideWhenUsed="0"/>
+    <w:lsdException w:name="Colorful Grid Accent 6" w:semiHidden="0" w:uiPriority="73" w:unhideWhenUsed="0"/>
+    <w:lsdException w:name="Subtle Emphasis" w:semiHidden="0" w:uiPriority="19" w:unhideWhenUsed="0" w:qFormat="1"/>
+    <w:lsdException w:name="Intense Emphasis" w:semiHidden="0" w:uiPriority="21" w:unhideWhenUsed="0" w:qFormat="1"/>
+    <w:lsdException w:name="Subtle Reference" w:semiHidden="0" w:uiPriority="31" w:unhideWhenUsed="0" w:qFormat="1"/>
+    <w:lsdException w:name="Intense Reference" w:semiHidden="0" w:uiPriority="32" w:unhideWhenUsed="0" w:qFormat="1"/>
+    <w:lsdException w:name="Book Title" w:semiHidden="0" w:uiPriority="33" w:unhideWhenUsed="0" w:qFormat="1"/>
+    <w:lsdException w:name="Bibliography" w:uiPriority="37"/>
+    <w:lsdException w:name="TOC Heading" w:uiPriority="39" w:qFormat="1"/>
   </w:latentStyles>
   <w:style w:type="paragraph" w:default="1" w:styleId="Normal">
     <w:name w:val="Normal"/>
@@ -1810,7 +1667,7 @@
   <a:extraClrSchemeLst/>
   <a:extLst>
     <a:ext uri="{05A4C25C-085E-4340-85A3-A5531E510DB2}">
-      <thm15:themeFamily xmlns:thm15="http://schemas.microsoft.com/office/thememl/2012/main" name="Office Theme" id="{62F939B6-93AF-4DB8-9C6B-D6C7DFDC589F}" vid="{4A3C46E8-61CC-4603-A589-7422A47A8E4A}"/>
+      <thm15:themeFamily xmlns:thm15="http://schemas.microsoft.com/office/thememl/2012/main" xmlns="" name="Office Theme" id="{62F939B6-93AF-4DB8-9C6B-D6C7DFDC589F}" vid="{4A3C46E8-61CC-4603-A589-7422A47A8E4A}"/>
     </a:ext>
   </a:extLst>
 </a:theme>

</xml_diff>

<commit_message>
- added GameManager singleton class - added singleton class (untested)
</commit_message>
<xml_diff>
--- a/Prototype01/Assets/Prefabs/prefabs doc.docx
+++ b/Prototype01/Assets/Prefabs/prefabs doc.docx
@@ -1,6 +1,6 @@
 
 <file path=word/document.xml><?xml version="1.0" encoding="utf-8"?>
-<w:document xmlns:wpc="http://schemas.microsoft.com/office/word/2010/wordprocessingCanvas" xmlns:mc="http://schemas.openxmlformats.org/markup-compatibility/2006" xmlns:o="urn:schemas-microsoft-com:office:office" xmlns:r="http://schemas.openxmlformats.org/officeDocument/2006/relationships" xmlns:m="http://schemas.openxmlformats.org/officeDocument/2006/math" xmlns:v="urn:schemas-microsoft-com:vml" xmlns:wp14="http://schemas.microsoft.com/office/word/2010/wordprocessingDrawing" xmlns:wp="http://schemas.openxmlformats.org/drawingml/2006/wordprocessingDrawing" xmlns:w10="urn:schemas-microsoft-com:office:word" xmlns:w="http://schemas.openxmlformats.org/wordprocessingml/2006/main" xmlns:w14="http://schemas.microsoft.com/office/word/2010/wordml" xmlns:wpg="http://schemas.microsoft.com/office/word/2010/wordprocessingGroup" xmlns:wpi="http://schemas.microsoft.com/office/word/2010/wordprocessingInk" xmlns:wne="http://schemas.microsoft.com/office/word/2006/wordml" xmlns:wps="http://schemas.microsoft.com/office/word/2010/wordprocessingShape" mc:Ignorable="w14 wp14">
+<w:document xmlns:ve="http://schemas.openxmlformats.org/markup-compatibility/2006" xmlns:o="urn:schemas-microsoft-com:office:office" xmlns:r="http://schemas.openxmlformats.org/officeDocument/2006/relationships" xmlns:m="http://schemas.openxmlformats.org/officeDocument/2006/math" xmlns:v="urn:schemas-microsoft-com:vml" xmlns:wp="http://schemas.openxmlformats.org/drawingml/2006/wordprocessingDrawing" xmlns:w10="urn:schemas-microsoft-com:office:word" xmlns:w="http://schemas.openxmlformats.org/wordprocessingml/2006/main" xmlns:wne="http://schemas.microsoft.com/office/word/2006/wordml">
   <w:body>
     <w:p>
       <w:pPr>
@@ -95,7 +95,15 @@
     </w:p>
     <w:p>
       <w:r>
-        <w:t>It contains a RobotController component that can be used to control its movement:</w:t>
+        <w:t xml:space="preserve">It contains a </w:t>
+      </w:r>
+      <w:proofErr w:type="spellStart"/>
+      <w:r>
+        <w:t>RobotController</w:t>
+      </w:r>
+      <w:proofErr w:type="spellEnd"/>
+      <w:r>
+        <w:t xml:space="preserve"> component that can be used to control its movement:</w:t>
       </w:r>
     </w:p>
     <w:p>
@@ -165,19 +173,59 @@
     </w:p>
     <w:p>
       <w:r>
-        <w:t xml:space="preserve">Contains component Ai Controller. Set ‘Occupied Gadget’ to first device that ai player will possess (the robot player). Check ‘Debug Controls’ to enable using the mouse to </w:t>
-      </w:r>
-      <w:r>
-        <w:t>jump the ai around instead of a controller.</w:t>
+        <w:t xml:space="preserve">Contains component Ai Controller. Set ‘Occupied Gadget’ to first device that </w:t>
+      </w:r>
+      <w:proofErr w:type="spellStart"/>
+      <w:r>
+        <w:t>ai</w:t>
+      </w:r>
+      <w:proofErr w:type="spellEnd"/>
+      <w:r>
+        <w:t xml:space="preserve"> player will possess (the robot player). Check ‘Debug Controls’ to enable using the mouse to </w:t>
+      </w:r>
+      <w:r>
+        <w:t xml:space="preserve">jump the </w:t>
+      </w:r>
+      <w:proofErr w:type="spellStart"/>
+      <w:r>
+        <w:t>ai</w:t>
+      </w:r>
+      <w:proofErr w:type="spellEnd"/>
+      <w:r>
+        <w:t xml:space="preserve"> around instead of a controller.</w:t>
       </w:r>
       <w:r>
         <w:br/>
-        <w:t>Any object that the ai can possess must have a component that implements the interface GadgetControllerInterface.</w:t>
-      </w:r>
-    </w:p>
-    <w:p>
-      <w:r>
-        <w:t>To interact with gadgets, the player can either use the ‘B’ button on the controller (or the space bar) or can send a direction command with the right analogue stick (or wsad) to gadgets that support it.</w:t>
+        <w:t xml:space="preserve">Any object that the </w:t>
+      </w:r>
+      <w:proofErr w:type="spellStart"/>
+      <w:r>
+        <w:t>ai</w:t>
+      </w:r>
+      <w:proofErr w:type="spellEnd"/>
+      <w:r>
+        <w:t xml:space="preserve"> can possess must have a component that implements the interface </w:t>
+      </w:r>
+      <w:proofErr w:type="spellStart"/>
+      <w:r>
+        <w:t>GadgetControllerInterface</w:t>
+      </w:r>
+      <w:proofErr w:type="spellEnd"/>
+      <w:r>
+        <w:t>.</w:t>
+      </w:r>
+    </w:p>
+    <w:p>
+      <w:r>
+        <w:t xml:space="preserve">To interact with gadgets, the player can either use the ‘B’ button on the controller (or the space bar) or can send a direction command with the right analogue stick (or </w:t>
+      </w:r>
+      <w:proofErr w:type="spellStart"/>
+      <w:r>
+        <w:t>wsad</w:t>
+      </w:r>
+      <w:proofErr w:type="spellEnd"/>
+      <w:r>
+        <w:t>) to gadgets that support it.</w:t>
       </w:r>
     </w:p>
     <w:p>
@@ -205,7 +253,15 @@
         <w:t xml:space="preserve"> when opened.</w:t>
       </w:r>
       <w:r>
-        <w:t xml:space="preserve"> The door will close after a small amount of time if it is not currently possessed by the ai and the robot player is not underneath it.</w:t>
+        <w:t xml:space="preserve"> The door will close after a small amount of time if it is not currently possessed by the </w:t>
+      </w:r>
+      <w:proofErr w:type="spellStart"/>
+      <w:r>
+        <w:t>ai</w:t>
+      </w:r>
+      <w:proofErr w:type="spellEnd"/>
+      <w:r>
+        <w:t xml:space="preserve"> and the robot player is not underneath it.</w:t>
       </w:r>
     </w:p>
     <w:p>
@@ -230,7 +286,15 @@
         <w:t>pressing the action button. It</w:t>
       </w:r>
       <w:r>
-        <w:t xml:space="preserve"> also implement the FieldOfView component (see guards).</w:t>
+        <w:t xml:space="preserve"> also implement the </w:t>
+      </w:r>
+      <w:proofErr w:type="spellStart"/>
+      <w:r>
+        <w:t>FieldOfView</w:t>
+      </w:r>
+      <w:proofErr w:type="spellEnd"/>
+      <w:r>
+        <w:t xml:space="preserve"> component (see guards).</w:t>
       </w:r>
       <w:r>
         <w:t xml:space="preserve"> The camera will turn back on after a small amount of time if not currently possessed by the AI player.</w:t>
@@ -238,11 +302,75 @@
     </w:p>
     <w:p>
       <w:r>
-        <w:t xml:space="preserve">The securityCamera component has three variables, startRotation, endRotation and rotationSpeed. StartRotation and endRotation define the angles at which the camera will pan between and will </w:t>
+        <w:t xml:space="preserve">The </w:t>
+      </w:r>
+      <w:proofErr w:type="spellStart"/>
+      <w:r>
+        <w:t>securityCamera</w:t>
+      </w:r>
+      <w:proofErr w:type="spellEnd"/>
+      <w:r>
+        <w:t xml:space="preserve"> component has three variables, </w:t>
+      </w:r>
+      <w:proofErr w:type="spellStart"/>
+      <w:r>
+        <w:t>startRotation</w:t>
+      </w:r>
+      <w:proofErr w:type="spellEnd"/>
+      <w:r>
+        <w:t xml:space="preserve">, </w:t>
+      </w:r>
+      <w:proofErr w:type="spellStart"/>
+      <w:r>
+        <w:t>endRotation</w:t>
+      </w:r>
+      <w:proofErr w:type="spellEnd"/>
+      <w:r>
+        <w:t xml:space="preserve"> and </w:t>
+      </w:r>
+      <w:proofErr w:type="spellStart"/>
+      <w:r>
+        <w:t>rotationSpeed</w:t>
+      </w:r>
+      <w:proofErr w:type="spellEnd"/>
+      <w:r>
+        <w:t xml:space="preserve">. </w:t>
+      </w:r>
+      <w:proofErr w:type="spellStart"/>
+      <w:r>
+        <w:t>StartRotation</w:t>
+      </w:r>
+      <w:proofErr w:type="spellEnd"/>
+      <w:r>
+        <w:t xml:space="preserve"> and </w:t>
+      </w:r>
+      <w:proofErr w:type="spellStart"/>
+      <w:r>
+        <w:t>endRotation</w:t>
+      </w:r>
+      <w:proofErr w:type="spellEnd"/>
+      <w:r>
+        <w:t xml:space="preserve"> define the angles at which the camera will pan between and will </w:t>
       </w:r>
       <w:r>
         <w:lastRenderedPageBreak/>
-        <w:t>override the rotation variable in FieldOfView. RotationSpeed defines how fast the camera pans between these two angles.</w:t>
+        <w:t xml:space="preserve">override the rotation variable in </w:t>
+      </w:r>
+      <w:proofErr w:type="spellStart"/>
+      <w:r>
+        <w:t>FieldOfView</w:t>
+      </w:r>
+      <w:proofErr w:type="spellEnd"/>
+      <w:r>
+        <w:t xml:space="preserve">. </w:t>
+      </w:r>
+      <w:proofErr w:type="spellStart"/>
+      <w:r>
+        <w:t>RotationSpeed</w:t>
+      </w:r>
+      <w:proofErr w:type="spellEnd"/>
+      <w:r>
+        <w:t xml:space="preserve"> defines how fast the camera pans between these two angles.</w:t>
       </w:r>
     </w:p>
     <w:p>
@@ -258,22 +386,70 @@
         <w:t>Guards can be placed from the Robot Guard prefab.</w:t>
       </w:r>
       <w:r>
-        <w:t xml:space="preserve"> The important components for the Guard are the GuardController and FieldOfView.</w:t>
-      </w:r>
-    </w:p>
-    <w:p>
-      <w:r>
-        <w:t>The GuardController currently only requires a handle to a PatrolPath (covered later).</w:t>
-      </w:r>
-      <w:r>
-        <w:t xml:space="preserve"> If no PatrolPath is specified, the Guard will simply walk back and forth until he reaches a wall or ledge.</w:t>
+        <w:t xml:space="preserve"> The important components for the Guard are the </w:t>
+      </w:r>
+      <w:proofErr w:type="spellStart"/>
+      <w:r>
+        <w:t>GuardController</w:t>
+      </w:r>
+      <w:proofErr w:type="spellEnd"/>
+      <w:r>
+        <w:t xml:space="preserve"> and </w:t>
+      </w:r>
+      <w:proofErr w:type="spellStart"/>
+      <w:r>
+        <w:t>FieldOfView</w:t>
+      </w:r>
+      <w:proofErr w:type="spellEnd"/>
+      <w:r>
+        <w:t>.</w:t>
+      </w:r>
+    </w:p>
+    <w:p>
+      <w:r>
+        <w:t xml:space="preserve">The </w:t>
+      </w:r>
+      <w:proofErr w:type="spellStart"/>
+      <w:r>
+        <w:t>GuardController</w:t>
+      </w:r>
+      <w:proofErr w:type="spellEnd"/>
+      <w:r>
+        <w:t xml:space="preserve"> currently only requires a handle to a </w:t>
+      </w:r>
+      <w:proofErr w:type="spellStart"/>
+      <w:r>
+        <w:t>PatrolPath</w:t>
+      </w:r>
+      <w:proofErr w:type="spellEnd"/>
+      <w:r>
+        <w:t xml:space="preserve"> (covered later).</w:t>
+      </w:r>
+      <w:r>
+        <w:t xml:space="preserve"> If no </w:t>
+      </w:r>
+      <w:proofErr w:type="spellStart"/>
+      <w:r>
+        <w:t>PatrolPath</w:t>
+      </w:r>
+      <w:proofErr w:type="spellEnd"/>
+      <w:r>
+        <w:t xml:space="preserve"> is specified, the Guard will simply walk back and forth until he reaches a wall or ledge.</w:t>
       </w:r>
       <w:bookmarkStart w:id="0" w:name="_GoBack"/>
       <w:bookmarkEnd w:id="0"/>
     </w:p>
     <w:p>
       <w:r>
-        <w:t>The FieldOfView component has the following properties:</w:t>
+        <w:t xml:space="preserve">The </w:t>
+      </w:r>
+      <w:proofErr w:type="spellStart"/>
+      <w:r>
+        <w:t>FieldOfView</w:t>
+      </w:r>
+      <w:proofErr w:type="spellEnd"/>
+      <w:r>
+        <w:t xml:space="preserve"> component has the following properties:</w:t>
       </w:r>
     </w:p>
     <w:p>
@@ -392,6 +568,31 @@
     <w:p>
       <w:r>
         <w:t>Once a Patrol Path has been set up, just remember to assign it to any Guards you want to follow it!</w:t>
+      </w:r>
+    </w:p>
+    <w:p/>
+    <w:p>
+      <w:pPr>
+        <w:pStyle w:val="Heading1"/>
+      </w:pPr>
+      <w:r>
+        <w:t xml:space="preserve">Guard </w:t>
+      </w:r>
+      <w:proofErr w:type="spellStart"/>
+      <w:r>
+        <w:t>Spawner</w:t>
+      </w:r>
+      <w:proofErr w:type="spellEnd"/>
+    </w:p>
+    <w:p>
+      <w:r>
+        <w:t>This object will spawn a new guard</w:t>
+      </w:r>
+      <w:r>
+        <w:t xml:space="preserve"> at the location of the spawner</w:t>
+      </w:r>
+      <w:r>
+        <w:t xml:space="preserve"> a number of specified times when triggered by an alarm. It will spawn a copy of an object in the guard prefab parameter. This  should be set to a prefab of a guard object, new prefabs should be created for guards with unique patrol paths etc. The guard will be spawned 'number' amount of times at a regular interval.</w:t>
       </w:r>
     </w:p>
     <w:sectPr>
@@ -405,7 +606,7 @@
 </file>
 
 <file path=word/numbering.xml><?xml version="1.0" encoding="utf-8"?>
-<w:numbering xmlns:wpc="http://schemas.microsoft.com/office/word/2010/wordprocessingCanvas" xmlns:mc="http://schemas.openxmlformats.org/markup-compatibility/2006" xmlns:o="urn:schemas-microsoft-com:office:office" xmlns:r="http://schemas.openxmlformats.org/officeDocument/2006/relationships" xmlns:m="http://schemas.openxmlformats.org/officeDocument/2006/math" xmlns:v="urn:schemas-microsoft-com:vml" xmlns:wp14="http://schemas.microsoft.com/office/word/2010/wordprocessingDrawing" xmlns:wp="http://schemas.openxmlformats.org/drawingml/2006/wordprocessingDrawing" xmlns:w10="urn:schemas-microsoft-com:office:word" xmlns:w="http://schemas.openxmlformats.org/wordprocessingml/2006/main" xmlns:w14="http://schemas.microsoft.com/office/word/2010/wordml" xmlns:wpg="http://schemas.microsoft.com/office/word/2010/wordprocessingGroup" xmlns:wpi="http://schemas.microsoft.com/office/word/2010/wordprocessingInk" xmlns:wne="http://schemas.microsoft.com/office/word/2006/wordml" xmlns:wps="http://schemas.microsoft.com/office/word/2010/wordprocessingShape" mc:Ignorable="w14 wp14">
+<w:numbering xmlns:ve="http://schemas.openxmlformats.org/markup-compatibility/2006" xmlns:o="urn:schemas-microsoft-com:office:office" xmlns:r="http://schemas.openxmlformats.org/officeDocument/2006/relationships" xmlns:m="http://schemas.openxmlformats.org/officeDocument/2006/math" xmlns:v="urn:schemas-microsoft-com:vml" xmlns:wp="http://schemas.openxmlformats.org/drawingml/2006/wordprocessingDrawing" xmlns:w10="urn:schemas-microsoft-com:office:word" xmlns:w="http://schemas.openxmlformats.org/wordprocessingml/2006/main" xmlns:wne="http://schemas.microsoft.com/office/word/2006/wordml">
   <w:abstractNum w:abstractNumId="0">
     <w:nsid w:val="064C31DA"/>
     <w:multiLevelType w:val="hybridMultilevel"/>
@@ -873,7 +1074,7 @@
 </file>
 
 <file path=word/styles.xml><?xml version="1.0" encoding="utf-8"?>
-<w:styles xmlns:mc="http://schemas.openxmlformats.org/markup-compatibility/2006" xmlns:r="http://schemas.openxmlformats.org/officeDocument/2006/relationships" xmlns:w="http://schemas.openxmlformats.org/wordprocessingml/2006/main" xmlns:w14="http://schemas.microsoft.com/office/word/2010/wordml" mc:Ignorable="w14">
+<w:styles xmlns:r="http://schemas.openxmlformats.org/officeDocument/2006/relationships" xmlns:w="http://schemas.openxmlformats.org/wordprocessingml/2006/main">
   <w:docDefaults>
     <w:rPrDefault>
       <w:rPr>
@@ -1031,6 +1232,7 @@
   <w:style w:type="paragraph" w:default="1" w:styleId="Normal">
     <w:name w:val="Normal"/>
     <w:qFormat/>
+    <w:rsid w:val="00F33D11"/>
   </w:style>
   <w:style w:type="paragraph" w:styleId="Heading1">
     <w:name w:val="heading 1"/>
@@ -1086,6 +1288,7 @@
     <w:uiPriority w:val="99"/>
     <w:semiHidden/>
     <w:unhideWhenUsed/>
+    <w:qFormat/>
     <w:tblPr>
       <w:tblInd w:w="0" w:type="dxa"/>
       <w:tblCellMar>
@@ -1455,7 +1658,7 @@
     </a:clrScheme>
     <a:fontScheme name="Office">
       <a:majorFont>
-        <a:latin typeface="Calibri Light" panose="020F0302020204030204"/>
+        <a:latin typeface="Calibri Light"/>
         <a:ea typeface=""/>
         <a:cs typeface=""/>
         <a:font script="Jpan" typeface="ＭＳ ゴシック"/>
@@ -1490,7 +1693,7 @@
         <a:font script="Geor" typeface="Sylfaen"/>
       </a:majorFont>
       <a:minorFont>
-        <a:latin typeface="Calibri" panose="020F0502020204030204"/>
+        <a:latin typeface="Calibri"/>
         <a:ea typeface=""/>
         <a:cs typeface=""/>
         <a:font script="Jpan" typeface="ＭＳ 明朝"/>

</xml_diff>

<commit_message>
- fixed door volumetic lighting bug - fixed some ai control bugs - updated doc
</commit_message>
<xml_diff>
--- a/Prototype01/Assets/Prefabs/prefabs doc.docx
+++ b/Prototype01/Assets/Prefabs/prefabs doc.docx
@@ -593,6 +593,34 @@
       </w:r>
       <w:r>
         <w:t xml:space="preserve"> a number of specified times when triggered by an alarm. It will spawn a copy of an object in the guard prefab parameter. This  should be set to a prefab of a guard object, new prefabs should be created for guards with unique patrol paths etc. The guard will be spawned 'number' amount of times at a regular interval.</w:t>
+      </w:r>
+    </w:p>
+    <w:p/>
+    <w:p>
+      <w:pPr>
+        <w:pStyle w:val="Heading1"/>
+      </w:pPr>
+      <w:r>
+        <w:lastRenderedPageBreak/>
+        <w:t xml:space="preserve">Alarm </w:t>
+      </w:r>
+      <w:proofErr w:type="spellStart"/>
+      <w:r>
+        <w:t>tigger</w:t>
+      </w:r>
+      <w:proofErr w:type="spellEnd"/>
+    </w:p>
+    <w:p>
+      <w:r>
+        <w:t xml:space="preserve">Attach a alarm trigger component to any object with a collider that the player can touch that will trigger the alarm. When the alarm is triggered, all guard </w:t>
+      </w:r>
+      <w:proofErr w:type="spellStart"/>
+      <w:r>
+        <w:t>spawners</w:t>
+      </w:r>
+      <w:proofErr w:type="spellEnd"/>
+      <w:r>
+        <w:t xml:space="preserve"> in the level will spawn guards.</w:t>
       </w:r>
     </w:p>
     <w:sectPr>
@@ -1870,7 +1898,7 @@
   <a:extraClrSchemeLst/>
   <a:extLst>
     <a:ext uri="{05A4C25C-085E-4340-85A3-A5531E510DB2}">
-      <thm15:themeFamily xmlns:thm15="http://schemas.microsoft.com/office/thememl/2012/main" xmlns="" name="Office Theme" id="{62F939B6-93AF-4DB8-9C6B-D6C7DFDC589F}" vid="{4A3C46E8-61CC-4603-A589-7422A47A8E4A}"/>
+      <thm15:themeFamily xmlns="" xmlns:thm15="http://schemas.microsoft.com/office/thememl/2012/main" name="Office Theme" id="{62F939B6-93AF-4DB8-9C6B-D6C7DFDC589F}" vid="{4A3C46E8-61CC-4603-A589-7422A47A8E4A}"/>
     </a:ext>
   </a:extLst>
 </a:theme>

</xml_diff>

<commit_message>
- Updated documentation - Added Controls document - Removed Ladder Mask property from RobotController
</commit_message>
<xml_diff>
--- a/Prototype01/Assets/Prefabs/prefabs doc.docx
+++ b/Prototype01/Assets/Prefabs/prefabs doc.docx
@@ -1,6 +1,6 @@
 
 <file path=word/document.xml><?xml version="1.0" encoding="utf-8"?>
-<w:document xmlns:ve="http://schemas.openxmlformats.org/markup-compatibility/2006" xmlns:o="urn:schemas-microsoft-com:office:office" xmlns:r="http://schemas.openxmlformats.org/officeDocument/2006/relationships" xmlns:m="http://schemas.openxmlformats.org/officeDocument/2006/math" xmlns:v="urn:schemas-microsoft-com:vml" xmlns:wp="http://schemas.openxmlformats.org/drawingml/2006/wordprocessingDrawing" xmlns:w10="urn:schemas-microsoft-com:office:word" xmlns:w="http://schemas.openxmlformats.org/wordprocessingml/2006/main" xmlns:wne="http://schemas.microsoft.com/office/word/2006/wordml">
+<w:document xmlns:wpc="http://schemas.microsoft.com/office/word/2010/wordprocessingCanvas" xmlns:mc="http://schemas.openxmlformats.org/markup-compatibility/2006" xmlns:o="urn:schemas-microsoft-com:office:office" xmlns:r="http://schemas.openxmlformats.org/officeDocument/2006/relationships" xmlns:m="http://schemas.openxmlformats.org/officeDocument/2006/math" xmlns:v="urn:schemas-microsoft-com:vml" xmlns:wp14="http://schemas.microsoft.com/office/word/2010/wordprocessingDrawing" xmlns:wp="http://schemas.openxmlformats.org/drawingml/2006/wordprocessingDrawing" xmlns:w10="urn:schemas-microsoft-com:office:word" xmlns:w="http://schemas.openxmlformats.org/wordprocessingml/2006/main" xmlns:w14="http://schemas.microsoft.com/office/word/2010/wordml" xmlns:wpg="http://schemas.microsoft.com/office/word/2010/wordprocessingGroup" xmlns:wpi="http://schemas.microsoft.com/office/word/2010/wordprocessingInk" xmlns:wne="http://schemas.microsoft.com/office/word/2006/wordml" xmlns:wps="http://schemas.microsoft.com/office/word/2010/wordprocessingShape" mc:Ignorable="w14 wp14">
   <w:body>
     <w:p>
       <w:pPr>
@@ -95,15 +95,7 @@
     </w:p>
     <w:p>
       <w:r>
-        <w:t xml:space="preserve">It contains a </w:t>
-      </w:r>
-      <w:proofErr w:type="spellStart"/>
-      <w:r>
-        <w:t>RobotController</w:t>
-      </w:r>
-      <w:proofErr w:type="spellEnd"/>
-      <w:r>
-        <w:t xml:space="preserve"> component that can be used to control its movement:</w:t>
+        <w:t>It contains a RobotController component that can be used to control its movement:</w:t>
       </w:r>
     </w:p>
     <w:p>
@@ -165,6 +157,24 @@
     </w:p>
     <w:p>
       <w:pPr>
+        <w:pStyle w:val="ListParagraph"/>
+        <w:numPr>
+          <w:ilvl w:val="0"/>
+          <w:numId w:val="3"/>
+        </w:numPr>
+      </w:pPr>
+      <w:r>
+        <w:rPr>
+          <w:b/>
+        </w:rPr>
+        <w:t>Ladder Map:</w:t>
+      </w:r>
+      <w:r>
+        <w:t xml:space="preserve"> A handle to the tilemap used to indicate ladders in the game (more detail in the Ladders section)</w:t>
+      </w:r>
+    </w:p>
+    <w:p>
+      <w:pPr>
         <w:pStyle w:val="Heading1"/>
       </w:pPr>
       <w:r>
@@ -173,59 +183,19 @@
     </w:p>
     <w:p>
       <w:r>
-        <w:t xml:space="preserve">Contains component Ai Controller. Set ‘Occupied Gadget’ to first device that </w:t>
-      </w:r>
-      <w:proofErr w:type="spellStart"/>
-      <w:r>
-        <w:t>ai</w:t>
-      </w:r>
-      <w:proofErr w:type="spellEnd"/>
-      <w:r>
-        <w:t xml:space="preserve"> player will possess (the robot player). Check ‘Debug Controls’ to enable using the mouse to </w:t>
-      </w:r>
-      <w:r>
-        <w:t xml:space="preserve">jump the </w:t>
-      </w:r>
-      <w:proofErr w:type="spellStart"/>
-      <w:r>
-        <w:t>ai</w:t>
-      </w:r>
-      <w:proofErr w:type="spellEnd"/>
-      <w:r>
-        <w:t xml:space="preserve"> around instead of a controller.</w:t>
+        <w:t xml:space="preserve">Contains component Ai Controller. Set ‘Occupied Gadget’ to first device that ai player will possess (the robot player). Check ‘Debug Controls’ to enable using the mouse to </w:t>
+      </w:r>
+      <w:r>
+        <w:t>jump the ai around instead of a controller.</w:t>
       </w:r>
       <w:r>
         <w:br/>
-        <w:t xml:space="preserve">Any object that the </w:t>
-      </w:r>
-      <w:proofErr w:type="spellStart"/>
-      <w:r>
-        <w:t>ai</w:t>
-      </w:r>
-      <w:proofErr w:type="spellEnd"/>
-      <w:r>
-        <w:t xml:space="preserve"> can possess must have a component that implements the interface </w:t>
-      </w:r>
-      <w:proofErr w:type="spellStart"/>
-      <w:r>
-        <w:t>GadgetControllerInterface</w:t>
-      </w:r>
-      <w:proofErr w:type="spellEnd"/>
-      <w:r>
-        <w:t>.</w:t>
-      </w:r>
-    </w:p>
-    <w:p>
-      <w:r>
-        <w:t xml:space="preserve">To interact with gadgets, the player can either use the ‘B’ button on the controller (or the space bar) or can send a direction command with the right analogue stick (or </w:t>
-      </w:r>
-      <w:proofErr w:type="spellStart"/>
-      <w:r>
-        <w:t>wsad</w:t>
-      </w:r>
-      <w:proofErr w:type="spellEnd"/>
-      <w:r>
-        <w:t>) to gadgets that support it.</w:t>
+        <w:t>Any object that the ai can possess must have a component that implements the interface GadgetControllerInterface.</w:t>
+      </w:r>
+    </w:p>
+    <w:p>
+      <w:r>
+        <w:t>To interact with gadgets, the player can either use the ‘B’ button on the controller (or the space bar) or can send a direction command with the right analogue stick (or wsad) to gadgets that support it.</w:t>
       </w:r>
     </w:p>
     <w:p>
@@ -253,15 +223,7 @@
         <w:t xml:space="preserve"> when opened.</w:t>
       </w:r>
       <w:r>
-        <w:t xml:space="preserve"> The door will close after a small amount of time if it is not currently possessed by the </w:t>
-      </w:r>
-      <w:proofErr w:type="spellStart"/>
-      <w:r>
-        <w:t>ai</w:t>
-      </w:r>
-      <w:proofErr w:type="spellEnd"/>
-      <w:r>
-        <w:t xml:space="preserve"> and the robot player is not underneath it.</w:t>
+        <w:t xml:space="preserve"> The door will close after a small amount of time if it is not currently possessed by the ai and the robot player is not underneath it.</w:t>
       </w:r>
     </w:p>
     <w:p>
@@ -286,15 +248,7 @@
         <w:t>pressing the action button. It</w:t>
       </w:r>
       <w:r>
-        <w:t xml:space="preserve"> also implement the </w:t>
-      </w:r>
-      <w:proofErr w:type="spellStart"/>
-      <w:r>
-        <w:t>FieldOfView</w:t>
-      </w:r>
-      <w:proofErr w:type="spellEnd"/>
-      <w:r>
-        <w:t xml:space="preserve"> component (see guards).</w:t>
+        <w:t xml:space="preserve"> also implement the FieldOfView component (see guards).</w:t>
       </w:r>
       <w:r>
         <w:t xml:space="preserve"> The camera will turn back on after a small amount of time if not currently possessed by the AI player.</w:t>
@@ -302,75 +256,8 @@
     </w:p>
     <w:p>
       <w:r>
-        <w:t xml:space="preserve">The </w:t>
-      </w:r>
-      <w:proofErr w:type="spellStart"/>
-      <w:r>
-        <w:t>securityCamera</w:t>
-      </w:r>
-      <w:proofErr w:type="spellEnd"/>
-      <w:r>
-        <w:t xml:space="preserve"> component has three variables, </w:t>
-      </w:r>
-      <w:proofErr w:type="spellStart"/>
-      <w:r>
-        <w:t>startRotation</w:t>
-      </w:r>
-      <w:proofErr w:type="spellEnd"/>
-      <w:r>
-        <w:t xml:space="preserve">, </w:t>
-      </w:r>
-      <w:proofErr w:type="spellStart"/>
-      <w:r>
-        <w:t>endRotation</w:t>
-      </w:r>
-      <w:proofErr w:type="spellEnd"/>
-      <w:r>
-        <w:t xml:space="preserve"> and </w:t>
-      </w:r>
-      <w:proofErr w:type="spellStart"/>
-      <w:r>
-        <w:t>rotationSpeed</w:t>
-      </w:r>
-      <w:proofErr w:type="spellEnd"/>
-      <w:r>
-        <w:t xml:space="preserve">. </w:t>
-      </w:r>
-      <w:proofErr w:type="spellStart"/>
-      <w:r>
-        <w:t>StartRotation</w:t>
-      </w:r>
-      <w:proofErr w:type="spellEnd"/>
-      <w:r>
-        <w:t xml:space="preserve"> and </w:t>
-      </w:r>
-      <w:proofErr w:type="spellStart"/>
-      <w:r>
-        <w:t>endRotation</w:t>
-      </w:r>
-      <w:proofErr w:type="spellEnd"/>
-      <w:r>
-        <w:t xml:space="preserve"> define the angles at which the camera will pan between and will </w:t>
-      </w:r>
-      <w:r>
         <w:lastRenderedPageBreak/>
-        <w:t xml:space="preserve">override the rotation variable in </w:t>
-      </w:r>
-      <w:proofErr w:type="spellStart"/>
-      <w:r>
-        <w:t>FieldOfView</w:t>
-      </w:r>
-      <w:proofErr w:type="spellEnd"/>
-      <w:r>
-        <w:t xml:space="preserve">. </w:t>
-      </w:r>
-      <w:proofErr w:type="spellStart"/>
-      <w:r>
-        <w:t>RotationSpeed</w:t>
-      </w:r>
-      <w:proofErr w:type="spellEnd"/>
-      <w:r>
-        <w:t xml:space="preserve"> defines how fast the camera pans between these two angles.</w:t>
+        <w:t>The securityCamera component has three variables, startRotation, endRotation and rotationSpeed. StartRotation and endRotation define the angles at which the camera will pan between and will override the rotation variable in FieldOfView. RotationSpeed defines how fast the camera pans between these two angles.</w:t>
       </w:r>
     </w:p>
     <w:p>
@@ -386,70 +273,83 @@
         <w:t>Guards can be placed from the Robot Guard prefab.</w:t>
       </w:r>
       <w:r>
-        <w:t xml:space="preserve"> The important components for the Guard are the </w:t>
-      </w:r>
-      <w:proofErr w:type="spellStart"/>
-      <w:r>
-        <w:t>GuardController</w:t>
-      </w:r>
-      <w:proofErr w:type="spellEnd"/>
-      <w:r>
-        <w:t xml:space="preserve"> and </w:t>
-      </w:r>
-      <w:proofErr w:type="spellStart"/>
-      <w:r>
-        <w:t>FieldOfView</w:t>
-      </w:r>
-      <w:proofErr w:type="spellEnd"/>
-      <w:r>
-        <w:t>.</w:t>
-      </w:r>
-    </w:p>
-    <w:p>
-      <w:r>
-        <w:t xml:space="preserve">The </w:t>
-      </w:r>
-      <w:proofErr w:type="spellStart"/>
-      <w:r>
-        <w:t>GuardController</w:t>
-      </w:r>
-      <w:proofErr w:type="spellEnd"/>
-      <w:r>
-        <w:t xml:space="preserve"> currently only requires a handle to a </w:t>
-      </w:r>
-      <w:proofErr w:type="spellStart"/>
-      <w:r>
-        <w:t>PatrolPath</w:t>
-      </w:r>
-      <w:proofErr w:type="spellEnd"/>
-      <w:r>
-        <w:t xml:space="preserve"> (covered later).</w:t>
-      </w:r>
-      <w:r>
-        <w:t xml:space="preserve"> If no </w:t>
-      </w:r>
-      <w:proofErr w:type="spellStart"/>
-      <w:r>
-        <w:t>PatrolPath</w:t>
-      </w:r>
-      <w:proofErr w:type="spellEnd"/>
+        <w:t xml:space="preserve"> The important components for the Guard are the GuardController and FieldOfView.</w:t>
+      </w:r>
+    </w:p>
+    <w:p>
+      <w:r>
+        <w:t>The GuardController currently</w:t>
+      </w:r>
+      <w:r>
+        <w:t xml:space="preserve"> has the following properties:</w:t>
+      </w:r>
+    </w:p>
+    <w:p>
+      <w:pPr>
+        <w:pStyle w:val="ListParagraph"/>
+        <w:numPr>
+          <w:ilvl w:val="0"/>
+          <w:numId w:val="5"/>
+        </w:numPr>
+      </w:pPr>
+      <w:r>
+        <w:rPr>
+          <w:b/>
+        </w:rPr>
+        <w:t xml:space="preserve">Patrol Path: </w:t>
+      </w:r>
+      <w:r>
+        <w:t>If no PatrolPath</w:t>
+      </w:r>
+      <w:r>
+        <w:t xml:space="preserve"> (details later)</w:t>
+      </w:r>
       <w:r>
         <w:t xml:space="preserve"> is specified, the Guard will simply walk back and forth until he reaches a wall or ledge.</w:t>
       </w:r>
-      <w:bookmarkStart w:id="0" w:name="_GoBack"/>
-      <w:bookmarkEnd w:id="0"/>
-    </w:p>
-    <w:p>
-      <w:r>
-        <w:t xml:space="preserve">The </w:t>
-      </w:r>
-      <w:proofErr w:type="spellStart"/>
-      <w:r>
-        <w:t>FieldOfView</w:t>
-      </w:r>
-      <w:proofErr w:type="spellEnd"/>
-      <w:r>
-        <w:t xml:space="preserve"> component has the following properties:</w:t>
+    </w:p>
+    <w:p>
+      <w:pPr>
+        <w:pStyle w:val="ListParagraph"/>
+        <w:numPr>
+          <w:ilvl w:val="0"/>
+          <w:numId w:val="5"/>
+        </w:numPr>
+      </w:pPr>
+      <w:r>
+        <w:rPr>
+          <w:b/>
+        </w:rPr>
+        <w:t xml:space="preserve">Walk Speed: </w:t>
+      </w:r>
+      <w:r>
+        <w:t>self-explanatory. Default value is 5.</w:t>
+      </w:r>
+    </w:p>
+    <w:p>
+      <w:pPr>
+        <w:pStyle w:val="ListParagraph"/>
+        <w:numPr>
+          <w:ilvl w:val="0"/>
+          <w:numId w:val="5"/>
+        </w:numPr>
+      </w:pPr>
+      <w:r>
+        <w:rPr>
+          <w:b/>
+        </w:rPr>
+        <w:t>Shot Delay:</w:t>
+      </w:r>
+      <w:r>
+        <w:t xml:space="preserve"> Used to determine reaction times for guards, e.g. once a guard ‘shoot’s the player he will only be a</w:t>
+      </w:r>
+      <w:r>
+        <w:t>ble to shoot again in X seconds. Default is 2.</w:t>
+      </w:r>
+    </w:p>
+    <w:p>
+      <w:r>
+        <w:t>The FieldOfView component has the following properties:</w:t>
       </w:r>
     </w:p>
     <w:p>
@@ -525,6 +425,49 @@
       </w:r>
     </w:p>
     <w:p>
+      <w:r>
+        <w:t>There is also a component called DelayedReactionLogic, which is used to set how quickly the guard will ‘detect’ the player when he is in sight. It has the following properties:</w:t>
+      </w:r>
+    </w:p>
+    <w:p>
+      <w:pPr>
+        <w:pStyle w:val="ListParagraph"/>
+        <w:numPr>
+          <w:ilvl w:val="0"/>
+          <w:numId w:val="6"/>
+        </w:numPr>
+      </w:pPr>
+      <w:r>
+        <w:rPr>
+          <w:b/>
+        </w:rPr>
+        <w:t xml:space="preserve">Suspicious Threshold: </w:t>
+      </w:r>
+      <w:r>
+        <w:t>How long the player must be in the guard’s sight before he gets suspicious. Default is 0.2 seconds.</w:t>
+      </w:r>
+    </w:p>
+    <w:p>
+      <w:pPr>
+        <w:pStyle w:val="ListParagraph"/>
+        <w:numPr>
+          <w:ilvl w:val="0"/>
+          <w:numId w:val="6"/>
+        </w:numPr>
+      </w:pPr>
+      <w:r>
+        <w:rPr>
+          <w:b/>
+        </w:rPr>
+        <w:t>Aggression Threshold:</w:t>
+      </w:r>
+      <w:r>
+        <w:t xml:space="preserve"> Same as Suspicious, except once Aggressive the guard will begin to attack. Default is 0.8 seconds.</w:t>
+      </w:r>
+      <w:bookmarkStart w:id="0" w:name="_GoBack"/>
+      <w:bookmarkEnd w:id="0"/>
+    </w:p>
+    <w:p>
       <w:pPr>
         <w:pStyle w:val="Heading1"/>
       </w:pPr>
@@ -562,7 +505,11 @@
         <w:t>.</w:t>
       </w:r>
       <w:r>
-        <w:t xml:space="preserve"> Editing the positioning for each waypoint is likely to be tedious if done at length, but for now there is no time to implement a more user-friendly positioning system.</w:t>
+        <w:t xml:space="preserve"> Editing the </w:t>
+      </w:r>
+      <w:r>
+        <w:lastRenderedPageBreak/>
+        <w:t>positioning for each waypoint is likely to be tedious if done at length, but for now there is no time to implement a more user-friendly positioning system.</w:t>
       </w:r>
     </w:p>
     <w:p>
@@ -576,13 +523,8 @@
         <w:pStyle w:val="Heading1"/>
       </w:pPr>
       <w:r>
-        <w:t xml:space="preserve">Guard </w:t>
-      </w:r>
-      <w:proofErr w:type="spellStart"/>
-      <w:r>
-        <w:t>Spawner</w:t>
-      </w:r>
-      <w:proofErr w:type="spellEnd"/>
+        <w:t>Guard Spawner</w:t>
+      </w:r>
     </w:p>
     <w:p>
       <w:r>
@@ -592,7 +534,7 @@
         <w:t xml:space="preserve"> at the location of the spawner</w:t>
       </w:r>
       <w:r>
-        <w:t xml:space="preserve"> a number of specified times when triggered by an alarm. It will spawn a copy of an object in the guard prefab parameter. This  should be set to a prefab of a guard object, new prefabs should be created for guards with unique patrol paths etc. The guard will be spawned 'number' amount of times at a regular interval.</w:t>
+        <w:t xml:space="preserve"> a number of specified times when triggered by an alarm. It will spawn a copy of an object in the guard prefab parameter. This should be set to a prefab of a guard object, new prefabs should be created for guards with unique patrol paths etc. The guard will be spawned 'number' amount of times at a regular interval.</w:t>
       </w:r>
     </w:p>
     <w:p/>
@@ -601,26 +543,37 @@
         <w:pStyle w:val="Heading1"/>
       </w:pPr>
       <w:r>
-        <w:lastRenderedPageBreak/>
-        <w:t xml:space="preserve">Alarm </w:t>
-      </w:r>
-      <w:proofErr w:type="spellStart"/>
-      <w:r>
-        <w:t>tigger</w:t>
-      </w:r>
-      <w:proofErr w:type="spellEnd"/>
-    </w:p>
-    <w:p>
-      <w:r>
-        <w:t xml:space="preserve">Attach a alarm trigger component to any object with a collider that the player can touch that will trigger the alarm. When the alarm is triggered, all guard </w:t>
-      </w:r>
-      <w:proofErr w:type="spellStart"/>
-      <w:r>
-        <w:t>spawners</w:t>
-      </w:r>
-      <w:proofErr w:type="spellEnd"/>
-      <w:r>
-        <w:t xml:space="preserve"> in the level will spawn guards.</w:t>
+        <w:t>Alarm t</w:t>
+      </w:r>
+      <w:r>
+        <w:t>r</w:t>
+      </w:r>
+      <w:r>
+        <w:t>igger</w:t>
+      </w:r>
+    </w:p>
+    <w:p>
+      <w:r>
+        <w:t>Attach a alarm trigger component to any object with a collider that the player can touch that will trigger the alarm. When the alarm is triggered, all guard spawners in the level will spawn guards.</w:t>
+      </w:r>
+    </w:p>
+    <w:p/>
+    <w:p>
+      <w:pPr>
+        <w:pStyle w:val="Heading1"/>
+      </w:pPr>
+      <w:r>
+        <w:t>Ladders</w:t>
+      </w:r>
+    </w:p>
+    <w:p>
+      <w:r>
+        <w:t>Ladders are created by setting up a tilemap especially for all ladders in the level. This tilemap (e.g. ‘LadderMap’) should be set up to use the ‘Ladder Sprites’ sprite collection. Once this is done, the Robot Controller needs to be given a handle to this tilemap so he knows which tilemap to check for ladders.</w:t>
+      </w:r>
+    </w:p>
+    <w:p>
+      <w:r>
+        <w:t>Once this is done, any tile painted in the ladder tilemap will be able to be used as a ladder by the Robot.</w:t>
       </w:r>
     </w:p>
     <w:sectPr>
@@ -634,7 +587,7 @@
 </file>
 
 <file path=word/numbering.xml><?xml version="1.0" encoding="utf-8"?>
-<w:numbering xmlns:ve="http://schemas.openxmlformats.org/markup-compatibility/2006" xmlns:o="urn:schemas-microsoft-com:office:office" xmlns:r="http://schemas.openxmlformats.org/officeDocument/2006/relationships" xmlns:m="http://schemas.openxmlformats.org/officeDocument/2006/math" xmlns:v="urn:schemas-microsoft-com:vml" xmlns:wp="http://schemas.openxmlformats.org/drawingml/2006/wordprocessingDrawing" xmlns:w10="urn:schemas-microsoft-com:office:word" xmlns:w="http://schemas.openxmlformats.org/wordprocessingml/2006/main" xmlns:wne="http://schemas.microsoft.com/office/word/2006/wordml">
+<w:numbering xmlns:wpc="http://schemas.microsoft.com/office/word/2010/wordprocessingCanvas" xmlns:mc="http://schemas.openxmlformats.org/markup-compatibility/2006" xmlns:o="urn:schemas-microsoft-com:office:office" xmlns:r="http://schemas.openxmlformats.org/officeDocument/2006/relationships" xmlns:m="http://schemas.openxmlformats.org/officeDocument/2006/math" xmlns:v="urn:schemas-microsoft-com:vml" xmlns:wp14="http://schemas.microsoft.com/office/word/2010/wordprocessingDrawing" xmlns:wp="http://schemas.openxmlformats.org/drawingml/2006/wordprocessingDrawing" xmlns:w10="urn:schemas-microsoft-com:office:word" xmlns:w="http://schemas.openxmlformats.org/wordprocessingml/2006/main" xmlns:w14="http://schemas.microsoft.com/office/word/2010/wordml" xmlns:wpg="http://schemas.microsoft.com/office/word/2010/wordprocessingGroup" xmlns:wpi="http://schemas.microsoft.com/office/word/2010/wordprocessingInk" xmlns:wne="http://schemas.microsoft.com/office/word/2006/wordml" xmlns:wps="http://schemas.microsoft.com/office/word/2010/wordprocessingShape" mc:Ignorable="w14 wp14">
   <w:abstractNum w:abstractNumId="0">
     <w:nsid w:val="064C31DA"/>
     <w:multiLevelType w:val="hybridMultilevel"/>
@@ -862,6 +815,119 @@
     </w:lvl>
   </w:abstractNum>
   <w:abstractNum w:abstractNumId="2">
+    <w:nsid w:val="11465F29"/>
+    <w:multiLevelType w:val="hybridMultilevel"/>
+    <w:tmpl w:val="F06ABD76"/>
+    <w:lvl w:ilvl="0" w:tplc="0C090001">
+      <w:start w:val="1"/>
+      <w:numFmt w:val="bullet"/>
+      <w:lvlText w:val=""/>
+      <w:lvlJc w:val="left"/>
+      <w:pPr>
+        <w:ind w:left="720" w:hanging="360"/>
+      </w:pPr>
+      <w:rPr>
+        <w:rFonts w:ascii="Symbol" w:hAnsi="Symbol" w:hint="default"/>
+      </w:rPr>
+    </w:lvl>
+    <w:lvl w:ilvl="1" w:tplc="0C090003" w:tentative="1">
+      <w:start w:val="1"/>
+      <w:numFmt w:val="bullet"/>
+      <w:lvlText w:val="o"/>
+      <w:lvlJc w:val="left"/>
+      <w:pPr>
+        <w:ind w:left="1440" w:hanging="360"/>
+      </w:pPr>
+      <w:rPr>
+        <w:rFonts w:ascii="Courier New" w:hAnsi="Courier New" w:cs="Courier New" w:hint="default"/>
+      </w:rPr>
+    </w:lvl>
+    <w:lvl w:ilvl="2" w:tplc="0C090005" w:tentative="1">
+      <w:start w:val="1"/>
+      <w:numFmt w:val="bullet"/>
+      <w:lvlText w:val=""/>
+      <w:lvlJc w:val="left"/>
+      <w:pPr>
+        <w:ind w:left="2160" w:hanging="360"/>
+      </w:pPr>
+      <w:rPr>
+        <w:rFonts w:ascii="Wingdings" w:hAnsi="Wingdings" w:hint="default"/>
+      </w:rPr>
+    </w:lvl>
+    <w:lvl w:ilvl="3" w:tplc="0C090001" w:tentative="1">
+      <w:start w:val="1"/>
+      <w:numFmt w:val="bullet"/>
+      <w:lvlText w:val=""/>
+      <w:lvlJc w:val="left"/>
+      <w:pPr>
+        <w:ind w:left="2880" w:hanging="360"/>
+      </w:pPr>
+      <w:rPr>
+        <w:rFonts w:ascii="Symbol" w:hAnsi="Symbol" w:hint="default"/>
+      </w:rPr>
+    </w:lvl>
+    <w:lvl w:ilvl="4" w:tplc="0C090003" w:tentative="1">
+      <w:start w:val="1"/>
+      <w:numFmt w:val="bullet"/>
+      <w:lvlText w:val="o"/>
+      <w:lvlJc w:val="left"/>
+      <w:pPr>
+        <w:ind w:left="3600" w:hanging="360"/>
+      </w:pPr>
+      <w:rPr>
+        <w:rFonts w:ascii="Courier New" w:hAnsi="Courier New" w:cs="Courier New" w:hint="default"/>
+      </w:rPr>
+    </w:lvl>
+    <w:lvl w:ilvl="5" w:tplc="0C090005" w:tentative="1">
+      <w:start w:val="1"/>
+      <w:numFmt w:val="bullet"/>
+      <w:lvlText w:val=""/>
+      <w:lvlJc w:val="left"/>
+      <w:pPr>
+        <w:ind w:left="4320" w:hanging="360"/>
+      </w:pPr>
+      <w:rPr>
+        <w:rFonts w:ascii="Wingdings" w:hAnsi="Wingdings" w:hint="default"/>
+      </w:rPr>
+    </w:lvl>
+    <w:lvl w:ilvl="6" w:tplc="0C090001" w:tentative="1">
+      <w:start w:val="1"/>
+      <w:numFmt w:val="bullet"/>
+      <w:lvlText w:val=""/>
+      <w:lvlJc w:val="left"/>
+      <w:pPr>
+        <w:ind w:left="5040" w:hanging="360"/>
+      </w:pPr>
+      <w:rPr>
+        <w:rFonts w:ascii="Symbol" w:hAnsi="Symbol" w:hint="default"/>
+      </w:rPr>
+    </w:lvl>
+    <w:lvl w:ilvl="7" w:tplc="0C090003" w:tentative="1">
+      <w:start w:val="1"/>
+      <w:numFmt w:val="bullet"/>
+      <w:lvlText w:val="o"/>
+      <w:lvlJc w:val="left"/>
+      <w:pPr>
+        <w:ind w:left="5760" w:hanging="360"/>
+      </w:pPr>
+      <w:rPr>
+        <w:rFonts w:ascii="Courier New" w:hAnsi="Courier New" w:cs="Courier New" w:hint="default"/>
+      </w:rPr>
+    </w:lvl>
+    <w:lvl w:ilvl="8" w:tplc="0C090005" w:tentative="1">
+      <w:start w:val="1"/>
+      <w:numFmt w:val="bullet"/>
+      <w:lvlText w:val=""/>
+      <w:lvlJc w:val="left"/>
+      <w:pPr>
+        <w:ind w:left="6480" w:hanging="360"/>
+      </w:pPr>
+      <w:rPr>
+        <w:rFonts w:ascii="Wingdings" w:hAnsi="Wingdings" w:hint="default"/>
+      </w:rPr>
+    </w:lvl>
+  </w:abstractNum>
+  <w:abstractNum w:abstractNumId="3">
     <w:nsid w:val="573319F1"/>
     <w:multiLevelType w:val="hybridMultilevel"/>
     <w:tmpl w:val="CB9E215C"/>
@@ -974,7 +1040,120 @@
       </w:rPr>
     </w:lvl>
   </w:abstractNum>
-  <w:abstractNum w:abstractNumId="3">
+  <w:abstractNum w:abstractNumId="4">
+    <w:nsid w:val="5C7C4915"/>
+    <w:multiLevelType w:val="hybridMultilevel"/>
+    <w:tmpl w:val="E05A6A28"/>
+    <w:lvl w:ilvl="0" w:tplc="0C090001">
+      <w:start w:val="1"/>
+      <w:numFmt w:val="bullet"/>
+      <w:lvlText w:val=""/>
+      <w:lvlJc w:val="left"/>
+      <w:pPr>
+        <w:ind w:left="720" w:hanging="360"/>
+      </w:pPr>
+      <w:rPr>
+        <w:rFonts w:ascii="Symbol" w:hAnsi="Symbol" w:hint="default"/>
+      </w:rPr>
+    </w:lvl>
+    <w:lvl w:ilvl="1" w:tplc="0C090003" w:tentative="1">
+      <w:start w:val="1"/>
+      <w:numFmt w:val="bullet"/>
+      <w:lvlText w:val="o"/>
+      <w:lvlJc w:val="left"/>
+      <w:pPr>
+        <w:ind w:left="1440" w:hanging="360"/>
+      </w:pPr>
+      <w:rPr>
+        <w:rFonts w:ascii="Courier New" w:hAnsi="Courier New" w:cs="Courier New" w:hint="default"/>
+      </w:rPr>
+    </w:lvl>
+    <w:lvl w:ilvl="2" w:tplc="0C090005" w:tentative="1">
+      <w:start w:val="1"/>
+      <w:numFmt w:val="bullet"/>
+      <w:lvlText w:val=""/>
+      <w:lvlJc w:val="left"/>
+      <w:pPr>
+        <w:ind w:left="2160" w:hanging="360"/>
+      </w:pPr>
+      <w:rPr>
+        <w:rFonts w:ascii="Wingdings" w:hAnsi="Wingdings" w:hint="default"/>
+      </w:rPr>
+    </w:lvl>
+    <w:lvl w:ilvl="3" w:tplc="0C090001" w:tentative="1">
+      <w:start w:val="1"/>
+      <w:numFmt w:val="bullet"/>
+      <w:lvlText w:val=""/>
+      <w:lvlJc w:val="left"/>
+      <w:pPr>
+        <w:ind w:left="2880" w:hanging="360"/>
+      </w:pPr>
+      <w:rPr>
+        <w:rFonts w:ascii="Symbol" w:hAnsi="Symbol" w:hint="default"/>
+      </w:rPr>
+    </w:lvl>
+    <w:lvl w:ilvl="4" w:tplc="0C090003" w:tentative="1">
+      <w:start w:val="1"/>
+      <w:numFmt w:val="bullet"/>
+      <w:lvlText w:val="o"/>
+      <w:lvlJc w:val="left"/>
+      <w:pPr>
+        <w:ind w:left="3600" w:hanging="360"/>
+      </w:pPr>
+      <w:rPr>
+        <w:rFonts w:ascii="Courier New" w:hAnsi="Courier New" w:cs="Courier New" w:hint="default"/>
+      </w:rPr>
+    </w:lvl>
+    <w:lvl w:ilvl="5" w:tplc="0C090005" w:tentative="1">
+      <w:start w:val="1"/>
+      <w:numFmt w:val="bullet"/>
+      <w:lvlText w:val=""/>
+      <w:lvlJc w:val="left"/>
+      <w:pPr>
+        <w:ind w:left="4320" w:hanging="360"/>
+      </w:pPr>
+      <w:rPr>
+        <w:rFonts w:ascii="Wingdings" w:hAnsi="Wingdings" w:hint="default"/>
+      </w:rPr>
+    </w:lvl>
+    <w:lvl w:ilvl="6" w:tplc="0C090001" w:tentative="1">
+      <w:start w:val="1"/>
+      <w:numFmt w:val="bullet"/>
+      <w:lvlText w:val=""/>
+      <w:lvlJc w:val="left"/>
+      <w:pPr>
+        <w:ind w:left="5040" w:hanging="360"/>
+      </w:pPr>
+      <w:rPr>
+        <w:rFonts w:ascii="Symbol" w:hAnsi="Symbol" w:hint="default"/>
+      </w:rPr>
+    </w:lvl>
+    <w:lvl w:ilvl="7" w:tplc="0C090003" w:tentative="1">
+      <w:start w:val="1"/>
+      <w:numFmt w:val="bullet"/>
+      <w:lvlText w:val="o"/>
+      <w:lvlJc w:val="left"/>
+      <w:pPr>
+        <w:ind w:left="5760" w:hanging="360"/>
+      </w:pPr>
+      <w:rPr>
+        <w:rFonts w:ascii="Courier New" w:hAnsi="Courier New" w:cs="Courier New" w:hint="default"/>
+      </w:rPr>
+    </w:lvl>
+    <w:lvl w:ilvl="8" w:tplc="0C090005" w:tentative="1">
+      <w:start w:val="1"/>
+      <w:numFmt w:val="bullet"/>
+      <w:lvlText w:val=""/>
+      <w:lvlJc w:val="left"/>
+      <w:pPr>
+        <w:ind w:left="6480" w:hanging="360"/>
+      </w:pPr>
+      <w:rPr>
+        <w:rFonts w:ascii="Wingdings" w:hAnsi="Wingdings" w:hint="default"/>
+      </w:rPr>
+    </w:lvl>
+  </w:abstractNum>
+  <w:abstractNum w:abstractNumId="5">
     <w:nsid w:val="7B430FE4"/>
     <w:multiLevelType w:val="hybridMultilevel"/>
     <w:tmpl w:val="5ED0E178"/>
@@ -1087,10 +1266,10 @@
     </w:lvl>
   </w:abstractNum>
   <w:num w:numId="1">
-    <w:abstractNumId w:val="3"/>
+    <w:abstractNumId w:val="5"/>
   </w:num>
   <w:num w:numId="2">
-    <w:abstractNumId w:val="2"/>
+    <w:abstractNumId w:val="3"/>
   </w:num>
   <w:num w:numId="3">
     <w:abstractNumId w:val="1"/>
@@ -1098,11 +1277,17 @@
   <w:num w:numId="4">
     <w:abstractNumId w:val="0"/>
   </w:num>
+  <w:num w:numId="5">
+    <w:abstractNumId w:val="2"/>
+  </w:num>
+  <w:num w:numId="6">
+    <w:abstractNumId w:val="4"/>
+  </w:num>
 </w:numbering>
 </file>
 
 <file path=word/styles.xml><?xml version="1.0" encoding="utf-8"?>
-<w:styles xmlns:r="http://schemas.openxmlformats.org/officeDocument/2006/relationships" xmlns:w="http://schemas.openxmlformats.org/wordprocessingml/2006/main">
+<w:styles xmlns:mc="http://schemas.openxmlformats.org/markup-compatibility/2006" xmlns:r="http://schemas.openxmlformats.org/officeDocument/2006/relationships" xmlns:w="http://schemas.openxmlformats.org/wordprocessingml/2006/main" xmlns:w14="http://schemas.microsoft.com/office/word/2010/wordml" mc:Ignorable="w14">
   <w:docDefaults>
     <w:rPrDefault>
       <w:rPr>
@@ -1316,7 +1501,6 @@
     <w:uiPriority w:val="99"/>
     <w:semiHidden/>
     <w:unhideWhenUsed/>
-    <w:qFormat/>
     <w:tblPr>
       <w:tblInd w:w="0" w:type="dxa"/>
       <w:tblCellMar>
@@ -1898,7 +2082,7 @@
   <a:extraClrSchemeLst/>
   <a:extLst>
     <a:ext uri="{05A4C25C-085E-4340-85A3-A5531E510DB2}">
-      <thm15:themeFamily xmlns="" xmlns:thm15="http://schemas.microsoft.com/office/thememl/2012/main" name="Office Theme" id="{62F939B6-93AF-4DB8-9C6B-D6C7DFDC589F}" vid="{4A3C46E8-61CC-4603-A589-7422A47A8E4A}"/>
+      <thm15:themeFamily xmlns:thm15="http://schemas.microsoft.com/office/thememl/2012/main" xmlns="" name="Office Theme" id="{62F939B6-93AF-4DB8-9C6B-D6C7DFDC589F}" vid="{4A3C46E8-61CC-4603-A589-7422A47A8E4A}"/>
     </a:ext>
   </a:extLst>
 </a:theme>

</xml_diff>

<commit_message>
- added trap door - doors now scale down instead of move upward
</commit_message>
<xml_diff>
--- a/Prototype01/Assets/Prefabs/prefabs doc.docx
+++ b/Prototype01/Assets/Prefabs/prefabs doc.docx
@@ -1,6 +1,6 @@
 
 <file path=word/document.xml><?xml version="1.0" encoding="utf-8"?>
-<w:document xmlns:wpc="http://schemas.microsoft.com/office/word/2010/wordprocessingCanvas" xmlns:mc="http://schemas.openxmlformats.org/markup-compatibility/2006" xmlns:o="urn:schemas-microsoft-com:office:office" xmlns:r="http://schemas.openxmlformats.org/officeDocument/2006/relationships" xmlns:m="http://schemas.openxmlformats.org/officeDocument/2006/math" xmlns:v="urn:schemas-microsoft-com:vml" xmlns:wp14="http://schemas.microsoft.com/office/word/2010/wordprocessingDrawing" xmlns:wp="http://schemas.openxmlformats.org/drawingml/2006/wordprocessingDrawing" xmlns:w10="urn:schemas-microsoft-com:office:word" xmlns:w="http://schemas.openxmlformats.org/wordprocessingml/2006/main" xmlns:w14="http://schemas.microsoft.com/office/word/2010/wordml" xmlns:wpg="http://schemas.microsoft.com/office/word/2010/wordprocessingGroup" xmlns:wpi="http://schemas.microsoft.com/office/word/2010/wordprocessingInk" xmlns:wne="http://schemas.microsoft.com/office/word/2006/wordml" xmlns:wps="http://schemas.microsoft.com/office/word/2010/wordprocessingShape" mc:Ignorable="w14 wp14">
+<w:document xmlns:wpc="http://schemas.microsoft.com/office/word/2010/wordprocessingCanvas" xmlns:mc="http://schemas.openxmlformats.org/markup-compatibility/2006" xmlns:o="urn:schemas-microsoft-com:office:office" xmlns:r="http://schemas.openxmlformats.org/officeDocument/2006/relationships" xmlns:m="http://schemas.openxmlformats.org/officeDocument/2006/math" xmlns:v="urn:schemas-microsoft-com:vml" xmlns:wp14="http://schemas.microsoft.com/office/word/2010/wordprocessingDrawing" xmlns:wp="http://schemas.openxmlformats.org/drawingml/2006/wordprocessingDrawing" xmlns:w10="urn:schemas-microsoft-com:office:word" xmlns:w="http://schemas.openxmlformats.org/wordprocessingml/2006/main" xmlns:w14="http://schemas.microsoft.com/office/word/2010/wordml" xmlns:w15="http://schemas.microsoft.com/office/word/2012/wordml" xmlns:wpg="http://schemas.microsoft.com/office/word/2010/wordprocessingGroup" xmlns:wpi="http://schemas.microsoft.com/office/word/2010/wordprocessingInk" xmlns:wne="http://schemas.microsoft.com/office/word/2006/wordml" xmlns:wps="http://schemas.microsoft.com/office/word/2010/wordprocessingShape" mc:Ignorable="w14 w15 wp14">
   <w:body>
     <w:p>
       <w:pPr>
@@ -73,7 +73,21 @@
         <w:rPr>
           <w:b/>
         </w:rPr>
-        <w:t xml:space="preserve">In Partners in Crime, Player Characters and NPCs will occupy the “Characters” layer, and all static objects (e.g. level geometry, crates etc) will occupy the “Scenery” layer. </w:t>
+        <w:t xml:space="preserve">In Partners in Crime, Player Characters and NPCs will occupy the “Characters” layer, and all static objects (e.g. level geometry, crates </w:t>
+      </w:r>
+      <w:proofErr w:type="spellStart"/>
+      <w:r>
+        <w:rPr>
+          <w:b/>
+        </w:rPr>
+        <w:t>etc</w:t>
+      </w:r>
+      <w:proofErr w:type="spellEnd"/>
+      <w:r>
+        <w:rPr>
+          <w:b/>
+        </w:rPr>
+        <w:t xml:space="preserve">) will occupy the “Scenery” layer. </w:t>
       </w:r>
       <w:r>
         <w:t>This will be used in the game code for certain key features such as Line-of-sight detection.</w:t>
@@ -95,7 +109,15 @@
     </w:p>
     <w:p>
       <w:r>
-        <w:t>It contains a RobotController component that can be used to control its movement:</w:t>
+        <w:t xml:space="preserve">It contains a </w:t>
+      </w:r>
+      <w:proofErr w:type="spellStart"/>
+      <w:r>
+        <w:t>RobotController</w:t>
+      </w:r>
+      <w:proofErr w:type="spellEnd"/>
+      <w:r>
+        <w:t xml:space="preserve"> component that can be used to control its movement:</w:t>
       </w:r>
     </w:p>
     <w:p>
@@ -170,7 +192,15 @@
         <w:t>Ladder Map:</w:t>
       </w:r>
       <w:r>
-        <w:t xml:space="preserve"> A handle to the tilemap used to indicate ladders in the game (more detail in the Ladders section)</w:t>
+        <w:t xml:space="preserve"> A handle to the </w:t>
+      </w:r>
+      <w:proofErr w:type="spellStart"/>
+      <w:r>
+        <w:t>tilemap</w:t>
+      </w:r>
+      <w:proofErr w:type="spellEnd"/>
+      <w:r>
+        <w:t xml:space="preserve"> used to indicate ladders in the game (more detail in the Ladders section)</w:t>
       </w:r>
     </w:p>
     <w:p>
@@ -183,19 +213,59 @@
     </w:p>
     <w:p>
       <w:r>
-        <w:t xml:space="preserve">Contains component Ai Controller. Set ‘Occupied Gadget’ to first device that ai player will possess (the robot player). Check ‘Debug Controls’ to enable using the mouse to </w:t>
-      </w:r>
-      <w:r>
-        <w:t>jump the ai around instead of a controller.</w:t>
+        <w:t xml:space="preserve">Contains component Ai Controller. Set ‘Occupied Gadget’ to first device that </w:t>
+      </w:r>
+      <w:proofErr w:type="spellStart"/>
+      <w:r>
+        <w:t>ai</w:t>
+      </w:r>
+      <w:proofErr w:type="spellEnd"/>
+      <w:r>
+        <w:t xml:space="preserve"> player will possess (the robot player). Check ‘Debug Controls’ to enable using the mouse to </w:t>
+      </w:r>
+      <w:r>
+        <w:t xml:space="preserve">jump the </w:t>
+      </w:r>
+      <w:proofErr w:type="spellStart"/>
+      <w:r>
+        <w:t>ai</w:t>
+      </w:r>
+      <w:proofErr w:type="spellEnd"/>
+      <w:r>
+        <w:t xml:space="preserve"> around instead of a controller.</w:t>
       </w:r>
       <w:r>
         <w:br/>
-        <w:t>Any object that the ai can possess must have a component that implements the interface GadgetControllerInterface.</w:t>
-      </w:r>
-    </w:p>
-    <w:p>
-      <w:r>
-        <w:t>To interact with gadgets, the player can either use the ‘B’ button on the controller (or the space bar) or can send a direction command with the right analogue stick (or wsad) to gadgets that support it.</w:t>
+        <w:t xml:space="preserve">Any object that the </w:t>
+      </w:r>
+      <w:proofErr w:type="spellStart"/>
+      <w:r>
+        <w:t>ai</w:t>
+      </w:r>
+      <w:proofErr w:type="spellEnd"/>
+      <w:r>
+        <w:t xml:space="preserve"> can possess must have a component that implements the interface </w:t>
+      </w:r>
+      <w:proofErr w:type="spellStart"/>
+      <w:r>
+        <w:t>GadgetControllerInterface</w:t>
+      </w:r>
+      <w:proofErr w:type="spellEnd"/>
+      <w:r>
+        <w:t>.</w:t>
+      </w:r>
+    </w:p>
+    <w:p>
+      <w:r>
+        <w:t xml:space="preserve">To interact with gadgets, the player can either use the ‘B’ button on the controller (or the space bar) or can send a direction command with the right analogue stick (or </w:t>
+      </w:r>
+      <w:proofErr w:type="spellStart"/>
+      <w:r>
+        <w:t>wsad</w:t>
+      </w:r>
+      <w:proofErr w:type="spellEnd"/>
+      <w:r>
+        <w:t>) to gadgets that support it.</w:t>
       </w:r>
     </w:p>
     <w:p>
@@ -223,7 +293,15 @@
         <w:t xml:space="preserve"> when opened.</w:t>
       </w:r>
       <w:r>
-        <w:t xml:space="preserve"> The door will close after a small amount of time if it is not currently possessed by the ai and the robot player is not underneath it.</w:t>
+        <w:t xml:space="preserve"> The door will close after a small amount of time if it is not currently possessed by the </w:t>
+      </w:r>
+      <w:proofErr w:type="spellStart"/>
+      <w:r>
+        <w:t>ai</w:t>
+      </w:r>
+      <w:proofErr w:type="spellEnd"/>
+      <w:r>
+        <w:t xml:space="preserve"> and the robot player is not underneath it.</w:t>
       </w:r>
     </w:p>
     <w:p>
@@ -231,6 +309,22 @@
         <w:pStyle w:val="Heading1"/>
       </w:pPr>
       <w:r>
+        <w:t>Trapdoor</w:t>
+      </w:r>
+    </w:p>
+    <w:p>
+      <w:r>
+        <w:t>A horizontal door.</w:t>
+      </w:r>
+      <w:bookmarkStart w:id="0" w:name="_GoBack"/>
+      <w:bookmarkEnd w:id="0"/>
+    </w:p>
+    <w:p>
+      <w:pPr>
+        <w:pStyle w:val="Heading1"/>
+      </w:pPr>
+      <w:r>
+        <w:lastRenderedPageBreak/>
         <w:t>Security Camera</w:t>
       </w:r>
     </w:p>
@@ -248,7 +342,15 @@
         <w:t>pressing the action button. It</w:t>
       </w:r>
       <w:r>
-        <w:t xml:space="preserve"> also implement the FieldOfView component (see guards).</w:t>
+        <w:t xml:space="preserve"> also implement the </w:t>
+      </w:r>
+      <w:proofErr w:type="spellStart"/>
+      <w:r>
+        <w:t>FieldOfView</w:t>
+      </w:r>
+      <w:proofErr w:type="spellEnd"/>
+      <w:r>
+        <w:t xml:space="preserve"> component (see guards).</w:t>
       </w:r>
       <w:r>
         <w:t xml:space="preserve"> The camera will turn back on after a small amount of time if not currently possessed by the AI player.</w:t>
@@ -256,8 +358,71 @@
     </w:p>
     <w:p>
       <w:r>
-        <w:lastRenderedPageBreak/>
-        <w:t>The securityCamera component has three variables, startRotation, endRotation and rotationSpeed. StartRotation and endRotation define the angles at which the camera will pan between and will override the rotation variable in FieldOfView. RotationSpeed defines how fast the camera pans between these two angles.</w:t>
+        <w:t xml:space="preserve">The </w:t>
+      </w:r>
+      <w:proofErr w:type="spellStart"/>
+      <w:r>
+        <w:t>securityCamera</w:t>
+      </w:r>
+      <w:proofErr w:type="spellEnd"/>
+      <w:r>
+        <w:t xml:space="preserve"> component has three variables, </w:t>
+      </w:r>
+      <w:proofErr w:type="spellStart"/>
+      <w:r>
+        <w:t>startRotation</w:t>
+      </w:r>
+      <w:proofErr w:type="spellEnd"/>
+      <w:r>
+        <w:t xml:space="preserve">, </w:t>
+      </w:r>
+      <w:proofErr w:type="spellStart"/>
+      <w:r>
+        <w:t>endRotation</w:t>
+      </w:r>
+      <w:proofErr w:type="spellEnd"/>
+      <w:r>
+        <w:t xml:space="preserve"> and </w:t>
+      </w:r>
+      <w:proofErr w:type="spellStart"/>
+      <w:r>
+        <w:t>rotationSpeed</w:t>
+      </w:r>
+      <w:proofErr w:type="spellEnd"/>
+      <w:r>
+        <w:t xml:space="preserve">. </w:t>
+      </w:r>
+      <w:proofErr w:type="spellStart"/>
+      <w:r>
+        <w:t>StartRotation</w:t>
+      </w:r>
+      <w:proofErr w:type="spellEnd"/>
+      <w:r>
+        <w:t xml:space="preserve"> and </w:t>
+      </w:r>
+      <w:proofErr w:type="spellStart"/>
+      <w:r>
+        <w:t>endRotation</w:t>
+      </w:r>
+      <w:proofErr w:type="spellEnd"/>
+      <w:r>
+        <w:t xml:space="preserve"> define the angles at which the camera will pan between and will override the rotation variable in </w:t>
+      </w:r>
+      <w:proofErr w:type="spellStart"/>
+      <w:r>
+        <w:t>FieldOfView</w:t>
+      </w:r>
+      <w:proofErr w:type="spellEnd"/>
+      <w:r>
+        <w:t xml:space="preserve">. </w:t>
+      </w:r>
+      <w:proofErr w:type="spellStart"/>
+      <w:r>
+        <w:t>RotationSpeed</w:t>
+      </w:r>
+      <w:proofErr w:type="spellEnd"/>
+      <w:r>
+        <w:t xml:space="preserve"> defines how fast the camera pans between these two angles.</w:t>
       </w:r>
     </w:p>
     <w:p>
@@ -273,12 +438,36 @@
         <w:t>Guards can be placed from the Robot Guard prefab.</w:t>
       </w:r>
       <w:r>
-        <w:t xml:space="preserve"> The important components for the Guard are the GuardController and FieldOfView.</w:t>
-      </w:r>
-    </w:p>
-    <w:p>
-      <w:r>
-        <w:t>The GuardController currently</w:t>
+        <w:t xml:space="preserve"> The important components for the Guard are the </w:t>
+      </w:r>
+      <w:proofErr w:type="spellStart"/>
+      <w:r>
+        <w:t>GuardController</w:t>
+      </w:r>
+      <w:proofErr w:type="spellEnd"/>
+      <w:r>
+        <w:t xml:space="preserve"> and </w:t>
+      </w:r>
+      <w:proofErr w:type="spellStart"/>
+      <w:r>
+        <w:t>FieldOfView</w:t>
+      </w:r>
+      <w:proofErr w:type="spellEnd"/>
+      <w:r>
+        <w:t>.</w:t>
+      </w:r>
+    </w:p>
+    <w:p>
+      <w:r>
+        <w:t xml:space="preserve">The </w:t>
+      </w:r>
+      <w:proofErr w:type="spellStart"/>
+      <w:r>
+        <w:t>GuardController</w:t>
+      </w:r>
+      <w:proofErr w:type="spellEnd"/>
+      <w:r>
+        <w:t xml:space="preserve"> currently</w:t>
       </w:r>
       <w:r>
         <w:t xml:space="preserve"> has the following properties:</w:t>
@@ -299,13 +488,15 @@
         <w:t xml:space="preserve">Patrol Path: </w:t>
       </w:r>
       <w:r>
-        <w:t>If no PatrolPath</w:t>
-      </w:r>
-      <w:r>
-        <w:t xml:space="preserve"> (details later)</w:t>
-      </w:r>
-      <w:r>
-        <w:t xml:space="preserve"> is specified, the Guard will simply walk back and forth until he reaches a wall or ledge.</w:t>
+        <w:t xml:space="preserve">If no </w:t>
+      </w:r>
+      <w:proofErr w:type="spellStart"/>
+      <w:r>
+        <w:t>PatrolPath</w:t>
+      </w:r>
+      <w:proofErr w:type="spellEnd"/>
+      <w:r>
+        <w:t xml:space="preserve"> (details later) is specified, the Guard will simply walk back and forth until he reaches a wall or ledge.</w:t>
       </w:r>
     </w:p>
     <w:p>
@@ -349,7 +540,15 @@
     </w:p>
     <w:p>
       <w:r>
-        <w:t>The FieldOfView component has the following properties:</w:t>
+        <w:t xml:space="preserve">The </w:t>
+      </w:r>
+      <w:proofErr w:type="spellStart"/>
+      <w:r>
+        <w:t>FieldOfView</w:t>
+      </w:r>
+      <w:proofErr w:type="spellEnd"/>
+      <w:r>
+        <w:t xml:space="preserve"> component has the following properties:</w:t>
       </w:r>
     </w:p>
     <w:p>
@@ -426,7 +625,15 @@
     </w:p>
     <w:p>
       <w:r>
-        <w:t>There is also a component called DelayedReactionLogic, which is used to set how quickly the guard will ‘detect’ the player when he is in sight. It has the following properties:</w:t>
+        <w:t xml:space="preserve">There is also a component called </w:t>
+      </w:r>
+      <w:proofErr w:type="spellStart"/>
+      <w:r>
+        <w:t>DelayedReactionLogic</w:t>
+      </w:r>
+      <w:proofErr w:type="spellEnd"/>
+      <w:r>
+        <w:t>, which is used to set how quickly the guard will ‘detect’ the player when he is in sight. It has the following properties:</w:t>
       </w:r>
     </w:p>
     <w:p>
@@ -464,8 +671,6 @@
       <w:r>
         <w:t xml:space="preserve"> Same as Suspicious, except once Aggressive the guard will begin to attack. Default is 0.8 seconds.</w:t>
       </w:r>
-      <w:bookmarkStart w:id="0" w:name="_GoBack"/>
-      <w:bookmarkEnd w:id="0"/>
     </w:p>
     <w:p>
       <w:pPr>
@@ -494,22 +699,27 @@
         <w:t xml:space="preserve"> Its position isn’t especially relevant, but best to place it roughly where your path will be lying- and make sure it is correctly placed on the Z-axis (at 10 on the Z-axis, preferably).</w:t>
       </w:r>
       <w:r>
-        <w:t xml:space="preserve"> Then, to create waypoints on the path, select the Patrol Path object and click “Add Waypoint” to add as many waypoints as you think you need. Then, position each of the waypoints as you see fit- take note of the sequence of waypoints, such that the order is what you expect.</w:t>
-      </w:r>
-    </w:p>
-    <w:p>
-      <w:r>
+        <w:t xml:space="preserve"> Then, to create waypoints on the path, select </w:t>
+      </w:r>
+      <w:proofErr w:type="gramStart"/>
+      <w:r>
+        <w:t>the</w:t>
+      </w:r>
+      <w:proofErr w:type="gramEnd"/>
+      <w:r>
+        <w:t xml:space="preserve"> Patrol Path object and click “Add Waypoint” to add as many waypoints as you think you need. Then, position each of the waypoints as you see fit- take note of the sequence of waypoints, such that the order is what you expect.</w:t>
+      </w:r>
+    </w:p>
+    <w:p>
+      <w:r>
+        <w:lastRenderedPageBreak/>
         <w:t>Note that each Patrol Path Waypoint has a component that allows you to change its position in the sequence of waypoints. However, changing one does not change others, so if you’re updating or removing waypoints, remember to make sure that a proper sequence is conserved, else you may get errors (but you should also get console messages that tell you what you’ve done wrong)</w:t>
       </w:r>
       <w:r>
         <w:t>.</w:t>
       </w:r>
       <w:r>
-        <w:t xml:space="preserve"> Editing the </w:t>
-      </w:r>
-      <w:r>
-        <w:lastRenderedPageBreak/>
-        <w:t>positioning for each waypoint is likely to be tedious if done at length, but for now there is no time to implement a more user-friendly positioning system.</w:t>
+        <w:t xml:space="preserve"> Editing the positioning for each waypoint is likely to be tedious if done at length, but for now there is no time to implement a more user-friendly positioning system.</w:t>
       </w:r>
     </w:p>
     <w:p>
@@ -523,16 +733,26 @@
         <w:pStyle w:val="Heading1"/>
       </w:pPr>
       <w:r>
-        <w:t>Guard Spawner</w:t>
-      </w:r>
+        <w:t xml:space="preserve">Guard </w:t>
+      </w:r>
+      <w:proofErr w:type="spellStart"/>
+      <w:r>
+        <w:t>Spawner</w:t>
+      </w:r>
+      <w:proofErr w:type="spellEnd"/>
     </w:p>
     <w:p>
       <w:r>
         <w:t>This object will spawn a new guard</w:t>
       </w:r>
       <w:r>
-        <w:t xml:space="preserve"> at the location of the spawner</w:t>
-      </w:r>
+        <w:t xml:space="preserve"> at the location of the </w:t>
+      </w:r>
+      <w:proofErr w:type="spellStart"/>
+      <w:r>
+        <w:t>spawner</w:t>
+      </w:r>
+      <w:proofErr w:type="spellEnd"/>
       <w:r>
         <w:t xml:space="preserve"> a number of specified times when triggered by an alarm. It will spawn a copy of an object in the guard prefab parameter. This should be set to a prefab of a guard object, new prefabs should be created for guards with unique patrol paths etc. The guard will be spawned 'number' amount of times at a regular interval.</w:t>
       </w:r>
@@ -554,7 +774,23 @@
     </w:p>
     <w:p>
       <w:r>
-        <w:t>Attach a alarm trigger component to any object with a collider that the player can touch that will trigger the alarm. When the alarm is triggered, all guard spawners in the level will spawn guards.</w:t>
+        <w:t xml:space="preserve">Attach </w:t>
+      </w:r>
+      <w:proofErr w:type="gramStart"/>
+      <w:r>
+        <w:t>a</w:t>
+      </w:r>
+      <w:proofErr w:type="gramEnd"/>
+      <w:r>
+        <w:t xml:space="preserve"> alarm trigger component to any object with a collider that the player can touch that will trigger the alarm. When the alarm is triggered, all guard </w:t>
+      </w:r>
+      <w:proofErr w:type="spellStart"/>
+      <w:r>
+        <w:t>spawners</w:t>
+      </w:r>
+      <w:proofErr w:type="spellEnd"/>
+      <w:r>
+        <w:t xml:space="preserve"> in the level will spawn guards.</w:t>
       </w:r>
     </w:p>
     <w:p/>
@@ -568,12 +804,60 @@
     </w:p>
     <w:p>
       <w:r>
-        <w:t>Ladders are created by setting up a tilemap especially for all ladders in the level. This tilemap (e.g. ‘LadderMap’) should be set up to use the ‘Ladder Sprites’ sprite collection. Once this is done, the Robot Controller needs to be given a handle to this tilemap so he knows which tilemap to check for ladders.</w:t>
-      </w:r>
-    </w:p>
-    <w:p>
-      <w:r>
-        <w:t>Once this is done, any tile painted in the ladder tilemap will be able to be used as a ladder by the Robot.</w:t>
+        <w:t xml:space="preserve">Ladders are created by setting up a </w:t>
+      </w:r>
+      <w:proofErr w:type="spellStart"/>
+      <w:r>
+        <w:t>tilemap</w:t>
+      </w:r>
+      <w:proofErr w:type="spellEnd"/>
+      <w:r>
+        <w:t xml:space="preserve"> especially for all ladders in the level. This </w:t>
+      </w:r>
+      <w:proofErr w:type="spellStart"/>
+      <w:r>
+        <w:t>tilemap</w:t>
+      </w:r>
+      <w:proofErr w:type="spellEnd"/>
+      <w:r>
+        <w:t xml:space="preserve"> (e.g. ‘</w:t>
+      </w:r>
+      <w:proofErr w:type="spellStart"/>
+      <w:r>
+        <w:t>LadderMap</w:t>
+      </w:r>
+      <w:proofErr w:type="spellEnd"/>
+      <w:r>
+        <w:t xml:space="preserve">’) should be set up to use the ‘Ladder Sprites’ sprite collection. Once this is done, the Robot Controller needs to be given a handle to this </w:t>
+      </w:r>
+      <w:proofErr w:type="spellStart"/>
+      <w:r>
+        <w:t>tilemap</w:t>
+      </w:r>
+      <w:proofErr w:type="spellEnd"/>
+      <w:r>
+        <w:t xml:space="preserve"> so he knows which </w:t>
+      </w:r>
+      <w:proofErr w:type="spellStart"/>
+      <w:r>
+        <w:t>tilemap</w:t>
+      </w:r>
+      <w:proofErr w:type="spellEnd"/>
+      <w:r>
+        <w:t xml:space="preserve"> to check for ladders.</w:t>
+      </w:r>
+    </w:p>
+    <w:p>
+      <w:r>
+        <w:t xml:space="preserve">Once this is done, any tile painted in the ladder </w:t>
+      </w:r>
+      <w:proofErr w:type="spellStart"/>
+      <w:r>
+        <w:t>tilemap</w:t>
+      </w:r>
+      <w:proofErr w:type="spellEnd"/>
+      <w:r>
+        <w:t xml:space="preserve"> will be able to be used as a ladder by the Robot.</w:t>
       </w:r>
     </w:p>
     <w:sectPr>
@@ -587,7 +871,7 @@
 </file>
 
 <file path=word/numbering.xml><?xml version="1.0" encoding="utf-8"?>
-<w:numbering xmlns:wpc="http://schemas.microsoft.com/office/word/2010/wordprocessingCanvas" xmlns:mc="http://schemas.openxmlformats.org/markup-compatibility/2006" xmlns:o="urn:schemas-microsoft-com:office:office" xmlns:r="http://schemas.openxmlformats.org/officeDocument/2006/relationships" xmlns:m="http://schemas.openxmlformats.org/officeDocument/2006/math" xmlns:v="urn:schemas-microsoft-com:vml" xmlns:wp14="http://schemas.microsoft.com/office/word/2010/wordprocessingDrawing" xmlns:wp="http://schemas.openxmlformats.org/drawingml/2006/wordprocessingDrawing" xmlns:w10="urn:schemas-microsoft-com:office:word" xmlns:w="http://schemas.openxmlformats.org/wordprocessingml/2006/main" xmlns:w14="http://schemas.microsoft.com/office/word/2010/wordml" xmlns:wpg="http://schemas.microsoft.com/office/word/2010/wordprocessingGroup" xmlns:wpi="http://schemas.microsoft.com/office/word/2010/wordprocessingInk" xmlns:wne="http://schemas.microsoft.com/office/word/2006/wordml" xmlns:wps="http://schemas.microsoft.com/office/word/2010/wordprocessingShape" mc:Ignorable="w14 wp14">
+<w:numbering xmlns:wpc="http://schemas.microsoft.com/office/word/2010/wordprocessingCanvas" xmlns:mc="http://schemas.openxmlformats.org/markup-compatibility/2006" xmlns:o="urn:schemas-microsoft-com:office:office" xmlns:r="http://schemas.openxmlformats.org/officeDocument/2006/relationships" xmlns:m="http://schemas.openxmlformats.org/officeDocument/2006/math" xmlns:v="urn:schemas-microsoft-com:vml" xmlns:wp14="http://schemas.microsoft.com/office/word/2010/wordprocessingDrawing" xmlns:wp="http://schemas.openxmlformats.org/drawingml/2006/wordprocessingDrawing" xmlns:w10="urn:schemas-microsoft-com:office:word" xmlns:w="http://schemas.openxmlformats.org/wordprocessingml/2006/main" xmlns:w14="http://schemas.microsoft.com/office/word/2010/wordml" xmlns:w15="http://schemas.microsoft.com/office/word/2012/wordml" xmlns:wpg="http://schemas.microsoft.com/office/word/2010/wordprocessingGroup" xmlns:wpi="http://schemas.microsoft.com/office/word/2010/wordprocessingInk" xmlns:wne="http://schemas.microsoft.com/office/word/2006/wordml" xmlns:wps="http://schemas.microsoft.com/office/word/2010/wordprocessingShape" mc:Ignorable="w14 w15 wp14">
   <w:abstractNum w:abstractNumId="0">
     <w:nsid w:val="064C31DA"/>
     <w:multiLevelType w:val="hybridMultilevel"/>
@@ -1287,7 +1571,7 @@
 </file>
 
 <file path=word/styles.xml><?xml version="1.0" encoding="utf-8"?>
-<w:styles xmlns:mc="http://schemas.openxmlformats.org/markup-compatibility/2006" xmlns:r="http://schemas.openxmlformats.org/officeDocument/2006/relationships" xmlns:w="http://schemas.openxmlformats.org/wordprocessingml/2006/main" xmlns:w14="http://schemas.microsoft.com/office/word/2010/wordml" mc:Ignorable="w14">
+<w:styles xmlns:mc="http://schemas.openxmlformats.org/markup-compatibility/2006" xmlns:r="http://schemas.openxmlformats.org/officeDocument/2006/relationships" xmlns:w="http://schemas.openxmlformats.org/wordprocessingml/2006/main" xmlns:w14="http://schemas.microsoft.com/office/word/2010/wordml" xmlns:w15="http://schemas.microsoft.com/office/word/2012/wordml" mc:Ignorable="w14 w15">
   <w:docDefaults>
     <w:rPrDefault>
       <w:rPr>
@@ -1303,419 +1587,383 @@
       </w:pPr>
     </w:pPrDefault>
   </w:docDefaults>
-  <w:latentStyles w:defLockedState="0" w:defUIPriority="99" w:defSemiHidden="1" w:defUnhideWhenUsed="1" w:defQFormat="0" w:count="267">
-    <w:lsdException w:name="Normal" w:semiHidden="0" w:uiPriority="0" w:unhideWhenUsed="0" w:qFormat="1"/>
-    <w:lsdException w:name="heading 1" w:semiHidden="0" w:uiPriority="9" w:unhideWhenUsed="0" w:qFormat="1"/>
-    <w:lsdException w:name="heading 2" w:uiPriority="9" w:qFormat="1"/>
-    <w:lsdException w:name="heading 3" w:uiPriority="9" w:qFormat="1"/>
-    <w:lsdException w:name="heading 4" w:uiPriority="9" w:qFormat="1"/>
-    <w:lsdException w:name="heading 5" w:uiPriority="9" w:qFormat="1"/>
-    <w:lsdException w:name="heading 6" w:uiPriority="9" w:qFormat="1"/>
-    <w:lsdException w:name="heading 7" w:uiPriority="9" w:qFormat="1"/>
-    <w:lsdException w:name="heading 8" w:uiPriority="9" w:qFormat="1"/>
-    <w:lsdException w:name="heading 9" w:uiPriority="9" w:qFormat="1"/>
-    <w:lsdException w:name="toc 1" w:uiPriority="39"/>
-    <w:lsdException w:name="toc 2" w:uiPriority="39"/>
-    <w:lsdException w:name="toc 3" w:uiPriority="39"/>
-    <w:lsdException w:name="toc 4" w:uiPriority="39"/>
-    <w:lsdException w:name="toc 5" w:uiPriority="39"/>
-    <w:lsdException w:name="toc 6" w:uiPriority="39"/>
-    <w:lsdException w:name="toc 7" w:uiPriority="39"/>
-    <w:lsdException w:name="toc 8" w:uiPriority="39"/>
-    <w:lsdException w:name="toc 9" w:uiPriority="39"/>
-    <w:lsdException w:name="caption" w:uiPriority="35" w:qFormat="1"/>
-    <w:lsdException w:name="Title" w:semiHidden="0" w:uiPriority="10" w:unhideWhenUsed="0" w:qFormat="1"/>
-    <w:lsdException w:name="Default Paragraph Font" w:uiPriority="1"/>
-    <w:lsdException w:name="Subtitle" w:semiHidden="0" w:uiPriority="11" w:unhideWhenUsed="0" w:qFormat="1"/>
-    <w:lsdException w:name="Strong" w:semiHidden="0" w:uiPriority="22" w:unhideWhenUsed="0" w:qFormat="1"/>
-    <w:lsdException w:name="Emphasis" w:semiHidden="0" w:uiPriority="20" w:unhideWhenUsed="0" w:qFormat="1"/>
-    <w:lsdException w:name="Table Grid" w:semiHidden="0" w:uiPriority="39" w:unhideWhenUsed="0"/>
-    <w:lsdException w:name="Placeholder Text" w:unhideWhenUsed="0"/>
-    <w:lsdException w:name="No Spacing" w:semiHidden="0" w:uiPriority="1" w:unhideWhenUsed="0" w:qFormat="1"/>
-    <w:lsdException w:name="Light Shading" w:semiHidden="0" w:uiPriority="60" w:unhideWhenUsed="0"/>
-    <w:lsdException w:name="Light List" w:semiHidden="0" w:uiPriority="61" w:unhideWhenUsed="0"/>
-    <w:lsdException w:name="Light Grid" w:semiHidden="0" w:uiPriority="62" w:unhideWhenUsed="0"/>
-    <w:lsdException w:name="Medium Shading 1" w:semiHidden="0" w:uiPriority="63" w:unhideWhenUsed="0"/>
-    <w:lsdException w:name="Medium Shading 2" w:semiHidden="0" w:uiPriority="64" w:unhideWhenUsed="0"/>
-    <w:lsdException w:name="Medium List 1" w:semiHidden="0" w:uiPriority="65" w:unhideWhenUsed="0"/>
-    <w:lsdException w:name="Medium List 2" w:semiHidden="0" w:uiPriority="66" w:unhideWhenUsed="0"/>
-    <w:lsdException w:name="Medium Grid 1" w:semiHidden="0" w:uiPriority="67" w:unhideWhenUsed="0"/>
-    <w:lsdException w:name="Medium Grid 2" w:semiHidden="0" w:uiPriority="68" w:unhideWhenUsed="0"/>
-    <w:lsdException w:name="Medium Grid 3" w:semiHidden="0" w:uiPriority="69" w:unhideWhenUsed="0"/>
-    <w:lsdException w:name="Dark List" w:semiHidden="0" w:uiPriority="70" w:unhideWhenUsed="0"/>
-    <w:lsdException w:name="Colorful Shading" w:semiHidden="0" w:uiPriority="71" w:unhideWhenUsed="0"/>
-    <w:lsdException w:name="Colorful List" w:semiHidden="0" w:uiPriority="72" w:unhideWhenUsed="0"/>
-    <w:lsdException w:name="Colorful Grid" w:semiHidden="0" w:uiPriority="73" w:unhideWhenUsed="0"/>
-    <w:lsdException w:name="Light Shading Accent 1" w:semiHidden="0" w:uiPriority="60" w:unhideWhenUsed="0"/>
-    <w:lsdException w:name="Light List Accent 1" w:semiHidden="0" w:uiPriority="61" w:unhideWhenUsed="0"/>
-    <w:lsdException w:name="Light Grid Accent 1" w:semiHidden="0" w:uiPriority="62" w:unhideWhenUsed="0"/>
-    <w:lsdException w:name="Medium Shading 1 Accent 1" w:semiHidden="0" w:uiPriority="63" w:unhideWhenUsed="0"/>
-    <w:lsdException w:name="Medium Shading 2 Accent 1" w:semiHidden="0" w:uiPriority="64" w:unhideWhenUsed="0"/>
-    <w:lsdException w:name="Medium List 1 Accent 1" w:semiHidden="0" w:uiPriority="65" w:unhideWhenUsed="0"/>
-    <w:lsdException w:name="Revision" w:unhideWhenUsed="0"/>
-    <w:lsdException w:name="List Paragraph" w:semiHidden="0" w:uiPriority="34" w:unhideWhenUsed="0" w:qFormat="1"/>
-    <w:lsdException w:name="Quote" w:semiHidden="0" w:uiPriority="29" w:unhideWhenUsed="0" w:qFormat="1"/>
-    <w:lsdException w:name="Intense Quote" w:semiHidden="0" w:uiPriority="30" w:unhideWhenUsed="0" w:qFormat="1"/>
-    <w:lsdException w:name="Medium List 2 Accent 1" w:semiHidden="0" w:uiPriority="66" w:unhideWhenUsed="0"/>
-    <w:lsdException w:name="Medium Grid 1 Accent 1" w:semiHidden="0" w:uiPriority="67" w:unhideWhenUsed="0"/>
-    <w:lsdException w:name="Medium Grid 2 Accent 1" w:semiHidden="0" w:uiPriority="68" w:unhideWhenUsed="0"/>
-    <w:lsdException w:name="Medium Grid 3 Accent 1" w:semiHidden="0" w:uiPriority="69" w:unhideWhenUsed="0"/>
-    <w:lsdException w:name="Dark List Accent 1" w:semiHidden="0" w:uiPriority="70" w:unhideWhenUsed="0"/>
-    <w:lsdException w:name="Colorful Shading Accent 1" w:semiHidden="0" w:uiPriority="71" w:unhideWhenUsed="0"/>
-    <w:lsdException w:name="Colorful List Accent 1" w:semiHidden="0" w:uiPriority="72" w:unhideWhenUsed="0"/>
-    <w:lsdException w:name="Colorful Grid Accent 1" w:semiHidden="0" w:uiPriority="73" w:unhideWhenUsed="0"/>
-    <w:lsdException w:name="Light Shading Accent 2" w:semiHidden="0" w:uiPriority="60" w:unhideWhenUsed="0"/>
-    <w:lsdException w:name="Light List Accent 2" w:semiHidden="0" w:uiPriority="61" w:unhideWhenUsed="0"/>
-    <w:lsdException w:name="Light Grid Accent 2" w:semiHidden="0" w:uiPriority="62" w:unhideWhenUsed="0"/>
-    <w:lsdException w:name="Medium Shading 1 Accent 2" w:semiHidden="0" w:uiPriority="63" w:unhideWhenUsed="0"/>
-    <w:lsdException w:name="Medium Shading 2 Accent 2" w:semiHidden="0" w:uiPriority="64" w:unhideWhenUsed="0"/>
-    <w:lsdException w:name="Medium List 1 Accent 2" w:semiHidden="0" w:uiPriority="65" w:unhideWhenUsed="0"/>
-    <w:lsdException w:name="Medium List 2 Accent 2" w:semiHidden="0" w:uiPriority="66" w:unhideWhenUsed="0"/>
-    <w:lsdException w:name="Medium Grid 1 Accent 2" w:semiHidden="0" w:uiPriority="67" w:unhideWhenUsed="0"/>
-    <w:lsdException w:name="Medium Grid 2 Accent 2" w:semiHidden="0" w:uiPriority="68" w:unhideWhenUsed="0"/>
-    <w:lsdException w:name="Medium Grid 3 Accent 2" w:semiHidden="0" w:uiPriority="69" w:unhideWhenUsed="0"/>
-    <w:lsdException w:name="Dark List Accent 2" w:semiHidden="0" w:uiPriority="70" w:unhideWhenUsed="0"/>
-    <w:lsdException w:name="Colorful Shading Accent 2" w:semiHidden="0" w:uiPriority="71" w:unhideWhenUsed="0"/>
-    <w:lsdException w:name="Colorful List Accent 2" w:semiHidden="0" w:uiPriority="72" w:unhideWhenUsed="0"/>
-    <w:lsdException w:name="Colorful Grid Accent 2" w:semiHidden="0" w:uiPriority="73" w:unhideWhenUsed="0"/>
-    <w:lsdException w:name="Light Shading Accent 3" w:semiHidden="0" w:uiPriority="60" w:unhideWhenUsed="0"/>
-    <w:lsdException w:name="Light List Accent 3" w:semiHidden="0" w:uiPriority="61" w:unhideWhenUsed="0"/>
-    <w:lsdException w:name="Light Grid Accent 3" w:semiHidden="0" w:uiPriority="62" w:unhideWhenUsed="0"/>
-    <w:lsdException w:name="Medium Shading 1 Accent 3" w:semiHidden="0" w:uiPriority="63" w:unhideWhenUsed="0"/>
-    <w:lsdException w:name="Medium Shading 2 Accent 3" w:semiHidden="0" w:uiPriority="64" w:unhideWhenUsed="0"/>
-    <w:lsdException w:name="Medium List 1 Accent 3" w:semiHidden="0" w:uiPriority="65" w:unhideWhenUsed="0"/>
-    <w:lsdException w:name="Medium List 2 Accent 3" w:semiHidden="0" w:uiPriority="66" w:unhideWhenUsed="0"/>
-    <w:lsdException w:name="Medium Grid 1 Accent 3" w:semiHidden="0" w:uiPriority="67" w:unhideWhenUsed="0"/>
-    <w:lsdException w:name="Medium Grid 2 Accent 3" w:semiHidden="0" w:uiPriority="68" w:unhideWhenUsed="0"/>
-    <w:lsdException w:name="Medium Grid 3 Accent 3" w:semiHidden="0" w:uiPriority="69" w:unhideWhenUsed="0"/>
-    <w:lsdException w:name="Dark List Accent 3" w:semiHidden="0" w:uiPriority="70" w:unhideWhenUsed="0"/>
-    <w:lsdException w:name="Colorful Shading Accent 3" w:semiHidden="0" w:uiPriority="71" w:unhideWhenUsed="0"/>
-    <w:lsdException w:name="Colorful List Accent 3" w:semiHidden="0" w:uiPriority="72" w:unhideWhenUsed="0"/>
-    <w:lsdException w:name="Colorful Grid Accent 3" w:semiHidden="0" w:uiPriority="73" w:unhideWhenUsed="0"/>
-    <w:lsdException w:name="Light Shading Accent 4" w:semiHidden="0" w:uiPriority="60" w:unhideWhenUsed="0"/>
-    <w:lsdException w:name="Light List Accent 4" w:semiHidden="0" w:uiPriority="61" w:unhideWhenUsed="0"/>
-    <w:lsdException w:name="Light Grid Accent 4" w:semiHidden="0" w:uiPriority="62" w:unhideWhenUsed="0"/>
-    <w:lsdException w:name="Medium Shading 1 Accent 4" w:semiHidden="0" w:uiPriority="63" w:unhideWhenUsed="0"/>
-    <w:lsdException w:name="Medium Shading 2 Accent 4" w:semiHidden="0" w:uiPriority="64" w:unhideWhenUsed="0"/>
-    <w:lsdException w:name="Medium List 1 Accent 4" w:semiHidden="0" w:uiPriority="65" w:unhideWhenUsed="0"/>
-    <w:lsdException w:name="Medium List 2 Accent 4" w:semiHidden="0" w:uiPriority="66" w:unhideWhenUsed="0"/>
-    <w:lsdException w:name="Medium Grid 1 Accent 4" w:semiHidden="0" w:uiPriority="67" w:unhideWhenUsed="0"/>
-    <w:lsdException w:name="Medium Grid 2 Accent 4" w:semiHidden="0" w:uiPriority="68" w:unhideWhenUsed="0"/>
-    <w:lsdException w:name="Medium Grid 3 Accent 4" w:semiHidden="0" w:uiPriority="69" w:unhideWhenUsed="0"/>
-    <w:lsdException w:name="Dark List Accent 4" w:semiHidden="0" w:uiPriority="70" w:unhideWhenUsed="0"/>
-    <w:lsdException w:name="Colorful Shading Accent 4" w:semiHidden="0" w:uiPriority="71" w:unhideWhenUsed="0"/>
-    <w:lsdException w:name="Colorful List Accent 4" w:semiHidden="0" w:uiPriority="72" w:unhideWhenUsed="0"/>
-    <w:lsdException w:name="Colorful Grid Accent 4" w:semiHidden="0" w:uiPriority="73" w:unhideWhenUsed="0"/>
-    <w:lsdException w:name="Light Shading Accent 5" w:semiHidden="0" w:uiPriority="60" w:unhideWhenUsed="0"/>
-    <w:lsdException w:name="Light List Accent 5" w:semiHidden="0" w:uiPriority="61" w:unhideWhenUsed="0"/>
-    <w:lsdException w:name="Light Grid Accent 5" w:semiHidden="0" w:uiPriority="62" w:unhideWhenUsed="0"/>
-    <w:lsdException w:name="Medium Shading 1 Accent 5" w:semiHidden="0" w:uiPriority="63" w:unhideWhenUsed="0"/>
-    <w:lsdException w:name="Medium Shading 2 Accent 5" w:semiHidden="0" w:uiPriority="64" w:unhideWhenUsed="0"/>
-    <w:lsdException w:name="Medium List 1 Accent 5" w:semiHidden="0" w:uiPriority="65" w:unhideWhenUsed="0"/>
-    <w:lsdException w:name="Medium List 2 Accent 5" w:semiHidden="0" w:uiPriority="66" w:unhideWhenUsed="0"/>
-    <w:lsdException w:name="Medium Grid 1 Accent 5" w:semiHidden="0" w:uiPriority="67" w:unhideWhenUsed="0"/>
-    <w:lsdException w:name="Medium Grid 2 Accent 5" w:semiHidden="0" w:uiPriority="68" w:unhideWhenUsed="0"/>
-    <w:lsdException w:name="Medium Grid 3 Accent 5" w:semiHidden="0" w:uiPriority="69" w:unhideWhenUsed="0"/>
-    <w:lsdException w:name="Dark List Accent 5" w:semiHidden="0" w:uiPriority="70" w:unhideWhenUsed="0"/>
-    <w:lsdException w:name="Colorful Shading Accent 5" w:semiHidden="0" w:uiPriority="71" w:unhideWhenUsed="0"/>
-    <w:lsdException w:name="Colorful List Accent 5" w:semiHidden="0" w:uiPriority="72" w:unhideWhenUsed="0"/>
-    <w:lsdException w:name="Colorful Grid Accent 5" w:semiHidden="0" w:uiPriority="73" w:unhideWhenUsed="0"/>
-    <w:lsdException w:name="Light Shading Accent 6" w:semiHidden="0" w:uiPriority="60" w:unhideWhenUsed="0"/>
-    <w:lsdException w:name="Light List Accent 6" w:semiHidden="0" w:uiPriority="61" w:unhideWhenUsed="0"/>
-    <w:lsdException w:name="Light Grid Accent 6" w:semiHidden="0" w:uiPriority="62" w:unhideWhenUsed="0"/>
-    <w:lsdException w:name="Medium Shading 1 Accent 6" w:semiHidden="0" w:uiPriority="63" w:unhideWhenUsed="0"/>
-    <w:lsdException w:name="Medium Shading 2 Accent 6" w:semiHidden="0" w:uiPriority="64" w:unhideWhenUsed="0"/>
-    <w:lsdException w:name="Medium List 1 Accent 6" w:semiHidden="0" w:uiPriority="65" w:unhideWhenUsed="0"/>
-    <w:lsdException w:name="Medium List 2 Accent 6" w:semiHidden="0" w:uiPriority="66" w:unhideWhenUsed="0"/>
-    <w:lsdException w:name="Medium Grid 1 Accent 6" w:semiHidden="0" w:uiPriority="67" w:unhideWhenUsed="0"/>
-    <w:lsdException w:name="Medium Grid 2 Accent 6" w:semiHidden="0" w:uiPriority="68" w:unhideWhenUsed="0"/>
-    <w:lsdException w:name="Medium Grid 3 Accent 6" w:semiHidden="0" w:uiPriority="69" w:unhideWhenUsed="0"/>
-    <w:lsdException w:name="Dark List Accent 6" w:semiHidden="0" w:uiPriority="70" w:unhideWhenUsed="0"/>
-    <w:lsdException w:name="Colorful Shading Accent 6" w:semiHidden="0" w:uiPriority="71" w:unhideWhenUsed="0"/>
-    <w:lsdException w:name="Colorful List Accent 6" w:semiHidden="0" w:uiPriority="72" w:unhideWhenUsed="0"/>
-    <w:lsdException w:name="Colorful Grid Accent 6" w:semiHidden="0" w:uiPriority="73" w:unhideWhenUsed="0"/>
-    <w:lsdException w:name="Subtle Emphasis" w:semiHidden="0" w:uiPriority="19" w:unhideWhenUsed="0" w:qFormat="1"/>
-    <w:lsdException w:name="Intense Emphasis" w:semiHidden="0" w:uiPriority="21" w:unhideWhenUsed="0" w:qFormat="1"/>
-    <w:lsdException w:name="Subtle Reference" w:semiHidden="0" w:uiPriority="31" w:unhideWhenUsed="0" w:qFormat="1"/>
-    <w:lsdException w:name="Intense Reference" w:semiHidden="0" w:uiPriority="32" w:unhideWhenUsed="0" w:qFormat="1"/>
-    <w:lsdException w:name="Book Title" w:semiHidden="0" w:uiPriority="33" w:unhideWhenUsed="0" w:qFormat="1"/>
-    <w:lsdException w:name="Bibliography" w:uiPriority="37"/>
-    <w:lsdException w:name="TOC Heading" w:uiPriority="39" w:qFormat="1"/>
+  <w:latentStyles w:defLockedState="0" w:defUIPriority="99" w:defSemiHidden="0" w:defUnhideWhenUsed="0" w:defQFormat="0" w:count="371">
+    <w:lsdException w:name="Normal" w:uiPriority="0" w:qFormat="1"/>
+    <w:lsdException w:name="heading 1" w:uiPriority="9" w:qFormat="1"/>
+    <w:lsdException w:name="heading 2" w:semiHidden="1" w:uiPriority="9" w:unhideWhenUsed="1" w:qFormat="1"/>
+    <w:lsdException w:name="heading 3" w:semiHidden="1" w:uiPriority="9" w:unhideWhenUsed="1" w:qFormat="1"/>
+    <w:lsdException w:name="heading 4" w:semiHidden="1" w:uiPriority="9" w:unhideWhenUsed="1" w:qFormat="1"/>
+    <w:lsdException w:name="heading 5" w:semiHidden="1" w:uiPriority="9" w:unhideWhenUsed="1" w:qFormat="1"/>
+    <w:lsdException w:name="heading 6" w:semiHidden="1" w:uiPriority="9" w:unhideWhenUsed="1" w:qFormat="1"/>
+    <w:lsdException w:name="heading 7" w:semiHidden="1" w:uiPriority="9" w:unhideWhenUsed="1" w:qFormat="1"/>
+    <w:lsdException w:name="heading 8" w:semiHidden="1" w:uiPriority="9" w:unhideWhenUsed="1" w:qFormat="1"/>
+    <w:lsdException w:name="heading 9" w:semiHidden="1" w:uiPriority="9" w:unhideWhenUsed="1" w:qFormat="1"/>
+    <w:lsdException w:name="index 1" w:semiHidden="1" w:unhideWhenUsed="1"/>
+    <w:lsdException w:name="index 2" w:semiHidden="1" w:unhideWhenUsed="1"/>
+    <w:lsdException w:name="index 3" w:semiHidden="1" w:unhideWhenUsed="1"/>
+    <w:lsdException w:name="index 4" w:semiHidden="1" w:unhideWhenUsed="1"/>
+    <w:lsdException w:name="index 5" w:semiHidden="1" w:unhideWhenUsed="1"/>
+    <w:lsdException w:name="index 6" w:semiHidden="1" w:unhideWhenUsed="1"/>
+    <w:lsdException w:name="index 7" w:semiHidden="1" w:unhideWhenUsed="1"/>
+    <w:lsdException w:name="index 8" w:semiHidden="1" w:unhideWhenUsed="1"/>
+    <w:lsdException w:name="index 9" w:semiHidden="1" w:unhideWhenUsed="1"/>
+    <w:lsdException w:name="toc 1" w:semiHidden="1" w:uiPriority="39" w:unhideWhenUsed="1"/>
+    <w:lsdException w:name="toc 2" w:semiHidden="1" w:uiPriority="39" w:unhideWhenUsed="1"/>
+    <w:lsdException w:name="toc 3" w:semiHidden="1" w:uiPriority="39" w:unhideWhenUsed="1"/>
+    <w:lsdException w:name="toc 4" w:semiHidden="1" w:uiPriority="39" w:unhideWhenUsed="1"/>
+    <w:lsdException w:name="toc 5" w:semiHidden="1" w:uiPriority="39" w:unhideWhenUsed="1"/>
+    <w:lsdException w:name="toc 6" w:semiHidden="1" w:uiPriority="39" w:unhideWhenUsed="1"/>
+    <w:lsdException w:name="toc 7" w:semiHidden="1" w:uiPriority="39" w:unhideWhenUsed="1"/>
+    <w:lsdException w:name="toc 8" w:semiHidden="1" w:uiPriority="39" w:unhideWhenUsed="1"/>
+    <w:lsdException w:name="toc 9" w:semiHidden="1" w:uiPriority="39" w:unhideWhenUsed="1"/>
+    <w:lsdException w:name="Normal Indent" w:semiHidden="1" w:unhideWhenUsed="1"/>
+    <w:lsdException w:name="footnote text" w:semiHidden="1" w:unhideWhenUsed="1"/>
+    <w:lsdException w:name="annotation text" w:semiHidden="1" w:unhideWhenUsed="1"/>
+    <w:lsdException w:name="header" w:semiHidden="1" w:unhideWhenUsed="1"/>
+    <w:lsdException w:name="footer" w:semiHidden="1" w:unhideWhenUsed="1"/>
+    <w:lsdException w:name="index heading" w:semiHidden="1" w:unhideWhenUsed="1"/>
+    <w:lsdException w:name="caption" w:semiHidden="1" w:uiPriority="35" w:unhideWhenUsed="1" w:qFormat="1"/>
+    <w:lsdException w:name="table of figures" w:semiHidden="1" w:unhideWhenUsed="1"/>
+    <w:lsdException w:name="envelope address" w:semiHidden="1" w:unhideWhenUsed="1"/>
+    <w:lsdException w:name="envelope return" w:semiHidden="1" w:unhideWhenUsed="1"/>
+    <w:lsdException w:name="footnote reference" w:semiHidden="1" w:unhideWhenUsed="1"/>
+    <w:lsdException w:name="annotation reference" w:semiHidden="1" w:unhideWhenUsed="1"/>
+    <w:lsdException w:name="line number" w:semiHidden="1" w:unhideWhenUsed="1"/>
+    <w:lsdException w:name="page number" w:semiHidden="1" w:unhideWhenUsed="1"/>
+    <w:lsdException w:name="endnote reference" w:semiHidden="1" w:unhideWhenUsed="1"/>
+    <w:lsdException w:name="endnote text" w:semiHidden="1" w:unhideWhenUsed="1"/>
+    <w:lsdException w:name="table of authorities" w:semiHidden="1" w:unhideWhenUsed="1"/>
+    <w:lsdException w:name="macro" w:semiHidden="1" w:unhideWhenUsed="1"/>
+    <w:lsdException w:name="toa heading" w:semiHidden="1" w:unhideWhenUsed="1"/>
+    <w:lsdException w:name="List" w:semiHidden="1" w:unhideWhenUsed="1"/>
+    <w:lsdException w:name="List Bullet" w:semiHidden="1" w:unhideWhenUsed="1"/>
+    <w:lsdException w:name="List Number" w:semiHidden="1" w:unhideWhenUsed="1"/>
+    <w:lsdException w:name="List 2" w:semiHidden="1" w:unhideWhenUsed="1"/>
+    <w:lsdException w:name="List 3" w:semiHidden="1" w:unhideWhenUsed="1"/>
+    <w:lsdException w:name="List 4" w:semiHidden="1" w:unhideWhenUsed="1"/>
+    <w:lsdException w:name="List 5" w:semiHidden="1" w:unhideWhenUsed="1"/>
+    <w:lsdException w:name="List Bullet 2" w:semiHidden="1" w:unhideWhenUsed="1"/>
+    <w:lsdException w:name="List Bullet 3" w:semiHidden="1" w:unhideWhenUsed="1"/>
+    <w:lsdException w:name="List Bullet 4" w:semiHidden="1" w:unhideWhenUsed="1"/>
+    <w:lsdException w:name="List Bullet 5" w:semiHidden="1" w:unhideWhenUsed="1"/>
+    <w:lsdException w:name="List Number 2" w:semiHidden="1" w:unhideWhenUsed="1"/>
+    <w:lsdException w:name="List Number 3" w:semiHidden="1" w:unhideWhenUsed="1"/>
+    <w:lsdException w:name="List Number 4" w:semiHidden="1" w:unhideWhenUsed="1"/>
+    <w:lsdException w:name="List Number 5" w:semiHidden="1" w:unhideWhenUsed="1"/>
+    <w:lsdException w:name="Title" w:uiPriority="10" w:qFormat="1"/>
+    <w:lsdException w:name="Closing" w:semiHidden="1" w:unhideWhenUsed="1"/>
+    <w:lsdException w:name="Signature" w:semiHidden="1" w:unhideWhenUsed="1"/>
+    <w:lsdException w:name="Default Paragraph Font" w:semiHidden="1" w:uiPriority="1" w:unhideWhenUsed="1"/>
+    <w:lsdException w:name="Body Text" w:semiHidden="1" w:unhideWhenUsed="1"/>
+    <w:lsdException w:name="Body Text Indent" w:semiHidden="1" w:unhideWhenUsed="1"/>
+    <w:lsdException w:name="List Continue" w:semiHidden="1" w:unhideWhenUsed="1"/>
+    <w:lsdException w:name="List Continue 2" w:semiHidden="1" w:unhideWhenUsed="1"/>
+    <w:lsdException w:name="List Continue 3" w:semiHidden="1" w:unhideWhenUsed="1"/>
+    <w:lsdException w:name="List Continue 4" w:semiHidden="1" w:unhideWhenUsed="1"/>
+    <w:lsdException w:name="List Continue 5" w:semiHidden="1" w:unhideWhenUsed="1"/>
+    <w:lsdException w:name="Message Header" w:semiHidden="1" w:unhideWhenUsed="1"/>
+    <w:lsdException w:name="Subtitle" w:uiPriority="11" w:qFormat="1"/>
+    <w:lsdException w:name="Salutation" w:semiHidden="1" w:unhideWhenUsed="1"/>
+    <w:lsdException w:name="Date" w:semiHidden="1" w:unhideWhenUsed="1"/>
+    <w:lsdException w:name="Body Text First Indent" w:semiHidden="1" w:unhideWhenUsed="1"/>
+    <w:lsdException w:name="Body Text First Indent 2" w:semiHidden="1" w:unhideWhenUsed="1"/>
+    <w:lsdException w:name="Note Heading" w:semiHidden="1" w:unhideWhenUsed="1"/>
+    <w:lsdException w:name="Body Text 2" w:semiHidden="1" w:unhideWhenUsed="1"/>
+    <w:lsdException w:name="Body Text 3" w:semiHidden="1" w:unhideWhenUsed="1"/>
+    <w:lsdException w:name="Body Text Indent 2" w:semiHidden="1" w:unhideWhenUsed="1"/>
+    <w:lsdException w:name="Body Text Indent 3" w:semiHidden="1" w:unhideWhenUsed="1"/>
+    <w:lsdException w:name="Block Text" w:semiHidden="1" w:unhideWhenUsed="1"/>
+    <w:lsdException w:name="Hyperlink" w:semiHidden="1" w:unhideWhenUsed="1"/>
+    <w:lsdException w:name="FollowedHyperlink" w:semiHidden="1" w:unhideWhenUsed="1"/>
+    <w:lsdException w:name="Strong" w:uiPriority="22" w:qFormat="1"/>
+    <w:lsdException w:name="Emphasis" w:uiPriority="20" w:qFormat="1"/>
+    <w:lsdException w:name="Document Map" w:semiHidden="1" w:unhideWhenUsed="1"/>
+    <w:lsdException w:name="Plain Text" w:semiHidden="1" w:unhideWhenUsed="1"/>
+    <w:lsdException w:name="E-mail Signature" w:semiHidden="1" w:unhideWhenUsed="1"/>
+    <w:lsdException w:name="HTML Top of Form" w:semiHidden="1" w:unhideWhenUsed="1"/>
+    <w:lsdException w:name="HTML Bottom of Form" w:semiHidden="1" w:unhideWhenUsed="1"/>
+    <w:lsdException w:name="Normal (Web)" w:semiHidden="1" w:unhideWhenUsed="1"/>
+    <w:lsdException w:name="HTML Acronym" w:semiHidden="1" w:unhideWhenUsed="1"/>
+    <w:lsdException w:name="HTML Address" w:semiHidden="1" w:unhideWhenUsed="1"/>
+    <w:lsdException w:name="HTML Cite" w:semiHidden="1" w:unhideWhenUsed="1"/>
+    <w:lsdException w:name="HTML Code" w:semiHidden="1" w:unhideWhenUsed="1"/>
+    <w:lsdException w:name="HTML Definition" w:semiHidden="1" w:unhideWhenUsed="1"/>
+    <w:lsdException w:name="HTML Keyboard" w:semiHidden="1" w:unhideWhenUsed="1"/>
+    <w:lsdException w:name="HTML Preformatted" w:semiHidden="1" w:unhideWhenUsed="1"/>
+    <w:lsdException w:name="HTML Sample" w:semiHidden="1" w:unhideWhenUsed="1"/>
+    <w:lsdException w:name="HTML Typewriter" w:semiHidden="1" w:unhideWhenUsed="1"/>
+    <w:lsdException w:name="HTML Variable" w:semiHidden="1" w:unhideWhenUsed="1"/>
+    <w:lsdException w:name="Normal Table" w:semiHidden="1" w:unhideWhenUsed="1"/>
+    <w:lsdException w:name="annotation subject" w:semiHidden="1" w:unhideWhenUsed="1"/>
+    <w:lsdException w:name="No List" w:semiHidden="1" w:unhideWhenUsed="1"/>
+    <w:lsdException w:name="Outline List 1" w:semiHidden="1" w:unhideWhenUsed="1"/>
+    <w:lsdException w:name="Outline List 2" w:semiHidden="1" w:unhideWhenUsed="1"/>
+    <w:lsdException w:name="Outline List 3" w:semiHidden="1" w:unhideWhenUsed="1"/>
+    <w:lsdException w:name="Table Simple 1" w:semiHidden="1" w:unhideWhenUsed="1"/>
+    <w:lsdException w:name="Table Simple 2" w:semiHidden="1" w:unhideWhenUsed="1"/>
+    <w:lsdException w:name="Table Simple 3" w:semiHidden="1" w:unhideWhenUsed="1"/>
+    <w:lsdException w:name="Table Classic 1" w:semiHidden="1" w:unhideWhenUsed="1"/>
+    <w:lsdException w:name="Table Classic 2" w:semiHidden="1" w:unhideWhenUsed="1"/>
+    <w:lsdException w:name="Table Classic 3" w:semiHidden="1" w:unhideWhenUsed="1"/>
+    <w:lsdException w:name="Table Classic 4" w:semiHidden="1" w:unhideWhenUsed="1"/>
+    <w:lsdException w:name="Table Colorful 1" w:semiHidden="1" w:unhideWhenUsed="1"/>
+    <w:lsdException w:name="Table Colorful 2" w:semiHidden="1" w:unhideWhenUsed="1"/>
+    <w:lsdException w:name="Table Colorful 3" w:semiHidden="1" w:unhideWhenUsed="1"/>
+    <w:lsdException w:name="Table Columns 1" w:semiHidden="1" w:unhideWhenUsed="1"/>
+    <w:lsdException w:name="Table Columns 2" w:semiHidden="1" w:unhideWhenUsed="1"/>
+    <w:lsdException w:name="Table Columns 3" w:semiHidden="1" w:unhideWhenUsed="1"/>
+    <w:lsdException w:name="Table Columns 4" w:semiHidden="1" w:unhideWhenUsed="1"/>
+    <w:lsdException w:name="Table Columns 5" w:semiHidden="1" w:unhideWhenUsed="1"/>
+    <w:lsdException w:name="Table Grid 1" w:semiHidden="1" w:unhideWhenUsed="1"/>
+    <w:lsdException w:name="Table Grid 2" w:semiHidden="1" w:unhideWhenUsed="1"/>
+    <w:lsdException w:name="Table Grid 3" w:semiHidden="1" w:unhideWhenUsed="1"/>
+    <w:lsdException w:name="Table Grid 4" w:semiHidden="1" w:unhideWhenUsed="1"/>
+    <w:lsdException w:name="Table Grid 5" w:semiHidden="1" w:unhideWhenUsed="1"/>
+    <w:lsdException w:name="Table Grid 6" w:semiHidden="1" w:unhideWhenUsed="1"/>
+    <w:lsdException w:name="Table Grid 7" w:semiHidden="1" w:unhideWhenUsed="1"/>
+    <w:lsdException w:name="Table Grid 8" w:semiHidden="1" w:unhideWhenUsed="1"/>
+    <w:lsdException w:name="Table List 1" w:semiHidden="1" w:unhideWhenUsed="1"/>
+    <w:lsdException w:name="Table List 2" w:semiHidden="1" w:unhideWhenUsed="1"/>
+    <w:lsdException w:name="Table List 3" w:semiHidden="1" w:unhideWhenUsed="1"/>
+    <w:lsdException w:name="Table List 4" w:semiHidden="1" w:unhideWhenUsed="1"/>
+    <w:lsdException w:name="Table List 5" w:semiHidden="1" w:unhideWhenUsed="1"/>
+    <w:lsdException w:name="Table List 6" w:semiHidden="1" w:unhideWhenUsed="1"/>
+    <w:lsdException w:name="Table List 7" w:semiHidden="1" w:unhideWhenUsed="1"/>
+    <w:lsdException w:name="Table List 8" w:semiHidden="1" w:unhideWhenUsed="1"/>
+    <w:lsdException w:name="Table 3D effects 1" w:semiHidden="1" w:unhideWhenUsed="1"/>
+    <w:lsdException w:name="Table 3D effects 2" w:semiHidden="1" w:unhideWhenUsed="1"/>
+    <w:lsdException w:name="Table 3D effects 3" w:semiHidden="1" w:unhideWhenUsed="1"/>
+    <w:lsdException w:name="Table Contemporary" w:semiHidden="1" w:unhideWhenUsed="1"/>
+    <w:lsdException w:name="Table Elegant" w:semiHidden="1" w:unhideWhenUsed="1"/>
+    <w:lsdException w:name="Table Professional" w:semiHidden="1" w:unhideWhenUsed="1"/>
+    <w:lsdException w:name="Table Subtle 1" w:semiHidden="1" w:unhideWhenUsed="1"/>
+    <w:lsdException w:name="Table Subtle 2" w:semiHidden="1" w:unhideWhenUsed="1"/>
+    <w:lsdException w:name="Table Web 1" w:semiHidden="1" w:unhideWhenUsed="1"/>
+    <w:lsdException w:name="Table Web 2" w:semiHidden="1" w:unhideWhenUsed="1"/>
+    <w:lsdException w:name="Table Web 3" w:semiHidden="1" w:unhideWhenUsed="1"/>
+    <w:lsdException w:name="Balloon Text" w:semiHidden="1" w:unhideWhenUsed="1"/>
+    <w:lsdException w:name="Table Grid" w:uiPriority="39"/>
+    <w:lsdException w:name="Table Theme" w:semiHidden="1" w:unhideWhenUsed="1"/>
+    <w:lsdException w:name="Placeholder Text" w:semiHidden="1"/>
+    <w:lsdException w:name="No Spacing" w:uiPriority="1" w:qFormat="1"/>
+    <w:lsdException w:name="Light Shading" w:uiPriority="60"/>
+    <w:lsdException w:name="Light List" w:uiPriority="61"/>
+    <w:lsdException w:name="Light Grid" w:uiPriority="62"/>
+    <w:lsdException w:name="Medium Shading 1" w:uiPriority="63"/>
+    <w:lsdException w:name="Medium Shading 2" w:uiPriority="64"/>
+    <w:lsdException w:name="Medium List 1" w:uiPriority="65"/>
+    <w:lsdException w:name="Medium List 2" w:uiPriority="66"/>
+    <w:lsdException w:name="Medium Grid 1" w:uiPriority="67"/>
+    <w:lsdException w:name="Medium Grid 2" w:uiPriority="68"/>
+    <w:lsdException w:name="Medium Grid 3" w:uiPriority="69"/>
+    <w:lsdException w:name="Dark List" w:uiPriority="70"/>
+    <w:lsdException w:name="Colorful Shading" w:uiPriority="71"/>
+    <w:lsdException w:name="Colorful List" w:uiPriority="72"/>
+    <w:lsdException w:name="Colorful Grid" w:uiPriority="73"/>
+    <w:lsdException w:name="Light Shading Accent 1" w:uiPriority="60"/>
+    <w:lsdException w:name="Light List Accent 1" w:uiPriority="61"/>
+    <w:lsdException w:name="Light Grid Accent 1" w:uiPriority="62"/>
+    <w:lsdException w:name="Medium Shading 1 Accent 1" w:uiPriority="63"/>
+    <w:lsdException w:name="Medium Shading 2 Accent 1" w:uiPriority="64"/>
+    <w:lsdException w:name="Medium List 1 Accent 1" w:uiPriority="65"/>
+    <w:lsdException w:name="Revision" w:semiHidden="1"/>
+    <w:lsdException w:name="List Paragraph" w:uiPriority="34" w:qFormat="1"/>
+    <w:lsdException w:name="Quote" w:uiPriority="29" w:qFormat="1"/>
+    <w:lsdException w:name="Intense Quote" w:uiPriority="30" w:qFormat="1"/>
+    <w:lsdException w:name="Medium List 2 Accent 1" w:uiPriority="66"/>
+    <w:lsdException w:name="Medium Grid 1 Accent 1" w:uiPriority="67"/>
+    <w:lsdException w:name="Medium Grid 2 Accent 1" w:uiPriority="68"/>
+    <w:lsdException w:name="Medium Grid 3 Accent 1" w:uiPriority="69"/>
+    <w:lsdException w:name="Dark List Accent 1" w:uiPriority="70"/>
+    <w:lsdException w:name="Colorful Shading Accent 1" w:uiPriority="71"/>
+    <w:lsdException w:name="Colorful List Accent 1" w:uiPriority="72"/>
+    <w:lsdException w:name="Colorful Grid Accent 1" w:uiPriority="73"/>
+    <w:lsdException w:name="Light Shading Accent 2" w:uiPriority="60"/>
+    <w:lsdException w:name="Light List Accent 2" w:uiPriority="61"/>
+    <w:lsdException w:name="Light Grid Accent 2" w:uiPriority="62"/>
+    <w:lsdException w:name="Medium Shading 1 Accent 2" w:uiPriority="63"/>
+    <w:lsdException w:name="Medium Shading 2 Accent 2" w:uiPriority="64"/>
+    <w:lsdException w:name="Medium List 1 Accent 2" w:uiPriority="65"/>
+    <w:lsdException w:name="Medium List 2 Accent 2" w:uiPriority="66"/>
+    <w:lsdException w:name="Medium Grid 1 Accent 2" w:uiPriority="67"/>
+    <w:lsdException w:name="Medium Grid 2 Accent 2" w:uiPriority="68"/>
+    <w:lsdException w:name="Medium Grid 3 Accent 2" w:uiPriority="69"/>
+    <w:lsdException w:name="Dark List Accent 2" w:uiPriority="70"/>
+    <w:lsdException w:name="Colorful Shading Accent 2" w:uiPriority="71"/>
+    <w:lsdException w:name="Colorful List Accent 2" w:uiPriority="72"/>
+    <w:lsdException w:name="Colorful Grid Accent 2" w:uiPriority="73"/>
+    <w:lsdException w:name="Light Shading Accent 3" w:uiPriority="60"/>
+    <w:lsdException w:name="Light List Accent 3" w:uiPriority="61"/>
+    <w:lsdException w:name="Light Grid Accent 3" w:uiPriority="62"/>
+    <w:lsdException w:name="Medium Shading 1 Accent 3" w:uiPriority="63"/>
+    <w:lsdException w:name="Medium Shading 2 Accent 3" w:uiPriority="64"/>
+    <w:lsdException w:name="Medium List 1 Accent 3" w:uiPriority="65"/>
+    <w:lsdException w:name="Medium List 2 Accent 3" w:uiPriority="66"/>
+    <w:lsdException w:name="Medium Grid 1 Accent 3" w:uiPriority="67"/>
+    <w:lsdException w:name="Medium Grid 2 Accent 3" w:uiPriority="68"/>
+    <w:lsdException w:name="Medium Grid 3 Accent 3" w:uiPriority="69"/>
+    <w:lsdException w:name="Dark List Accent 3" w:uiPriority="70"/>
+    <w:lsdException w:name="Colorful Shading Accent 3" w:uiPriority="71"/>
+    <w:lsdException w:name="Colorful List Accent 3" w:uiPriority="72"/>
+    <w:lsdException w:name="Colorful Grid Accent 3" w:uiPriority="73"/>
+    <w:lsdException w:name="Light Shading Accent 4" w:uiPriority="60"/>
+    <w:lsdException w:name="Light List Accent 4" w:uiPriority="61"/>
+    <w:lsdException w:name="Light Grid Accent 4" w:uiPriority="62"/>
+    <w:lsdException w:name="Medium Shading 1 Accent 4" w:uiPriority="63"/>
+    <w:lsdException w:name="Medium Shading 2 Accent 4" w:uiPriority="64"/>
+    <w:lsdException w:name="Medium List 1 Accent 4" w:uiPriority="65"/>
+    <w:lsdException w:name="Medium List 2 Accent 4" w:uiPriority="66"/>
+    <w:lsdException w:name="Medium Grid 1 Accent 4" w:uiPriority="67"/>
+    <w:lsdException w:name="Medium Grid 2 Accent 4" w:uiPriority="68"/>
+    <w:lsdException w:name="Medium Grid 3 Accent 4" w:uiPriority="69"/>
+    <w:lsdException w:name="Dark List Accent 4" w:uiPriority="70"/>
+    <w:lsdException w:name="Colorful Shading Accent 4" w:uiPriority="71"/>
+    <w:lsdException w:name="Colorful List Accent 4" w:uiPriority="72"/>
+    <w:lsdException w:name="Colorful Grid Accent 4" w:uiPriority="73"/>
+    <w:lsdException w:name="Light Shading Accent 5" w:uiPriority="60"/>
+    <w:lsdException w:name="Light List Accent 5" w:uiPriority="61"/>
+    <w:lsdException w:name="Light Grid Accent 5" w:uiPriority="62"/>
+    <w:lsdException w:name="Medium Shading 1 Accent 5" w:uiPriority="63"/>
+    <w:lsdException w:name="Medium Shading 2 Accent 5" w:uiPriority="64"/>
+    <w:lsdException w:name="Medium List 1 Accent 5" w:uiPriority="65"/>
+    <w:lsdException w:name="Medium List 2 Accent 5" w:uiPriority="66"/>
+    <w:lsdException w:name="Medium Grid 1 Accent 5" w:uiPriority="67"/>
+    <w:lsdException w:name="Medium Grid 2 Accent 5" w:uiPriority="68"/>
+    <w:lsdException w:name="Medium Grid 3 Accent 5" w:uiPriority="69"/>
+    <w:lsdException w:name="Dark List Accent 5" w:uiPriority="70"/>
+    <w:lsdException w:name="Colorful Shading Accent 5" w:uiPriority="71"/>
+    <w:lsdException w:name="Colorful List Accent 5" w:uiPriority="72"/>
+    <w:lsdException w:name="Colorful Grid Accent 5" w:uiPriority="73"/>
+    <w:lsdException w:name="Light Shading Accent 6" w:uiPriority="60"/>
+    <w:lsdException w:name="Light List Accent 6" w:uiPriority="61"/>
+    <w:lsdException w:name="Light Grid Accent 6" w:uiPriority="62"/>
+    <w:lsdException w:name="Medium Shading 1 Accent 6" w:uiPriority="63"/>
+    <w:lsdException w:name="Medium Shading 2 Accent 6" w:uiPriority="64"/>
+    <w:lsdException w:name="Medium List 1 Accent 6" w:uiPriority="65"/>
+    <w:lsdException w:name="Medium List 2 Accent 6" w:uiPriority="66"/>
+    <w:lsdException w:name="Medium Grid 1 Accent 6" w:uiPriority="67"/>
+    <w:lsdException w:name="Medium Grid 2 Accent 6" w:uiPriority="68"/>
+    <w:lsdException w:name="Medium Grid 3 Accent 6" w:uiPriority="69"/>
+    <w:lsdException w:name="Dark List Accent 6" w:uiPriority="70"/>
+    <w:lsdException w:name="Colorful Shading Accent 6" w:uiPriority="71"/>
+    <w:lsdException w:name="Colorful List Accent 6" w:uiPriority="72"/>
+    <w:lsdException w:name="Colorful Grid Accent 6" w:uiPriority="73"/>
+    <w:lsdException w:name="Subtle Emphasis" w:uiPriority="19" w:qFormat="1"/>
+    <w:lsdException w:name="Intense Emphasis" w:uiPriority="21" w:qFormat="1"/>
+    <w:lsdException w:name="Subtle Reference" w:uiPriority="31" w:qFormat="1"/>
+    <w:lsdException w:name="Intense Reference" w:uiPriority="32" w:qFormat="1"/>
+    <w:lsdException w:name="Book Title" w:uiPriority="33" w:qFormat="1"/>
+    <w:lsdException w:name="Bibliography" w:semiHidden="1" w:uiPriority="37" w:unhideWhenUsed="1"/>
+    <w:lsdException w:name="TOC Heading" w:semiHidden="1" w:uiPriority="39" w:unhideWhenUsed="1" w:qFormat="1"/>
+    <w:lsdException w:name="Plain Table 1" w:uiPriority="41"/>
+    <w:lsdException w:name="Plain Table 2" w:uiPriority="42"/>
+    <w:lsdException w:name="Plain Table 3" w:uiPriority="43"/>
+    <w:lsdException w:name="Plain Table 4" w:uiPriority="44"/>
+    <w:lsdException w:name="Plain Table 5" w:uiPriority="45"/>
+    <w:lsdException w:name="Grid Table Light" w:uiPriority="40"/>
+    <w:lsdException w:name="Grid Table 1 Light" w:uiPriority="46"/>
+    <w:lsdException w:name="Grid Table 2" w:uiPriority="47"/>
+    <w:lsdException w:name="Grid Table 3" w:uiPriority="48"/>
+    <w:lsdException w:name="Grid Table 4" w:uiPriority="49"/>
+    <w:lsdException w:name="Grid Table 5 Dark" w:uiPriority="50"/>
+    <w:lsdException w:name="Grid Table 6 Colorful" w:uiPriority="51"/>
+    <w:lsdException w:name="Grid Table 7 Colorful" w:uiPriority="52"/>
+    <w:lsdException w:name="Grid Table 1 Light Accent 1" w:uiPriority="46"/>
+    <w:lsdException w:name="Grid Table 2 Accent 1" w:uiPriority="47"/>
+    <w:lsdException w:name="Grid Table 3 Accent 1" w:uiPriority="48"/>
+    <w:lsdException w:name="Grid Table 4 Accent 1" w:uiPriority="49"/>
+    <w:lsdException w:name="Grid Table 5 Dark Accent 1" w:uiPriority="50"/>
+    <w:lsdException w:name="Grid Table 6 Colorful Accent 1" w:uiPriority="51"/>
+    <w:lsdException w:name="Grid Table 7 Colorful Accent 1" w:uiPriority="52"/>
+    <w:lsdException w:name="Grid Table 1 Light Accent 2" w:uiPriority="46"/>
+    <w:lsdException w:name="Grid Table 2 Accent 2" w:uiPriority="47"/>
+    <w:lsdException w:name="Grid Table 3 Accent 2" w:uiPriority="48"/>
+    <w:lsdException w:name="Grid Table 4 Accent 2" w:uiPriority="49"/>
+    <w:lsdException w:name="Grid Table 5 Dark Accent 2" w:uiPriority="50"/>
+    <w:lsdException w:name="Grid Table 6 Colorful Accent 2" w:uiPriority="51"/>
+    <w:lsdException w:name="Grid Table 7 Colorful Accent 2" w:uiPriority="52"/>
+    <w:lsdException w:name="Grid Table 1 Light Accent 3" w:uiPriority="46"/>
+    <w:lsdException w:name="Grid Table 2 Accent 3" w:uiPriority="47"/>
+    <w:lsdException w:name="Grid Table 3 Accent 3" w:uiPriority="48"/>
+    <w:lsdException w:name="Grid Table 4 Accent 3" w:uiPriority="49"/>
+    <w:lsdException w:name="Grid Table 5 Dark Accent 3" w:uiPriority="50"/>
+    <w:lsdException w:name="Grid Table 6 Colorful Accent 3" w:uiPriority="51"/>
+    <w:lsdException w:name="Grid Table 7 Colorful Accent 3" w:uiPriority="52"/>
+    <w:lsdException w:name="Grid Table 1 Light Accent 4" w:uiPriority="46"/>
+    <w:lsdException w:name="Grid Table 2 Accent 4" w:uiPriority="47"/>
+    <w:lsdException w:name="Grid Table 3 Accent 4" w:uiPriority="48"/>
+    <w:lsdException w:name="Grid Table 4 Accent 4" w:uiPriority="49"/>
+    <w:lsdException w:name="Grid Table 5 Dark Accent 4" w:uiPriority="50"/>
+    <w:lsdException w:name="Grid Table 6 Colorful Accent 4" w:uiPriority="51"/>
+    <w:lsdException w:name="Grid Table 7 Colorful Accent 4" w:uiPriority="52"/>
+    <w:lsdException w:name="Grid Table 1 Light Accent 5" w:uiPriority="46"/>
+    <w:lsdException w:name="Grid Table 2 Accent 5" w:uiPriority="47"/>
+    <w:lsdException w:name="Grid Table 3 Accent 5" w:uiPriority="48"/>
+    <w:lsdException w:name="Grid Table 4 Accent 5" w:uiPriority="49"/>
+    <w:lsdException w:name="Grid Table 5 Dark Accent 5" w:uiPriority="50"/>
+    <w:lsdException w:name="Grid Table 6 Colorful Accent 5" w:uiPriority="51"/>
+    <w:lsdException w:name="Grid Table 7 Colorful Accent 5" w:uiPriority="52"/>
+    <w:lsdException w:name="Grid Table 1 Light Accent 6" w:uiPriority="46"/>
+    <w:lsdException w:name="Grid Table 2 Accent 6" w:uiPriority="47"/>
+    <w:lsdException w:name="Grid Table 3 Accent 6" w:uiPriority="48"/>
+    <w:lsdException w:name="Grid Table 4 Accent 6" w:uiPriority="49"/>
+    <w:lsdException w:name="Grid Table 5 Dark Accent 6" w:uiPriority="50"/>
+    <w:lsdException w:name="Grid Table 6 Colorful Accent 6" w:uiPriority="51"/>
+    <w:lsdException w:name="Grid Table 7 Colorful Accent 6" w:uiPriority="52"/>
+    <w:lsdException w:name="List Table 1 Light" w:uiPriority="46"/>
+    <w:lsdException w:name="List Table 2" w:uiPriority="47"/>
+    <w:lsdException w:name="List Table 3" w:uiPriority="48"/>
+    <w:lsdException w:name="List Table 4" w:uiPriority="49"/>
+    <w:lsdException w:name="List Table 5 Dark" w:uiPriority="50"/>
+    <w:lsdException w:name="List Table 6 Colorful" w:uiPriority="51"/>
+    <w:lsdException w:name="List Table 7 Colorful" w:uiPriority="52"/>
+    <w:lsdException w:name="List Table 1 Light Accent 1" w:uiPriority="46"/>
+    <w:lsdException w:name="List Table 2 Accent 1" w:uiPriority="47"/>
+    <w:lsdException w:name="List Table 3 Accent 1" w:uiPriority="48"/>
+    <w:lsdException w:name="List Table 4 Accent 1" w:uiPriority="49"/>
+    <w:lsdException w:name="List Table 5 Dark Accent 1" w:uiPriority="50"/>
+    <w:lsdException w:name="List Table 6 Colorful Accent 1" w:uiPriority="51"/>
+    <w:lsdException w:name="List Table 7 Colorful Accent 1" w:uiPriority="52"/>
+    <w:lsdException w:name="List Table 1 Light Accent 2" w:uiPriority="46"/>
+    <w:lsdException w:name="List Table 2 Accent 2" w:uiPriority="47"/>
+    <w:lsdException w:name="List Table 3 Accent 2" w:uiPriority="48"/>
+    <w:lsdException w:name="List Table 4 Accent 2" w:uiPriority="49"/>
+    <w:lsdException w:name="List Table 5 Dark Accent 2" w:uiPriority="50"/>
+    <w:lsdException w:name="List Table 6 Colorful Accent 2" w:uiPriority="51"/>
+    <w:lsdException w:name="List Table 7 Colorful Accent 2" w:uiPriority="52"/>
+    <w:lsdException w:name="List Table 1 Light Accent 3" w:uiPriority="46"/>
+    <w:lsdException w:name="List Table 2 Accent 3" w:uiPriority="47"/>
+    <w:lsdException w:name="List Table 3 Accent 3" w:uiPriority="48"/>
+    <w:lsdException w:name="List Table 4 Accent 3" w:uiPriority="49"/>
+    <w:lsdException w:name="List Table 5 Dark Accent 3" w:uiPriority="50"/>
+    <w:lsdException w:name="List Table 6 Colorful Accent 3" w:uiPriority="51"/>
+    <w:lsdException w:name="List Table 7 Colorful Accent 3" w:uiPriority="52"/>
+    <w:lsdException w:name="List Table 1 Light Accent 4" w:uiPriority="46"/>
+    <w:lsdException w:name="List Table 2 Accent 4" w:uiPriority="47"/>
+    <w:lsdException w:name="List Table 3 Accent 4" w:uiPriority="48"/>
+    <w:lsdException w:name="List Table 4 Accent 4" w:uiPriority="49"/>
+    <w:lsdException w:name="List Table 5 Dark Accent 4" w:uiPriority="50"/>
+    <w:lsdException w:name="List Table 6 Colorful Accent 4" w:uiPriority="51"/>
+    <w:lsdException w:name="List Table 7 Colorful Accent 4" w:uiPriority="52"/>
+    <w:lsdException w:name="List Table 1 Light Accent 5" w:uiPriority="46"/>
+    <w:lsdException w:name="List Table 2 Accent 5" w:uiPriority="47"/>
+    <w:lsdException w:name="List Table 3 Accent 5" w:uiPriority="48"/>
+    <w:lsdException w:name="List Table 4 Accent 5" w:uiPriority="49"/>
+    <w:lsdException w:name="List Table 5 Dark Accent 5" w:uiPriority="50"/>
+    <w:lsdException w:name="List Table 6 Colorful Accent 5" w:uiPriority="51"/>
+    <w:lsdException w:name="List Table 7 Colorful Accent 5" w:uiPriority="52"/>
+    <w:lsdException w:name="List Table 1 Light Accent 6" w:uiPriority="46"/>
+    <w:lsdException w:name="List Table 2 Accent 6" w:uiPriority="47"/>
+    <w:lsdException w:name="List Table 3 Accent 6" w:uiPriority="48"/>
+    <w:lsdException w:name="List Table 4 Accent 6" w:uiPriority="49"/>
+    <w:lsdException w:name="List Table 5 Dark Accent 6" w:uiPriority="50"/>
+    <w:lsdException w:name="List Table 6 Colorful Accent 6" w:uiPriority="51"/>
+    <w:lsdException w:name="List Table 7 Colorful Accent 6" w:uiPriority="52"/>
   </w:latentStyles>
   <w:style w:type="paragraph" w:default="1" w:styleId="Normal">
     <w:name w:val="Normal"/>
     <w:qFormat/>
     <w:rsid w:val="00F33D11"/>
-  </w:style>
-  <w:style w:type="paragraph" w:styleId="Heading1">
-    <w:name w:val="heading 1"/>
-    <w:basedOn w:val="Normal"/>
-    <w:next w:val="Normal"/>
-    <w:link w:val="Heading1Char"/>
-    <w:uiPriority w:val="9"/>
-    <w:qFormat/>
-    <w:rsid w:val="00761675"/>
-    <w:pPr>
-      <w:keepNext/>
-      <w:keepLines/>
-      <w:spacing w:before="240" w:after="0"/>
-      <w:outlineLvl w:val="0"/>
-    </w:pPr>
-    <w:rPr>
-      <w:rFonts w:asciiTheme="majorHAnsi" w:eastAsiaTheme="majorEastAsia" w:hAnsiTheme="majorHAnsi" w:cstheme="majorBidi"/>
-      <w:color w:val="2E74B5" w:themeColor="accent1" w:themeShade="BF"/>
-      <w:sz w:val="32"/>
-      <w:szCs w:val="32"/>
-    </w:rPr>
-  </w:style>
-  <w:style w:type="paragraph" w:styleId="Heading2">
-    <w:name w:val="heading 2"/>
-    <w:basedOn w:val="Normal"/>
-    <w:next w:val="Normal"/>
-    <w:link w:val="Heading2Char"/>
-    <w:uiPriority w:val="9"/>
-    <w:unhideWhenUsed/>
-    <w:qFormat/>
-    <w:rsid w:val="001C5BB8"/>
-    <w:pPr>
-      <w:keepNext/>
-      <w:keepLines/>
-      <w:spacing w:before="40" w:after="0"/>
-      <w:outlineLvl w:val="1"/>
-    </w:pPr>
-    <w:rPr>
-      <w:rFonts w:asciiTheme="majorHAnsi" w:eastAsiaTheme="majorEastAsia" w:hAnsiTheme="majorHAnsi" w:cstheme="majorBidi"/>
-      <w:color w:val="2E74B5" w:themeColor="accent1" w:themeShade="BF"/>
-      <w:sz w:val="26"/>
-      <w:szCs w:val="26"/>
-    </w:rPr>
-  </w:style>
-  <w:style w:type="character" w:default="1" w:styleId="DefaultParagraphFont">
-    <w:name w:val="Default Paragraph Font"/>
-    <w:uiPriority w:val="1"/>
-    <w:semiHidden/>
-    <w:unhideWhenUsed/>
-  </w:style>
-  <w:style w:type="table" w:default="1" w:styleId="TableNormal">
-    <w:name w:val="Normal Table"/>
-    <w:uiPriority w:val="99"/>
-    <w:semiHidden/>
-    <w:unhideWhenUsed/>
-    <w:tblPr>
-      <w:tblInd w:w="0" w:type="dxa"/>
-      <w:tblCellMar>
-        <w:top w:w="0" w:type="dxa"/>
-        <w:left w:w="108" w:type="dxa"/>
-        <w:bottom w:w="0" w:type="dxa"/>
-        <w:right w:w="108" w:type="dxa"/>
-      </w:tblCellMar>
-    </w:tblPr>
-  </w:style>
-  <w:style w:type="numbering" w:default="1" w:styleId="NoList">
-    <w:name w:val="No List"/>
-    <w:uiPriority w:val="99"/>
-    <w:semiHidden/>
-    <w:unhideWhenUsed/>
-  </w:style>
-  <w:style w:type="character" w:customStyle="1" w:styleId="Heading1Char">
-    <w:name w:val="Heading 1 Char"/>
-    <w:basedOn w:val="DefaultParagraphFont"/>
-    <w:link w:val="Heading1"/>
-    <w:uiPriority w:val="9"/>
-    <w:rsid w:val="00761675"/>
-    <w:rPr>
-      <w:rFonts w:asciiTheme="majorHAnsi" w:eastAsiaTheme="majorEastAsia" w:hAnsiTheme="majorHAnsi" w:cstheme="majorBidi"/>
-      <w:color w:val="2E74B5" w:themeColor="accent1" w:themeShade="BF"/>
-      <w:sz w:val="32"/>
-      <w:szCs w:val="32"/>
-    </w:rPr>
-  </w:style>
-  <w:style w:type="paragraph" w:styleId="ListParagraph">
-    <w:name w:val="List Paragraph"/>
-    <w:basedOn w:val="Normal"/>
-    <w:uiPriority w:val="34"/>
-    <w:qFormat/>
-    <w:rsid w:val="00761675"/>
-    <w:pPr>
-      <w:ind w:left="720"/>
-      <w:contextualSpacing/>
-    </w:pPr>
-  </w:style>
-  <w:style w:type="character" w:customStyle="1" w:styleId="Heading2Char">
-    <w:name w:val="Heading 2 Char"/>
-    <w:basedOn w:val="DefaultParagraphFont"/>
-    <w:link w:val="Heading2"/>
-    <w:uiPriority w:val="9"/>
-    <w:rsid w:val="001C5BB8"/>
-    <w:rPr>
-      <w:rFonts w:asciiTheme="majorHAnsi" w:eastAsiaTheme="majorEastAsia" w:hAnsiTheme="majorHAnsi" w:cstheme="majorBidi"/>
-      <w:color w:val="2E74B5" w:themeColor="accent1" w:themeShade="BF"/>
-      <w:sz w:val="26"/>
-      <w:szCs w:val="26"/>
-    </w:rPr>
-  </w:style>
-</w:styles>
-</file>
-
-<file path=word/stylesWithEffects.xml><?xml version="1.0" encoding="utf-8"?>
-<w:styles xmlns:wpc="http://schemas.microsoft.com/office/word/2010/wordprocessingCanvas" xmlns:mc="http://schemas.openxmlformats.org/markup-compatibility/2006" xmlns:o="urn:schemas-microsoft-com:office:office" xmlns:r="http://schemas.openxmlformats.org/officeDocument/2006/relationships" xmlns:m="http://schemas.openxmlformats.org/officeDocument/2006/math" xmlns:v="urn:schemas-microsoft-com:vml" xmlns:wp14="http://schemas.microsoft.com/office/word/2010/wordprocessingDrawing" xmlns:wp="http://schemas.openxmlformats.org/drawingml/2006/wordprocessingDrawing" xmlns:w10="urn:schemas-microsoft-com:office:word" xmlns:w="http://schemas.openxmlformats.org/wordprocessingml/2006/main" xmlns:w14="http://schemas.microsoft.com/office/word/2010/wordml" xmlns:wpg="http://schemas.microsoft.com/office/word/2010/wordprocessingGroup" xmlns:wpi="http://schemas.microsoft.com/office/word/2010/wordprocessingInk" xmlns:wne="http://schemas.microsoft.com/office/word/2006/wordml" xmlns:wps="http://schemas.microsoft.com/office/word/2010/wordprocessingShape" mc:Ignorable="w14 wp14">
-  <w:docDefaults>
-    <w:rPrDefault>
-      <w:rPr>
-        <w:rFonts w:asciiTheme="minorHAnsi" w:eastAsiaTheme="minorHAnsi" w:hAnsiTheme="minorHAnsi" w:cstheme="minorBidi"/>
-        <w:sz w:val="22"/>
-        <w:szCs w:val="22"/>
-        <w:lang w:val="en-GB" w:eastAsia="en-US" w:bidi="ar-SA"/>
-      </w:rPr>
-    </w:rPrDefault>
-    <w:pPrDefault>
-      <w:pPr>
-        <w:spacing w:after="160" w:line="259" w:lineRule="auto"/>
-      </w:pPr>
-    </w:pPrDefault>
-  </w:docDefaults>
-  <w:latentStyles w:defLockedState="0" w:defUIPriority="99" w:defSemiHidden="1" w:defUnhideWhenUsed="1" w:defQFormat="0" w:count="267">
-    <w:lsdException w:name="Normal" w:semiHidden="0" w:uiPriority="0" w:unhideWhenUsed="0" w:qFormat="1"/>
-    <w:lsdException w:name="heading 1" w:semiHidden="0" w:uiPriority="9" w:unhideWhenUsed="0" w:qFormat="1"/>
-    <w:lsdException w:name="heading 2" w:uiPriority="9" w:qFormat="1"/>
-    <w:lsdException w:name="heading 3" w:uiPriority="9" w:qFormat="1"/>
-    <w:lsdException w:name="heading 4" w:uiPriority="9" w:qFormat="1"/>
-    <w:lsdException w:name="heading 5" w:uiPriority="9" w:qFormat="1"/>
-    <w:lsdException w:name="heading 6" w:uiPriority="9" w:qFormat="1"/>
-    <w:lsdException w:name="heading 7" w:uiPriority="9" w:qFormat="1"/>
-    <w:lsdException w:name="heading 8" w:uiPriority="9" w:qFormat="1"/>
-    <w:lsdException w:name="heading 9" w:uiPriority="9" w:qFormat="1"/>
-    <w:lsdException w:name="toc 1" w:uiPriority="39"/>
-    <w:lsdException w:name="toc 2" w:uiPriority="39"/>
-    <w:lsdException w:name="toc 3" w:uiPriority="39"/>
-    <w:lsdException w:name="toc 4" w:uiPriority="39"/>
-    <w:lsdException w:name="toc 5" w:uiPriority="39"/>
-    <w:lsdException w:name="toc 6" w:uiPriority="39"/>
-    <w:lsdException w:name="toc 7" w:uiPriority="39"/>
-    <w:lsdException w:name="toc 8" w:uiPriority="39"/>
-    <w:lsdException w:name="toc 9" w:uiPriority="39"/>
-    <w:lsdException w:name="caption" w:uiPriority="35" w:qFormat="1"/>
-    <w:lsdException w:name="Title" w:semiHidden="0" w:uiPriority="10" w:unhideWhenUsed="0" w:qFormat="1"/>
-    <w:lsdException w:name="Default Paragraph Font" w:uiPriority="1"/>
-    <w:lsdException w:name="Subtitle" w:semiHidden="0" w:uiPriority="11" w:unhideWhenUsed="0" w:qFormat="1"/>
-    <w:lsdException w:name="Strong" w:semiHidden="0" w:uiPriority="22" w:unhideWhenUsed="0" w:qFormat="1"/>
-    <w:lsdException w:name="Emphasis" w:semiHidden="0" w:uiPriority="20" w:unhideWhenUsed="0" w:qFormat="1"/>
-    <w:lsdException w:name="Table Grid" w:semiHidden="0" w:uiPriority="39" w:unhideWhenUsed="0"/>
-    <w:lsdException w:name="Placeholder Text" w:unhideWhenUsed="0"/>
-    <w:lsdException w:name="No Spacing" w:semiHidden="0" w:uiPriority="1" w:unhideWhenUsed="0" w:qFormat="1"/>
-    <w:lsdException w:name="Light Shading" w:semiHidden="0" w:uiPriority="60" w:unhideWhenUsed="0"/>
-    <w:lsdException w:name="Light List" w:semiHidden="0" w:uiPriority="61" w:unhideWhenUsed="0"/>
-    <w:lsdException w:name="Light Grid" w:semiHidden="0" w:uiPriority="62" w:unhideWhenUsed="0"/>
-    <w:lsdException w:name="Medium Shading 1" w:semiHidden="0" w:uiPriority="63" w:unhideWhenUsed="0"/>
-    <w:lsdException w:name="Medium Shading 2" w:semiHidden="0" w:uiPriority="64" w:unhideWhenUsed="0"/>
-    <w:lsdException w:name="Medium List 1" w:semiHidden="0" w:uiPriority="65" w:unhideWhenUsed="0"/>
-    <w:lsdException w:name="Medium List 2" w:semiHidden="0" w:uiPriority="66" w:unhideWhenUsed="0"/>
-    <w:lsdException w:name="Medium Grid 1" w:semiHidden="0" w:uiPriority="67" w:unhideWhenUsed="0"/>
-    <w:lsdException w:name="Medium Grid 2" w:semiHidden="0" w:uiPriority="68" w:unhideWhenUsed="0"/>
-    <w:lsdException w:name="Medium Grid 3" w:semiHidden="0" w:uiPriority="69" w:unhideWhenUsed="0"/>
-    <w:lsdException w:name="Dark List" w:semiHidden="0" w:uiPriority="70" w:unhideWhenUsed="0"/>
-    <w:lsdException w:name="Colorful Shading" w:semiHidden="0" w:uiPriority="71" w:unhideWhenUsed="0"/>
-    <w:lsdException w:name="Colorful List" w:semiHidden="0" w:uiPriority="72" w:unhideWhenUsed="0"/>
-    <w:lsdException w:name="Colorful Grid" w:semiHidden="0" w:uiPriority="73" w:unhideWhenUsed="0"/>
-    <w:lsdException w:name="Light Shading Accent 1" w:semiHidden="0" w:uiPriority="60" w:unhideWhenUsed="0"/>
-    <w:lsdException w:name="Light List Accent 1" w:semiHidden="0" w:uiPriority="61" w:unhideWhenUsed="0"/>
-    <w:lsdException w:name="Light Grid Accent 1" w:semiHidden="0" w:uiPriority="62" w:unhideWhenUsed="0"/>
-    <w:lsdException w:name="Medium Shading 1 Accent 1" w:semiHidden="0" w:uiPriority="63" w:unhideWhenUsed="0"/>
-    <w:lsdException w:name="Medium Shading 2 Accent 1" w:semiHidden="0" w:uiPriority="64" w:unhideWhenUsed="0"/>
-    <w:lsdException w:name="Medium List 1 Accent 1" w:semiHidden="0" w:uiPriority="65" w:unhideWhenUsed="0"/>
-    <w:lsdException w:name="Revision" w:unhideWhenUsed="0"/>
-    <w:lsdException w:name="List Paragraph" w:semiHidden="0" w:uiPriority="34" w:unhideWhenUsed="0" w:qFormat="1"/>
-    <w:lsdException w:name="Quote" w:semiHidden="0" w:uiPriority="29" w:unhideWhenUsed="0" w:qFormat="1"/>
-    <w:lsdException w:name="Intense Quote" w:semiHidden="0" w:uiPriority="30" w:unhideWhenUsed="0" w:qFormat="1"/>
-    <w:lsdException w:name="Medium List 2 Accent 1" w:semiHidden="0" w:uiPriority="66" w:unhideWhenUsed="0"/>
-    <w:lsdException w:name="Medium Grid 1 Accent 1" w:semiHidden="0" w:uiPriority="67" w:unhideWhenUsed="0"/>
-    <w:lsdException w:name="Medium Grid 2 Accent 1" w:semiHidden="0" w:uiPriority="68" w:unhideWhenUsed="0"/>
-    <w:lsdException w:name="Medium Grid 3 Accent 1" w:semiHidden="0" w:uiPriority="69" w:unhideWhenUsed="0"/>
-    <w:lsdException w:name="Dark List Accent 1" w:semiHidden="0" w:uiPriority="70" w:unhideWhenUsed="0"/>
-    <w:lsdException w:name="Colorful Shading Accent 1" w:semiHidden="0" w:uiPriority="71" w:unhideWhenUsed="0"/>
-    <w:lsdException w:name="Colorful List Accent 1" w:semiHidden="0" w:uiPriority="72" w:unhideWhenUsed="0"/>
-    <w:lsdException w:name="Colorful Grid Accent 1" w:semiHidden="0" w:uiPriority="73" w:unhideWhenUsed="0"/>
-    <w:lsdException w:name="Light Shading Accent 2" w:semiHidden="0" w:uiPriority="60" w:unhideWhenUsed="0"/>
-    <w:lsdException w:name="Light List Accent 2" w:semiHidden="0" w:uiPriority="61" w:unhideWhenUsed="0"/>
-    <w:lsdException w:name="Light Grid Accent 2" w:semiHidden="0" w:uiPriority="62" w:unhideWhenUsed="0"/>
-    <w:lsdException w:name="Medium Shading 1 Accent 2" w:semiHidden="0" w:uiPriority="63" w:unhideWhenUsed="0"/>
-    <w:lsdException w:name="Medium Shading 2 Accent 2" w:semiHidden="0" w:uiPriority="64" w:unhideWhenUsed="0"/>
-    <w:lsdException w:name="Medium List 1 Accent 2" w:semiHidden="0" w:uiPriority="65" w:unhideWhenUsed="0"/>
-    <w:lsdException w:name="Medium List 2 Accent 2" w:semiHidden="0" w:uiPriority="66" w:unhideWhenUsed="0"/>
-    <w:lsdException w:name="Medium Grid 1 Accent 2" w:semiHidden="0" w:uiPriority="67" w:unhideWhenUsed="0"/>
-    <w:lsdException w:name="Medium Grid 2 Accent 2" w:semiHidden="0" w:uiPriority="68" w:unhideWhenUsed="0"/>
-    <w:lsdException w:name="Medium Grid 3 Accent 2" w:semiHidden="0" w:uiPriority="69" w:unhideWhenUsed="0"/>
-    <w:lsdException w:name="Dark List Accent 2" w:semiHidden="0" w:uiPriority="70" w:unhideWhenUsed="0"/>
-    <w:lsdException w:name="Colorful Shading Accent 2" w:semiHidden="0" w:uiPriority="71" w:unhideWhenUsed="0"/>
-    <w:lsdException w:name="Colorful List Accent 2" w:semiHidden="0" w:uiPriority="72" w:unhideWhenUsed="0"/>
-    <w:lsdException w:name="Colorful Grid Accent 2" w:semiHidden="0" w:uiPriority="73" w:unhideWhenUsed="0"/>
-    <w:lsdException w:name="Light Shading Accent 3" w:semiHidden="0" w:uiPriority="60" w:unhideWhenUsed="0"/>
-    <w:lsdException w:name="Light List Accent 3" w:semiHidden="0" w:uiPriority="61" w:unhideWhenUsed="0"/>
-    <w:lsdException w:name="Light Grid Accent 3" w:semiHidden="0" w:uiPriority="62" w:unhideWhenUsed="0"/>
-    <w:lsdException w:name="Medium Shading 1 Accent 3" w:semiHidden="0" w:uiPriority="63" w:unhideWhenUsed="0"/>
-    <w:lsdException w:name="Medium Shading 2 Accent 3" w:semiHidden="0" w:uiPriority="64" w:unhideWhenUsed="0"/>
-    <w:lsdException w:name="Medium List 1 Accent 3" w:semiHidden="0" w:uiPriority="65" w:unhideWhenUsed="0"/>
-    <w:lsdException w:name="Medium List 2 Accent 3" w:semiHidden="0" w:uiPriority="66" w:unhideWhenUsed="0"/>
-    <w:lsdException w:name="Medium Grid 1 Accent 3" w:semiHidden="0" w:uiPriority="67" w:unhideWhenUsed="0"/>
-    <w:lsdException w:name="Medium Grid 2 Accent 3" w:semiHidden="0" w:uiPriority="68" w:unhideWhenUsed="0"/>
-    <w:lsdException w:name="Medium Grid 3 Accent 3" w:semiHidden="0" w:uiPriority="69" w:unhideWhenUsed="0"/>
-    <w:lsdException w:name="Dark List Accent 3" w:semiHidden="0" w:uiPriority="70" w:unhideWhenUsed="0"/>
-    <w:lsdException w:name="Colorful Shading Accent 3" w:semiHidden="0" w:uiPriority="71" w:unhideWhenUsed="0"/>
-    <w:lsdException w:name="Colorful List Accent 3" w:semiHidden="0" w:uiPriority="72" w:unhideWhenUsed="0"/>
-    <w:lsdException w:name="Colorful Grid Accent 3" w:semiHidden="0" w:uiPriority="73" w:unhideWhenUsed="0"/>
-    <w:lsdException w:name="Light Shading Accent 4" w:semiHidden="0" w:uiPriority="60" w:unhideWhenUsed="0"/>
-    <w:lsdException w:name="Light List Accent 4" w:semiHidden="0" w:uiPriority="61" w:unhideWhenUsed="0"/>
-    <w:lsdException w:name="Light Grid Accent 4" w:semiHidden="0" w:uiPriority="62" w:unhideWhenUsed="0"/>
-    <w:lsdException w:name="Medium Shading 1 Accent 4" w:semiHidden="0" w:uiPriority="63" w:unhideWhenUsed="0"/>
-    <w:lsdException w:name="Medium Shading 2 Accent 4" w:semiHidden="0" w:uiPriority="64" w:unhideWhenUsed="0"/>
-    <w:lsdException w:name="Medium List 1 Accent 4" w:semiHidden="0" w:uiPriority="65" w:unhideWhenUsed="0"/>
-    <w:lsdException w:name="Medium List 2 Accent 4" w:semiHidden="0" w:uiPriority="66" w:unhideWhenUsed="0"/>
-    <w:lsdException w:name="Medium Grid 1 Accent 4" w:semiHidden="0" w:uiPriority="67" w:unhideWhenUsed="0"/>
-    <w:lsdException w:name="Medium Grid 2 Accent 4" w:semiHidden="0" w:uiPriority="68" w:unhideWhenUsed="0"/>
-    <w:lsdException w:name="Medium Grid 3 Accent 4" w:semiHidden="0" w:uiPriority="69" w:unhideWhenUsed="0"/>
-    <w:lsdException w:name="Dark List Accent 4" w:semiHidden="0" w:uiPriority="70" w:unhideWhenUsed="0"/>
-    <w:lsdException w:name="Colorful Shading Accent 4" w:semiHidden="0" w:uiPriority="71" w:unhideWhenUsed="0"/>
-    <w:lsdException w:name="Colorful List Accent 4" w:semiHidden="0" w:uiPriority="72" w:unhideWhenUsed="0"/>
-    <w:lsdException w:name="Colorful Grid Accent 4" w:semiHidden="0" w:uiPriority="73" w:unhideWhenUsed="0"/>
-    <w:lsdException w:name="Light Shading Accent 5" w:semiHidden="0" w:uiPriority="60" w:unhideWhenUsed="0"/>
-    <w:lsdException w:name="Light List Accent 5" w:semiHidden="0" w:uiPriority="61" w:unhideWhenUsed="0"/>
-    <w:lsdException w:name="Light Grid Accent 5" w:semiHidden="0" w:uiPriority="62" w:unhideWhenUsed="0"/>
-    <w:lsdException w:name="Medium Shading 1 Accent 5" w:semiHidden="0" w:uiPriority="63" w:unhideWhenUsed="0"/>
-    <w:lsdException w:name="Medium Shading 2 Accent 5" w:semiHidden="0" w:uiPriority="64" w:unhideWhenUsed="0"/>
-    <w:lsdException w:name="Medium List 1 Accent 5" w:semiHidden="0" w:uiPriority="65" w:unhideWhenUsed="0"/>
-    <w:lsdException w:name="Medium List 2 Accent 5" w:semiHidden="0" w:uiPriority="66" w:unhideWhenUsed="0"/>
-    <w:lsdException w:name="Medium Grid 1 Accent 5" w:semiHidden="0" w:uiPriority="67" w:unhideWhenUsed="0"/>
-    <w:lsdException w:name="Medium Grid 2 Accent 5" w:semiHidden="0" w:uiPriority="68" w:unhideWhenUsed="0"/>
-    <w:lsdException w:name="Medium Grid 3 Accent 5" w:semiHidden="0" w:uiPriority="69" w:unhideWhenUsed="0"/>
-    <w:lsdException w:name="Dark List Accent 5" w:semiHidden="0" w:uiPriority="70" w:unhideWhenUsed="0"/>
-    <w:lsdException w:name="Colorful Shading Accent 5" w:semiHidden="0" w:uiPriority="71" w:unhideWhenUsed="0"/>
-    <w:lsdException w:name="Colorful List Accent 5" w:semiHidden="0" w:uiPriority="72" w:unhideWhenUsed="0"/>
-    <w:lsdException w:name="Colorful Grid Accent 5" w:semiHidden="0" w:uiPriority="73" w:unhideWhenUsed="0"/>
-    <w:lsdException w:name="Light Shading Accent 6" w:semiHidden="0" w:uiPriority="60" w:unhideWhenUsed="0"/>
-    <w:lsdException w:name="Light List Accent 6" w:semiHidden="0" w:uiPriority="61" w:unhideWhenUsed="0"/>
-    <w:lsdException w:name="Light Grid Accent 6" w:semiHidden="0" w:uiPriority="62" w:unhideWhenUsed="0"/>
-    <w:lsdException w:name="Medium Shading 1 Accent 6" w:semiHidden="0" w:uiPriority="63" w:unhideWhenUsed="0"/>
-    <w:lsdException w:name="Medium Shading 2 Accent 6" w:semiHidden="0" w:uiPriority="64" w:unhideWhenUsed="0"/>
-    <w:lsdException w:name="Medium List 1 Accent 6" w:semiHidden="0" w:uiPriority="65" w:unhideWhenUsed="0"/>
-    <w:lsdException w:name="Medium List 2 Accent 6" w:semiHidden="0" w:uiPriority="66" w:unhideWhenUsed="0"/>
-    <w:lsdException w:name="Medium Grid 1 Accent 6" w:semiHidden="0" w:uiPriority="67" w:unhideWhenUsed="0"/>
-    <w:lsdException w:name="Medium Grid 2 Accent 6" w:semiHidden="0" w:uiPriority="68" w:unhideWhenUsed="0"/>
-    <w:lsdException w:name="Medium Grid 3 Accent 6" w:semiHidden="0" w:uiPriority="69" w:unhideWhenUsed="0"/>
-    <w:lsdException w:name="Dark List Accent 6" w:semiHidden="0" w:uiPriority="70" w:unhideWhenUsed="0"/>
-    <w:lsdException w:name="Colorful Shading Accent 6" w:semiHidden="0" w:uiPriority="71" w:unhideWhenUsed="0"/>
-    <w:lsdException w:name="Colorful List Accent 6" w:semiHidden="0" w:uiPriority="72" w:unhideWhenUsed="0"/>
-    <w:lsdException w:name="Colorful Grid Accent 6" w:semiHidden="0" w:uiPriority="73" w:unhideWhenUsed="0"/>
-    <w:lsdException w:name="Subtle Emphasis" w:semiHidden="0" w:uiPriority="19" w:unhideWhenUsed="0" w:qFormat="1"/>
-    <w:lsdException w:name="Intense Emphasis" w:semiHidden="0" w:uiPriority="21" w:unhideWhenUsed="0" w:qFormat="1"/>
-    <w:lsdException w:name="Subtle Reference" w:semiHidden="0" w:uiPriority="31" w:unhideWhenUsed="0" w:qFormat="1"/>
-    <w:lsdException w:name="Intense Reference" w:semiHidden="0" w:uiPriority="32" w:unhideWhenUsed="0" w:qFormat="1"/>
-    <w:lsdException w:name="Book Title" w:semiHidden="0" w:uiPriority="33" w:unhideWhenUsed="0" w:qFormat="1"/>
-    <w:lsdException w:name="Bibliography" w:uiPriority="37"/>
-    <w:lsdException w:name="TOC Heading" w:uiPriority="39" w:qFormat="1"/>
-  </w:latentStyles>
-  <w:style w:type="paragraph" w:default="1" w:styleId="Normal">
-    <w:name w:val="Normal"/>
-    <w:qFormat/>
   </w:style>
   <w:style w:type="paragraph" w:styleId="Heading1">
     <w:name w:val="heading 1"/>
@@ -2082,7 +2330,7 @@
   <a:extraClrSchemeLst/>
   <a:extLst>
     <a:ext uri="{05A4C25C-085E-4340-85A3-A5531E510DB2}">
-      <thm15:themeFamily xmlns:thm15="http://schemas.microsoft.com/office/thememl/2012/main" xmlns="" name="Office Theme" id="{62F939B6-93AF-4DB8-9C6B-D6C7DFDC589F}" vid="{4A3C46E8-61CC-4603-A589-7422A47A8E4A}"/>
+      <thm15:themeFamily xmlns:thm15="http://schemas.microsoft.com/office/thememl/2012/main" name="Office Theme" id="{62F939B6-93AF-4DB8-9C6B-D6C7DFDC589F}" vid="{4A3C46E8-61CC-4603-A589-7422A47A8E4A}"/>
     </a:ext>
   </a:extLst>
 </a:theme>

</xml_diff>

<commit_message>
- Restructured Scripts folder - Split RobotController into Controller/Movement classes - Added in Sieng's tilesets - Created ReactionMethod class and updated GuardController to utilise it
</commit_message>
<xml_diff>
--- a/Prototype01/Assets/Prefabs/prefabs doc.docx
+++ b/Prototype01/Assets/Prefabs/prefabs doc.docx
@@ -1,6 +1,6 @@
 
 <file path=word/document.xml><?xml version="1.0" encoding="utf-8"?>
-<w:document xmlns:wpc="http://schemas.microsoft.com/office/word/2010/wordprocessingCanvas" xmlns:mc="http://schemas.openxmlformats.org/markup-compatibility/2006" xmlns:o="urn:schemas-microsoft-com:office:office" xmlns:r="http://schemas.openxmlformats.org/officeDocument/2006/relationships" xmlns:m="http://schemas.openxmlformats.org/officeDocument/2006/math" xmlns:v="urn:schemas-microsoft-com:vml" xmlns:wp14="http://schemas.microsoft.com/office/word/2010/wordprocessingDrawing" xmlns:wp="http://schemas.openxmlformats.org/drawingml/2006/wordprocessingDrawing" xmlns:w10="urn:schemas-microsoft-com:office:word" xmlns:w="http://schemas.openxmlformats.org/wordprocessingml/2006/main" xmlns:w14="http://schemas.microsoft.com/office/word/2010/wordml" xmlns:w15="http://schemas.microsoft.com/office/word/2012/wordml" xmlns:wpg="http://schemas.microsoft.com/office/word/2010/wordprocessingGroup" xmlns:wpi="http://schemas.microsoft.com/office/word/2010/wordprocessingInk" xmlns:wne="http://schemas.microsoft.com/office/word/2006/wordml" xmlns:wps="http://schemas.microsoft.com/office/word/2010/wordprocessingShape" mc:Ignorable="w14 w15 wp14">
+<w:document xmlns:wpc="http://schemas.microsoft.com/office/word/2010/wordprocessingCanvas" xmlns:mc="http://schemas.openxmlformats.org/markup-compatibility/2006" xmlns:o="urn:schemas-microsoft-com:office:office" xmlns:r="http://schemas.openxmlformats.org/officeDocument/2006/relationships" xmlns:m="http://schemas.openxmlformats.org/officeDocument/2006/math" xmlns:v="urn:schemas-microsoft-com:vml" xmlns:wp14="http://schemas.microsoft.com/office/word/2010/wordprocessingDrawing" xmlns:wp="http://schemas.openxmlformats.org/drawingml/2006/wordprocessingDrawing" xmlns:w10="urn:schemas-microsoft-com:office:word" xmlns:w="http://schemas.openxmlformats.org/wordprocessingml/2006/main" xmlns:w14="http://schemas.microsoft.com/office/word/2010/wordml" xmlns:wpg="http://schemas.microsoft.com/office/word/2010/wordprocessingGroup" xmlns:wpi="http://schemas.microsoft.com/office/word/2010/wordprocessingInk" xmlns:wne="http://schemas.microsoft.com/office/word/2006/wordml" xmlns:wps="http://schemas.microsoft.com/office/word/2010/wordprocessingShape" mc:Ignorable="w14 wp14">
   <w:body>
     <w:p>
       <w:pPr>
@@ -109,7 +109,13 @@
     </w:p>
     <w:p>
       <w:r>
-        <w:t xml:space="preserve">It contains a </w:t>
+        <w:t>It co</w:t>
+      </w:r>
+      <w:r>
+        <w:t>ntains the</w:t>
+      </w:r>
+      <w:r>
+        <w:t xml:space="preserve"> </w:t>
       </w:r>
       <w:proofErr w:type="spellStart"/>
       <w:r>
@@ -117,7 +123,31 @@
       </w:r>
       <w:proofErr w:type="spellEnd"/>
       <w:r>
-        <w:t xml:space="preserve"> component that can be used to control its movement:</w:t>
+        <w:t xml:space="preserve"> and </w:t>
+      </w:r>
+      <w:proofErr w:type="spellStart"/>
+      <w:r>
+        <w:t>RobotMovement</w:t>
+      </w:r>
+      <w:proofErr w:type="spellEnd"/>
+      <w:r>
+        <w:t xml:space="preserve"> component</w:t>
+      </w:r>
+      <w:r>
+        <w:t xml:space="preserve">s. </w:t>
+      </w:r>
+      <w:proofErr w:type="spellStart"/>
+      <w:r>
+        <w:t>RobotMovement</w:t>
+      </w:r>
+      <w:proofErr w:type="spellEnd"/>
+      <w:r>
+        <w:t xml:space="preserve"> </w:t>
+      </w:r>
+      <w:bookmarkStart w:id="0" w:name="_GoBack"/>
+      <w:bookmarkEnd w:id="0"/>
+      <w:r>
+        <w:t>can be used to control its movement:</w:t>
       </w:r>
     </w:p>
     <w:p>
@@ -316,8 +346,6 @@
       <w:r>
         <w:t>A horizontal door.</w:t>
       </w:r>
-      <w:bookmarkStart w:id="0" w:name="_GoBack"/>
-      <w:bookmarkEnd w:id="0"/>
     </w:p>
     <w:p>
       <w:pPr>
@@ -699,15 +727,7 @@
         <w:t xml:space="preserve"> Its position isn’t especially relevant, but best to place it roughly where your path will be lying- and make sure it is correctly placed on the Z-axis (at 10 on the Z-axis, preferably).</w:t>
       </w:r>
       <w:r>
-        <w:t xml:space="preserve"> Then, to create waypoints on the path, select </w:t>
-      </w:r>
-      <w:proofErr w:type="gramStart"/>
-      <w:r>
-        <w:t>the</w:t>
-      </w:r>
-      <w:proofErr w:type="gramEnd"/>
-      <w:r>
-        <w:t xml:space="preserve"> Patrol Path object and click “Add Waypoint” to add as many waypoints as you think you need. Then, position each of the waypoints as you see fit- take note of the sequence of waypoints, such that the order is what you expect.</w:t>
+        <w:t xml:space="preserve"> Then, to create waypoints on the path, select the Patrol Path object and click “Add Waypoint” to add as many waypoints as you think you need. Then, position each of the waypoints as you see fit- take note of the sequence of waypoints, such that the order is what you expect.</w:t>
       </w:r>
     </w:p>
     <w:p>
@@ -871,7 +891,7 @@
 </file>
 
 <file path=word/numbering.xml><?xml version="1.0" encoding="utf-8"?>
-<w:numbering xmlns:wpc="http://schemas.microsoft.com/office/word/2010/wordprocessingCanvas" xmlns:mc="http://schemas.openxmlformats.org/markup-compatibility/2006" xmlns:o="urn:schemas-microsoft-com:office:office" xmlns:r="http://schemas.openxmlformats.org/officeDocument/2006/relationships" xmlns:m="http://schemas.openxmlformats.org/officeDocument/2006/math" xmlns:v="urn:schemas-microsoft-com:vml" xmlns:wp14="http://schemas.microsoft.com/office/word/2010/wordprocessingDrawing" xmlns:wp="http://schemas.openxmlformats.org/drawingml/2006/wordprocessingDrawing" xmlns:w10="urn:schemas-microsoft-com:office:word" xmlns:w="http://schemas.openxmlformats.org/wordprocessingml/2006/main" xmlns:w14="http://schemas.microsoft.com/office/word/2010/wordml" xmlns:w15="http://schemas.microsoft.com/office/word/2012/wordml" xmlns:wpg="http://schemas.microsoft.com/office/word/2010/wordprocessingGroup" xmlns:wpi="http://schemas.microsoft.com/office/word/2010/wordprocessingInk" xmlns:wne="http://schemas.microsoft.com/office/word/2006/wordml" xmlns:wps="http://schemas.microsoft.com/office/word/2010/wordprocessingShape" mc:Ignorable="w14 w15 wp14">
+<w:numbering xmlns:wpc="http://schemas.microsoft.com/office/word/2010/wordprocessingCanvas" xmlns:mc="http://schemas.openxmlformats.org/markup-compatibility/2006" xmlns:o="urn:schemas-microsoft-com:office:office" xmlns:r="http://schemas.openxmlformats.org/officeDocument/2006/relationships" xmlns:m="http://schemas.openxmlformats.org/officeDocument/2006/math" xmlns:v="urn:schemas-microsoft-com:vml" xmlns:wp14="http://schemas.microsoft.com/office/word/2010/wordprocessingDrawing" xmlns:wp="http://schemas.openxmlformats.org/drawingml/2006/wordprocessingDrawing" xmlns:w10="urn:schemas-microsoft-com:office:word" xmlns:w="http://schemas.openxmlformats.org/wordprocessingml/2006/main" xmlns:w14="http://schemas.microsoft.com/office/word/2010/wordml" xmlns:wpg="http://schemas.microsoft.com/office/word/2010/wordprocessingGroup" xmlns:wpi="http://schemas.microsoft.com/office/word/2010/wordprocessingInk" xmlns:wne="http://schemas.microsoft.com/office/word/2006/wordml" xmlns:wps="http://schemas.microsoft.com/office/word/2010/wordprocessingShape" mc:Ignorable="w14 wp14">
   <w:abstractNum w:abstractNumId="0">
     <w:nsid w:val="064C31DA"/>
     <w:multiLevelType w:val="hybridMultilevel"/>
@@ -1571,7 +1591,7 @@
 </file>
 
 <file path=word/styles.xml><?xml version="1.0" encoding="utf-8"?>
-<w:styles xmlns:mc="http://schemas.openxmlformats.org/markup-compatibility/2006" xmlns:r="http://schemas.openxmlformats.org/officeDocument/2006/relationships" xmlns:w="http://schemas.openxmlformats.org/wordprocessingml/2006/main" xmlns:w14="http://schemas.microsoft.com/office/word/2010/wordml" xmlns:w15="http://schemas.microsoft.com/office/word/2012/wordml" mc:Ignorable="w14 w15">
+<w:styles xmlns:mc="http://schemas.openxmlformats.org/markup-compatibility/2006" xmlns:r="http://schemas.openxmlformats.org/officeDocument/2006/relationships" xmlns:w="http://schemas.openxmlformats.org/wordprocessingml/2006/main" xmlns:w14="http://schemas.microsoft.com/office/word/2010/wordml" mc:Ignorable="w14">
   <w:docDefaults>
     <w:rPrDefault>
       <w:rPr>
@@ -1587,378 +1607,144 @@
       </w:pPr>
     </w:pPrDefault>
   </w:docDefaults>
-  <w:latentStyles w:defLockedState="0" w:defUIPriority="99" w:defSemiHidden="0" w:defUnhideWhenUsed="0" w:defQFormat="0" w:count="371">
-    <w:lsdException w:name="Normal" w:uiPriority="0" w:qFormat="1"/>
-    <w:lsdException w:name="heading 1" w:uiPriority="9" w:qFormat="1"/>
-    <w:lsdException w:name="heading 2" w:semiHidden="1" w:uiPriority="9" w:unhideWhenUsed="1" w:qFormat="1"/>
-    <w:lsdException w:name="heading 3" w:semiHidden="1" w:uiPriority="9" w:unhideWhenUsed="1" w:qFormat="1"/>
-    <w:lsdException w:name="heading 4" w:semiHidden="1" w:uiPriority="9" w:unhideWhenUsed="1" w:qFormat="1"/>
-    <w:lsdException w:name="heading 5" w:semiHidden="1" w:uiPriority="9" w:unhideWhenUsed="1" w:qFormat="1"/>
-    <w:lsdException w:name="heading 6" w:semiHidden="1" w:uiPriority="9" w:unhideWhenUsed="1" w:qFormat="1"/>
-    <w:lsdException w:name="heading 7" w:semiHidden="1" w:uiPriority="9" w:unhideWhenUsed="1" w:qFormat="1"/>
-    <w:lsdException w:name="heading 8" w:semiHidden="1" w:uiPriority="9" w:unhideWhenUsed="1" w:qFormat="1"/>
-    <w:lsdException w:name="heading 9" w:semiHidden="1" w:uiPriority="9" w:unhideWhenUsed="1" w:qFormat="1"/>
-    <w:lsdException w:name="index 1" w:semiHidden="1" w:unhideWhenUsed="1"/>
-    <w:lsdException w:name="index 2" w:semiHidden="1" w:unhideWhenUsed="1"/>
-    <w:lsdException w:name="index 3" w:semiHidden="1" w:unhideWhenUsed="1"/>
-    <w:lsdException w:name="index 4" w:semiHidden="1" w:unhideWhenUsed="1"/>
-    <w:lsdException w:name="index 5" w:semiHidden="1" w:unhideWhenUsed="1"/>
-    <w:lsdException w:name="index 6" w:semiHidden="1" w:unhideWhenUsed="1"/>
-    <w:lsdException w:name="index 7" w:semiHidden="1" w:unhideWhenUsed="1"/>
-    <w:lsdException w:name="index 8" w:semiHidden="1" w:unhideWhenUsed="1"/>
-    <w:lsdException w:name="index 9" w:semiHidden="1" w:unhideWhenUsed="1"/>
-    <w:lsdException w:name="toc 1" w:semiHidden="1" w:uiPriority="39" w:unhideWhenUsed="1"/>
-    <w:lsdException w:name="toc 2" w:semiHidden="1" w:uiPriority="39" w:unhideWhenUsed="1"/>
-    <w:lsdException w:name="toc 3" w:semiHidden="1" w:uiPriority="39" w:unhideWhenUsed="1"/>
-    <w:lsdException w:name="toc 4" w:semiHidden="1" w:uiPriority="39" w:unhideWhenUsed="1"/>
-    <w:lsdException w:name="toc 5" w:semiHidden="1" w:uiPriority="39" w:unhideWhenUsed="1"/>
-    <w:lsdException w:name="toc 6" w:semiHidden="1" w:uiPriority="39" w:unhideWhenUsed="1"/>
-    <w:lsdException w:name="toc 7" w:semiHidden="1" w:uiPriority="39" w:unhideWhenUsed="1"/>
-    <w:lsdException w:name="toc 8" w:semiHidden="1" w:uiPriority="39" w:unhideWhenUsed="1"/>
-    <w:lsdException w:name="toc 9" w:semiHidden="1" w:uiPriority="39" w:unhideWhenUsed="1"/>
-    <w:lsdException w:name="Normal Indent" w:semiHidden="1" w:unhideWhenUsed="1"/>
-    <w:lsdException w:name="footnote text" w:semiHidden="1" w:unhideWhenUsed="1"/>
-    <w:lsdException w:name="annotation text" w:semiHidden="1" w:unhideWhenUsed="1"/>
-    <w:lsdException w:name="header" w:semiHidden="1" w:unhideWhenUsed="1"/>
-    <w:lsdException w:name="footer" w:semiHidden="1" w:unhideWhenUsed="1"/>
-    <w:lsdException w:name="index heading" w:semiHidden="1" w:unhideWhenUsed="1"/>
-    <w:lsdException w:name="caption" w:semiHidden="1" w:uiPriority="35" w:unhideWhenUsed="1" w:qFormat="1"/>
-    <w:lsdException w:name="table of figures" w:semiHidden="1" w:unhideWhenUsed="1"/>
-    <w:lsdException w:name="envelope address" w:semiHidden="1" w:unhideWhenUsed="1"/>
-    <w:lsdException w:name="envelope return" w:semiHidden="1" w:unhideWhenUsed="1"/>
-    <w:lsdException w:name="footnote reference" w:semiHidden="1" w:unhideWhenUsed="1"/>
-    <w:lsdException w:name="annotation reference" w:semiHidden="1" w:unhideWhenUsed="1"/>
-    <w:lsdException w:name="line number" w:semiHidden="1" w:unhideWhenUsed="1"/>
-    <w:lsdException w:name="page number" w:semiHidden="1" w:unhideWhenUsed="1"/>
-    <w:lsdException w:name="endnote reference" w:semiHidden="1" w:unhideWhenUsed="1"/>
-    <w:lsdException w:name="endnote text" w:semiHidden="1" w:unhideWhenUsed="1"/>
-    <w:lsdException w:name="table of authorities" w:semiHidden="1" w:unhideWhenUsed="1"/>
-    <w:lsdException w:name="macro" w:semiHidden="1" w:unhideWhenUsed="1"/>
-    <w:lsdException w:name="toa heading" w:semiHidden="1" w:unhideWhenUsed="1"/>
-    <w:lsdException w:name="List" w:semiHidden="1" w:unhideWhenUsed="1"/>
-    <w:lsdException w:name="List Bullet" w:semiHidden="1" w:unhideWhenUsed="1"/>
-    <w:lsdException w:name="List Number" w:semiHidden="1" w:unhideWhenUsed="1"/>
-    <w:lsdException w:name="List 2" w:semiHidden="1" w:unhideWhenUsed="1"/>
-    <w:lsdException w:name="List 3" w:semiHidden="1" w:unhideWhenUsed="1"/>
-    <w:lsdException w:name="List 4" w:semiHidden="1" w:unhideWhenUsed="1"/>
-    <w:lsdException w:name="List 5" w:semiHidden="1" w:unhideWhenUsed="1"/>
-    <w:lsdException w:name="List Bullet 2" w:semiHidden="1" w:unhideWhenUsed="1"/>
-    <w:lsdException w:name="List Bullet 3" w:semiHidden="1" w:unhideWhenUsed="1"/>
-    <w:lsdException w:name="List Bullet 4" w:semiHidden="1" w:unhideWhenUsed="1"/>
-    <w:lsdException w:name="List Bullet 5" w:semiHidden="1" w:unhideWhenUsed="1"/>
-    <w:lsdException w:name="List Number 2" w:semiHidden="1" w:unhideWhenUsed="1"/>
-    <w:lsdException w:name="List Number 3" w:semiHidden="1" w:unhideWhenUsed="1"/>
-    <w:lsdException w:name="List Number 4" w:semiHidden="1" w:unhideWhenUsed="1"/>
-    <w:lsdException w:name="List Number 5" w:semiHidden="1" w:unhideWhenUsed="1"/>
-    <w:lsdException w:name="Title" w:uiPriority="10" w:qFormat="1"/>
-    <w:lsdException w:name="Closing" w:semiHidden="1" w:unhideWhenUsed="1"/>
-    <w:lsdException w:name="Signature" w:semiHidden="1" w:unhideWhenUsed="1"/>
-    <w:lsdException w:name="Default Paragraph Font" w:semiHidden="1" w:uiPriority="1" w:unhideWhenUsed="1"/>
-    <w:lsdException w:name="Body Text" w:semiHidden="1" w:unhideWhenUsed="1"/>
-    <w:lsdException w:name="Body Text Indent" w:semiHidden="1" w:unhideWhenUsed="1"/>
-    <w:lsdException w:name="List Continue" w:semiHidden="1" w:unhideWhenUsed="1"/>
-    <w:lsdException w:name="List Continue 2" w:semiHidden="1" w:unhideWhenUsed="1"/>
-    <w:lsdException w:name="List Continue 3" w:semiHidden="1" w:unhideWhenUsed="1"/>
-    <w:lsdException w:name="List Continue 4" w:semiHidden="1" w:unhideWhenUsed="1"/>
-    <w:lsdException w:name="List Continue 5" w:semiHidden="1" w:unhideWhenUsed="1"/>
-    <w:lsdException w:name="Message Header" w:semiHidden="1" w:unhideWhenUsed="1"/>
-    <w:lsdException w:name="Subtitle" w:uiPriority="11" w:qFormat="1"/>
-    <w:lsdException w:name="Salutation" w:semiHidden="1" w:unhideWhenUsed="1"/>
-    <w:lsdException w:name="Date" w:semiHidden="1" w:unhideWhenUsed="1"/>
-    <w:lsdException w:name="Body Text First Indent" w:semiHidden="1" w:unhideWhenUsed="1"/>
-    <w:lsdException w:name="Body Text First Indent 2" w:semiHidden="1" w:unhideWhenUsed="1"/>
-    <w:lsdException w:name="Note Heading" w:semiHidden="1" w:unhideWhenUsed="1"/>
-    <w:lsdException w:name="Body Text 2" w:semiHidden="1" w:unhideWhenUsed="1"/>
-    <w:lsdException w:name="Body Text 3" w:semiHidden="1" w:unhideWhenUsed="1"/>
-    <w:lsdException w:name="Body Text Indent 2" w:semiHidden="1" w:unhideWhenUsed="1"/>
-    <w:lsdException w:name="Body Text Indent 3" w:semiHidden="1" w:unhideWhenUsed="1"/>
-    <w:lsdException w:name="Block Text" w:semiHidden="1" w:unhideWhenUsed="1"/>
-    <w:lsdException w:name="Hyperlink" w:semiHidden="1" w:unhideWhenUsed="1"/>
-    <w:lsdException w:name="FollowedHyperlink" w:semiHidden="1" w:unhideWhenUsed="1"/>
-    <w:lsdException w:name="Strong" w:uiPriority="22" w:qFormat="1"/>
-    <w:lsdException w:name="Emphasis" w:uiPriority="20" w:qFormat="1"/>
-    <w:lsdException w:name="Document Map" w:semiHidden="1" w:unhideWhenUsed="1"/>
-    <w:lsdException w:name="Plain Text" w:semiHidden="1" w:unhideWhenUsed="1"/>
-    <w:lsdException w:name="E-mail Signature" w:semiHidden="1" w:unhideWhenUsed="1"/>
-    <w:lsdException w:name="HTML Top of Form" w:semiHidden="1" w:unhideWhenUsed="1"/>
-    <w:lsdException w:name="HTML Bottom of Form" w:semiHidden="1" w:unhideWhenUsed="1"/>
-    <w:lsdException w:name="Normal (Web)" w:semiHidden="1" w:unhideWhenUsed="1"/>
-    <w:lsdException w:name="HTML Acronym" w:semiHidden="1" w:unhideWhenUsed="1"/>
-    <w:lsdException w:name="HTML Address" w:semiHidden="1" w:unhideWhenUsed="1"/>
-    <w:lsdException w:name="HTML Cite" w:semiHidden="1" w:unhideWhenUsed="1"/>
-    <w:lsdException w:name="HTML Code" w:semiHidden="1" w:unhideWhenUsed="1"/>
-    <w:lsdException w:name="HTML Definition" w:semiHidden="1" w:unhideWhenUsed="1"/>
-    <w:lsdException w:name="HTML Keyboard" w:semiHidden="1" w:unhideWhenUsed="1"/>
-    <w:lsdException w:name="HTML Preformatted" w:semiHidden="1" w:unhideWhenUsed="1"/>
-    <w:lsdException w:name="HTML Sample" w:semiHidden="1" w:unhideWhenUsed="1"/>
-    <w:lsdException w:name="HTML Typewriter" w:semiHidden="1" w:unhideWhenUsed="1"/>
-    <w:lsdException w:name="HTML Variable" w:semiHidden="1" w:unhideWhenUsed="1"/>
-    <w:lsdException w:name="Normal Table" w:semiHidden="1" w:unhideWhenUsed="1"/>
-    <w:lsdException w:name="annotation subject" w:semiHidden="1" w:unhideWhenUsed="1"/>
-    <w:lsdException w:name="No List" w:semiHidden="1" w:unhideWhenUsed="1"/>
-    <w:lsdException w:name="Outline List 1" w:semiHidden="1" w:unhideWhenUsed="1"/>
-    <w:lsdException w:name="Outline List 2" w:semiHidden="1" w:unhideWhenUsed="1"/>
-    <w:lsdException w:name="Outline List 3" w:semiHidden="1" w:unhideWhenUsed="1"/>
-    <w:lsdException w:name="Table Simple 1" w:semiHidden="1" w:unhideWhenUsed="1"/>
-    <w:lsdException w:name="Table Simple 2" w:semiHidden="1" w:unhideWhenUsed="1"/>
-    <w:lsdException w:name="Table Simple 3" w:semiHidden="1" w:unhideWhenUsed="1"/>
-    <w:lsdException w:name="Table Classic 1" w:semiHidden="1" w:unhideWhenUsed="1"/>
-    <w:lsdException w:name="Table Classic 2" w:semiHidden="1" w:unhideWhenUsed="1"/>
-    <w:lsdException w:name="Table Classic 3" w:semiHidden="1" w:unhideWhenUsed="1"/>
-    <w:lsdException w:name="Table Classic 4" w:semiHidden="1" w:unhideWhenUsed="1"/>
-    <w:lsdException w:name="Table Colorful 1" w:semiHidden="1" w:unhideWhenUsed="1"/>
-    <w:lsdException w:name="Table Colorful 2" w:semiHidden="1" w:unhideWhenUsed="1"/>
-    <w:lsdException w:name="Table Colorful 3" w:semiHidden="1" w:unhideWhenUsed="1"/>
-    <w:lsdException w:name="Table Columns 1" w:semiHidden="1" w:unhideWhenUsed="1"/>
-    <w:lsdException w:name="Table Columns 2" w:semiHidden="1" w:unhideWhenUsed="1"/>
-    <w:lsdException w:name="Table Columns 3" w:semiHidden="1" w:unhideWhenUsed="1"/>
-    <w:lsdException w:name="Table Columns 4" w:semiHidden="1" w:unhideWhenUsed="1"/>
-    <w:lsdException w:name="Table Columns 5" w:semiHidden="1" w:unhideWhenUsed="1"/>
-    <w:lsdException w:name="Table Grid 1" w:semiHidden="1" w:unhideWhenUsed="1"/>
-    <w:lsdException w:name="Table Grid 2" w:semiHidden="1" w:unhideWhenUsed="1"/>
-    <w:lsdException w:name="Table Grid 3" w:semiHidden="1" w:unhideWhenUsed="1"/>
-    <w:lsdException w:name="Table Grid 4" w:semiHidden="1" w:unhideWhenUsed="1"/>
-    <w:lsdException w:name="Table Grid 5" w:semiHidden="1" w:unhideWhenUsed="1"/>
-    <w:lsdException w:name="Table Grid 6" w:semiHidden="1" w:unhideWhenUsed="1"/>
-    <w:lsdException w:name="Table Grid 7" w:semiHidden="1" w:unhideWhenUsed="1"/>
-    <w:lsdException w:name="Table Grid 8" w:semiHidden="1" w:unhideWhenUsed="1"/>
-    <w:lsdException w:name="Table List 1" w:semiHidden="1" w:unhideWhenUsed="1"/>
-    <w:lsdException w:name="Table List 2" w:semiHidden="1" w:unhideWhenUsed="1"/>
-    <w:lsdException w:name="Table List 3" w:semiHidden="1" w:unhideWhenUsed="1"/>
-    <w:lsdException w:name="Table List 4" w:semiHidden="1" w:unhideWhenUsed="1"/>
-    <w:lsdException w:name="Table List 5" w:semiHidden="1" w:unhideWhenUsed="1"/>
-    <w:lsdException w:name="Table List 6" w:semiHidden="1" w:unhideWhenUsed="1"/>
-    <w:lsdException w:name="Table List 7" w:semiHidden="1" w:unhideWhenUsed="1"/>
-    <w:lsdException w:name="Table List 8" w:semiHidden="1" w:unhideWhenUsed="1"/>
-    <w:lsdException w:name="Table 3D effects 1" w:semiHidden="1" w:unhideWhenUsed="1"/>
-    <w:lsdException w:name="Table 3D effects 2" w:semiHidden="1" w:unhideWhenUsed="1"/>
-    <w:lsdException w:name="Table 3D effects 3" w:semiHidden="1" w:unhideWhenUsed="1"/>
-    <w:lsdException w:name="Table Contemporary" w:semiHidden="1" w:unhideWhenUsed="1"/>
-    <w:lsdException w:name="Table Elegant" w:semiHidden="1" w:unhideWhenUsed="1"/>
-    <w:lsdException w:name="Table Professional" w:semiHidden="1" w:unhideWhenUsed="1"/>
-    <w:lsdException w:name="Table Subtle 1" w:semiHidden="1" w:unhideWhenUsed="1"/>
-    <w:lsdException w:name="Table Subtle 2" w:semiHidden="1" w:unhideWhenUsed="1"/>
-    <w:lsdException w:name="Table Web 1" w:semiHidden="1" w:unhideWhenUsed="1"/>
-    <w:lsdException w:name="Table Web 2" w:semiHidden="1" w:unhideWhenUsed="1"/>
-    <w:lsdException w:name="Table Web 3" w:semiHidden="1" w:unhideWhenUsed="1"/>
-    <w:lsdException w:name="Balloon Text" w:semiHidden="1" w:unhideWhenUsed="1"/>
-    <w:lsdException w:name="Table Grid" w:uiPriority="39"/>
-    <w:lsdException w:name="Table Theme" w:semiHidden="1" w:unhideWhenUsed="1"/>
-    <w:lsdException w:name="Placeholder Text" w:semiHidden="1"/>
-    <w:lsdException w:name="No Spacing" w:uiPriority="1" w:qFormat="1"/>
-    <w:lsdException w:name="Light Shading" w:uiPriority="60"/>
-    <w:lsdException w:name="Light List" w:uiPriority="61"/>
-    <w:lsdException w:name="Light Grid" w:uiPriority="62"/>
-    <w:lsdException w:name="Medium Shading 1" w:uiPriority="63"/>
-    <w:lsdException w:name="Medium Shading 2" w:uiPriority="64"/>
-    <w:lsdException w:name="Medium List 1" w:uiPriority="65"/>
-    <w:lsdException w:name="Medium List 2" w:uiPriority="66"/>
-    <w:lsdException w:name="Medium Grid 1" w:uiPriority="67"/>
-    <w:lsdException w:name="Medium Grid 2" w:uiPriority="68"/>
-    <w:lsdException w:name="Medium Grid 3" w:uiPriority="69"/>
-    <w:lsdException w:name="Dark List" w:uiPriority="70"/>
-    <w:lsdException w:name="Colorful Shading" w:uiPriority="71"/>
-    <w:lsdException w:name="Colorful List" w:uiPriority="72"/>
-    <w:lsdException w:name="Colorful Grid" w:uiPriority="73"/>
-    <w:lsdException w:name="Light Shading Accent 1" w:uiPriority="60"/>
-    <w:lsdException w:name="Light List Accent 1" w:uiPriority="61"/>
-    <w:lsdException w:name="Light Grid Accent 1" w:uiPriority="62"/>
-    <w:lsdException w:name="Medium Shading 1 Accent 1" w:uiPriority="63"/>
-    <w:lsdException w:name="Medium Shading 2 Accent 1" w:uiPriority="64"/>
-    <w:lsdException w:name="Medium List 1 Accent 1" w:uiPriority="65"/>
-    <w:lsdException w:name="Revision" w:semiHidden="1"/>
-    <w:lsdException w:name="List Paragraph" w:uiPriority="34" w:qFormat="1"/>
-    <w:lsdException w:name="Quote" w:uiPriority="29" w:qFormat="1"/>
-    <w:lsdException w:name="Intense Quote" w:uiPriority="30" w:qFormat="1"/>
-    <w:lsdException w:name="Medium List 2 Accent 1" w:uiPriority="66"/>
-    <w:lsdException w:name="Medium Grid 1 Accent 1" w:uiPriority="67"/>
-    <w:lsdException w:name="Medium Grid 2 Accent 1" w:uiPriority="68"/>
-    <w:lsdException w:name="Medium Grid 3 Accent 1" w:uiPriority="69"/>
-    <w:lsdException w:name="Dark List Accent 1" w:uiPriority="70"/>
-    <w:lsdException w:name="Colorful Shading Accent 1" w:uiPriority="71"/>
-    <w:lsdException w:name="Colorful List Accent 1" w:uiPriority="72"/>
-    <w:lsdException w:name="Colorful Grid Accent 1" w:uiPriority="73"/>
-    <w:lsdException w:name="Light Shading Accent 2" w:uiPriority="60"/>
-    <w:lsdException w:name="Light List Accent 2" w:uiPriority="61"/>
-    <w:lsdException w:name="Light Grid Accent 2" w:uiPriority="62"/>
-    <w:lsdException w:name="Medium Shading 1 Accent 2" w:uiPriority="63"/>
-    <w:lsdException w:name="Medium Shading 2 Accent 2" w:uiPriority="64"/>
-    <w:lsdException w:name="Medium List 1 Accent 2" w:uiPriority="65"/>
-    <w:lsdException w:name="Medium List 2 Accent 2" w:uiPriority="66"/>
-    <w:lsdException w:name="Medium Grid 1 Accent 2" w:uiPriority="67"/>
-    <w:lsdException w:name="Medium Grid 2 Accent 2" w:uiPriority="68"/>
-    <w:lsdException w:name="Medium Grid 3 Accent 2" w:uiPriority="69"/>
-    <w:lsdException w:name="Dark List Accent 2" w:uiPriority="70"/>
-    <w:lsdException w:name="Colorful Shading Accent 2" w:uiPriority="71"/>
-    <w:lsdException w:name="Colorful List Accent 2" w:uiPriority="72"/>
-    <w:lsdException w:name="Colorful Grid Accent 2" w:uiPriority="73"/>
-    <w:lsdException w:name="Light Shading Accent 3" w:uiPriority="60"/>
-    <w:lsdException w:name="Light List Accent 3" w:uiPriority="61"/>
-    <w:lsdException w:name="Light Grid Accent 3" w:uiPriority="62"/>
-    <w:lsdException w:name="Medium Shading 1 Accent 3" w:uiPriority="63"/>
-    <w:lsdException w:name="Medium Shading 2 Accent 3" w:uiPriority="64"/>
-    <w:lsdException w:name="Medium List 1 Accent 3" w:uiPriority="65"/>
-    <w:lsdException w:name="Medium List 2 Accent 3" w:uiPriority="66"/>
-    <w:lsdException w:name="Medium Grid 1 Accent 3" w:uiPriority="67"/>
-    <w:lsdException w:name="Medium Grid 2 Accent 3" w:uiPriority="68"/>
-    <w:lsdException w:name="Medium Grid 3 Accent 3" w:uiPriority="69"/>
-    <w:lsdException w:name="Dark List Accent 3" w:uiPriority="70"/>
-    <w:lsdException w:name="Colorful Shading Accent 3" w:uiPriority="71"/>
-    <w:lsdException w:name="Colorful List Accent 3" w:uiPriority="72"/>
-    <w:lsdException w:name="Colorful Grid Accent 3" w:uiPriority="73"/>
-    <w:lsdException w:name="Light Shading Accent 4" w:uiPriority="60"/>
-    <w:lsdException w:name="Light List Accent 4" w:uiPriority="61"/>
-    <w:lsdException w:name="Light Grid Accent 4" w:uiPriority="62"/>
-    <w:lsdException w:name="Medium Shading 1 Accent 4" w:uiPriority="63"/>
-    <w:lsdException w:name="Medium Shading 2 Accent 4" w:uiPriority="64"/>
-    <w:lsdException w:name="Medium List 1 Accent 4" w:uiPriority="65"/>
-    <w:lsdException w:name="Medium List 2 Accent 4" w:uiPriority="66"/>
-    <w:lsdException w:name="Medium Grid 1 Accent 4" w:uiPriority="67"/>
-    <w:lsdException w:name="Medium Grid 2 Accent 4" w:uiPriority="68"/>
-    <w:lsdException w:name="Medium Grid 3 Accent 4" w:uiPriority="69"/>
-    <w:lsdException w:name="Dark List Accent 4" w:uiPriority="70"/>
-    <w:lsdException w:name="Colorful Shading Accent 4" w:uiPriority="71"/>
-    <w:lsdException w:name="Colorful List Accent 4" w:uiPriority="72"/>
-    <w:lsdException w:name="Colorful Grid Accent 4" w:uiPriority="73"/>
-    <w:lsdException w:name="Light Shading Accent 5" w:uiPriority="60"/>
-    <w:lsdException w:name="Light List Accent 5" w:uiPriority="61"/>
-    <w:lsdException w:name="Light Grid Accent 5" w:uiPriority="62"/>
-    <w:lsdException w:name="Medium Shading 1 Accent 5" w:uiPriority="63"/>
-    <w:lsdException w:name="Medium Shading 2 Accent 5" w:uiPriority="64"/>
-    <w:lsdException w:name="Medium List 1 Accent 5" w:uiPriority="65"/>
-    <w:lsdException w:name="Medium List 2 Accent 5" w:uiPriority="66"/>
-    <w:lsdException w:name="Medium Grid 1 Accent 5" w:uiPriority="67"/>
-    <w:lsdException w:name="Medium Grid 2 Accent 5" w:uiPriority="68"/>
-    <w:lsdException w:name="Medium Grid 3 Accent 5" w:uiPriority="69"/>
-    <w:lsdException w:name="Dark List Accent 5" w:uiPriority="70"/>
-    <w:lsdException w:name="Colorful Shading Accent 5" w:uiPriority="71"/>
-    <w:lsdException w:name="Colorful List Accent 5" w:uiPriority="72"/>
-    <w:lsdException w:name="Colorful Grid Accent 5" w:uiPriority="73"/>
-    <w:lsdException w:name="Light Shading Accent 6" w:uiPriority="60"/>
-    <w:lsdException w:name="Light List Accent 6" w:uiPriority="61"/>
-    <w:lsdException w:name="Light Grid Accent 6" w:uiPriority="62"/>
-    <w:lsdException w:name="Medium Shading 1 Accent 6" w:uiPriority="63"/>
-    <w:lsdException w:name="Medium Shading 2 Accent 6" w:uiPriority="64"/>
-    <w:lsdException w:name="Medium List 1 Accent 6" w:uiPriority="65"/>
-    <w:lsdException w:name="Medium List 2 Accent 6" w:uiPriority="66"/>
-    <w:lsdException w:name="Medium Grid 1 Accent 6" w:uiPriority="67"/>
-    <w:lsdException w:name="Medium Grid 2 Accent 6" w:uiPriority="68"/>
-    <w:lsdException w:name="Medium Grid 3 Accent 6" w:uiPriority="69"/>
-    <w:lsdException w:name="Dark List Accent 6" w:uiPriority="70"/>
-    <w:lsdException w:name="Colorful Shading Accent 6" w:uiPriority="71"/>
-    <w:lsdException w:name="Colorful List Accent 6" w:uiPriority="72"/>
-    <w:lsdException w:name="Colorful Grid Accent 6" w:uiPriority="73"/>
-    <w:lsdException w:name="Subtle Emphasis" w:uiPriority="19" w:qFormat="1"/>
-    <w:lsdException w:name="Intense Emphasis" w:uiPriority="21" w:qFormat="1"/>
-    <w:lsdException w:name="Subtle Reference" w:uiPriority="31" w:qFormat="1"/>
-    <w:lsdException w:name="Intense Reference" w:uiPriority="32" w:qFormat="1"/>
-    <w:lsdException w:name="Book Title" w:uiPriority="33" w:qFormat="1"/>
-    <w:lsdException w:name="Bibliography" w:semiHidden="1" w:uiPriority="37" w:unhideWhenUsed="1"/>
-    <w:lsdException w:name="TOC Heading" w:semiHidden="1" w:uiPriority="39" w:unhideWhenUsed="1" w:qFormat="1"/>
-    <w:lsdException w:name="Plain Table 1" w:uiPriority="41"/>
-    <w:lsdException w:name="Plain Table 2" w:uiPriority="42"/>
-    <w:lsdException w:name="Plain Table 3" w:uiPriority="43"/>
-    <w:lsdException w:name="Plain Table 4" w:uiPriority="44"/>
-    <w:lsdException w:name="Plain Table 5" w:uiPriority="45"/>
-    <w:lsdException w:name="Grid Table Light" w:uiPriority="40"/>
-    <w:lsdException w:name="Grid Table 1 Light" w:uiPriority="46"/>
-    <w:lsdException w:name="Grid Table 2" w:uiPriority="47"/>
-    <w:lsdException w:name="Grid Table 3" w:uiPriority="48"/>
-    <w:lsdException w:name="Grid Table 4" w:uiPriority="49"/>
-    <w:lsdException w:name="Grid Table 5 Dark" w:uiPriority="50"/>
-    <w:lsdException w:name="Grid Table 6 Colorful" w:uiPriority="51"/>
-    <w:lsdException w:name="Grid Table 7 Colorful" w:uiPriority="52"/>
-    <w:lsdException w:name="Grid Table 1 Light Accent 1" w:uiPriority="46"/>
-    <w:lsdException w:name="Grid Table 2 Accent 1" w:uiPriority="47"/>
-    <w:lsdException w:name="Grid Table 3 Accent 1" w:uiPriority="48"/>
-    <w:lsdException w:name="Grid Table 4 Accent 1" w:uiPriority="49"/>
-    <w:lsdException w:name="Grid Table 5 Dark Accent 1" w:uiPriority="50"/>
-    <w:lsdException w:name="Grid Table 6 Colorful Accent 1" w:uiPriority="51"/>
-    <w:lsdException w:name="Grid Table 7 Colorful Accent 1" w:uiPriority="52"/>
-    <w:lsdException w:name="Grid Table 1 Light Accent 2" w:uiPriority="46"/>
-    <w:lsdException w:name="Grid Table 2 Accent 2" w:uiPriority="47"/>
-    <w:lsdException w:name="Grid Table 3 Accent 2" w:uiPriority="48"/>
-    <w:lsdException w:name="Grid Table 4 Accent 2" w:uiPriority="49"/>
-    <w:lsdException w:name="Grid Table 5 Dark Accent 2" w:uiPriority="50"/>
-    <w:lsdException w:name="Grid Table 6 Colorful Accent 2" w:uiPriority="51"/>
-    <w:lsdException w:name="Grid Table 7 Colorful Accent 2" w:uiPriority="52"/>
-    <w:lsdException w:name="Grid Table 1 Light Accent 3" w:uiPriority="46"/>
-    <w:lsdException w:name="Grid Table 2 Accent 3" w:uiPriority="47"/>
-    <w:lsdException w:name="Grid Table 3 Accent 3" w:uiPriority="48"/>
-    <w:lsdException w:name="Grid Table 4 Accent 3" w:uiPriority="49"/>
-    <w:lsdException w:name="Grid Table 5 Dark Accent 3" w:uiPriority="50"/>
-    <w:lsdException w:name="Grid Table 6 Colorful Accent 3" w:uiPriority="51"/>
-    <w:lsdException w:name="Grid Table 7 Colorful Accent 3" w:uiPriority="52"/>
-    <w:lsdException w:name="Grid Table 1 Light Accent 4" w:uiPriority="46"/>
-    <w:lsdException w:name="Grid Table 2 Accent 4" w:uiPriority="47"/>
-    <w:lsdException w:name="Grid Table 3 Accent 4" w:uiPriority="48"/>
-    <w:lsdException w:name="Grid Table 4 Accent 4" w:uiPriority="49"/>
-    <w:lsdException w:name="Grid Table 5 Dark Accent 4" w:uiPriority="50"/>
-    <w:lsdException w:name="Grid Table 6 Colorful Accent 4" w:uiPriority="51"/>
-    <w:lsdException w:name="Grid Table 7 Colorful Accent 4" w:uiPriority="52"/>
-    <w:lsdException w:name="Grid Table 1 Light Accent 5" w:uiPriority="46"/>
-    <w:lsdException w:name="Grid Table 2 Accent 5" w:uiPriority="47"/>
-    <w:lsdException w:name="Grid Table 3 Accent 5" w:uiPriority="48"/>
-    <w:lsdException w:name="Grid Table 4 Accent 5" w:uiPriority="49"/>
-    <w:lsdException w:name="Grid Table 5 Dark Accent 5" w:uiPriority="50"/>
-    <w:lsdException w:name="Grid Table 6 Colorful Accent 5" w:uiPriority="51"/>
-    <w:lsdException w:name="Grid Table 7 Colorful Accent 5" w:uiPriority="52"/>
-    <w:lsdException w:name="Grid Table 1 Light Accent 6" w:uiPriority="46"/>
-    <w:lsdException w:name="Grid Table 2 Accent 6" w:uiPriority="47"/>
-    <w:lsdException w:name="Grid Table 3 Accent 6" w:uiPriority="48"/>
-    <w:lsdException w:name="Grid Table 4 Accent 6" w:uiPriority="49"/>
-    <w:lsdException w:name="Grid Table 5 Dark Accent 6" w:uiPriority="50"/>
-    <w:lsdException w:name="Grid Table 6 Colorful Accent 6" w:uiPriority="51"/>
-    <w:lsdException w:name="Grid Table 7 Colorful Accent 6" w:uiPriority="52"/>
-    <w:lsdException w:name="List Table 1 Light" w:uiPriority="46"/>
-    <w:lsdException w:name="List Table 2" w:uiPriority="47"/>
-    <w:lsdException w:name="List Table 3" w:uiPriority="48"/>
-    <w:lsdException w:name="List Table 4" w:uiPriority="49"/>
-    <w:lsdException w:name="List Table 5 Dark" w:uiPriority="50"/>
-    <w:lsdException w:name="List Table 6 Colorful" w:uiPriority="51"/>
-    <w:lsdException w:name="List Table 7 Colorful" w:uiPriority="52"/>
-    <w:lsdException w:name="List Table 1 Light Accent 1" w:uiPriority="46"/>
-    <w:lsdException w:name="List Table 2 Accent 1" w:uiPriority="47"/>
-    <w:lsdException w:name="List Table 3 Accent 1" w:uiPriority="48"/>
-    <w:lsdException w:name="List Table 4 Accent 1" w:uiPriority="49"/>
-    <w:lsdException w:name="List Table 5 Dark Accent 1" w:uiPriority="50"/>
-    <w:lsdException w:name="List Table 6 Colorful Accent 1" w:uiPriority="51"/>
-    <w:lsdException w:name="List Table 7 Colorful Accent 1" w:uiPriority="52"/>
-    <w:lsdException w:name="List Table 1 Light Accent 2" w:uiPriority="46"/>
-    <w:lsdException w:name="List Table 2 Accent 2" w:uiPriority="47"/>
-    <w:lsdException w:name="List Table 3 Accent 2" w:uiPriority="48"/>
-    <w:lsdException w:name="List Table 4 Accent 2" w:uiPriority="49"/>
-    <w:lsdException w:name="List Table 5 Dark Accent 2" w:uiPriority="50"/>
-    <w:lsdException w:name="List Table 6 Colorful Accent 2" w:uiPriority="51"/>
-    <w:lsdException w:name="List Table 7 Colorful Accent 2" w:uiPriority="52"/>
-    <w:lsdException w:name="List Table 1 Light Accent 3" w:uiPriority="46"/>
-    <w:lsdException w:name="List Table 2 Accent 3" w:uiPriority="47"/>
-    <w:lsdException w:name="List Table 3 Accent 3" w:uiPriority="48"/>
-    <w:lsdException w:name="List Table 4 Accent 3" w:uiPriority="49"/>
-    <w:lsdException w:name="List Table 5 Dark Accent 3" w:uiPriority="50"/>
-    <w:lsdException w:name="List Table 6 Colorful Accent 3" w:uiPriority="51"/>
-    <w:lsdException w:name="List Table 7 Colorful Accent 3" w:uiPriority="52"/>
-    <w:lsdException w:name="List Table 1 Light Accent 4" w:uiPriority="46"/>
-    <w:lsdException w:name="List Table 2 Accent 4" w:uiPriority="47"/>
-    <w:lsdException w:name="List Table 3 Accent 4" w:uiPriority="48"/>
-    <w:lsdException w:name="List Table 4 Accent 4" w:uiPriority="49"/>
-    <w:lsdException w:name="List Table 5 Dark Accent 4" w:uiPriority="50"/>
-    <w:lsdException w:name="List Table 6 Colorful Accent 4" w:uiPriority="51"/>
-    <w:lsdException w:name="List Table 7 Colorful Accent 4" w:uiPriority="52"/>
-    <w:lsdException w:name="List Table 1 Light Accent 5" w:uiPriority="46"/>
-    <w:lsdException w:name="List Table 2 Accent 5" w:uiPriority="47"/>
-    <w:lsdException w:name="List Table 3 Accent 5" w:uiPriority="48"/>
-    <w:lsdException w:name="List Table 4 Accent 5" w:uiPriority="49"/>
-    <w:lsdException w:name="List Table 5 Dark Accent 5" w:uiPriority="50"/>
-    <w:lsdException w:name="List Table 6 Colorful Accent 5" w:uiPriority="51"/>
-    <w:lsdException w:name="List Table 7 Colorful Accent 5" w:uiPriority="52"/>
-    <w:lsdException w:name="List Table 1 Light Accent 6" w:uiPriority="46"/>
-    <w:lsdException w:name="List Table 2 Accent 6" w:uiPriority="47"/>
-    <w:lsdException w:name="List Table 3 Accent 6" w:uiPriority="48"/>
-    <w:lsdException w:name="List Table 4 Accent 6" w:uiPriority="49"/>
-    <w:lsdException w:name="List Table 5 Dark Accent 6" w:uiPriority="50"/>
-    <w:lsdException w:name="List Table 6 Colorful Accent 6" w:uiPriority="51"/>
-    <w:lsdException w:name="List Table 7 Colorful Accent 6" w:uiPriority="52"/>
+  <w:latentStyles w:defLockedState="0" w:defUIPriority="99" w:defSemiHidden="1" w:defUnhideWhenUsed="1" w:defQFormat="0" w:count="267">
+    <w:lsdException w:name="Normal" w:semiHidden="0" w:uiPriority="0" w:unhideWhenUsed="0" w:qFormat="1"/>
+    <w:lsdException w:name="heading 1" w:semiHidden="0" w:uiPriority="9" w:unhideWhenUsed="0" w:qFormat="1"/>
+    <w:lsdException w:name="heading 2" w:uiPriority="9" w:qFormat="1"/>
+    <w:lsdException w:name="heading 3" w:uiPriority="9" w:qFormat="1"/>
+    <w:lsdException w:name="heading 4" w:uiPriority="9" w:qFormat="1"/>
+    <w:lsdException w:name="heading 5" w:uiPriority="9" w:qFormat="1"/>
+    <w:lsdException w:name="heading 6" w:uiPriority="9" w:qFormat="1"/>
+    <w:lsdException w:name="heading 7" w:uiPriority="9" w:qFormat="1"/>
+    <w:lsdException w:name="heading 8" w:uiPriority="9" w:qFormat="1"/>
+    <w:lsdException w:name="heading 9" w:uiPriority="9" w:qFormat="1"/>
+    <w:lsdException w:name="toc 1" w:uiPriority="39"/>
+    <w:lsdException w:name="toc 2" w:uiPriority="39"/>
+    <w:lsdException w:name="toc 3" w:uiPriority="39"/>
+    <w:lsdException w:name="toc 4" w:uiPriority="39"/>
+    <w:lsdException w:name="toc 5" w:uiPriority="39"/>
+    <w:lsdException w:name="toc 6" w:uiPriority="39"/>
+    <w:lsdException w:name="toc 7" w:uiPriority="39"/>
+    <w:lsdException w:name="toc 8" w:uiPriority="39"/>
+    <w:lsdException w:name="toc 9" w:uiPriority="39"/>
+    <w:lsdException w:name="caption" w:uiPriority="35" w:qFormat="1"/>
+    <w:lsdException w:name="Title" w:semiHidden="0" w:uiPriority="10" w:unhideWhenUsed="0" w:qFormat="1"/>
+    <w:lsdException w:name="Default Paragraph Font" w:uiPriority="1"/>
+    <w:lsdException w:name="Subtitle" w:semiHidden="0" w:uiPriority="11" w:unhideWhenUsed="0" w:qFormat="1"/>
+    <w:lsdException w:name="Strong" w:semiHidden="0" w:uiPriority="22" w:unhideWhenUsed="0" w:qFormat="1"/>
+    <w:lsdException w:name="Emphasis" w:semiHidden="0" w:uiPriority="20" w:unhideWhenUsed="0" w:qFormat="1"/>
+    <w:lsdException w:name="Table Grid" w:semiHidden="0" w:uiPriority="39" w:unhideWhenUsed="0"/>
+    <w:lsdException w:name="Placeholder Text" w:unhideWhenUsed="0"/>
+    <w:lsdException w:name="No Spacing" w:semiHidden="0" w:uiPriority="1" w:unhideWhenUsed="0" w:qFormat="1"/>
+    <w:lsdException w:name="Light Shading" w:semiHidden="0" w:uiPriority="60" w:unhideWhenUsed="0"/>
+    <w:lsdException w:name="Light List" w:semiHidden="0" w:uiPriority="61" w:unhideWhenUsed="0"/>
+    <w:lsdException w:name="Light Grid" w:semiHidden="0" w:uiPriority="62" w:unhideWhenUsed="0"/>
+    <w:lsdException w:name="Medium Shading 1" w:semiHidden="0" w:uiPriority="63" w:unhideWhenUsed="0"/>
+    <w:lsdException w:name="Medium Shading 2" w:semiHidden="0" w:uiPriority="64" w:unhideWhenUsed="0"/>
+    <w:lsdException w:name="Medium List 1" w:semiHidden="0" w:uiPriority="65" w:unhideWhenUsed="0"/>
+    <w:lsdException w:name="Medium List 2" w:semiHidden="0" w:uiPriority="66" w:unhideWhenUsed="0"/>
+    <w:lsdException w:name="Medium Grid 1" w:semiHidden="0" w:uiPriority="67" w:unhideWhenUsed="0"/>
+    <w:lsdException w:name="Medium Grid 2" w:semiHidden="0" w:uiPriority="68" w:unhideWhenUsed="0"/>
+    <w:lsdException w:name="Medium Grid 3" w:semiHidden="0" w:uiPriority="69" w:unhideWhenUsed="0"/>
+    <w:lsdException w:name="Dark List" w:semiHidden="0" w:uiPriority="70" w:unhideWhenUsed="0"/>
+    <w:lsdException w:name="Colorful Shading" w:semiHidden="0" w:uiPriority="71" w:unhideWhenUsed="0"/>
+    <w:lsdException w:name="Colorful List" w:semiHidden="0" w:uiPriority="72" w:unhideWhenUsed="0"/>
+    <w:lsdException w:name="Colorful Grid" w:semiHidden="0" w:uiPriority="73" w:unhideWhenUsed="0"/>
+    <w:lsdException w:name="Light Shading Accent 1" w:semiHidden="0" w:uiPriority="60" w:unhideWhenUsed="0"/>
+    <w:lsdException w:name="Light List Accent 1" w:semiHidden="0" w:uiPriority="61" w:unhideWhenUsed="0"/>
+    <w:lsdException w:name="Light Grid Accent 1" w:semiHidden="0" w:uiPriority="62" w:unhideWhenUsed="0"/>
+    <w:lsdException w:name="Medium Shading 1 Accent 1" w:semiHidden="0" w:uiPriority="63" w:unhideWhenUsed="0"/>
+    <w:lsdException w:name="Medium Shading 2 Accent 1" w:semiHidden="0" w:uiPriority="64" w:unhideWhenUsed="0"/>
+    <w:lsdException w:name="Medium List 1 Accent 1" w:semiHidden="0" w:uiPriority="65" w:unhideWhenUsed="0"/>
+    <w:lsdException w:name="Revision" w:unhideWhenUsed="0"/>
+    <w:lsdException w:name="List Paragraph" w:semiHidden="0" w:uiPriority="34" w:unhideWhenUsed="0" w:qFormat="1"/>
+    <w:lsdException w:name="Quote" w:semiHidden="0" w:uiPriority="29" w:unhideWhenUsed="0" w:qFormat="1"/>
+    <w:lsdException w:name="Intense Quote" w:semiHidden="0" w:uiPriority="30" w:unhideWhenUsed="0" w:qFormat="1"/>
+    <w:lsdException w:name="Medium List 2 Accent 1" w:semiHidden="0" w:uiPriority="66" w:unhideWhenUsed="0"/>
+    <w:lsdException w:name="Medium Grid 1 Accent 1" w:semiHidden="0" w:uiPriority="67" w:unhideWhenUsed="0"/>
+    <w:lsdException w:name="Medium Grid 2 Accent 1" w:semiHidden="0" w:uiPriority="68" w:unhideWhenUsed="0"/>
+    <w:lsdException w:name="Medium Grid 3 Accent 1" w:semiHidden="0" w:uiPriority="69" w:unhideWhenUsed="0"/>
+    <w:lsdException w:name="Dark List Accent 1" w:semiHidden="0" w:uiPriority="70" w:unhideWhenUsed="0"/>
+    <w:lsdException w:name="Colorful Shading Accent 1" w:semiHidden="0" w:uiPriority="71" w:unhideWhenUsed="0"/>
+    <w:lsdException w:name="Colorful List Accent 1" w:semiHidden="0" w:uiPriority="72" w:unhideWhenUsed="0"/>
+    <w:lsdException w:name="Colorful Grid Accent 1" w:semiHidden="0" w:uiPriority="73" w:unhideWhenUsed="0"/>
+    <w:lsdException w:name="Light Shading Accent 2" w:semiHidden="0" w:uiPriority="60" w:unhideWhenUsed="0"/>
+    <w:lsdException w:name="Light List Accent 2" w:semiHidden="0" w:uiPriority="61" w:unhideWhenUsed="0"/>
+    <w:lsdException w:name="Light Grid Accent 2" w:semiHidden="0" w:uiPriority="62" w:unhideWhenUsed="0"/>
+    <w:lsdException w:name="Medium Shading 1 Accent 2" w:semiHidden="0" w:uiPriority="63" w:unhideWhenUsed="0"/>
+    <w:lsdException w:name="Medium Shading 2 Accent 2" w:semiHidden="0" w:uiPriority="64" w:unhideWhenUsed="0"/>
+    <w:lsdException w:name="Medium List 1 Accent 2" w:semiHidden="0" w:uiPriority="65" w:unhideWhenUsed="0"/>
+    <w:lsdException w:name="Medium List 2 Accent 2" w:semiHidden="0" w:uiPriority="66" w:unhideWhenUsed="0"/>
+    <w:lsdException w:name="Medium Grid 1 Accent 2" w:semiHidden="0" w:uiPriority="67" w:unhideWhenUsed="0"/>
+    <w:lsdException w:name="Medium Grid 2 Accent 2" w:semiHidden="0" w:uiPriority="68" w:unhideWhenUsed="0"/>
+    <w:lsdException w:name="Medium Grid 3 Accent 2" w:semiHidden="0" w:uiPriority="69" w:unhideWhenUsed="0"/>
+    <w:lsdException w:name="Dark List Accent 2" w:semiHidden="0" w:uiPriority="70" w:unhideWhenUsed="0"/>
+    <w:lsdException w:name="Colorful Shading Accent 2" w:semiHidden="0" w:uiPriority="71" w:unhideWhenUsed="0"/>
+    <w:lsdException w:name="Colorful List Accent 2" w:semiHidden="0" w:uiPriority="72" w:unhideWhenUsed="0"/>
+    <w:lsdException w:name="Colorful Grid Accent 2" w:semiHidden="0" w:uiPriority="73" w:unhideWhenUsed="0"/>
+    <w:lsdException w:name="Light Shading Accent 3" w:semiHidden="0" w:uiPriority="60" w:unhideWhenUsed="0"/>
+    <w:lsdException w:name="Light List Accent 3" w:semiHidden="0" w:uiPriority="61" w:unhideWhenUsed="0"/>
+    <w:lsdException w:name="Light Grid Accent 3" w:semiHidden="0" w:uiPriority="62" w:unhideWhenUsed="0"/>
+    <w:lsdException w:name="Medium Shading 1 Accent 3" w:semiHidden="0" w:uiPriority="63" w:unhideWhenUsed="0"/>
+    <w:lsdException w:name="Medium Shading 2 Accent 3" w:semiHidden="0" w:uiPriority="64" w:unhideWhenUsed="0"/>
+    <w:lsdException w:name="Medium List 1 Accent 3" w:semiHidden="0" w:uiPriority="65" w:unhideWhenUsed="0"/>
+    <w:lsdException w:name="Medium List 2 Accent 3" w:semiHidden="0" w:uiPriority="66" w:unhideWhenUsed="0"/>
+    <w:lsdException w:name="Medium Grid 1 Accent 3" w:semiHidden="0" w:uiPriority="67" w:unhideWhenUsed="0"/>
+    <w:lsdException w:name="Medium Grid 2 Accent 3" w:semiHidden="0" w:uiPriority="68" w:unhideWhenUsed="0"/>
+    <w:lsdException w:name="Medium Grid 3 Accent 3" w:semiHidden="0" w:uiPriority="69" w:unhideWhenUsed="0"/>
+    <w:lsdException w:name="Dark List Accent 3" w:semiHidden="0" w:uiPriority="70" w:unhideWhenUsed="0"/>
+    <w:lsdException w:name="Colorful Shading Accent 3" w:semiHidden="0" w:uiPriority="71" w:unhideWhenUsed="0"/>
+    <w:lsdException w:name="Colorful List Accent 3" w:semiHidden="0" w:uiPriority="72" w:unhideWhenUsed="0"/>
+    <w:lsdException w:name="Colorful Grid Accent 3" w:semiHidden="0" w:uiPriority="73" w:unhideWhenUsed="0"/>
+    <w:lsdException w:name="Light Shading Accent 4" w:semiHidden="0" w:uiPriority="60" w:unhideWhenUsed="0"/>
+    <w:lsdException w:name="Light List Accent 4" w:semiHidden="0" w:uiPriority="61" w:unhideWhenUsed="0"/>
+    <w:lsdException w:name="Light Grid Accent 4" w:semiHidden="0" w:uiPriority="62" w:unhideWhenUsed="0"/>
+    <w:lsdException w:name="Medium Shading 1 Accent 4" w:semiHidden="0" w:uiPriority="63" w:unhideWhenUsed="0"/>
+    <w:lsdException w:name="Medium Shading 2 Accent 4" w:semiHidden="0" w:uiPriority="64" w:unhideWhenUsed="0"/>
+    <w:lsdException w:name="Medium List 1 Accent 4" w:semiHidden="0" w:uiPriority="65" w:unhideWhenUsed="0"/>
+    <w:lsdException w:name="Medium List 2 Accent 4" w:semiHidden="0" w:uiPriority="66" w:unhideWhenUsed="0"/>
+    <w:lsdException w:name="Medium Grid 1 Accent 4" w:semiHidden="0" w:uiPriority="67" w:unhideWhenUsed="0"/>
+    <w:lsdException w:name="Medium Grid 2 Accent 4" w:semiHidden="0" w:uiPriority="68" w:unhideWhenUsed="0"/>
+    <w:lsdException w:name="Medium Grid 3 Accent 4" w:semiHidden="0" w:uiPriority="69" w:unhideWhenUsed="0"/>
+    <w:lsdException w:name="Dark List Accent 4" w:semiHidden="0" w:uiPriority="70" w:unhideWhenUsed="0"/>
+    <w:lsdException w:name="Colorful Shading Accent 4" w:semiHidden="0" w:uiPriority="71" w:unhideWhenUsed="0"/>
+    <w:lsdException w:name="Colorful List Accent 4" w:semiHidden="0" w:uiPriority="72" w:unhideWhenUsed="0"/>
+    <w:lsdException w:name="Colorful Grid Accent 4" w:semiHidden="0" w:uiPriority="73" w:unhideWhenUsed="0"/>
+    <w:lsdException w:name="Light Shading Accent 5" w:semiHidden="0" w:uiPriority="60" w:unhideWhenUsed="0"/>
+    <w:lsdException w:name="Light List Accent 5" w:semiHidden="0" w:uiPriority="61" w:unhideWhenUsed="0"/>
+    <w:lsdException w:name="Light Grid Accent 5" w:semiHidden="0" w:uiPriority="62" w:unhideWhenUsed="0"/>
+    <w:lsdException w:name="Medium Shading 1 Accent 5" w:semiHidden="0" w:uiPriority="63" w:unhideWhenUsed="0"/>
+    <w:lsdException w:name="Medium Shading 2 Accent 5" w:semiHidden="0" w:uiPriority="64" w:unhideWhenUsed="0"/>
+    <w:lsdException w:name="Medium List 1 Accent 5" w:semiHidden="0" w:uiPriority="65" w:unhideWhenUsed="0"/>
+    <w:lsdException w:name="Medium List 2 Accent 5" w:semiHidden="0" w:uiPriority="66" w:unhideWhenUsed="0"/>
+    <w:lsdException w:name="Medium Grid 1 Accent 5" w:semiHidden="0" w:uiPriority="67" w:unhideWhenUsed="0"/>
+    <w:lsdException w:name="Medium Grid 2 Accent 5" w:semiHidden="0" w:uiPriority="68" w:unhideWhenUsed="0"/>
+    <w:lsdException w:name="Medium Grid 3 Accent 5" w:semiHidden="0" w:uiPriority="69" w:unhideWhenUsed="0"/>
+    <w:lsdException w:name="Dark List Accent 5" w:semiHidden="0" w:uiPriority="70" w:unhideWhenUsed="0"/>
+    <w:lsdException w:name="Colorful Shading Accent 5" w:semiHidden="0" w:uiPriority="71" w:unhideWhenUsed="0"/>
+    <w:lsdException w:name="Colorful List Accent 5" w:semiHidden="0" w:uiPriority="72" w:unhideWhenUsed="0"/>
+    <w:lsdException w:name="Colorful Grid Accent 5" w:semiHidden="0" w:uiPriority="73" w:unhideWhenUsed="0"/>
+    <w:lsdException w:name="Light Shading Accent 6" w:semiHidden="0" w:uiPriority="60" w:unhideWhenUsed="0"/>
+    <w:lsdException w:name="Light List Accent 6" w:semiHidden="0" w:uiPriority="61" w:unhideWhenUsed="0"/>
+    <w:lsdException w:name="Light Grid Accent 6" w:semiHidden="0" w:uiPriority="62" w:unhideWhenUsed="0"/>
+    <w:lsdException w:name="Medium Shading 1 Accent 6" w:semiHidden="0" w:uiPriority="63" w:unhideWhenUsed="0"/>
+    <w:lsdException w:name="Medium Shading 2 Accent 6" w:semiHidden="0" w:uiPriority="64" w:unhideWhenUsed="0"/>
+    <w:lsdException w:name="Medium List 1 Accent 6" w:semiHidden="0" w:uiPriority="65" w:unhideWhenUsed="0"/>
+    <w:lsdException w:name="Medium List 2 Accent 6" w:semiHidden="0" w:uiPriority="66" w:unhideWhenUsed="0"/>
+    <w:lsdException w:name="Medium Grid 1 Accent 6" w:semiHidden="0" w:uiPriority="67" w:unhideWhenUsed="0"/>
+    <w:lsdException w:name="Medium Grid 2 Accent 6" w:semiHidden="0" w:uiPriority="68" w:unhideWhenUsed="0"/>
+    <w:lsdException w:name="Medium Grid 3 Accent 6" w:semiHidden="0" w:uiPriority="69" w:unhideWhenUsed="0"/>
+    <w:lsdException w:name="Dark List Accent 6" w:semiHidden="0" w:uiPriority="70" w:unhideWhenUsed="0"/>
+    <w:lsdException w:name="Colorful Shading Accent 6" w:semiHidden="0" w:uiPriority="71" w:unhideWhenUsed="0"/>
+    <w:lsdException w:name="Colorful List Accent 6" w:semiHidden="0" w:uiPriority="72" w:unhideWhenUsed="0"/>
+    <w:lsdException w:name="Colorful Grid Accent 6" w:semiHidden="0" w:uiPriority="73" w:unhideWhenUsed="0"/>
+    <w:lsdException w:name="Subtle Emphasis" w:semiHidden="0" w:uiPriority="19" w:unhideWhenUsed="0" w:qFormat="1"/>
+    <w:lsdException w:name="Intense Emphasis" w:semiHidden="0" w:uiPriority="21" w:unhideWhenUsed="0" w:qFormat="1"/>
+    <w:lsdException w:name="Subtle Reference" w:semiHidden="0" w:uiPriority="31" w:unhideWhenUsed="0" w:qFormat="1"/>
+    <w:lsdException w:name="Intense Reference" w:semiHidden="0" w:uiPriority="32" w:unhideWhenUsed="0" w:qFormat="1"/>
+    <w:lsdException w:name="Book Title" w:semiHidden="0" w:uiPriority="33" w:unhideWhenUsed="0" w:qFormat="1"/>
+    <w:lsdException w:name="Bibliography" w:uiPriority="37"/>
+    <w:lsdException w:name="TOC Heading" w:uiPriority="39" w:qFormat="1"/>
   </w:latentStyles>
   <w:style w:type="paragraph" w:default="1" w:styleId="Normal">
     <w:name w:val="Normal"/>
@@ -2071,6 +1857,196 @@
       <w:sz w:val="26"/>
       <w:szCs w:val="26"/>
     </w:rPr>
+  </w:style>
+</w:styles>
+</file>
+
+<file path=word/stylesWithEffects.xml><?xml version="1.0" encoding="utf-8"?>
+<w:styles xmlns:wpc="http://schemas.microsoft.com/office/word/2010/wordprocessingCanvas" xmlns:mc="http://schemas.openxmlformats.org/markup-compatibility/2006" xmlns:o="urn:schemas-microsoft-com:office:office" xmlns:r="http://schemas.openxmlformats.org/officeDocument/2006/relationships" xmlns:m="http://schemas.openxmlformats.org/officeDocument/2006/math" xmlns:v="urn:schemas-microsoft-com:vml" xmlns:wp14="http://schemas.microsoft.com/office/word/2010/wordprocessingDrawing" xmlns:wp="http://schemas.openxmlformats.org/drawingml/2006/wordprocessingDrawing" xmlns:w10="urn:schemas-microsoft-com:office:word" xmlns:w="http://schemas.openxmlformats.org/wordprocessingml/2006/main" xmlns:w14="http://schemas.microsoft.com/office/word/2010/wordml" xmlns:wpg="http://schemas.microsoft.com/office/word/2010/wordprocessingGroup" xmlns:wpi="http://schemas.microsoft.com/office/word/2010/wordprocessingInk" xmlns:wne="http://schemas.microsoft.com/office/word/2006/wordml" xmlns:wps="http://schemas.microsoft.com/office/word/2010/wordprocessingShape" mc:Ignorable="w14 wp14">
+  <w:docDefaults>
+    <w:rPrDefault>
+      <w:rPr>
+        <w:rFonts w:asciiTheme="minorHAnsi" w:eastAsiaTheme="minorEastAsia" w:hAnsiTheme="minorHAnsi" w:cstheme="minorBidi"/>
+        <w:sz w:val="22"/>
+        <w:szCs w:val="22"/>
+        <w:lang w:val="en-AU" w:eastAsia="en-AU" w:bidi="ar-SA"/>
+      </w:rPr>
+    </w:rPrDefault>
+    <w:pPrDefault>
+      <w:pPr>
+        <w:spacing w:after="200" w:line="276" w:lineRule="auto"/>
+      </w:pPr>
+    </w:pPrDefault>
+  </w:docDefaults>
+  <w:latentStyles w:defLockedState="0" w:defUIPriority="99" w:defSemiHidden="1" w:defUnhideWhenUsed="1" w:defQFormat="0" w:count="267">
+    <w:lsdException w:name="Normal" w:semiHidden="0" w:uiPriority="0" w:unhideWhenUsed="0" w:qFormat="1"/>
+    <w:lsdException w:name="heading 1" w:semiHidden="0" w:uiPriority="9" w:unhideWhenUsed="0" w:qFormat="1"/>
+    <w:lsdException w:name="heading 2" w:uiPriority="9" w:qFormat="1"/>
+    <w:lsdException w:name="heading 3" w:uiPriority="9" w:qFormat="1"/>
+    <w:lsdException w:name="heading 4" w:uiPriority="9" w:qFormat="1"/>
+    <w:lsdException w:name="heading 5" w:uiPriority="9" w:qFormat="1"/>
+    <w:lsdException w:name="heading 6" w:uiPriority="9" w:qFormat="1"/>
+    <w:lsdException w:name="heading 7" w:uiPriority="9" w:qFormat="1"/>
+    <w:lsdException w:name="heading 8" w:uiPriority="9" w:qFormat="1"/>
+    <w:lsdException w:name="heading 9" w:uiPriority="9" w:qFormat="1"/>
+    <w:lsdException w:name="toc 1" w:uiPriority="39"/>
+    <w:lsdException w:name="toc 2" w:uiPriority="39"/>
+    <w:lsdException w:name="toc 3" w:uiPriority="39"/>
+    <w:lsdException w:name="toc 4" w:uiPriority="39"/>
+    <w:lsdException w:name="toc 5" w:uiPriority="39"/>
+    <w:lsdException w:name="toc 6" w:uiPriority="39"/>
+    <w:lsdException w:name="toc 7" w:uiPriority="39"/>
+    <w:lsdException w:name="toc 8" w:uiPriority="39"/>
+    <w:lsdException w:name="toc 9" w:uiPriority="39"/>
+    <w:lsdException w:name="caption" w:uiPriority="35" w:qFormat="1"/>
+    <w:lsdException w:name="Title" w:semiHidden="0" w:uiPriority="10" w:unhideWhenUsed="0" w:qFormat="1"/>
+    <w:lsdException w:name="Default Paragraph Font" w:uiPriority="1"/>
+    <w:lsdException w:name="Subtitle" w:semiHidden="0" w:uiPriority="11" w:unhideWhenUsed="0" w:qFormat="1"/>
+    <w:lsdException w:name="Strong" w:semiHidden="0" w:uiPriority="22" w:unhideWhenUsed="0" w:qFormat="1"/>
+    <w:lsdException w:name="Emphasis" w:semiHidden="0" w:uiPriority="20" w:unhideWhenUsed="0" w:qFormat="1"/>
+    <w:lsdException w:name="Table Grid" w:semiHidden="0" w:uiPriority="59" w:unhideWhenUsed="0"/>
+    <w:lsdException w:name="Placeholder Text" w:unhideWhenUsed="0"/>
+    <w:lsdException w:name="No Spacing" w:semiHidden="0" w:uiPriority="1" w:unhideWhenUsed="0" w:qFormat="1"/>
+    <w:lsdException w:name="Light Shading" w:semiHidden="0" w:uiPriority="60" w:unhideWhenUsed="0"/>
+    <w:lsdException w:name="Light List" w:semiHidden="0" w:uiPriority="61" w:unhideWhenUsed="0"/>
+    <w:lsdException w:name="Light Grid" w:semiHidden="0" w:uiPriority="62" w:unhideWhenUsed="0"/>
+    <w:lsdException w:name="Medium Shading 1" w:semiHidden="0" w:uiPriority="63" w:unhideWhenUsed="0"/>
+    <w:lsdException w:name="Medium Shading 2" w:semiHidden="0" w:uiPriority="64" w:unhideWhenUsed="0"/>
+    <w:lsdException w:name="Medium List 1" w:semiHidden="0" w:uiPriority="65" w:unhideWhenUsed="0"/>
+    <w:lsdException w:name="Medium List 2" w:semiHidden="0" w:uiPriority="66" w:unhideWhenUsed="0"/>
+    <w:lsdException w:name="Medium Grid 1" w:semiHidden="0" w:uiPriority="67" w:unhideWhenUsed="0"/>
+    <w:lsdException w:name="Medium Grid 2" w:semiHidden="0" w:uiPriority="68" w:unhideWhenUsed="0"/>
+    <w:lsdException w:name="Medium Grid 3" w:semiHidden="0" w:uiPriority="69" w:unhideWhenUsed="0"/>
+    <w:lsdException w:name="Dark List" w:semiHidden="0" w:uiPriority="70" w:unhideWhenUsed="0"/>
+    <w:lsdException w:name="Colorful Shading" w:semiHidden="0" w:uiPriority="71" w:unhideWhenUsed="0"/>
+    <w:lsdException w:name="Colorful List" w:semiHidden="0" w:uiPriority="72" w:unhideWhenUsed="0"/>
+    <w:lsdException w:name="Colorful Grid" w:semiHidden="0" w:uiPriority="73" w:unhideWhenUsed="0"/>
+    <w:lsdException w:name="Light Shading Accent 1" w:semiHidden="0" w:uiPriority="60" w:unhideWhenUsed="0"/>
+    <w:lsdException w:name="Light List Accent 1" w:semiHidden="0" w:uiPriority="61" w:unhideWhenUsed="0"/>
+    <w:lsdException w:name="Light Grid Accent 1" w:semiHidden="0" w:uiPriority="62" w:unhideWhenUsed="0"/>
+    <w:lsdException w:name="Medium Shading 1 Accent 1" w:semiHidden="0" w:uiPriority="63" w:unhideWhenUsed="0"/>
+    <w:lsdException w:name="Medium Shading 2 Accent 1" w:semiHidden="0" w:uiPriority="64" w:unhideWhenUsed="0"/>
+    <w:lsdException w:name="Medium List 1 Accent 1" w:semiHidden="0" w:uiPriority="65" w:unhideWhenUsed="0"/>
+    <w:lsdException w:name="Revision" w:unhideWhenUsed="0"/>
+    <w:lsdException w:name="List Paragraph" w:semiHidden="0" w:uiPriority="34" w:unhideWhenUsed="0" w:qFormat="1"/>
+    <w:lsdException w:name="Quote" w:semiHidden="0" w:uiPriority="29" w:unhideWhenUsed="0" w:qFormat="1"/>
+    <w:lsdException w:name="Intense Quote" w:semiHidden="0" w:uiPriority="30" w:unhideWhenUsed="0" w:qFormat="1"/>
+    <w:lsdException w:name="Medium List 2 Accent 1" w:semiHidden="0" w:uiPriority="66" w:unhideWhenUsed="0"/>
+    <w:lsdException w:name="Medium Grid 1 Accent 1" w:semiHidden="0" w:uiPriority="67" w:unhideWhenUsed="0"/>
+    <w:lsdException w:name="Medium Grid 2 Accent 1" w:semiHidden="0" w:uiPriority="68" w:unhideWhenUsed="0"/>
+    <w:lsdException w:name="Medium Grid 3 Accent 1" w:semiHidden="0" w:uiPriority="69" w:unhideWhenUsed="0"/>
+    <w:lsdException w:name="Dark List Accent 1" w:semiHidden="0" w:uiPriority="70" w:unhideWhenUsed="0"/>
+    <w:lsdException w:name="Colorful Shading Accent 1" w:semiHidden="0" w:uiPriority="71" w:unhideWhenUsed="0"/>
+    <w:lsdException w:name="Colorful List Accent 1" w:semiHidden="0" w:uiPriority="72" w:unhideWhenUsed="0"/>
+    <w:lsdException w:name="Colorful Grid Accent 1" w:semiHidden="0" w:uiPriority="73" w:unhideWhenUsed="0"/>
+    <w:lsdException w:name="Light Shading Accent 2" w:semiHidden="0" w:uiPriority="60" w:unhideWhenUsed="0"/>
+    <w:lsdException w:name="Light List Accent 2" w:semiHidden="0" w:uiPriority="61" w:unhideWhenUsed="0"/>
+    <w:lsdException w:name="Light Grid Accent 2" w:semiHidden="0" w:uiPriority="62" w:unhideWhenUsed="0"/>
+    <w:lsdException w:name="Medium Shading 1 Accent 2" w:semiHidden="0" w:uiPriority="63" w:unhideWhenUsed="0"/>
+    <w:lsdException w:name="Medium Shading 2 Accent 2" w:semiHidden="0" w:uiPriority="64" w:unhideWhenUsed="0"/>
+    <w:lsdException w:name="Medium List 1 Accent 2" w:semiHidden="0" w:uiPriority="65" w:unhideWhenUsed="0"/>
+    <w:lsdException w:name="Medium List 2 Accent 2" w:semiHidden="0" w:uiPriority="66" w:unhideWhenUsed="0"/>
+    <w:lsdException w:name="Medium Grid 1 Accent 2" w:semiHidden="0" w:uiPriority="67" w:unhideWhenUsed="0"/>
+    <w:lsdException w:name="Medium Grid 2 Accent 2" w:semiHidden="0" w:uiPriority="68" w:unhideWhenUsed="0"/>
+    <w:lsdException w:name="Medium Grid 3 Accent 2" w:semiHidden="0" w:uiPriority="69" w:unhideWhenUsed="0"/>
+    <w:lsdException w:name="Dark List Accent 2" w:semiHidden="0" w:uiPriority="70" w:unhideWhenUsed="0"/>
+    <w:lsdException w:name="Colorful Shading Accent 2" w:semiHidden="0" w:uiPriority="71" w:unhideWhenUsed="0"/>
+    <w:lsdException w:name="Colorful List Accent 2" w:semiHidden="0" w:uiPriority="72" w:unhideWhenUsed="0"/>
+    <w:lsdException w:name="Colorful Grid Accent 2" w:semiHidden="0" w:uiPriority="73" w:unhideWhenUsed="0"/>
+    <w:lsdException w:name="Light Shading Accent 3" w:semiHidden="0" w:uiPriority="60" w:unhideWhenUsed="0"/>
+    <w:lsdException w:name="Light List Accent 3" w:semiHidden="0" w:uiPriority="61" w:unhideWhenUsed="0"/>
+    <w:lsdException w:name="Light Grid Accent 3" w:semiHidden="0" w:uiPriority="62" w:unhideWhenUsed="0"/>
+    <w:lsdException w:name="Medium Shading 1 Accent 3" w:semiHidden="0" w:uiPriority="63" w:unhideWhenUsed="0"/>
+    <w:lsdException w:name="Medium Shading 2 Accent 3" w:semiHidden="0" w:uiPriority="64" w:unhideWhenUsed="0"/>
+    <w:lsdException w:name="Medium List 1 Accent 3" w:semiHidden="0" w:uiPriority="65" w:unhideWhenUsed="0"/>
+    <w:lsdException w:name="Medium List 2 Accent 3" w:semiHidden="0" w:uiPriority="66" w:unhideWhenUsed="0"/>
+    <w:lsdException w:name="Medium Grid 1 Accent 3" w:semiHidden="0" w:uiPriority="67" w:unhideWhenUsed="0"/>
+    <w:lsdException w:name="Medium Grid 2 Accent 3" w:semiHidden="0" w:uiPriority="68" w:unhideWhenUsed="0"/>
+    <w:lsdException w:name="Medium Grid 3 Accent 3" w:semiHidden="0" w:uiPriority="69" w:unhideWhenUsed="0"/>
+    <w:lsdException w:name="Dark List Accent 3" w:semiHidden="0" w:uiPriority="70" w:unhideWhenUsed="0"/>
+    <w:lsdException w:name="Colorful Shading Accent 3" w:semiHidden="0" w:uiPriority="71" w:unhideWhenUsed="0"/>
+    <w:lsdException w:name="Colorful List Accent 3" w:semiHidden="0" w:uiPriority="72" w:unhideWhenUsed="0"/>
+    <w:lsdException w:name="Colorful Grid Accent 3" w:semiHidden="0" w:uiPriority="73" w:unhideWhenUsed="0"/>
+    <w:lsdException w:name="Light Shading Accent 4" w:semiHidden="0" w:uiPriority="60" w:unhideWhenUsed="0"/>
+    <w:lsdException w:name="Light List Accent 4" w:semiHidden="0" w:uiPriority="61" w:unhideWhenUsed="0"/>
+    <w:lsdException w:name="Light Grid Accent 4" w:semiHidden="0" w:uiPriority="62" w:unhideWhenUsed="0"/>
+    <w:lsdException w:name="Medium Shading 1 Accent 4" w:semiHidden="0" w:uiPriority="63" w:unhideWhenUsed="0"/>
+    <w:lsdException w:name="Medium Shading 2 Accent 4" w:semiHidden="0" w:uiPriority="64" w:unhideWhenUsed="0"/>
+    <w:lsdException w:name="Medium List 1 Accent 4" w:semiHidden="0" w:uiPriority="65" w:unhideWhenUsed="0"/>
+    <w:lsdException w:name="Medium List 2 Accent 4" w:semiHidden="0" w:uiPriority="66" w:unhideWhenUsed="0"/>
+    <w:lsdException w:name="Medium Grid 1 Accent 4" w:semiHidden="0" w:uiPriority="67" w:unhideWhenUsed="0"/>
+    <w:lsdException w:name="Medium Grid 2 Accent 4" w:semiHidden="0" w:uiPriority="68" w:unhideWhenUsed="0"/>
+    <w:lsdException w:name="Medium Grid 3 Accent 4" w:semiHidden="0" w:uiPriority="69" w:unhideWhenUsed="0"/>
+    <w:lsdException w:name="Dark List Accent 4" w:semiHidden="0" w:uiPriority="70" w:unhideWhenUsed="0"/>
+    <w:lsdException w:name="Colorful Shading Accent 4" w:semiHidden="0" w:uiPriority="71" w:unhideWhenUsed="0"/>
+    <w:lsdException w:name="Colorful List Accent 4" w:semiHidden="0" w:uiPriority="72" w:unhideWhenUsed="0"/>
+    <w:lsdException w:name="Colorful Grid Accent 4" w:semiHidden="0" w:uiPriority="73" w:unhideWhenUsed="0"/>
+    <w:lsdException w:name="Light Shading Accent 5" w:semiHidden="0" w:uiPriority="60" w:unhideWhenUsed="0"/>
+    <w:lsdException w:name="Light List Accent 5" w:semiHidden="0" w:uiPriority="61" w:unhideWhenUsed="0"/>
+    <w:lsdException w:name="Light Grid Accent 5" w:semiHidden="0" w:uiPriority="62" w:unhideWhenUsed="0"/>
+    <w:lsdException w:name="Medium Shading 1 Accent 5" w:semiHidden="0" w:uiPriority="63" w:unhideWhenUsed="0"/>
+    <w:lsdException w:name="Medium Shading 2 Accent 5" w:semiHidden="0" w:uiPriority="64" w:unhideWhenUsed="0"/>
+    <w:lsdException w:name="Medium List 1 Accent 5" w:semiHidden="0" w:uiPriority="65" w:unhideWhenUsed="0"/>
+    <w:lsdException w:name="Medium List 2 Accent 5" w:semiHidden="0" w:uiPriority="66" w:unhideWhenUsed="0"/>
+    <w:lsdException w:name="Medium Grid 1 Accent 5" w:semiHidden="0" w:uiPriority="67" w:unhideWhenUsed="0"/>
+    <w:lsdException w:name="Medium Grid 2 Accent 5" w:semiHidden="0" w:uiPriority="68" w:unhideWhenUsed="0"/>
+    <w:lsdException w:name="Medium Grid 3 Accent 5" w:semiHidden="0" w:uiPriority="69" w:unhideWhenUsed="0"/>
+    <w:lsdException w:name="Dark List Accent 5" w:semiHidden="0" w:uiPriority="70" w:unhideWhenUsed="0"/>
+    <w:lsdException w:name="Colorful Shading Accent 5" w:semiHidden="0" w:uiPriority="71" w:unhideWhenUsed="0"/>
+    <w:lsdException w:name="Colorful List Accent 5" w:semiHidden="0" w:uiPriority="72" w:unhideWhenUsed="0"/>
+    <w:lsdException w:name="Colorful Grid Accent 5" w:semiHidden="0" w:uiPriority="73" w:unhideWhenUsed="0"/>
+    <w:lsdException w:name="Light Shading Accent 6" w:semiHidden="0" w:uiPriority="60" w:unhideWhenUsed="0"/>
+    <w:lsdException w:name="Light List Accent 6" w:semiHidden="0" w:uiPriority="61" w:unhideWhenUsed="0"/>
+    <w:lsdException w:name="Light Grid Accent 6" w:semiHidden="0" w:uiPriority="62" w:unhideWhenUsed="0"/>
+    <w:lsdException w:name="Medium Shading 1 Accent 6" w:semiHidden="0" w:uiPriority="63" w:unhideWhenUsed="0"/>
+    <w:lsdException w:name="Medium Shading 2 Accent 6" w:semiHidden="0" w:uiPriority="64" w:unhideWhenUsed="0"/>
+    <w:lsdException w:name="Medium List 1 Accent 6" w:semiHidden="0" w:uiPriority="65" w:unhideWhenUsed="0"/>
+    <w:lsdException w:name="Medium List 2 Accent 6" w:semiHidden="0" w:uiPriority="66" w:unhideWhenUsed="0"/>
+    <w:lsdException w:name="Medium Grid 1 Accent 6" w:semiHidden="0" w:uiPriority="67" w:unhideWhenUsed="0"/>
+    <w:lsdException w:name="Medium Grid 2 Accent 6" w:semiHidden="0" w:uiPriority="68" w:unhideWhenUsed="0"/>
+    <w:lsdException w:name="Medium Grid 3 Accent 6" w:semiHidden="0" w:uiPriority="69" w:unhideWhenUsed="0"/>
+    <w:lsdException w:name="Dark List Accent 6" w:semiHidden="0" w:uiPriority="70" w:unhideWhenUsed="0"/>
+    <w:lsdException w:name="Colorful Shading Accent 6" w:semiHidden="0" w:uiPriority="71" w:unhideWhenUsed="0"/>
+    <w:lsdException w:name="Colorful List Accent 6" w:semiHidden="0" w:uiPriority="72" w:unhideWhenUsed="0"/>
+    <w:lsdException w:name="Colorful Grid Accent 6" w:semiHidden="0" w:uiPriority="73" w:unhideWhenUsed="0"/>
+    <w:lsdException w:name="Subtle Emphasis" w:semiHidden="0" w:uiPriority="19" w:unhideWhenUsed="0" w:qFormat="1"/>
+    <w:lsdException w:name="Intense Emphasis" w:semiHidden="0" w:uiPriority="21" w:unhideWhenUsed="0" w:qFormat="1"/>
+    <w:lsdException w:name="Subtle Reference" w:semiHidden="0" w:uiPriority="31" w:unhideWhenUsed="0" w:qFormat="1"/>
+    <w:lsdException w:name="Intense Reference" w:semiHidden="0" w:uiPriority="32" w:unhideWhenUsed="0" w:qFormat="1"/>
+    <w:lsdException w:name="Book Title" w:semiHidden="0" w:uiPriority="33" w:unhideWhenUsed="0" w:qFormat="1"/>
+    <w:lsdException w:name="Bibliography" w:uiPriority="37"/>
+    <w:lsdException w:name="TOC Heading" w:uiPriority="39" w:qFormat="1"/>
+  </w:latentStyles>
+  <w:style w:type="paragraph" w:default="1" w:styleId="Normal">
+    <w:name w:val="Normal"/>
+    <w:qFormat/>
+  </w:style>
+  <w:style w:type="character" w:default="1" w:styleId="DefaultParagraphFont">
+    <w:name w:val="Default Paragraph Font"/>
+    <w:uiPriority w:val="1"/>
+    <w:semiHidden/>
+    <w:unhideWhenUsed/>
+  </w:style>
+  <w:style w:type="table" w:default="1" w:styleId="TableNormal">
+    <w:name w:val="Normal Table"/>
+    <w:uiPriority w:val="99"/>
+    <w:semiHidden/>
+    <w:unhideWhenUsed/>
+    <w:tblPr>
+      <w:tblInd w:w="0" w:type="dxa"/>
+      <w:tblCellMar>
+        <w:top w:w="0" w:type="dxa"/>
+        <w:left w:w="108" w:type="dxa"/>
+        <w:bottom w:w="0" w:type="dxa"/>
+        <w:right w:w="108" w:type="dxa"/>
+      </w:tblCellMar>
+    </w:tblPr>
+  </w:style>
+  <w:style w:type="numbering" w:default="1" w:styleId="NoList">
+    <w:name w:val="No List"/>
+    <w:uiPriority w:val="99"/>
+    <w:semiHidden/>
+    <w:unhideWhenUsed/>
   </w:style>
 </w:styles>
 </file>
@@ -2330,7 +2306,7 @@
   <a:extraClrSchemeLst/>
   <a:extLst>
     <a:ext uri="{05A4C25C-085E-4340-85A3-A5531E510DB2}">
-      <thm15:themeFamily xmlns:thm15="http://schemas.microsoft.com/office/thememl/2012/main" name="Office Theme" id="{62F939B6-93AF-4DB8-9C6B-D6C7DFDC589F}" vid="{4A3C46E8-61CC-4603-A589-7422A47A8E4A}"/>
+      <thm15:themeFamily xmlns:thm15="http://schemas.microsoft.com/office/thememl/2012/main" xmlns="" name="Office Theme" id="{62F939B6-93AF-4DB8-9C6B-D6C7DFDC589F}" vid="{4A3C46E8-61CC-4603-A589-7422A47A8E4A}"/>
     </a:ext>
   </a:extLst>
 </a:theme>

</xml_diff>

<commit_message>
- added moving platform that can be controlled by the ai (buggy atm)
</commit_message>
<xml_diff>
--- a/Prototype01/Assets/Prefabs/prefabs doc.docx
+++ b/Prototype01/Assets/Prefabs/prefabs doc.docx
@@ -1,6 +1,6 @@
 
 <file path=word/document.xml><?xml version="1.0" encoding="utf-8"?>
-<w:document xmlns:wpc="http://schemas.microsoft.com/office/word/2010/wordprocessingCanvas" xmlns:mc="http://schemas.openxmlformats.org/markup-compatibility/2006" xmlns:o="urn:schemas-microsoft-com:office:office" xmlns:r="http://schemas.openxmlformats.org/officeDocument/2006/relationships" xmlns:m="http://schemas.openxmlformats.org/officeDocument/2006/math" xmlns:v="urn:schemas-microsoft-com:vml" xmlns:wp14="http://schemas.microsoft.com/office/word/2010/wordprocessingDrawing" xmlns:wp="http://schemas.openxmlformats.org/drawingml/2006/wordprocessingDrawing" xmlns:w10="urn:schemas-microsoft-com:office:word" xmlns:w="http://schemas.openxmlformats.org/wordprocessingml/2006/main" xmlns:w14="http://schemas.microsoft.com/office/word/2010/wordml" xmlns:wpg="http://schemas.microsoft.com/office/word/2010/wordprocessingGroup" xmlns:wpi="http://schemas.microsoft.com/office/word/2010/wordprocessingInk" xmlns:wne="http://schemas.microsoft.com/office/word/2006/wordml" xmlns:wps="http://schemas.microsoft.com/office/word/2010/wordprocessingShape" mc:Ignorable="w14 wp14">
+<w:document xmlns:wpc="http://schemas.microsoft.com/office/word/2010/wordprocessingCanvas" xmlns:mc="http://schemas.openxmlformats.org/markup-compatibility/2006" xmlns:o="urn:schemas-microsoft-com:office:office" xmlns:r="http://schemas.openxmlformats.org/officeDocument/2006/relationships" xmlns:m="http://schemas.openxmlformats.org/officeDocument/2006/math" xmlns:v="urn:schemas-microsoft-com:vml" xmlns:wp14="http://schemas.microsoft.com/office/word/2010/wordprocessingDrawing" xmlns:wp="http://schemas.openxmlformats.org/drawingml/2006/wordprocessingDrawing" xmlns:w10="urn:schemas-microsoft-com:office:word" xmlns:w="http://schemas.openxmlformats.org/wordprocessingml/2006/main" xmlns:w14="http://schemas.microsoft.com/office/word/2010/wordml" xmlns:w15="http://schemas.microsoft.com/office/word/2012/wordml" xmlns:wpg="http://schemas.microsoft.com/office/word/2010/wordprocessingGroup" xmlns:wpi="http://schemas.microsoft.com/office/word/2010/wordprocessingInk" xmlns:wne="http://schemas.microsoft.com/office/word/2006/wordml" xmlns:wps="http://schemas.microsoft.com/office/word/2010/wordprocessingShape" mc:Ignorable="w14 w15 wp14">
   <w:body>
     <w:p>
       <w:pPr>
@@ -109,13 +109,7 @@
     </w:p>
     <w:p>
       <w:r>
-        <w:t>It co</w:t>
-      </w:r>
-      <w:r>
-        <w:t>ntains the</w:t>
-      </w:r>
-      <w:r>
-        <w:t xml:space="preserve"> </w:t>
+        <w:t xml:space="preserve">It contains a </w:t>
       </w:r>
       <w:proofErr w:type="spellStart"/>
       <w:r>
@@ -123,31 +117,7 @@
       </w:r>
       <w:proofErr w:type="spellEnd"/>
       <w:r>
-        <w:t xml:space="preserve"> and </w:t>
-      </w:r>
-      <w:proofErr w:type="spellStart"/>
-      <w:r>
-        <w:t>RobotMovement</w:t>
-      </w:r>
-      <w:proofErr w:type="spellEnd"/>
-      <w:r>
-        <w:t xml:space="preserve"> component</w:t>
-      </w:r>
-      <w:r>
-        <w:t xml:space="preserve">s. </w:t>
-      </w:r>
-      <w:proofErr w:type="spellStart"/>
-      <w:r>
-        <w:t>RobotMovement</w:t>
-      </w:r>
-      <w:proofErr w:type="spellEnd"/>
-      <w:r>
-        <w:t xml:space="preserve"> </w:t>
-      </w:r>
-      <w:bookmarkStart w:id="0" w:name="_GoBack"/>
-      <w:bookmarkEnd w:id="0"/>
-      <w:r>
-        <w:t>can be used to control its movement:</w:t>
+        <w:t xml:space="preserve"> component that can be used to control its movement:</w:t>
       </w:r>
     </w:p>
     <w:p>
@@ -879,6 +849,46 @@
       <w:r>
         <w:t xml:space="preserve"> will be able to be used as a ladder by the Robot.</w:t>
       </w:r>
+    </w:p>
+    <w:p/>
+    <w:p>
+      <w:pPr>
+        <w:pStyle w:val="Heading1"/>
+      </w:pPr>
+      <w:r>
+        <w:t>Moving Platform</w:t>
+      </w:r>
+    </w:p>
+    <w:p>
+      <w:r>
+        <w:t xml:space="preserve">The moving platform can be raised and lowered by the </w:t>
+      </w:r>
+      <w:proofErr w:type="spellStart"/>
+      <w:r>
+        <w:t>ai</w:t>
+      </w:r>
+      <w:proofErr w:type="spellEnd"/>
+      <w:r>
+        <w:t xml:space="preserve"> using the second </w:t>
+      </w:r>
+      <w:proofErr w:type="spellStart"/>
+      <w:r>
+        <w:t>thumbstick</w:t>
+      </w:r>
+      <w:proofErr w:type="spellEnd"/>
+      <w:r>
+        <w:t xml:space="preserve"> when possessed and can carry the robot upon it. The </w:t>
+      </w:r>
+      <w:proofErr w:type="spellStart"/>
+      <w:r>
+        <w:t>MovingPlatform</w:t>
+      </w:r>
+      <w:proofErr w:type="spellEnd"/>
+      <w:r>
+        <w:t xml:space="preserve"> component has two values Rise number of blocks and fall number of blocks. These two values indicate the maximum number of world tiles the platform can rise or fall relative to its current position.</w:t>
+      </w:r>
+      <w:bookmarkStart w:id="0" w:name="_GoBack"/>
+      <w:bookmarkEnd w:id="0"/>
     </w:p>
     <w:sectPr>
       <w:pgSz w:w="11906" w:h="16838"/>
@@ -891,7 +901,7 @@
 </file>
 
 <file path=word/numbering.xml><?xml version="1.0" encoding="utf-8"?>
-<w:numbering xmlns:wpc="http://schemas.microsoft.com/office/word/2010/wordprocessingCanvas" xmlns:mc="http://schemas.openxmlformats.org/markup-compatibility/2006" xmlns:o="urn:schemas-microsoft-com:office:office" xmlns:r="http://schemas.openxmlformats.org/officeDocument/2006/relationships" xmlns:m="http://schemas.openxmlformats.org/officeDocument/2006/math" xmlns:v="urn:schemas-microsoft-com:vml" xmlns:wp14="http://schemas.microsoft.com/office/word/2010/wordprocessingDrawing" xmlns:wp="http://schemas.openxmlformats.org/drawingml/2006/wordprocessingDrawing" xmlns:w10="urn:schemas-microsoft-com:office:word" xmlns:w="http://schemas.openxmlformats.org/wordprocessingml/2006/main" xmlns:w14="http://schemas.microsoft.com/office/word/2010/wordml" xmlns:wpg="http://schemas.microsoft.com/office/word/2010/wordprocessingGroup" xmlns:wpi="http://schemas.microsoft.com/office/word/2010/wordprocessingInk" xmlns:wne="http://schemas.microsoft.com/office/word/2006/wordml" xmlns:wps="http://schemas.microsoft.com/office/word/2010/wordprocessingShape" mc:Ignorable="w14 wp14">
+<w:numbering xmlns:wpc="http://schemas.microsoft.com/office/word/2010/wordprocessingCanvas" xmlns:mc="http://schemas.openxmlformats.org/markup-compatibility/2006" xmlns:o="urn:schemas-microsoft-com:office:office" xmlns:r="http://schemas.openxmlformats.org/officeDocument/2006/relationships" xmlns:m="http://schemas.openxmlformats.org/officeDocument/2006/math" xmlns:v="urn:schemas-microsoft-com:vml" xmlns:wp14="http://schemas.microsoft.com/office/word/2010/wordprocessingDrawing" xmlns:wp="http://schemas.openxmlformats.org/drawingml/2006/wordprocessingDrawing" xmlns:w10="urn:schemas-microsoft-com:office:word" xmlns:w="http://schemas.openxmlformats.org/wordprocessingml/2006/main" xmlns:w14="http://schemas.microsoft.com/office/word/2010/wordml" xmlns:w15="http://schemas.microsoft.com/office/word/2012/wordml" xmlns:wpg="http://schemas.microsoft.com/office/word/2010/wordprocessingGroup" xmlns:wpi="http://schemas.microsoft.com/office/word/2010/wordprocessingInk" xmlns:wne="http://schemas.microsoft.com/office/word/2006/wordml" xmlns:wps="http://schemas.microsoft.com/office/word/2010/wordprocessingShape" mc:Ignorable="w14 w15 wp14">
   <w:abstractNum w:abstractNumId="0">
     <w:nsid w:val="064C31DA"/>
     <w:multiLevelType w:val="hybridMultilevel"/>
@@ -1591,7 +1601,7 @@
 </file>
 
 <file path=word/styles.xml><?xml version="1.0" encoding="utf-8"?>
-<w:styles xmlns:mc="http://schemas.openxmlformats.org/markup-compatibility/2006" xmlns:r="http://schemas.openxmlformats.org/officeDocument/2006/relationships" xmlns:w="http://schemas.openxmlformats.org/wordprocessingml/2006/main" xmlns:w14="http://schemas.microsoft.com/office/word/2010/wordml" mc:Ignorable="w14">
+<w:styles xmlns:mc="http://schemas.openxmlformats.org/markup-compatibility/2006" xmlns:r="http://schemas.openxmlformats.org/officeDocument/2006/relationships" xmlns:w="http://schemas.openxmlformats.org/wordprocessingml/2006/main" xmlns:w14="http://schemas.microsoft.com/office/word/2010/wordml" xmlns:w15="http://schemas.microsoft.com/office/word/2012/wordml" mc:Ignorable="w14 w15">
   <w:docDefaults>
     <w:rPrDefault>
       <w:rPr>
@@ -1607,144 +1617,378 @@
       </w:pPr>
     </w:pPrDefault>
   </w:docDefaults>
-  <w:latentStyles w:defLockedState="0" w:defUIPriority="99" w:defSemiHidden="1" w:defUnhideWhenUsed="1" w:defQFormat="0" w:count="267">
-    <w:lsdException w:name="Normal" w:semiHidden="0" w:uiPriority="0" w:unhideWhenUsed="0" w:qFormat="1"/>
-    <w:lsdException w:name="heading 1" w:semiHidden="0" w:uiPriority="9" w:unhideWhenUsed="0" w:qFormat="1"/>
-    <w:lsdException w:name="heading 2" w:uiPriority="9" w:qFormat="1"/>
-    <w:lsdException w:name="heading 3" w:uiPriority="9" w:qFormat="1"/>
-    <w:lsdException w:name="heading 4" w:uiPriority="9" w:qFormat="1"/>
-    <w:lsdException w:name="heading 5" w:uiPriority="9" w:qFormat="1"/>
-    <w:lsdException w:name="heading 6" w:uiPriority="9" w:qFormat="1"/>
-    <w:lsdException w:name="heading 7" w:uiPriority="9" w:qFormat="1"/>
-    <w:lsdException w:name="heading 8" w:uiPriority="9" w:qFormat="1"/>
-    <w:lsdException w:name="heading 9" w:uiPriority="9" w:qFormat="1"/>
-    <w:lsdException w:name="toc 1" w:uiPriority="39"/>
-    <w:lsdException w:name="toc 2" w:uiPriority="39"/>
-    <w:lsdException w:name="toc 3" w:uiPriority="39"/>
-    <w:lsdException w:name="toc 4" w:uiPriority="39"/>
-    <w:lsdException w:name="toc 5" w:uiPriority="39"/>
-    <w:lsdException w:name="toc 6" w:uiPriority="39"/>
-    <w:lsdException w:name="toc 7" w:uiPriority="39"/>
-    <w:lsdException w:name="toc 8" w:uiPriority="39"/>
-    <w:lsdException w:name="toc 9" w:uiPriority="39"/>
-    <w:lsdException w:name="caption" w:uiPriority="35" w:qFormat="1"/>
-    <w:lsdException w:name="Title" w:semiHidden="0" w:uiPriority="10" w:unhideWhenUsed="0" w:qFormat="1"/>
-    <w:lsdException w:name="Default Paragraph Font" w:uiPriority="1"/>
-    <w:lsdException w:name="Subtitle" w:semiHidden="0" w:uiPriority="11" w:unhideWhenUsed="0" w:qFormat="1"/>
-    <w:lsdException w:name="Strong" w:semiHidden="0" w:uiPriority="22" w:unhideWhenUsed="0" w:qFormat="1"/>
-    <w:lsdException w:name="Emphasis" w:semiHidden="0" w:uiPriority="20" w:unhideWhenUsed="0" w:qFormat="1"/>
-    <w:lsdException w:name="Table Grid" w:semiHidden="0" w:uiPriority="39" w:unhideWhenUsed="0"/>
-    <w:lsdException w:name="Placeholder Text" w:unhideWhenUsed="0"/>
-    <w:lsdException w:name="No Spacing" w:semiHidden="0" w:uiPriority="1" w:unhideWhenUsed="0" w:qFormat="1"/>
-    <w:lsdException w:name="Light Shading" w:semiHidden="0" w:uiPriority="60" w:unhideWhenUsed="0"/>
-    <w:lsdException w:name="Light List" w:semiHidden="0" w:uiPriority="61" w:unhideWhenUsed="0"/>
-    <w:lsdException w:name="Light Grid" w:semiHidden="0" w:uiPriority="62" w:unhideWhenUsed="0"/>
-    <w:lsdException w:name="Medium Shading 1" w:semiHidden="0" w:uiPriority="63" w:unhideWhenUsed="0"/>
-    <w:lsdException w:name="Medium Shading 2" w:semiHidden="0" w:uiPriority="64" w:unhideWhenUsed="0"/>
-    <w:lsdException w:name="Medium List 1" w:semiHidden="0" w:uiPriority="65" w:unhideWhenUsed="0"/>
-    <w:lsdException w:name="Medium List 2" w:semiHidden="0" w:uiPriority="66" w:unhideWhenUsed="0"/>
-    <w:lsdException w:name="Medium Grid 1" w:semiHidden="0" w:uiPriority="67" w:unhideWhenUsed="0"/>
-    <w:lsdException w:name="Medium Grid 2" w:semiHidden="0" w:uiPriority="68" w:unhideWhenUsed="0"/>
-    <w:lsdException w:name="Medium Grid 3" w:semiHidden="0" w:uiPriority="69" w:unhideWhenUsed="0"/>
-    <w:lsdException w:name="Dark List" w:semiHidden="0" w:uiPriority="70" w:unhideWhenUsed="0"/>
-    <w:lsdException w:name="Colorful Shading" w:semiHidden="0" w:uiPriority="71" w:unhideWhenUsed="0"/>
-    <w:lsdException w:name="Colorful List" w:semiHidden="0" w:uiPriority="72" w:unhideWhenUsed="0"/>
-    <w:lsdException w:name="Colorful Grid" w:semiHidden="0" w:uiPriority="73" w:unhideWhenUsed="0"/>
-    <w:lsdException w:name="Light Shading Accent 1" w:semiHidden="0" w:uiPriority="60" w:unhideWhenUsed="0"/>
-    <w:lsdException w:name="Light List Accent 1" w:semiHidden="0" w:uiPriority="61" w:unhideWhenUsed="0"/>
-    <w:lsdException w:name="Light Grid Accent 1" w:semiHidden="0" w:uiPriority="62" w:unhideWhenUsed="0"/>
-    <w:lsdException w:name="Medium Shading 1 Accent 1" w:semiHidden="0" w:uiPriority="63" w:unhideWhenUsed="0"/>
-    <w:lsdException w:name="Medium Shading 2 Accent 1" w:semiHidden="0" w:uiPriority="64" w:unhideWhenUsed="0"/>
-    <w:lsdException w:name="Medium List 1 Accent 1" w:semiHidden="0" w:uiPriority="65" w:unhideWhenUsed="0"/>
-    <w:lsdException w:name="Revision" w:unhideWhenUsed="0"/>
-    <w:lsdException w:name="List Paragraph" w:semiHidden="0" w:uiPriority="34" w:unhideWhenUsed="0" w:qFormat="1"/>
-    <w:lsdException w:name="Quote" w:semiHidden="0" w:uiPriority="29" w:unhideWhenUsed="0" w:qFormat="1"/>
-    <w:lsdException w:name="Intense Quote" w:semiHidden="0" w:uiPriority="30" w:unhideWhenUsed="0" w:qFormat="1"/>
-    <w:lsdException w:name="Medium List 2 Accent 1" w:semiHidden="0" w:uiPriority="66" w:unhideWhenUsed="0"/>
-    <w:lsdException w:name="Medium Grid 1 Accent 1" w:semiHidden="0" w:uiPriority="67" w:unhideWhenUsed="0"/>
-    <w:lsdException w:name="Medium Grid 2 Accent 1" w:semiHidden="0" w:uiPriority="68" w:unhideWhenUsed="0"/>
-    <w:lsdException w:name="Medium Grid 3 Accent 1" w:semiHidden="0" w:uiPriority="69" w:unhideWhenUsed="0"/>
-    <w:lsdException w:name="Dark List Accent 1" w:semiHidden="0" w:uiPriority="70" w:unhideWhenUsed="0"/>
-    <w:lsdException w:name="Colorful Shading Accent 1" w:semiHidden="0" w:uiPriority="71" w:unhideWhenUsed="0"/>
-    <w:lsdException w:name="Colorful List Accent 1" w:semiHidden="0" w:uiPriority="72" w:unhideWhenUsed="0"/>
-    <w:lsdException w:name="Colorful Grid Accent 1" w:semiHidden="0" w:uiPriority="73" w:unhideWhenUsed="0"/>
-    <w:lsdException w:name="Light Shading Accent 2" w:semiHidden="0" w:uiPriority="60" w:unhideWhenUsed="0"/>
-    <w:lsdException w:name="Light List Accent 2" w:semiHidden="0" w:uiPriority="61" w:unhideWhenUsed="0"/>
-    <w:lsdException w:name="Light Grid Accent 2" w:semiHidden="0" w:uiPriority="62" w:unhideWhenUsed="0"/>
-    <w:lsdException w:name="Medium Shading 1 Accent 2" w:semiHidden="0" w:uiPriority="63" w:unhideWhenUsed="0"/>
-    <w:lsdException w:name="Medium Shading 2 Accent 2" w:semiHidden="0" w:uiPriority="64" w:unhideWhenUsed="0"/>
-    <w:lsdException w:name="Medium List 1 Accent 2" w:semiHidden="0" w:uiPriority="65" w:unhideWhenUsed="0"/>
-    <w:lsdException w:name="Medium List 2 Accent 2" w:semiHidden="0" w:uiPriority="66" w:unhideWhenUsed="0"/>
-    <w:lsdException w:name="Medium Grid 1 Accent 2" w:semiHidden="0" w:uiPriority="67" w:unhideWhenUsed="0"/>
-    <w:lsdException w:name="Medium Grid 2 Accent 2" w:semiHidden="0" w:uiPriority="68" w:unhideWhenUsed="0"/>
-    <w:lsdException w:name="Medium Grid 3 Accent 2" w:semiHidden="0" w:uiPriority="69" w:unhideWhenUsed="0"/>
-    <w:lsdException w:name="Dark List Accent 2" w:semiHidden="0" w:uiPriority="70" w:unhideWhenUsed="0"/>
-    <w:lsdException w:name="Colorful Shading Accent 2" w:semiHidden="0" w:uiPriority="71" w:unhideWhenUsed="0"/>
-    <w:lsdException w:name="Colorful List Accent 2" w:semiHidden="0" w:uiPriority="72" w:unhideWhenUsed="0"/>
-    <w:lsdException w:name="Colorful Grid Accent 2" w:semiHidden="0" w:uiPriority="73" w:unhideWhenUsed="0"/>
-    <w:lsdException w:name="Light Shading Accent 3" w:semiHidden="0" w:uiPriority="60" w:unhideWhenUsed="0"/>
-    <w:lsdException w:name="Light List Accent 3" w:semiHidden="0" w:uiPriority="61" w:unhideWhenUsed="0"/>
-    <w:lsdException w:name="Light Grid Accent 3" w:semiHidden="0" w:uiPriority="62" w:unhideWhenUsed="0"/>
-    <w:lsdException w:name="Medium Shading 1 Accent 3" w:semiHidden="0" w:uiPriority="63" w:unhideWhenUsed="0"/>
-    <w:lsdException w:name="Medium Shading 2 Accent 3" w:semiHidden="0" w:uiPriority="64" w:unhideWhenUsed="0"/>
-    <w:lsdException w:name="Medium List 1 Accent 3" w:semiHidden="0" w:uiPriority="65" w:unhideWhenUsed="0"/>
-    <w:lsdException w:name="Medium List 2 Accent 3" w:semiHidden="0" w:uiPriority="66" w:unhideWhenUsed="0"/>
-    <w:lsdException w:name="Medium Grid 1 Accent 3" w:semiHidden="0" w:uiPriority="67" w:unhideWhenUsed="0"/>
-    <w:lsdException w:name="Medium Grid 2 Accent 3" w:semiHidden="0" w:uiPriority="68" w:unhideWhenUsed="0"/>
-    <w:lsdException w:name="Medium Grid 3 Accent 3" w:semiHidden="0" w:uiPriority="69" w:unhideWhenUsed="0"/>
-    <w:lsdException w:name="Dark List Accent 3" w:semiHidden="0" w:uiPriority="70" w:unhideWhenUsed="0"/>
-    <w:lsdException w:name="Colorful Shading Accent 3" w:semiHidden="0" w:uiPriority="71" w:unhideWhenUsed="0"/>
-    <w:lsdException w:name="Colorful List Accent 3" w:semiHidden="0" w:uiPriority="72" w:unhideWhenUsed="0"/>
-    <w:lsdException w:name="Colorful Grid Accent 3" w:semiHidden="0" w:uiPriority="73" w:unhideWhenUsed="0"/>
-    <w:lsdException w:name="Light Shading Accent 4" w:semiHidden="0" w:uiPriority="60" w:unhideWhenUsed="0"/>
-    <w:lsdException w:name="Light List Accent 4" w:semiHidden="0" w:uiPriority="61" w:unhideWhenUsed="0"/>
-    <w:lsdException w:name="Light Grid Accent 4" w:semiHidden="0" w:uiPriority="62" w:unhideWhenUsed="0"/>
-    <w:lsdException w:name="Medium Shading 1 Accent 4" w:semiHidden="0" w:uiPriority="63" w:unhideWhenUsed="0"/>
-    <w:lsdException w:name="Medium Shading 2 Accent 4" w:semiHidden="0" w:uiPriority="64" w:unhideWhenUsed="0"/>
-    <w:lsdException w:name="Medium List 1 Accent 4" w:semiHidden="0" w:uiPriority="65" w:unhideWhenUsed="0"/>
-    <w:lsdException w:name="Medium List 2 Accent 4" w:semiHidden="0" w:uiPriority="66" w:unhideWhenUsed="0"/>
-    <w:lsdException w:name="Medium Grid 1 Accent 4" w:semiHidden="0" w:uiPriority="67" w:unhideWhenUsed="0"/>
-    <w:lsdException w:name="Medium Grid 2 Accent 4" w:semiHidden="0" w:uiPriority="68" w:unhideWhenUsed="0"/>
-    <w:lsdException w:name="Medium Grid 3 Accent 4" w:semiHidden="0" w:uiPriority="69" w:unhideWhenUsed="0"/>
-    <w:lsdException w:name="Dark List Accent 4" w:semiHidden="0" w:uiPriority="70" w:unhideWhenUsed="0"/>
-    <w:lsdException w:name="Colorful Shading Accent 4" w:semiHidden="0" w:uiPriority="71" w:unhideWhenUsed="0"/>
-    <w:lsdException w:name="Colorful List Accent 4" w:semiHidden="0" w:uiPriority="72" w:unhideWhenUsed="0"/>
-    <w:lsdException w:name="Colorful Grid Accent 4" w:semiHidden="0" w:uiPriority="73" w:unhideWhenUsed="0"/>
-    <w:lsdException w:name="Light Shading Accent 5" w:semiHidden="0" w:uiPriority="60" w:unhideWhenUsed="0"/>
-    <w:lsdException w:name="Light List Accent 5" w:semiHidden="0" w:uiPriority="61" w:unhideWhenUsed="0"/>
-    <w:lsdException w:name="Light Grid Accent 5" w:semiHidden="0" w:uiPriority="62" w:unhideWhenUsed="0"/>
-    <w:lsdException w:name="Medium Shading 1 Accent 5" w:semiHidden="0" w:uiPriority="63" w:unhideWhenUsed="0"/>
-    <w:lsdException w:name="Medium Shading 2 Accent 5" w:semiHidden="0" w:uiPriority="64" w:unhideWhenUsed="0"/>
-    <w:lsdException w:name="Medium List 1 Accent 5" w:semiHidden="0" w:uiPriority="65" w:unhideWhenUsed="0"/>
-    <w:lsdException w:name="Medium List 2 Accent 5" w:semiHidden="0" w:uiPriority="66" w:unhideWhenUsed="0"/>
-    <w:lsdException w:name="Medium Grid 1 Accent 5" w:semiHidden="0" w:uiPriority="67" w:unhideWhenUsed="0"/>
-    <w:lsdException w:name="Medium Grid 2 Accent 5" w:semiHidden="0" w:uiPriority="68" w:unhideWhenUsed="0"/>
-    <w:lsdException w:name="Medium Grid 3 Accent 5" w:semiHidden="0" w:uiPriority="69" w:unhideWhenUsed="0"/>
-    <w:lsdException w:name="Dark List Accent 5" w:semiHidden="0" w:uiPriority="70" w:unhideWhenUsed="0"/>
-    <w:lsdException w:name="Colorful Shading Accent 5" w:semiHidden="0" w:uiPriority="71" w:unhideWhenUsed="0"/>
-    <w:lsdException w:name="Colorful List Accent 5" w:semiHidden="0" w:uiPriority="72" w:unhideWhenUsed="0"/>
-    <w:lsdException w:name="Colorful Grid Accent 5" w:semiHidden="0" w:uiPriority="73" w:unhideWhenUsed="0"/>
-    <w:lsdException w:name="Light Shading Accent 6" w:semiHidden="0" w:uiPriority="60" w:unhideWhenUsed="0"/>
-    <w:lsdException w:name="Light List Accent 6" w:semiHidden="0" w:uiPriority="61" w:unhideWhenUsed="0"/>
-    <w:lsdException w:name="Light Grid Accent 6" w:semiHidden="0" w:uiPriority="62" w:unhideWhenUsed="0"/>
-    <w:lsdException w:name="Medium Shading 1 Accent 6" w:semiHidden="0" w:uiPriority="63" w:unhideWhenUsed="0"/>
-    <w:lsdException w:name="Medium Shading 2 Accent 6" w:semiHidden="0" w:uiPriority="64" w:unhideWhenUsed="0"/>
-    <w:lsdException w:name="Medium List 1 Accent 6" w:semiHidden="0" w:uiPriority="65" w:unhideWhenUsed="0"/>
-    <w:lsdException w:name="Medium List 2 Accent 6" w:semiHidden="0" w:uiPriority="66" w:unhideWhenUsed="0"/>
-    <w:lsdException w:name="Medium Grid 1 Accent 6" w:semiHidden="0" w:uiPriority="67" w:unhideWhenUsed="0"/>
-    <w:lsdException w:name="Medium Grid 2 Accent 6" w:semiHidden="0" w:uiPriority="68" w:unhideWhenUsed="0"/>
-    <w:lsdException w:name="Medium Grid 3 Accent 6" w:semiHidden="0" w:uiPriority="69" w:unhideWhenUsed="0"/>
-    <w:lsdException w:name="Dark List Accent 6" w:semiHidden="0" w:uiPriority="70" w:unhideWhenUsed="0"/>
-    <w:lsdException w:name="Colorful Shading Accent 6" w:semiHidden="0" w:uiPriority="71" w:unhideWhenUsed="0"/>
-    <w:lsdException w:name="Colorful List Accent 6" w:semiHidden="0" w:uiPriority="72" w:unhideWhenUsed="0"/>
-    <w:lsdException w:name="Colorful Grid Accent 6" w:semiHidden="0" w:uiPriority="73" w:unhideWhenUsed="0"/>
-    <w:lsdException w:name="Subtle Emphasis" w:semiHidden="0" w:uiPriority="19" w:unhideWhenUsed="0" w:qFormat="1"/>
-    <w:lsdException w:name="Intense Emphasis" w:semiHidden="0" w:uiPriority="21" w:unhideWhenUsed="0" w:qFormat="1"/>
-    <w:lsdException w:name="Subtle Reference" w:semiHidden="0" w:uiPriority="31" w:unhideWhenUsed="0" w:qFormat="1"/>
-    <w:lsdException w:name="Intense Reference" w:semiHidden="0" w:uiPriority="32" w:unhideWhenUsed="0" w:qFormat="1"/>
-    <w:lsdException w:name="Book Title" w:semiHidden="0" w:uiPriority="33" w:unhideWhenUsed="0" w:qFormat="1"/>
-    <w:lsdException w:name="Bibliography" w:uiPriority="37"/>
-    <w:lsdException w:name="TOC Heading" w:uiPriority="39" w:qFormat="1"/>
+  <w:latentStyles w:defLockedState="0" w:defUIPriority="99" w:defSemiHidden="0" w:defUnhideWhenUsed="0" w:defQFormat="0" w:count="371">
+    <w:lsdException w:name="Normal" w:uiPriority="0" w:qFormat="1"/>
+    <w:lsdException w:name="heading 1" w:uiPriority="9" w:qFormat="1"/>
+    <w:lsdException w:name="heading 2" w:semiHidden="1" w:uiPriority="9" w:unhideWhenUsed="1" w:qFormat="1"/>
+    <w:lsdException w:name="heading 3" w:semiHidden="1" w:uiPriority="9" w:unhideWhenUsed="1" w:qFormat="1"/>
+    <w:lsdException w:name="heading 4" w:semiHidden="1" w:uiPriority="9" w:unhideWhenUsed="1" w:qFormat="1"/>
+    <w:lsdException w:name="heading 5" w:semiHidden="1" w:uiPriority="9" w:unhideWhenUsed="1" w:qFormat="1"/>
+    <w:lsdException w:name="heading 6" w:semiHidden="1" w:uiPriority="9" w:unhideWhenUsed="1" w:qFormat="1"/>
+    <w:lsdException w:name="heading 7" w:semiHidden="1" w:uiPriority="9" w:unhideWhenUsed="1" w:qFormat="1"/>
+    <w:lsdException w:name="heading 8" w:semiHidden="1" w:uiPriority="9" w:unhideWhenUsed="1" w:qFormat="1"/>
+    <w:lsdException w:name="heading 9" w:semiHidden="1" w:uiPriority="9" w:unhideWhenUsed="1" w:qFormat="1"/>
+    <w:lsdException w:name="index 1" w:semiHidden="1" w:unhideWhenUsed="1"/>
+    <w:lsdException w:name="index 2" w:semiHidden="1" w:unhideWhenUsed="1"/>
+    <w:lsdException w:name="index 3" w:semiHidden="1" w:unhideWhenUsed="1"/>
+    <w:lsdException w:name="index 4" w:semiHidden="1" w:unhideWhenUsed="1"/>
+    <w:lsdException w:name="index 5" w:semiHidden="1" w:unhideWhenUsed="1"/>
+    <w:lsdException w:name="index 6" w:semiHidden="1" w:unhideWhenUsed="1"/>
+    <w:lsdException w:name="index 7" w:semiHidden="1" w:unhideWhenUsed="1"/>
+    <w:lsdException w:name="index 8" w:semiHidden="1" w:unhideWhenUsed="1"/>
+    <w:lsdException w:name="index 9" w:semiHidden="1" w:unhideWhenUsed="1"/>
+    <w:lsdException w:name="toc 1" w:semiHidden="1" w:uiPriority="39" w:unhideWhenUsed="1"/>
+    <w:lsdException w:name="toc 2" w:semiHidden="1" w:uiPriority="39" w:unhideWhenUsed="1"/>
+    <w:lsdException w:name="toc 3" w:semiHidden="1" w:uiPriority="39" w:unhideWhenUsed="1"/>
+    <w:lsdException w:name="toc 4" w:semiHidden="1" w:uiPriority="39" w:unhideWhenUsed="1"/>
+    <w:lsdException w:name="toc 5" w:semiHidden="1" w:uiPriority="39" w:unhideWhenUsed="1"/>
+    <w:lsdException w:name="toc 6" w:semiHidden="1" w:uiPriority="39" w:unhideWhenUsed="1"/>
+    <w:lsdException w:name="toc 7" w:semiHidden="1" w:uiPriority="39" w:unhideWhenUsed="1"/>
+    <w:lsdException w:name="toc 8" w:semiHidden="1" w:uiPriority="39" w:unhideWhenUsed="1"/>
+    <w:lsdException w:name="toc 9" w:semiHidden="1" w:uiPriority="39" w:unhideWhenUsed="1"/>
+    <w:lsdException w:name="Normal Indent" w:semiHidden="1" w:unhideWhenUsed="1"/>
+    <w:lsdException w:name="footnote text" w:semiHidden="1" w:unhideWhenUsed="1"/>
+    <w:lsdException w:name="annotation text" w:semiHidden="1" w:unhideWhenUsed="1"/>
+    <w:lsdException w:name="header" w:semiHidden="1" w:unhideWhenUsed="1"/>
+    <w:lsdException w:name="footer" w:semiHidden="1" w:unhideWhenUsed="1"/>
+    <w:lsdException w:name="index heading" w:semiHidden="1" w:unhideWhenUsed="1"/>
+    <w:lsdException w:name="caption" w:semiHidden="1" w:uiPriority="35" w:unhideWhenUsed="1" w:qFormat="1"/>
+    <w:lsdException w:name="table of figures" w:semiHidden="1" w:unhideWhenUsed="1"/>
+    <w:lsdException w:name="envelope address" w:semiHidden="1" w:unhideWhenUsed="1"/>
+    <w:lsdException w:name="envelope return" w:semiHidden="1" w:unhideWhenUsed="1"/>
+    <w:lsdException w:name="footnote reference" w:semiHidden="1" w:unhideWhenUsed="1"/>
+    <w:lsdException w:name="annotation reference" w:semiHidden="1" w:unhideWhenUsed="1"/>
+    <w:lsdException w:name="line number" w:semiHidden="1" w:unhideWhenUsed="1"/>
+    <w:lsdException w:name="page number" w:semiHidden="1" w:unhideWhenUsed="1"/>
+    <w:lsdException w:name="endnote reference" w:semiHidden="1" w:unhideWhenUsed="1"/>
+    <w:lsdException w:name="endnote text" w:semiHidden="1" w:unhideWhenUsed="1"/>
+    <w:lsdException w:name="table of authorities" w:semiHidden="1" w:unhideWhenUsed="1"/>
+    <w:lsdException w:name="macro" w:semiHidden="1" w:unhideWhenUsed="1"/>
+    <w:lsdException w:name="toa heading" w:semiHidden="1" w:unhideWhenUsed="1"/>
+    <w:lsdException w:name="List" w:semiHidden="1" w:unhideWhenUsed="1"/>
+    <w:lsdException w:name="List Bullet" w:semiHidden="1" w:unhideWhenUsed="1"/>
+    <w:lsdException w:name="List Number" w:semiHidden="1" w:unhideWhenUsed="1"/>
+    <w:lsdException w:name="List 2" w:semiHidden="1" w:unhideWhenUsed="1"/>
+    <w:lsdException w:name="List 3" w:semiHidden="1" w:unhideWhenUsed="1"/>
+    <w:lsdException w:name="List 4" w:semiHidden="1" w:unhideWhenUsed="1"/>
+    <w:lsdException w:name="List 5" w:semiHidden="1" w:unhideWhenUsed="1"/>
+    <w:lsdException w:name="List Bullet 2" w:semiHidden="1" w:unhideWhenUsed="1"/>
+    <w:lsdException w:name="List Bullet 3" w:semiHidden="1" w:unhideWhenUsed="1"/>
+    <w:lsdException w:name="List Bullet 4" w:semiHidden="1" w:unhideWhenUsed="1"/>
+    <w:lsdException w:name="List Bullet 5" w:semiHidden="1" w:unhideWhenUsed="1"/>
+    <w:lsdException w:name="List Number 2" w:semiHidden="1" w:unhideWhenUsed="1"/>
+    <w:lsdException w:name="List Number 3" w:semiHidden="1" w:unhideWhenUsed="1"/>
+    <w:lsdException w:name="List Number 4" w:semiHidden="1" w:unhideWhenUsed="1"/>
+    <w:lsdException w:name="List Number 5" w:semiHidden="1" w:unhideWhenUsed="1"/>
+    <w:lsdException w:name="Title" w:uiPriority="10" w:qFormat="1"/>
+    <w:lsdException w:name="Closing" w:semiHidden="1" w:unhideWhenUsed="1"/>
+    <w:lsdException w:name="Signature" w:semiHidden="1" w:unhideWhenUsed="1"/>
+    <w:lsdException w:name="Default Paragraph Font" w:semiHidden="1" w:uiPriority="1" w:unhideWhenUsed="1"/>
+    <w:lsdException w:name="Body Text" w:semiHidden="1" w:unhideWhenUsed="1"/>
+    <w:lsdException w:name="Body Text Indent" w:semiHidden="1" w:unhideWhenUsed="1"/>
+    <w:lsdException w:name="List Continue" w:semiHidden="1" w:unhideWhenUsed="1"/>
+    <w:lsdException w:name="List Continue 2" w:semiHidden="1" w:unhideWhenUsed="1"/>
+    <w:lsdException w:name="List Continue 3" w:semiHidden="1" w:unhideWhenUsed="1"/>
+    <w:lsdException w:name="List Continue 4" w:semiHidden="1" w:unhideWhenUsed="1"/>
+    <w:lsdException w:name="List Continue 5" w:semiHidden="1" w:unhideWhenUsed="1"/>
+    <w:lsdException w:name="Message Header" w:semiHidden="1" w:unhideWhenUsed="1"/>
+    <w:lsdException w:name="Subtitle" w:uiPriority="11" w:qFormat="1"/>
+    <w:lsdException w:name="Salutation" w:semiHidden="1" w:unhideWhenUsed="1"/>
+    <w:lsdException w:name="Date" w:semiHidden="1" w:unhideWhenUsed="1"/>
+    <w:lsdException w:name="Body Text First Indent" w:semiHidden="1" w:unhideWhenUsed="1"/>
+    <w:lsdException w:name="Body Text First Indent 2" w:semiHidden="1" w:unhideWhenUsed="1"/>
+    <w:lsdException w:name="Note Heading" w:semiHidden="1" w:unhideWhenUsed="1"/>
+    <w:lsdException w:name="Body Text 2" w:semiHidden="1" w:unhideWhenUsed="1"/>
+    <w:lsdException w:name="Body Text 3" w:semiHidden="1" w:unhideWhenUsed="1"/>
+    <w:lsdException w:name="Body Text Indent 2" w:semiHidden="1" w:unhideWhenUsed="1"/>
+    <w:lsdException w:name="Body Text Indent 3" w:semiHidden="1" w:unhideWhenUsed="1"/>
+    <w:lsdException w:name="Block Text" w:semiHidden="1" w:unhideWhenUsed="1"/>
+    <w:lsdException w:name="Hyperlink" w:semiHidden="1" w:unhideWhenUsed="1"/>
+    <w:lsdException w:name="FollowedHyperlink" w:semiHidden="1" w:unhideWhenUsed="1"/>
+    <w:lsdException w:name="Strong" w:uiPriority="22" w:qFormat="1"/>
+    <w:lsdException w:name="Emphasis" w:uiPriority="20" w:qFormat="1"/>
+    <w:lsdException w:name="Document Map" w:semiHidden="1" w:unhideWhenUsed="1"/>
+    <w:lsdException w:name="Plain Text" w:semiHidden="1" w:unhideWhenUsed="1"/>
+    <w:lsdException w:name="E-mail Signature" w:semiHidden="1" w:unhideWhenUsed="1"/>
+    <w:lsdException w:name="HTML Top of Form" w:semiHidden="1" w:unhideWhenUsed="1"/>
+    <w:lsdException w:name="HTML Bottom of Form" w:semiHidden="1" w:unhideWhenUsed="1"/>
+    <w:lsdException w:name="Normal (Web)" w:semiHidden="1" w:unhideWhenUsed="1"/>
+    <w:lsdException w:name="HTML Acronym" w:semiHidden="1" w:unhideWhenUsed="1"/>
+    <w:lsdException w:name="HTML Address" w:semiHidden="1" w:unhideWhenUsed="1"/>
+    <w:lsdException w:name="HTML Cite" w:semiHidden="1" w:unhideWhenUsed="1"/>
+    <w:lsdException w:name="HTML Code" w:semiHidden="1" w:unhideWhenUsed="1"/>
+    <w:lsdException w:name="HTML Definition" w:semiHidden="1" w:unhideWhenUsed="1"/>
+    <w:lsdException w:name="HTML Keyboard" w:semiHidden="1" w:unhideWhenUsed="1"/>
+    <w:lsdException w:name="HTML Preformatted" w:semiHidden="1" w:unhideWhenUsed="1"/>
+    <w:lsdException w:name="HTML Sample" w:semiHidden="1" w:unhideWhenUsed="1"/>
+    <w:lsdException w:name="HTML Typewriter" w:semiHidden="1" w:unhideWhenUsed="1"/>
+    <w:lsdException w:name="HTML Variable" w:semiHidden="1" w:unhideWhenUsed="1"/>
+    <w:lsdException w:name="Normal Table" w:semiHidden="1" w:unhideWhenUsed="1"/>
+    <w:lsdException w:name="annotation subject" w:semiHidden="1" w:unhideWhenUsed="1"/>
+    <w:lsdException w:name="No List" w:semiHidden="1" w:unhideWhenUsed="1"/>
+    <w:lsdException w:name="Outline List 1" w:semiHidden="1" w:unhideWhenUsed="1"/>
+    <w:lsdException w:name="Outline List 2" w:semiHidden="1" w:unhideWhenUsed="1"/>
+    <w:lsdException w:name="Outline List 3" w:semiHidden="1" w:unhideWhenUsed="1"/>
+    <w:lsdException w:name="Table Simple 1" w:semiHidden="1" w:unhideWhenUsed="1"/>
+    <w:lsdException w:name="Table Simple 2" w:semiHidden="1" w:unhideWhenUsed="1"/>
+    <w:lsdException w:name="Table Simple 3" w:semiHidden="1" w:unhideWhenUsed="1"/>
+    <w:lsdException w:name="Table Classic 1" w:semiHidden="1" w:unhideWhenUsed="1"/>
+    <w:lsdException w:name="Table Classic 2" w:semiHidden="1" w:unhideWhenUsed="1"/>
+    <w:lsdException w:name="Table Classic 3" w:semiHidden="1" w:unhideWhenUsed="1"/>
+    <w:lsdException w:name="Table Classic 4" w:semiHidden="1" w:unhideWhenUsed="1"/>
+    <w:lsdException w:name="Table Colorful 1" w:semiHidden="1" w:unhideWhenUsed="1"/>
+    <w:lsdException w:name="Table Colorful 2" w:semiHidden="1" w:unhideWhenUsed="1"/>
+    <w:lsdException w:name="Table Colorful 3" w:semiHidden="1" w:unhideWhenUsed="1"/>
+    <w:lsdException w:name="Table Columns 1" w:semiHidden="1" w:unhideWhenUsed="1"/>
+    <w:lsdException w:name="Table Columns 2" w:semiHidden="1" w:unhideWhenUsed="1"/>
+    <w:lsdException w:name="Table Columns 3" w:semiHidden="1" w:unhideWhenUsed="1"/>
+    <w:lsdException w:name="Table Columns 4" w:semiHidden="1" w:unhideWhenUsed="1"/>
+    <w:lsdException w:name="Table Columns 5" w:semiHidden="1" w:unhideWhenUsed="1"/>
+    <w:lsdException w:name="Table Grid 1" w:semiHidden="1" w:unhideWhenUsed="1"/>
+    <w:lsdException w:name="Table Grid 2" w:semiHidden="1" w:unhideWhenUsed="1"/>
+    <w:lsdException w:name="Table Grid 3" w:semiHidden="1" w:unhideWhenUsed="1"/>
+    <w:lsdException w:name="Table Grid 4" w:semiHidden="1" w:unhideWhenUsed="1"/>
+    <w:lsdException w:name="Table Grid 5" w:semiHidden="1" w:unhideWhenUsed="1"/>
+    <w:lsdException w:name="Table Grid 6" w:semiHidden="1" w:unhideWhenUsed="1"/>
+    <w:lsdException w:name="Table Grid 7" w:semiHidden="1" w:unhideWhenUsed="1"/>
+    <w:lsdException w:name="Table Grid 8" w:semiHidden="1" w:unhideWhenUsed="1"/>
+    <w:lsdException w:name="Table List 1" w:semiHidden="1" w:unhideWhenUsed="1"/>
+    <w:lsdException w:name="Table List 2" w:semiHidden="1" w:unhideWhenUsed="1"/>
+    <w:lsdException w:name="Table List 3" w:semiHidden="1" w:unhideWhenUsed="1"/>
+    <w:lsdException w:name="Table List 4" w:semiHidden="1" w:unhideWhenUsed="1"/>
+    <w:lsdException w:name="Table List 5" w:semiHidden="1" w:unhideWhenUsed="1"/>
+    <w:lsdException w:name="Table List 6" w:semiHidden="1" w:unhideWhenUsed="1"/>
+    <w:lsdException w:name="Table List 7" w:semiHidden="1" w:unhideWhenUsed="1"/>
+    <w:lsdException w:name="Table List 8" w:semiHidden="1" w:unhideWhenUsed="1"/>
+    <w:lsdException w:name="Table 3D effects 1" w:semiHidden="1" w:unhideWhenUsed="1"/>
+    <w:lsdException w:name="Table 3D effects 2" w:semiHidden="1" w:unhideWhenUsed="1"/>
+    <w:lsdException w:name="Table 3D effects 3" w:semiHidden="1" w:unhideWhenUsed="1"/>
+    <w:lsdException w:name="Table Contemporary" w:semiHidden="1" w:unhideWhenUsed="1"/>
+    <w:lsdException w:name="Table Elegant" w:semiHidden="1" w:unhideWhenUsed="1"/>
+    <w:lsdException w:name="Table Professional" w:semiHidden="1" w:unhideWhenUsed="1"/>
+    <w:lsdException w:name="Table Subtle 1" w:semiHidden="1" w:unhideWhenUsed="1"/>
+    <w:lsdException w:name="Table Subtle 2" w:semiHidden="1" w:unhideWhenUsed="1"/>
+    <w:lsdException w:name="Table Web 1" w:semiHidden="1" w:unhideWhenUsed="1"/>
+    <w:lsdException w:name="Table Web 2" w:semiHidden="1" w:unhideWhenUsed="1"/>
+    <w:lsdException w:name="Table Web 3" w:semiHidden="1" w:unhideWhenUsed="1"/>
+    <w:lsdException w:name="Balloon Text" w:semiHidden="1" w:unhideWhenUsed="1"/>
+    <w:lsdException w:name="Table Grid" w:uiPriority="39"/>
+    <w:lsdException w:name="Table Theme" w:semiHidden="1" w:unhideWhenUsed="1"/>
+    <w:lsdException w:name="Placeholder Text" w:semiHidden="1"/>
+    <w:lsdException w:name="No Spacing" w:uiPriority="1" w:qFormat="1"/>
+    <w:lsdException w:name="Light Shading" w:uiPriority="60"/>
+    <w:lsdException w:name="Light List" w:uiPriority="61"/>
+    <w:lsdException w:name="Light Grid" w:uiPriority="62"/>
+    <w:lsdException w:name="Medium Shading 1" w:uiPriority="63"/>
+    <w:lsdException w:name="Medium Shading 2" w:uiPriority="64"/>
+    <w:lsdException w:name="Medium List 1" w:uiPriority="65"/>
+    <w:lsdException w:name="Medium List 2" w:uiPriority="66"/>
+    <w:lsdException w:name="Medium Grid 1" w:uiPriority="67"/>
+    <w:lsdException w:name="Medium Grid 2" w:uiPriority="68"/>
+    <w:lsdException w:name="Medium Grid 3" w:uiPriority="69"/>
+    <w:lsdException w:name="Dark List" w:uiPriority="70"/>
+    <w:lsdException w:name="Colorful Shading" w:uiPriority="71"/>
+    <w:lsdException w:name="Colorful List" w:uiPriority="72"/>
+    <w:lsdException w:name="Colorful Grid" w:uiPriority="73"/>
+    <w:lsdException w:name="Light Shading Accent 1" w:uiPriority="60"/>
+    <w:lsdException w:name="Light List Accent 1" w:uiPriority="61"/>
+    <w:lsdException w:name="Light Grid Accent 1" w:uiPriority="62"/>
+    <w:lsdException w:name="Medium Shading 1 Accent 1" w:uiPriority="63"/>
+    <w:lsdException w:name="Medium Shading 2 Accent 1" w:uiPriority="64"/>
+    <w:lsdException w:name="Medium List 1 Accent 1" w:uiPriority="65"/>
+    <w:lsdException w:name="Revision" w:semiHidden="1"/>
+    <w:lsdException w:name="List Paragraph" w:uiPriority="34" w:qFormat="1"/>
+    <w:lsdException w:name="Quote" w:uiPriority="29" w:qFormat="1"/>
+    <w:lsdException w:name="Intense Quote" w:uiPriority="30" w:qFormat="1"/>
+    <w:lsdException w:name="Medium List 2 Accent 1" w:uiPriority="66"/>
+    <w:lsdException w:name="Medium Grid 1 Accent 1" w:uiPriority="67"/>
+    <w:lsdException w:name="Medium Grid 2 Accent 1" w:uiPriority="68"/>
+    <w:lsdException w:name="Medium Grid 3 Accent 1" w:uiPriority="69"/>
+    <w:lsdException w:name="Dark List Accent 1" w:uiPriority="70"/>
+    <w:lsdException w:name="Colorful Shading Accent 1" w:uiPriority="71"/>
+    <w:lsdException w:name="Colorful List Accent 1" w:uiPriority="72"/>
+    <w:lsdException w:name="Colorful Grid Accent 1" w:uiPriority="73"/>
+    <w:lsdException w:name="Light Shading Accent 2" w:uiPriority="60"/>
+    <w:lsdException w:name="Light List Accent 2" w:uiPriority="61"/>
+    <w:lsdException w:name="Light Grid Accent 2" w:uiPriority="62"/>
+    <w:lsdException w:name="Medium Shading 1 Accent 2" w:uiPriority="63"/>
+    <w:lsdException w:name="Medium Shading 2 Accent 2" w:uiPriority="64"/>
+    <w:lsdException w:name="Medium List 1 Accent 2" w:uiPriority="65"/>
+    <w:lsdException w:name="Medium List 2 Accent 2" w:uiPriority="66"/>
+    <w:lsdException w:name="Medium Grid 1 Accent 2" w:uiPriority="67"/>
+    <w:lsdException w:name="Medium Grid 2 Accent 2" w:uiPriority="68"/>
+    <w:lsdException w:name="Medium Grid 3 Accent 2" w:uiPriority="69"/>
+    <w:lsdException w:name="Dark List Accent 2" w:uiPriority="70"/>
+    <w:lsdException w:name="Colorful Shading Accent 2" w:uiPriority="71"/>
+    <w:lsdException w:name="Colorful List Accent 2" w:uiPriority="72"/>
+    <w:lsdException w:name="Colorful Grid Accent 2" w:uiPriority="73"/>
+    <w:lsdException w:name="Light Shading Accent 3" w:uiPriority="60"/>
+    <w:lsdException w:name="Light List Accent 3" w:uiPriority="61"/>
+    <w:lsdException w:name="Light Grid Accent 3" w:uiPriority="62"/>
+    <w:lsdException w:name="Medium Shading 1 Accent 3" w:uiPriority="63"/>
+    <w:lsdException w:name="Medium Shading 2 Accent 3" w:uiPriority="64"/>
+    <w:lsdException w:name="Medium List 1 Accent 3" w:uiPriority="65"/>
+    <w:lsdException w:name="Medium List 2 Accent 3" w:uiPriority="66"/>
+    <w:lsdException w:name="Medium Grid 1 Accent 3" w:uiPriority="67"/>
+    <w:lsdException w:name="Medium Grid 2 Accent 3" w:uiPriority="68"/>
+    <w:lsdException w:name="Medium Grid 3 Accent 3" w:uiPriority="69"/>
+    <w:lsdException w:name="Dark List Accent 3" w:uiPriority="70"/>
+    <w:lsdException w:name="Colorful Shading Accent 3" w:uiPriority="71"/>
+    <w:lsdException w:name="Colorful List Accent 3" w:uiPriority="72"/>
+    <w:lsdException w:name="Colorful Grid Accent 3" w:uiPriority="73"/>
+    <w:lsdException w:name="Light Shading Accent 4" w:uiPriority="60"/>
+    <w:lsdException w:name="Light List Accent 4" w:uiPriority="61"/>
+    <w:lsdException w:name="Light Grid Accent 4" w:uiPriority="62"/>
+    <w:lsdException w:name="Medium Shading 1 Accent 4" w:uiPriority="63"/>
+    <w:lsdException w:name="Medium Shading 2 Accent 4" w:uiPriority="64"/>
+    <w:lsdException w:name="Medium List 1 Accent 4" w:uiPriority="65"/>
+    <w:lsdException w:name="Medium List 2 Accent 4" w:uiPriority="66"/>
+    <w:lsdException w:name="Medium Grid 1 Accent 4" w:uiPriority="67"/>
+    <w:lsdException w:name="Medium Grid 2 Accent 4" w:uiPriority="68"/>
+    <w:lsdException w:name="Medium Grid 3 Accent 4" w:uiPriority="69"/>
+    <w:lsdException w:name="Dark List Accent 4" w:uiPriority="70"/>
+    <w:lsdException w:name="Colorful Shading Accent 4" w:uiPriority="71"/>
+    <w:lsdException w:name="Colorful List Accent 4" w:uiPriority="72"/>
+    <w:lsdException w:name="Colorful Grid Accent 4" w:uiPriority="73"/>
+    <w:lsdException w:name="Light Shading Accent 5" w:uiPriority="60"/>
+    <w:lsdException w:name="Light List Accent 5" w:uiPriority="61"/>
+    <w:lsdException w:name="Light Grid Accent 5" w:uiPriority="62"/>
+    <w:lsdException w:name="Medium Shading 1 Accent 5" w:uiPriority="63"/>
+    <w:lsdException w:name="Medium Shading 2 Accent 5" w:uiPriority="64"/>
+    <w:lsdException w:name="Medium List 1 Accent 5" w:uiPriority="65"/>
+    <w:lsdException w:name="Medium List 2 Accent 5" w:uiPriority="66"/>
+    <w:lsdException w:name="Medium Grid 1 Accent 5" w:uiPriority="67"/>
+    <w:lsdException w:name="Medium Grid 2 Accent 5" w:uiPriority="68"/>
+    <w:lsdException w:name="Medium Grid 3 Accent 5" w:uiPriority="69"/>
+    <w:lsdException w:name="Dark List Accent 5" w:uiPriority="70"/>
+    <w:lsdException w:name="Colorful Shading Accent 5" w:uiPriority="71"/>
+    <w:lsdException w:name="Colorful List Accent 5" w:uiPriority="72"/>
+    <w:lsdException w:name="Colorful Grid Accent 5" w:uiPriority="73"/>
+    <w:lsdException w:name="Light Shading Accent 6" w:uiPriority="60"/>
+    <w:lsdException w:name="Light List Accent 6" w:uiPriority="61"/>
+    <w:lsdException w:name="Light Grid Accent 6" w:uiPriority="62"/>
+    <w:lsdException w:name="Medium Shading 1 Accent 6" w:uiPriority="63"/>
+    <w:lsdException w:name="Medium Shading 2 Accent 6" w:uiPriority="64"/>
+    <w:lsdException w:name="Medium List 1 Accent 6" w:uiPriority="65"/>
+    <w:lsdException w:name="Medium List 2 Accent 6" w:uiPriority="66"/>
+    <w:lsdException w:name="Medium Grid 1 Accent 6" w:uiPriority="67"/>
+    <w:lsdException w:name="Medium Grid 2 Accent 6" w:uiPriority="68"/>
+    <w:lsdException w:name="Medium Grid 3 Accent 6" w:uiPriority="69"/>
+    <w:lsdException w:name="Dark List Accent 6" w:uiPriority="70"/>
+    <w:lsdException w:name="Colorful Shading Accent 6" w:uiPriority="71"/>
+    <w:lsdException w:name="Colorful List Accent 6" w:uiPriority="72"/>
+    <w:lsdException w:name="Colorful Grid Accent 6" w:uiPriority="73"/>
+    <w:lsdException w:name="Subtle Emphasis" w:uiPriority="19" w:qFormat="1"/>
+    <w:lsdException w:name="Intense Emphasis" w:uiPriority="21" w:qFormat="1"/>
+    <w:lsdException w:name="Subtle Reference" w:uiPriority="31" w:qFormat="1"/>
+    <w:lsdException w:name="Intense Reference" w:uiPriority="32" w:qFormat="1"/>
+    <w:lsdException w:name="Book Title" w:uiPriority="33" w:qFormat="1"/>
+    <w:lsdException w:name="Bibliography" w:semiHidden="1" w:uiPriority="37" w:unhideWhenUsed="1"/>
+    <w:lsdException w:name="TOC Heading" w:semiHidden="1" w:uiPriority="39" w:unhideWhenUsed="1" w:qFormat="1"/>
+    <w:lsdException w:name="Plain Table 1" w:uiPriority="41"/>
+    <w:lsdException w:name="Plain Table 2" w:uiPriority="42"/>
+    <w:lsdException w:name="Plain Table 3" w:uiPriority="43"/>
+    <w:lsdException w:name="Plain Table 4" w:uiPriority="44"/>
+    <w:lsdException w:name="Plain Table 5" w:uiPriority="45"/>
+    <w:lsdException w:name="Grid Table Light" w:uiPriority="40"/>
+    <w:lsdException w:name="Grid Table 1 Light" w:uiPriority="46"/>
+    <w:lsdException w:name="Grid Table 2" w:uiPriority="47"/>
+    <w:lsdException w:name="Grid Table 3" w:uiPriority="48"/>
+    <w:lsdException w:name="Grid Table 4" w:uiPriority="49"/>
+    <w:lsdException w:name="Grid Table 5 Dark" w:uiPriority="50"/>
+    <w:lsdException w:name="Grid Table 6 Colorful" w:uiPriority="51"/>
+    <w:lsdException w:name="Grid Table 7 Colorful" w:uiPriority="52"/>
+    <w:lsdException w:name="Grid Table 1 Light Accent 1" w:uiPriority="46"/>
+    <w:lsdException w:name="Grid Table 2 Accent 1" w:uiPriority="47"/>
+    <w:lsdException w:name="Grid Table 3 Accent 1" w:uiPriority="48"/>
+    <w:lsdException w:name="Grid Table 4 Accent 1" w:uiPriority="49"/>
+    <w:lsdException w:name="Grid Table 5 Dark Accent 1" w:uiPriority="50"/>
+    <w:lsdException w:name="Grid Table 6 Colorful Accent 1" w:uiPriority="51"/>
+    <w:lsdException w:name="Grid Table 7 Colorful Accent 1" w:uiPriority="52"/>
+    <w:lsdException w:name="Grid Table 1 Light Accent 2" w:uiPriority="46"/>
+    <w:lsdException w:name="Grid Table 2 Accent 2" w:uiPriority="47"/>
+    <w:lsdException w:name="Grid Table 3 Accent 2" w:uiPriority="48"/>
+    <w:lsdException w:name="Grid Table 4 Accent 2" w:uiPriority="49"/>
+    <w:lsdException w:name="Grid Table 5 Dark Accent 2" w:uiPriority="50"/>
+    <w:lsdException w:name="Grid Table 6 Colorful Accent 2" w:uiPriority="51"/>
+    <w:lsdException w:name="Grid Table 7 Colorful Accent 2" w:uiPriority="52"/>
+    <w:lsdException w:name="Grid Table 1 Light Accent 3" w:uiPriority="46"/>
+    <w:lsdException w:name="Grid Table 2 Accent 3" w:uiPriority="47"/>
+    <w:lsdException w:name="Grid Table 3 Accent 3" w:uiPriority="48"/>
+    <w:lsdException w:name="Grid Table 4 Accent 3" w:uiPriority="49"/>
+    <w:lsdException w:name="Grid Table 5 Dark Accent 3" w:uiPriority="50"/>
+    <w:lsdException w:name="Grid Table 6 Colorful Accent 3" w:uiPriority="51"/>
+    <w:lsdException w:name="Grid Table 7 Colorful Accent 3" w:uiPriority="52"/>
+    <w:lsdException w:name="Grid Table 1 Light Accent 4" w:uiPriority="46"/>
+    <w:lsdException w:name="Grid Table 2 Accent 4" w:uiPriority="47"/>
+    <w:lsdException w:name="Grid Table 3 Accent 4" w:uiPriority="48"/>
+    <w:lsdException w:name="Grid Table 4 Accent 4" w:uiPriority="49"/>
+    <w:lsdException w:name="Grid Table 5 Dark Accent 4" w:uiPriority="50"/>
+    <w:lsdException w:name="Grid Table 6 Colorful Accent 4" w:uiPriority="51"/>
+    <w:lsdException w:name="Grid Table 7 Colorful Accent 4" w:uiPriority="52"/>
+    <w:lsdException w:name="Grid Table 1 Light Accent 5" w:uiPriority="46"/>
+    <w:lsdException w:name="Grid Table 2 Accent 5" w:uiPriority="47"/>
+    <w:lsdException w:name="Grid Table 3 Accent 5" w:uiPriority="48"/>
+    <w:lsdException w:name="Grid Table 4 Accent 5" w:uiPriority="49"/>
+    <w:lsdException w:name="Grid Table 5 Dark Accent 5" w:uiPriority="50"/>
+    <w:lsdException w:name="Grid Table 6 Colorful Accent 5" w:uiPriority="51"/>
+    <w:lsdException w:name="Grid Table 7 Colorful Accent 5" w:uiPriority="52"/>
+    <w:lsdException w:name="Grid Table 1 Light Accent 6" w:uiPriority="46"/>
+    <w:lsdException w:name="Grid Table 2 Accent 6" w:uiPriority="47"/>
+    <w:lsdException w:name="Grid Table 3 Accent 6" w:uiPriority="48"/>
+    <w:lsdException w:name="Grid Table 4 Accent 6" w:uiPriority="49"/>
+    <w:lsdException w:name="Grid Table 5 Dark Accent 6" w:uiPriority="50"/>
+    <w:lsdException w:name="Grid Table 6 Colorful Accent 6" w:uiPriority="51"/>
+    <w:lsdException w:name="Grid Table 7 Colorful Accent 6" w:uiPriority="52"/>
+    <w:lsdException w:name="List Table 1 Light" w:uiPriority="46"/>
+    <w:lsdException w:name="List Table 2" w:uiPriority="47"/>
+    <w:lsdException w:name="List Table 3" w:uiPriority="48"/>
+    <w:lsdException w:name="List Table 4" w:uiPriority="49"/>
+    <w:lsdException w:name="List Table 5 Dark" w:uiPriority="50"/>
+    <w:lsdException w:name="List Table 6 Colorful" w:uiPriority="51"/>
+    <w:lsdException w:name="List Table 7 Colorful" w:uiPriority="52"/>
+    <w:lsdException w:name="List Table 1 Light Accent 1" w:uiPriority="46"/>
+    <w:lsdException w:name="List Table 2 Accent 1" w:uiPriority="47"/>
+    <w:lsdException w:name="List Table 3 Accent 1" w:uiPriority="48"/>
+    <w:lsdException w:name="List Table 4 Accent 1" w:uiPriority="49"/>
+    <w:lsdException w:name="List Table 5 Dark Accent 1" w:uiPriority="50"/>
+    <w:lsdException w:name="List Table 6 Colorful Accent 1" w:uiPriority="51"/>
+    <w:lsdException w:name="List Table 7 Colorful Accent 1" w:uiPriority="52"/>
+    <w:lsdException w:name="List Table 1 Light Accent 2" w:uiPriority="46"/>
+    <w:lsdException w:name="List Table 2 Accent 2" w:uiPriority="47"/>
+    <w:lsdException w:name="List Table 3 Accent 2" w:uiPriority="48"/>
+    <w:lsdException w:name="List Table 4 Accent 2" w:uiPriority="49"/>
+    <w:lsdException w:name="List Table 5 Dark Accent 2" w:uiPriority="50"/>
+    <w:lsdException w:name="List Table 6 Colorful Accent 2" w:uiPriority="51"/>
+    <w:lsdException w:name="List Table 7 Colorful Accent 2" w:uiPriority="52"/>
+    <w:lsdException w:name="List Table 1 Light Accent 3" w:uiPriority="46"/>
+    <w:lsdException w:name="List Table 2 Accent 3" w:uiPriority="47"/>
+    <w:lsdException w:name="List Table 3 Accent 3" w:uiPriority="48"/>
+    <w:lsdException w:name="List Table 4 Accent 3" w:uiPriority="49"/>
+    <w:lsdException w:name="List Table 5 Dark Accent 3" w:uiPriority="50"/>
+    <w:lsdException w:name="List Table 6 Colorful Accent 3" w:uiPriority="51"/>
+    <w:lsdException w:name="List Table 7 Colorful Accent 3" w:uiPriority="52"/>
+    <w:lsdException w:name="List Table 1 Light Accent 4" w:uiPriority="46"/>
+    <w:lsdException w:name="List Table 2 Accent 4" w:uiPriority="47"/>
+    <w:lsdException w:name="List Table 3 Accent 4" w:uiPriority="48"/>
+    <w:lsdException w:name="List Table 4 Accent 4" w:uiPriority="49"/>
+    <w:lsdException w:name="List Table 5 Dark Accent 4" w:uiPriority="50"/>
+    <w:lsdException w:name="List Table 6 Colorful Accent 4" w:uiPriority="51"/>
+    <w:lsdException w:name="List Table 7 Colorful Accent 4" w:uiPriority="52"/>
+    <w:lsdException w:name="List Table 1 Light Accent 5" w:uiPriority="46"/>
+    <w:lsdException w:name="List Table 2 Accent 5" w:uiPriority="47"/>
+    <w:lsdException w:name="List Table 3 Accent 5" w:uiPriority="48"/>
+    <w:lsdException w:name="List Table 4 Accent 5" w:uiPriority="49"/>
+    <w:lsdException w:name="List Table 5 Dark Accent 5" w:uiPriority="50"/>
+    <w:lsdException w:name="List Table 6 Colorful Accent 5" w:uiPriority="51"/>
+    <w:lsdException w:name="List Table 7 Colorful Accent 5" w:uiPriority="52"/>
+    <w:lsdException w:name="List Table 1 Light Accent 6" w:uiPriority="46"/>
+    <w:lsdException w:name="List Table 2 Accent 6" w:uiPriority="47"/>
+    <w:lsdException w:name="List Table 3 Accent 6" w:uiPriority="48"/>
+    <w:lsdException w:name="List Table 4 Accent 6" w:uiPriority="49"/>
+    <w:lsdException w:name="List Table 5 Dark Accent 6" w:uiPriority="50"/>
+    <w:lsdException w:name="List Table 6 Colorful Accent 6" w:uiPriority="51"/>
+    <w:lsdException w:name="List Table 7 Colorful Accent 6" w:uiPriority="52"/>
   </w:latentStyles>
   <w:style w:type="paragraph" w:default="1" w:styleId="Normal">
     <w:name w:val="Normal"/>
@@ -1857,196 +2101,6 @@
       <w:sz w:val="26"/>
       <w:szCs w:val="26"/>
     </w:rPr>
-  </w:style>
-</w:styles>
-</file>
-
-<file path=word/stylesWithEffects.xml><?xml version="1.0" encoding="utf-8"?>
-<w:styles xmlns:wpc="http://schemas.microsoft.com/office/word/2010/wordprocessingCanvas" xmlns:mc="http://schemas.openxmlformats.org/markup-compatibility/2006" xmlns:o="urn:schemas-microsoft-com:office:office" xmlns:r="http://schemas.openxmlformats.org/officeDocument/2006/relationships" xmlns:m="http://schemas.openxmlformats.org/officeDocument/2006/math" xmlns:v="urn:schemas-microsoft-com:vml" xmlns:wp14="http://schemas.microsoft.com/office/word/2010/wordprocessingDrawing" xmlns:wp="http://schemas.openxmlformats.org/drawingml/2006/wordprocessingDrawing" xmlns:w10="urn:schemas-microsoft-com:office:word" xmlns:w="http://schemas.openxmlformats.org/wordprocessingml/2006/main" xmlns:w14="http://schemas.microsoft.com/office/word/2010/wordml" xmlns:wpg="http://schemas.microsoft.com/office/word/2010/wordprocessingGroup" xmlns:wpi="http://schemas.microsoft.com/office/word/2010/wordprocessingInk" xmlns:wne="http://schemas.microsoft.com/office/word/2006/wordml" xmlns:wps="http://schemas.microsoft.com/office/word/2010/wordprocessingShape" mc:Ignorable="w14 wp14">
-  <w:docDefaults>
-    <w:rPrDefault>
-      <w:rPr>
-        <w:rFonts w:asciiTheme="minorHAnsi" w:eastAsiaTheme="minorEastAsia" w:hAnsiTheme="minorHAnsi" w:cstheme="minorBidi"/>
-        <w:sz w:val="22"/>
-        <w:szCs w:val="22"/>
-        <w:lang w:val="en-AU" w:eastAsia="en-AU" w:bidi="ar-SA"/>
-      </w:rPr>
-    </w:rPrDefault>
-    <w:pPrDefault>
-      <w:pPr>
-        <w:spacing w:after="200" w:line="276" w:lineRule="auto"/>
-      </w:pPr>
-    </w:pPrDefault>
-  </w:docDefaults>
-  <w:latentStyles w:defLockedState="0" w:defUIPriority="99" w:defSemiHidden="1" w:defUnhideWhenUsed="1" w:defQFormat="0" w:count="267">
-    <w:lsdException w:name="Normal" w:semiHidden="0" w:uiPriority="0" w:unhideWhenUsed="0" w:qFormat="1"/>
-    <w:lsdException w:name="heading 1" w:semiHidden="0" w:uiPriority="9" w:unhideWhenUsed="0" w:qFormat="1"/>
-    <w:lsdException w:name="heading 2" w:uiPriority="9" w:qFormat="1"/>
-    <w:lsdException w:name="heading 3" w:uiPriority="9" w:qFormat="1"/>
-    <w:lsdException w:name="heading 4" w:uiPriority="9" w:qFormat="1"/>
-    <w:lsdException w:name="heading 5" w:uiPriority="9" w:qFormat="1"/>
-    <w:lsdException w:name="heading 6" w:uiPriority="9" w:qFormat="1"/>
-    <w:lsdException w:name="heading 7" w:uiPriority="9" w:qFormat="1"/>
-    <w:lsdException w:name="heading 8" w:uiPriority="9" w:qFormat="1"/>
-    <w:lsdException w:name="heading 9" w:uiPriority="9" w:qFormat="1"/>
-    <w:lsdException w:name="toc 1" w:uiPriority="39"/>
-    <w:lsdException w:name="toc 2" w:uiPriority="39"/>
-    <w:lsdException w:name="toc 3" w:uiPriority="39"/>
-    <w:lsdException w:name="toc 4" w:uiPriority="39"/>
-    <w:lsdException w:name="toc 5" w:uiPriority="39"/>
-    <w:lsdException w:name="toc 6" w:uiPriority="39"/>
-    <w:lsdException w:name="toc 7" w:uiPriority="39"/>
-    <w:lsdException w:name="toc 8" w:uiPriority="39"/>
-    <w:lsdException w:name="toc 9" w:uiPriority="39"/>
-    <w:lsdException w:name="caption" w:uiPriority="35" w:qFormat="1"/>
-    <w:lsdException w:name="Title" w:semiHidden="0" w:uiPriority="10" w:unhideWhenUsed="0" w:qFormat="1"/>
-    <w:lsdException w:name="Default Paragraph Font" w:uiPriority="1"/>
-    <w:lsdException w:name="Subtitle" w:semiHidden="0" w:uiPriority="11" w:unhideWhenUsed="0" w:qFormat="1"/>
-    <w:lsdException w:name="Strong" w:semiHidden="0" w:uiPriority="22" w:unhideWhenUsed="0" w:qFormat="1"/>
-    <w:lsdException w:name="Emphasis" w:semiHidden="0" w:uiPriority="20" w:unhideWhenUsed="0" w:qFormat="1"/>
-    <w:lsdException w:name="Table Grid" w:semiHidden="0" w:uiPriority="59" w:unhideWhenUsed="0"/>
-    <w:lsdException w:name="Placeholder Text" w:unhideWhenUsed="0"/>
-    <w:lsdException w:name="No Spacing" w:semiHidden="0" w:uiPriority="1" w:unhideWhenUsed="0" w:qFormat="1"/>
-    <w:lsdException w:name="Light Shading" w:semiHidden="0" w:uiPriority="60" w:unhideWhenUsed="0"/>
-    <w:lsdException w:name="Light List" w:semiHidden="0" w:uiPriority="61" w:unhideWhenUsed="0"/>
-    <w:lsdException w:name="Light Grid" w:semiHidden="0" w:uiPriority="62" w:unhideWhenUsed="0"/>
-    <w:lsdException w:name="Medium Shading 1" w:semiHidden="0" w:uiPriority="63" w:unhideWhenUsed="0"/>
-    <w:lsdException w:name="Medium Shading 2" w:semiHidden="0" w:uiPriority="64" w:unhideWhenUsed="0"/>
-    <w:lsdException w:name="Medium List 1" w:semiHidden="0" w:uiPriority="65" w:unhideWhenUsed="0"/>
-    <w:lsdException w:name="Medium List 2" w:semiHidden="0" w:uiPriority="66" w:unhideWhenUsed="0"/>
-    <w:lsdException w:name="Medium Grid 1" w:semiHidden="0" w:uiPriority="67" w:unhideWhenUsed="0"/>
-    <w:lsdException w:name="Medium Grid 2" w:semiHidden="0" w:uiPriority="68" w:unhideWhenUsed="0"/>
-    <w:lsdException w:name="Medium Grid 3" w:semiHidden="0" w:uiPriority="69" w:unhideWhenUsed="0"/>
-    <w:lsdException w:name="Dark List" w:semiHidden="0" w:uiPriority="70" w:unhideWhenUsed="0"/>
-    <w:lsdException w:name="Colorful Shading" w:semiHidden="0" w:uiPriority="71" w:unhideWhenUsed="0"/>
-    <w:lsdException w:name="Colorful List" w:semiHidden="0" w:uiPriority="72" w:unhideWhenUsed="0"/>
-    <w:lsdException w:name="Colorful Grid" w:semiHidden="0" w:uiPriority="73" w:unhideWhenUsed="0"/>
-    <w:lsdException w:name="Light Shading Accent 1" w:semiHidden="0" w:uiPriority="60" w:unhideWhenUsed="0"/>
-    <w:lsdException w:name="Light List Accent 1" w:semiHidden="0" w:uiPriority="61" w:unhideWhenUsed="0"/>
-    <w:lsdException w:name="Light Grid Accent 1" w:semiHidden="0" w:uiPriority="62" w:unhideWhenUsed="0"/>
-    <w:lsdException w:name="Medium Shading 1 Accent 1" w:semiHidden="0" w:uiPriority="63" w:unhideWhenUsed="0"/>
-    <w:lsdException w:name="Medium Shading 2 Accent 1" w:semiHidden="0" w:uiPriority="64" w:unhideWhenUsed="0"/>
-    <w:lsdException w:name="Medium List 1 Accent 1" w:semiHidden="0" w:uiPriority="65" w:unhideWhenUsed="0"/>
-    <w:lsdException w:name="Revision" w:unhideWhenUsed="0"/>
-    <w:lsdException w:name="List Paragraph" w:semiHidden="0" w:uiPriority="34" w:unhideWhenUsed="0" w:qFormat="1"/>
-    <w:lsdException w:name="Quote" w:semiHidden="0" w:uiPriority="29" w:unhideWhenUsed="0" w:qFormat="1"/>
-    <w:lsdException w:name="Intense Quote" w:semiHidden="0" w:uiPriority="30" w:unhideWhenUsed="0" w:qFormat="1"/>
-    <w:lsdException w:name="Medium List 2 Accent 1" w:semiHidden="0" w:uiPriority="66" w:unhideWhenUsed="0"/>
-    <w:lsdException w:name="Medium Grid 1 Accent 1" w:semiHidden="0" w:uiPriority="67" w:unhideWhenUsed="0"/>
-    <w:lsdException w:name="Medium Grid 2 Accent 1" w:semiHidden="0" w:uiPriority="68" w:unhideWhenUsed="0"/>
-    <w:lsdException w:name="Medium Grid 3 Accent 1" w:semiHidden="0" w:uiPriority="69" w:unhideWhenUsed="0"/>
-    <w:lsdException w:name="Dark List Accent 1" w:semiHidden="0" w:uiPriority="70" w:unhideWhenUsed="0"/>
-    <w:lsdException w:name="Colorful Shading Accent 1" w:semiHidden="0" w:uiPriority="71" w:unhideWhenUsed="0"/>
-    <w:lsdException w:name="Colorful List Accent 1" w:semiHidden="0" w:uiPriority="72" w:unhideWhenUsed="0"/>
-    <w:lsdException w:name="Colorful Grid Accent 1" w:semiHidden="0" w:uiPriority="73" w:unhideWhenUsed="0"/>
-    <w:lsdException w:name="Light Shading Accent 2" w:semiHidden="0" w:uiPriority="60" w:unhideWhenUsed="0"/>
-    <w:lsdException w:name="Light List Accent 2" w:semiHidden="0" w:uiPriority="61" w:unhideWhenUsed="0"/>
-    <w:lsdException w:name="Light Grid Accent 2" w:semiHidden="0" w:uiPriority="62" w:unhideWhenUsed="0"/>
-    <w:lsdException w:name="Medium Shading 1 Accent 2" w:semiHidden="0" w:uiPriority="63" w:unhideWhenUsed="0"/>
-    <w:lsdException w:name="Medium Shading 2 Accent 2" w:semiHidden="0" w:uiPriority="64" w:unhideWhenUsed="0"/>
-    <w:lsdException w:name="Medium List 1 Accent 2" w:semiHidden="0" w:uiPriority="65" w:unhideWhenUsed="0"/>
-    <w:lsdException w:name="Medium List 2 Accent 2" w:semiHidden="0" w:uiPriority="66" w:unhideWhenUsed="0"/>
-    <w:lsdException w:name="Medium Grid 1 Accent 2" w:semiHidden="0" w:uiPriority="67" w:unhideWhenUsed="0"/>
-    <w:lsdException w:name="Medium Grid 2 Accent 2" w:semiHidden="0" w:uiPriority="68" w:unhideWhenUsed="0"/>
-    <w:lsdException w:name="Medium Grid 3 Accent 2" w:semiHidden="0" w:uiPriority="69" w:unhideWhenUsed="0"/>
-    <w:lsdException w:name="Dark List Accent 2" w:semiHidden="0" w:uiPriority="70" w:unhideWhenUsed="0"/>
-    <w:lsdException w:name="Colorful Shading Accent 2" w:semiHidden="0" w:uiPriority="71" w:unhideWhenUsed="0"/>
-    <w:lsdException w:name="Colorful List Accent 2" w:semiHidden="0" w:uiPriority="72" w:unhideWhenUsed="0"/>
-    <w:lsdException w:name="Colorful Grid Accent 2" w:semiHidden="0" w:uiPriority="73" w:unhideWhenUsed="0"/>
-    <w:lsdException w:name="Light Shading Accent 3" w:semiHidden="0" w:uiPriority="60" w:unhideWhenUsed="0"/>
-    <w:lsdException w:name="Light List Accent 3" w:semiHidden="0" w:uiPriority="61" w:unhideWhenUsed="0"/>
-    <w:lsdException w:name="Light Grid Accent 3" w:semiHidden="0" w:uiPriority="62" w:unhideWhenUsed="0"/>
-    <w:lsdException w:name="Medium Shading 1 Accent 3" w:semiHidden="0" w:uiPriority="63" w:unhideWhenUsed="0"/>
-    <w:lsdException w:name="Medium Shading 2 Accent 3" w:semiHidden="0" w:uiPriority="64" w:unhideWhenUsed="0"/>
-    <w:lsdException w:name="Medium List 1 Accent 3" w:semiHidden="0" w:uiPriority="65" w:unhideWhenUsed="0"/>
-    <w:lsdException w:name="Medium List 2 Accent 3" w:semiHidden="0" w:uiPriority="66" w:unhideWhenUsed="0"/>
-    <w:lsdException w:name="Medium Grid 1 Accent 3" w:semiHidden="0" w:uiPriority="67" w:unhideWhenUsed="0"/>
-    <w:lsdException w:name="Medium Grid 2 Accent 3" w:semiHidden="0" w:uiPriority="68" w:unhideWhenUsed="0"/>
-    <w:lsdException w:name="Medium Grid 3 Accent 3" w:semiHidden="0" w:uiPriority="69" w:unhideWhenUsed="0"/>
-    <w:lsdException w:name="Dark List Accent 3" w:semiHidden="0" w:uiPriority="70" w:unhideWhenUsed="0"/>
-    <w:lsdException w:name="Colorful Shading Accent 3" w:semiHidden="0" w:uiPriority="71" w:unhideWhenUsed="0"/>
-    <w:lsdException w:name="Colorful List Accent 3" w:semiHidden="0" w:uiPriority="72" w:unhideWhenUsed="0"/>
-    <w:lsdException w:name="Colorful Grid Accent 3" w:semiHidden="0" w:uiPriority="73" w:unhideWhenUsed="0"/>
-    <w:lsdException w:name="Light Shading Accent 4" w:semiHidden="0" w:uiPriority="60" w:unhideWhenUsed="0"/>
-    <w:lsdException w:name="Light List Accent 4" w:semiHidden="0" w:uiPriority="61" w:unhideWhenUsed="0"/>
-    <w:lsdException w:name="Light Grid Accent 4" w:semiHidden="0" w:uiPriority="62" w:unhideWhenUsed="0"/>
-    <w:lsdException w:name="Medium Shading 1 Accent 4" w:semiHidden="0" w:uiPriority="63" w:unhideWhenUsed="0"/>
-    <w:lsdException w:name="Medium Shading 2 Accent 4" w:semiHidden="0" w:uiPriority="64" w:unhideWhenUsed="0"/>
-    <w:lsdException w:name="Medium List 1 Accent 4" w:semiHidden="0" w:uiPriority="65" w:unhideWhenUsed="0"/>
-    <w:lsdException w:name="Medium List 2 Accent 4" w:semiHidden="0" w:uiPriority="66" w:unhideWhenUsed="0"/>
-    <w:lsdException w:name="Medium Grid 1 Accent 4" w:semiHidden="0" w:uiPriority="67" w:unhideWhenUsed="0"/>
-    <w:lsdException w:name="Medium Grid 2 Accent 4" w:semiHidden="0" w:uiPriority="68" w:unhideWhenUsed="0"/>
-    <w:lsdException w:name="Medium Grid 3 Accent 4" w:semiHidden="0" w:uiPriority="69" w:unhideWhenUsed="0"/>
-    <w:lsdException w:name="Dark List Accent 4" w:semiHidden="0" w:uiPriority="70" w:unhideWhenUsed="0"/>
-    <w:lsdException w:name="Colorful Shading Accent 4" w:semiHidden="0" w:uiPriority="71" w:unhideWhenUsed="0"/>
-    <w:lsdException w:name="Colorful List Accent 4" w:semiHidden="0" w:uiPriority="72" w:unhideWhenUsed="0"/>
-    <w:lsdException w:name="Colorful Grid Accent 4" w:semiHidden="0" w:uiPriority="73" w:unhideWhenUsed="0"/>
-    <w:lsdException w:name="Light Shading Accent 5" w:semiHidden="0" w:uiPriority="60" w:unhideWhenUsed="0"/>
-    <w:lsdException w:name="Light List Accent 5" w:semiHidden="0" w:uiPriority="61" w:unhideWhenUsed="0"/>
-    <w:lsdException w:name="Light Grid Accent 5" w:semiHidden="0" w:uiPriority="62" w:unhideWhenUsed="0"/>
-    <w:lsdException w:name="Medium Shading 1 Accent 5" w:semiHidden="0" w:uiPriority="63" w:unhideWhenUsed="0"/>
-    <w:lsdException w:name="Medium Shading 2 Accent 5" w:semiHidden="0" w:uiPriority="64" w:unhideWhenUsed="0"/>
-    <w:lsdException w:name="Medium List 1 Accent 5" w:semiHidden="0" w:uiPriority="65" w:unhideWhenUsed="0"/>
-    <w:lsdException w:name="Medium List 2 Accent 5" w:semiHidden="0" w:uiPriority="66" w:unhideWhenUsed="0"/>
-    <w:lsdException w:name="Medium Grid 1 Accent 5" w:semiHidden="0" w:uiPriority="67" w:unhideWhenUsed="0"/>
-    <w:lsdException w:name="Medium Grid 2 Accent 5" w:semiHidden="0" w:uiPriority="68" w:unhideWhenUsed="0"/>
-    <w:lsdException w:name="Medium Grid 3 Accent 5" w:semiHidden="0" w:uiPriority="69" w:unhideWhenUsed="0"/>
-    <w:lsdException w:name="Dark List Accent 5" w:semiHidden="0" w:uiPriority="70" w:unhideWhenUsed="0"/>
-    <w:lsdException w:name="Colorful Shading Accent 5" w:semiHidden="0" w:uiPriority="71" w:unhideWhenUsed="0"/>
-    <w:lsdException w:name="Colorful List Accent 5" w:semiHidden="0" w:uiPriority="72" w:unhideWhenUsed="0"/>
-    <w:lsdException w:name="Colorful Grid Accent 5" w:semiHidden="0" w:uiPriority="73" w:unhideWhenUsed="0"/>
-    <w:lsdException w:name="Light Shading Accent 6" w:semiHidden="0" w:uiPriority="60" w:unhideWhenUsed="0"/>
-    <w:lsdException w:name="Light List Accent 6" w:semiHidden="0" w:uiPriority="61" w:unhideWhenUsed="0"/>
-    <w:lsdException w:name="Light Grid Accent 6" w:semiHidden="0" w:uiPriority="62" w:unhideWhenUsed="0"/>
-    <w:lsdException w:name="Medium Shading 1 Accent 6" w:semiHidden="0" w:uiPriority="63" w:unhideWhenUsed="0"/>
-    <w:lsdException w:name="Medium Shading 2 Accent 6" w:semiHidden="0" w:uiPriority="64" w:unhideWhenUsed="0"/>
-    <w:lsdException w:name="Medium List 1 Accent 6" w:semiHidden="0" w:uiPriority="65" w:unhideWhenUsed="0"/>
-    <w:lsdException w:name="Medium List 2 Accent 6" w:semiHidden="0" w:uiPriority="66" w:unhideWhenUsed="0"/>
-    <w:lsdException w:name="Medium Grid 1 Accent 6" w:semiHidden="0" w:uiPriority="67" w:unhideWhenUsed="0"/>
-    <w:lsdException w:name="Medium Grid 2 Accent 6" w:semiHidden="0" w:uiPriority="68" w:unhideWhenUsed="0"/>
-    <w:lsdException w:name="Medium Grid 3 Accent 6" w:semiHidden="0" w:uiPriority="69" w:unhideWhenUsed="0"/>
-    <w:lsdException w:name="Dark List Accent 6" w:semiHidden="0" w:uiPriority="70" w:unhideWhenUsed="0"/>
-    <w:lsdException w:name="Colorful Shading Accent 6" w:semiHidden="0" w:uiPriority="71" w:unhideWhenUsed="0"/>
-    <w:lsdException w:name="Colorful List Accent 6" w:semiHidden="0" w:uiPriority="72" w:unhideWhenUsed="0"/>
-    <w:lsdException w:name="Colorful Grid Accent 6" w:semiHidden="0" w:uiPriority="73" w:unhideWhenUsed="0"/>
-    <w:lsdException w:name="Subtle Emphasis" w:semiHidden="0" w:uiPriority="19" w:unhideWhenUsed="0" w:qFormat="1"/>
-    <w:lsdException w:name="Intense Emphasis" w:semiHidden="0" w:uiPriority="21" w:unhideWhenUsed="0" w:qFormat="1"/>
-    <w:lsdException w:name="Subtle Reference" w:semiHidden="0" w:uiPriority="31" w:unhideWhenUsed="0" w:qFormat="1"/>
-    <w:lsdException w:name="Intense Reference" w:semiHidden="0" w:uiPriority="32" w:unhideWhenUsed="0" w:qFormat="1"/>
-    <w:lsdException w:name="Book Title" w:semiHidden="0" w:uiPriority="33" w:unhideWhenUsed="0" w:qFormat="1"/>
-    <w:lsdException w:name="Bibliography" w:uiPriority="37"/>
-    <w:lsdException w:name="TOC Heading" w:uiPriority="39" w:qFormat="1"/>
-  </w:latentStyles>
-  <w:style w:type="paragraph" w:default="1" w:styleId="Normal">
-    <w:name w:val="Normal"/>
-    <w:qFormat/>
-  </w:style>
-  <w:style w:type="character" w:default="1" w:styleId="DefaultParagraphFont">
-    <w:name w:val="Default Paragraph Font"/>
-    <w:uiPriority w:val="1"/>
-    <w:semiHidden/>
-    <w:unhideWhenUsed/>
-  </w:style>
-  <w:style w:type="table" w:default="1" w:styleId="TableNormal">
-    <w:name w:val="Normal Table"/>
-    <w:uiPriority w:val="99"/>
-    <w:semiHidden/>
-    <w:unhideWhenUsed/>
-    <w:tblPr>
-      <w:tblInd w:w="0" w:type="dxa"/>
-      <w:tblCellMar>
-        <w:top w:w="0" w:type="dxa"/>
-        <w:left w:w="108" w:type="dxa"/>
-        <w:bottom w:w="0" w:type="dxa"/>
-        <w:right w:w="108" w:type="dxa"/>
-      </w:tblCellMar>
-    </w:tblPr>
-  </w:style>
-  <w:style w:type="numbering" w:default="1" w:styleId="NoList">
-    <w:name w:val="No List"/>
-    <w:uiPriority w:val="99"/>
-    <w:semiHidden/>
-    <w:unhideWhenUsed/>
   </w:style>
 </w:styles>
 </file>
@@ -2306,7 +2360,7 @@
   <a:extraClrSchemeLst/>
   <a:extLst>
     <a:ext uri="{05A4C25C-085E-4340-85A3-A5531E510DB2}">
-      <thm15:themeFamily xmlns:thm15="http://schemas.microsoft.com/office/thememl/2012/main" xmlns="" name="Office Theme" id="{62F939B6-93AF-4DB8-9C6B-D6C7DFDC589F}" vid="{4A3C46E8-61CC-4603-A589-7422A47A8E4A}"/>
+      <thm15:themeFamily xmlns:thm15="http://schemas.microsoft.com/office/thememl/2012/main" name="Office Theme" id="{62F939B6-93AF-4DB8-9C6B-D6C7DFDC589F}" vid="{4A3C46E8-61CC-4603-A589-7422A47A8E4A}"/>
     </a:ext>
   </a:extLst>
 </a:theme>

</xml_diff>

<commit_message>
- added button indicators for ai - added particle effect to ai - added resources folder for loading prefabs at runtime - fixed up some images
</commit_message>
<xml_diff>
--- a/Prototype01/Assets/Prefabs/prefabs doc.docx
+++ b/Prototype01/Assets/Prefabs/prefabs doc.docx
@@ -1,6 +1,6 @@
 
 <file path=word/document.xml><?xml version="1.0" encoding="utf-8"?>
-<w:document xmlns:wpc="http://schemas.microsoft.com/office/word/2010/wordprocessingCanvas" xmlns:mc="http://schemas.openxmlformats.org/markup-compatibility/2006" xmlns:o="urn:schemas-microsoft-com:office:office" xmlns:r="http://schemas.openxmlformats.org/officeDocument/2006/relationships" xmlns:m="http://schemas.openxmlformats.org/officeDocument/2006/math" xmlns:v="urn:schemas-microsoft-com:vml" xmlns:wp14="http://schemas.microsoft.com/office/word/2010/wordprocessingDrawing" xmlns:wp="http://schemas.openxmlformats.org/drawingml/2006/wordprocessingDrawing" xmlns:w10="urn:schemas-microsoft-com:office:word" xmlns:w="http://schemas.openxmlformats.org/wordprocessingml/2006/main" xmlns:w14="http://schemas.microsoft.com/office/word/2010/wordml" xmlns:w15="http://schemas.microsoft.com/office/word/2012/wordml" xmlns:wpg="http://schemas.microsoft.com/office/word/2010/wordprocessingGroup" xmlns:wpi="http://schemas.microsoft.com/office/word/2010/wordprocessingInk" xmlns:wne="http://schemas.microsoft.com/office/word/2006/wordml" xmlns:wps="http://schemas.microsoft.com/office/word/2010/wordprocessingShape" mc:Ignorable="w14 w15 wp14">
+<w:document xmlns:ve="http://schemas.openxmlformats.org/markup-compatibility/2006" xmlns:o="urn:schemas-microsoft-com:office:office" xmlns:r="http://schemas.openxmlformats.org/officeDocument/2006/relationships" xmlns:m="http://schemas.openxmlformats.org/officeDocument/2006/math" xmlns:v="urn:schemas-microsoft-com:vml" xmlns:wp="http://schemas.openxmlformats.org/drawingml/2006/wordprocessingDrawing" xmlns:w10="urn:schemas-microsoft-com:office:word" xmlns:w="http://schemas.openxmlformats.org/wordprocessingml/2006/main" xmlns:wne="http://schemas.microsoft.com/office/word/2006/wordml">
   <w:body>
     <w:p>
       <w:pPr>
@@ -73,21 +73,7 @@
         <w:rPr>
           <w:b/>
         </w:rPr>
-        <w:t xml:space="preserve">In Partners in Crime, Player Characters and NPCs will occupy the “Characters” layer, and all static objects (e.g. level geometry, crates </w:t>
-      </w:r>
-      <w:proofErr w:type="spellStart"/>
-      <w:r>
-        <w:rPr>
-          <w:b/>
-        </w:rPr>
-        <w:t>etc</w:t>
-      </w:r>
-      <w:proofErr w:type="spellEnd"/>
-      <w:r>
-        <w:rPr>
-          <w:b/>
-        </w:rPr>
-        <w:t xml:space="preserve">) will occupy the “Scenery” layer. </w:t>
+        <w:t xml:space="preserve">In Partners in Crime, Player Characters and NPCs will occupy the “Characters” layer, and all static objects (e.g. level geometry, crates etc) will occupy the “Scenery” layer. </w:t>
       </w:r>
       <w:r>
         <w:t>This will be used in the game code for certain key features such as Line-of-sight detection.</w:t>
@@ -424,6 +410,11 @@
       </w:r>
     </w:p>
     <w:p>
+      <w:r>
+        <w:t>The security camera prefab has three components, a parent security camera object and two child objects, camera and base. The top component should not be rotated and should have a z rotation value of 0. The base may be moved and rotated so that it's sprite appears to be positioned upon the wall. The camera object will have its rotation dictated by the values entered in the security camera component. The end of the security camera should be placed on the end of the arm of the base sprite.</w:t>
+      </w:r>
+    </w:p>
+    <w:p>
       <w:pPr>
         <w:pStyle w:val="Heading1"/>
       </w:pPr>
@@ -688,6 +679,7 @@
     </w:p>
     <w:p>
       <w:r>
+        <w:lastRenderedPageBreak/>
         <w:t xml:space="preserve">To create a Patrol Path, first </w:t>
       </w:r>
       <w:r>
@@ -702,7 +694,6 @@
     </w:p>
     <w:p>
       <w:r>
-        <w:lastRenderedPageBreak/>
         <w:t>Note that each Patrol Path Waypoint has a component that allows you to change its position in the sequence of waypoints. However, changing one does not change others, so if you’re updating or removing waypoints, remember to make sure that a proper sequence is conserved, else you may get errors (but you should also get console messages that tell you what you’ve done wrong)</w:t>
       </w:r>
       <w:r>
@@ -764,15 +755,7 @@
     </w:p>
     <w:p>
       <w:r>
-        <w:t xml:space="preserve">Attach </w:t>
-      </w:r>
-      <w:proofErr w:type="gramStart"/>
-      <w:r>
-        <w:t>a</w:t>
-      </w:r>
-      <w:proofErr w:type="gramEnd"/>
-      <w:r>
-        <w:t xml:space="preserve"> alarm trigger component to any object with a collider that the player can touch that will trigger the alarm. When the alarm is triggered, all guard </w:t>
+        <w:t xml:space="preserve">Attach a alarm trigger component to any object with a collider that the player can touch that will trigger the alarm. When the alarm is triggered, all guard </w:t>
       </w:r>
       <w:proofErr w:type="spellStart"/>
       <w:r>
@@ -901,7 +884,7 @@
 </file>
 
 <file path=word/numbering.xml><?xml version="1.0" encoding="utf-8"?>
-<w:numbering xmlns:wpc="http://schemas.microsoft.com/office/word/2010/wordprocessingCanvas" xmlns:mc="http://schemas.openxmlformats.org/markup-compatibility/2006" xmlns:o="urn:schemas-microsoft-com:office:office" xmlns:r="http://schemas.openxmlformats.org/officeDocument/2006/relationships" xmlns:m="http://schemas.openxmlformats.org/officeDocument/2006/math" xmlns:v="urn:schemas-microsoft-com:vml" xmlns:wp14="http://schemas.microsoft.com/office/word/2010/wordprocessingDrawing" xmlns:wp="http://schemas.openxmlformats.org/drawingml/2006/wordprocessingDrawing" xmlns:w10="urn:schemas-microsoft-com:office:word" xmlns:w="http://schemas.openxmlformats.org/wordprocessingml/2006/main" xmlns:w14="http://schemas.microsoft.com/office/word/2010/wordml" xmlns:w15="http://schemas.microsoft.com/office/word/2012/wordml" xmlns:wpg="http://schemas.microsoft.com/office/word/2010/wordprocessingGroup" xmlns:wpi="http://schemas.microsoft.com/office/word/2010/wordprocessingInk" xmlns:wne="http://schemas.microsoft.com/office/word/2006/wordml" xmlns:wps="http://schemas.microsoft.com/office/word/2010/wordprocessingShape" mc:Ignorable="w14 w15 wp14">
+<w:numbering xmlns:ve="http://schemas.openxmlformats.org/markup-compatibility/2006" xmlns:o="urn:schemas-microsoft-com:office:office" xmlns:r="http://schemas.openxmlformats.org/officeDocument/2006/relationships" xmlns:m="http://schemas.openxmlformats.org/officeDocument/2006/math" xmlns:v="urn:schemas-microsoft-com:vml" xmlns:wp="http://schemas.openxmlformats.org/drawingml/2006/wordprocessingDrawing" xmlns:w10="urn:schemas-microsoft-com:office:word" xmlns:w="http://schemas.openxmlformats.org/wordprocessingml/2006/main" xmlns:wne="http://schemas.microsoft.com/office/word/2006/wordml">
   <w:abstractNum w:abstractNumId="0">
     <w:nsid w:val="064C31DA"/>
     <w:multiLevelType w:val="hybridMultilevel"/>
@@ -1601,7 +1584,7 @@
 </file>
 
 <file path=word/styles.xml><?xml version="1.0" encoding="utf-8"?>
-<w:styles xmlns:mc="http://schemas.openxmlformats.org/markup-compatibility/2006" xmlns:r="http://schemas.openxmlformats.org/officeDocument/2006/relationships" xmlns:w="http://schemas.openxmlformats.org/wordprocessingml/2006/main" xmlns:w14="http://schemas.microsoft.com/office/word/2010/wordml" xmlns:w15="http://schemas.microsoft.com/office/word/2012/wordml" mc:Ignorable="w14 w15">
+<w:styles xmlns:r="http://schemas.openxmlformats.org/officeDocument/2006/relationships" xmlns:w="http://schemas.openxmlformats.org/wordprocessingml/2006/main">
   <w:docDefaults>
     <w:rPrDefault>
       <w:rPr>
@@ -1617,378 +1600,144 @@
       </w:pPr>
     </w:pPrDefault>
   </w:docDefaults>
-  <w:latentStyles w:defLockedState="0" w:defUIPriority="99" w:defSemiHidden="0" w:defUnhideWhenUsed="0" w:defQFormat="0" w:count="371">
-    <w:lsdException w:name="Normal" w:uiPriority="0" w:qFormat="1"/>
-    <w:lsdException w:name="heading 1" w:uiPriority="9" w:qFormat="1"/>
-    <w:lsdException w:name="heading 2" w:semiHidden="1" w:uiPriority="9" w:unhideWhenUsed="1" w:qFormat="1"/>
-    <w:lsdException w:name="heading 3" w:semiHidden="1" w:uiPriority="9" w:unhideWhenUsed="1" w:qFormat="1"/>
-    <w:lsdException w:name="heading 4" w:semiHidden="1" w:uiPriority="9" w:unhideWhenUsed="1" w:qFormat="1"/>
-    <w:lsdException w:name="heading 5" w:semiHidden="1" w:uiPriority="9" w:unhideWhenUsed="1" w:qFormat="1"/>
-    <w:lsdException w:name="heading 6" w:semiHidden="1" w:uiPriority="9" w:unhideWhenUsed="1" w:qFormat="1"/>
-    <w:lsdException w:name="heading 7" w:semiHidden="1" w:uiPriority="9" w:unhideWhenUsed="1" w:qFormat="1"/>
-    <w:lsdException w:name="heading 8" w:semiHidden="1" w:uiPriority="9" w:unhideWhenUsed="1" w:qFormat="1"/>
-    <w:lsdException w:name="heading 9" w:semiHidden="1" w:uiPriority="9" w:unhideWhenUsed="1" w:qFormat="1"/>
-    <w:lsdException w:name="index 1" w:semiHidden="1" w:unhideWhenUsed="1"/>
-    <w:lsdException w:name="index 2" w:semiHidden="1" w:unhideWhenUsed="1"/>
-    <w:lsdException w:name="index 3" w:semiHidden="1" w:unhideWhenUsed="1"/>
-    <w:lsdException w:name="index 4" w:semiHidden="1" w:unhideWhenUsed="1"/>
-    <w:lsdException w:name="index 5" w:semiHidden="1" w:unhideWhenUsed="1"/>
-    <w:lsdException w:name="index 6" w:semiHidden="1" w:unhideWhenUsed="1"/>
-    <w:lsdException w:name="index 7" w:semiHidden="1" w:unhideWhenUsed="1"/>
-    <w:lsdException w:name="index 8" w:semiHidden="1" w:unhideWhenUsed="1"/>
-    <w:lsdException w:name="index 9" w:semiHidden="1" w:unhideWhenUsed="1"/>
-    <w:lsdException w:name="toc 1" w:semiHidden="1" w:uiPriority="39" w:unhideWhenUsed="1"/>
-    <w:lsdException w:name="toc 2" w:semiHidden="1" w:uiPriority="39" w:unhideWhenUsed="1"/>
-    <w:lsdException w:name="toc 3" w:semiHidden="1" w:uiPriority="39" w:unhideWhenUsed="1"/>
-    <w:lsdException w:name="toc 4" w:semiHidden="1" w:uiPriority="39" w:unhideWhenUsed="1"/>
-    <w:lsdException w:name="toc 5" w:semiHidden="1" w:uiPriority="39" w:unhideWhenUsed="1"/>
-    <w:lsdException w:name="toc 6" w:semiHidden="1" w:uiPriority="39" w:unhideWhenUsed="1"/>
-    <w:lsdException w:name="toc 7" w:semiHidden="1" w:uiPriority="39" w:unhideWhenUsed="1"/>
-    <w:lsdException w:name="toc 8" w:semiHidden="1" w:uiPriority="39" w:unhideWhenUsed="1"/>
-    <w:lsdException w:name="toc 9" w:semiHidden="1" w:uiPriority="39" w:unhideWhenUsed="1"/>
-    <w:lsdException w:name="Normal Indent" w:semiHidden="1" w:unhideWhenUsed="1"/>
-    <w:lsdException w:name="footnote text" w:semiHidden="1" w:unhideWhenUsed="1"/>
-    <w:lsdException w:name="annotation text" w:semiHidden="1" w:unhideWhenUsed="1"/>
-    <w:lsdException w:name="header" w:semiHidden="1" w:unhideWhenUsed="1"/>
-    <w:lsdException w:name="footer" w:semiHidden="1" w:unhideWhenUsed="1"/>
-    <w:lsdException w:name="index heading" w:semiHidden="1" w:unhideWhenUsed="1"/>
-    <w:lsdException w:name="caption" w:semiHidden="1" w:uiPriority="35" w:unhideWhenUsed="1" w:qFormat="1"/>
-    <w:lsdException w:name="table of figures" w:semiHidden="1" w:unhideWhenUsed="1"/>
-    <w:lsdException w:name="envelope address" w:semiHidden="1" w:unhideWhenUsed="1"/>
-    <w:lsdException w:name="envelope return" w:semiHidden="1" w:unhideWhenUsed="1"/>
-    <w:lsdException w:name="footnote reference" w:semiHidden="1" w:unhideWhenUsed="1"/>
-    <w:lsdException w:name="annotation reference" w:semiHidden="1" w:unhideWhenUsed="1"/>
-    <w:lsdException w:name="line number" w:semiHidden="1" w:unhideWhenUsed="1"/>
-    <w:lsdException w:name="page number" w:semiHidden="1" w:unhideWhenUsed="1"/>
-    <w:lsdException w:name="endnote reference" w:semiHidden="1" w:unhideWhenUsed="1"/>
-    <w:lsdException w:name="endnote text" w:semiHidden="1" w:unhideWhenUsed="1"/>
-    <w:lsdException w:name="table of authorities" w:semiHidden="1" w:unhideWhenUsed="1"/>
-    <w:lsdException w:name="macro" w:semiHidden="1" w:unhideWhenUsed="1"/>
-    <w:lsdException w:name="toa heading" w:semiHidden="1" w:unhideWhenUsed="1"/>
-    <w:lsdException w:name="List" w:semiHidden="1" w:unhideWhenUsed="1"/>
-    <w:lsdException w:name="List Bullet" w:semiHidden="1" w:unhideWhenUsed="1"/>
-    <w:lsdException w:name="List Number" w:semiHidden="1" w:unhideWhenUsed="1"/>
-    <w:lsdException w:name="List 2" w:semiHidden="1" w:unhideWhenUsed="1"/>
-    <w:lsdException w:name="List 3" w:semiHidden="1" w:unhideWhenUsed="1"/>
-    <w:lsdException w:name="List 4" w:semiHidden="1" w:unhideWhenUsed="1"/>
-    <w:lsdException w:name="List 5" w:semiHidden="1" w:unhideWhenUsed="1"/>
-    <w:lsdException w:name="List Bullet 2" w:semiHidden="1" w:unhideWhenUsed="1"/>
-    <w:lsdException w:name="List Bullet 3" w:semiHidden="1" w:unhideWhenUsed="1"/>
-    <w:lsdException w:name="List Bullet 4" w:semiHidden="1" w:unhideWhenUsed="1"/>
-    <w:lsdException w:name="List Bullet 5" w:semiHidden="1" w:unhideWhenUsed="1"/>
-    <w:lsdException w:name="List Number 2" w:semiHidden="1" w:unhideWhenUsed="1"/>
-    <w:lsdException w:name="List Number 3" w:semiHidden="1" w:unhideWhenUsed="1"/>
-    <w:lsdException w:name="List Number 4" w:semiHidden="1" w:unhideWhenUsed="1"/>
-    <w:lsdException w:name="List Number 5" w:semiHidden="1" w:unhideWhenUsed="1"/>
-    <w:lsdException w:name="Title" w:uiPriority="10" w:qFormat="1"/>
-    <w:lsdException w:name="Closing" w:semiHidden="1" w:unhideWhenUsed="1"/>
-    <w:lsdException w:name="Signature" w:semiHidden="1" w:unhideWhenUsed="1"/>
-    <w:lsdException w:name="Default Paragraph Font" w:semiHidden="1" w:uiPriority="1" w:unhideWhenUsed="1"/>
-    <w:lsdException w:name="Body Text" w:semiHidden="1" w:unhideWhenUsed="1"/>
-    <w:lsdException w:name="Body Text Indent" w:semiHidden="1" w:unhideWhenUsed="1"/>
-    <w:lsdException w:name="List Continue" w:semiHidden="1" w:unhideWhenUsed="1"/>
-    <w:lsdException w:name="List Continue 2" w:semiHidden="1" w:unhideWhenUsed="1"/>
-    <w:lsdException w:name="List Continue 3" w:semiHidden="1" w:unhideWhenUsed="1"/>
-    <w:lsdException w:name="List Continue 4" w:semiHidden="1" w:unhideWhenUsed="1"/>
-    <w:lsdException w:name="List Continue 5" w:semiHidden="1" w:unhideWhenUsed="1"/>
-    <w:lsdException w:name="Message Header" w:semiHidden="1" w:unhideWhenUsed="1"/>
-    <w:lsdException w:name="Subtitle" w:uiPriority="11" w:qFormat="1"/>
-    <w:lsdException w:name="Salutation" w:semiHidden="1" w:unhideWhenUsed="1"/>
-    <w:lsdException w:name="Date" w:semiHidden="1" w:unhideWhenUsed="1"/>
-    <w:lsdException w:name="Body Text First Indent" w:semiHidden="1" w:unhideWhenUsed="1"/>
-    <w:lsdException w:name="Body Text First Indent 2" w:semiHidden="1" w:unhideWhenUsed="1"/>
-    <w:lsdException w:name="Note Heading" w:semiHidden="1" w:unhideWhenUsed="1"/>
-    <w:lsdException w:name="Body Text 2" w:semiHidden="1" w:unhideWhenUsed="1"/>
-    <w:lsdException w:name="Body Text 3" w:semiHidden="1" w:unhideWhenUsed="1"/>
-    <w:lsdException w:name="Body Text Indent 2" w:semiHidden="1" w:unhideWhenUsed="1"/>
-    <w:lsdException w:name="Body Text Indent 3" w:semiHidden="1" w:unhideWhenUsed="1"/>
-    <w:lsdException w:name="Block Text" w:semiHidden="1" w:unhideWhenUsed="1"/>
-    <w:lsdException w:name="Hyperlink" w:semiHidden="1" w:unhideWhenUsed="1"/>
-    <w:lsdException w:name="FollowedHyperlink" w:semiHidden="1" w:unhideWhenUsed="1"/>
-    <w:lsdException w:name="Strong" w:uiPriority="22" w:qFormat="1"/>
-    <w:lsdException w:name="Emphasis" w:uiPriority="20" w:qFormat="1"/>
-    <w:lsdException w:name="Document Map" w:semiHidden="1" w:unhideWhenUsed="1"/>
-    <w:lsdException w:name="Plain Text" w:semiHidden="1" w:unhideWhenUsed="1"/>
-    <w:lsdException w:name="E-mail Signature" w:semiHidden="1" w:unhideWhenUsed="1"/>
-    <w:lsdException w:name="HTML Top of Form" w:semiHidden="1" w:unhideWhenUsed="1"/>
-    <w:lsdException w:name="HTML Bottom of Form" w:semiHidden="1" w:unhideWhenUsed="1"/>
-    <w:lsdException w:name="Normal (Web)" w:semiHidden="1" w:unhideWhenUsed="1"/>
-    <w:lsdException w:name="HTML Acronym" w:semiHidden="1" w:unhideWhenUsed="1"/>
-    <w:lsdException w:name="HTML Address" w:semiHidden="1" w:unhideWhenUsed="1"/>
-    <w:lsdException w:name="HTML Cite" w:semiHidden="1" w:unhideWhenUsed="1"/>
-    <w:lsdException w:name="HTML Code" w:semiHidden="1" w:unhideWhenUsed="1"/>
-    <w:lsdException w:name="HTML Definition" w:semiHidden="1" w:unhideWhenUsed="1"/>
-    <w:lsdException w:name="HTML Keyboard" w:semiHidden="1" w:unhideWhenUsed="1"/>
-    <w:lsdException w:name="HTML Preformatted" w:semiHidden="1" w:unhideWhenUsed="1"/>
-    <w:lsdException w:name="HTML Sample" w:semiHidden="1" w:unhideWhenUsed="1"/>
-    <w:lsdException w:name="HTML Typewriter" w:semiHidden="1" w:unhideWhenUsed="1"/>
-    <w:lsdException w:name="HTML Variable" w:semiHidden="1" w:unhideWhenUsed="1"/>
-    <w:lsdException w:name="Normal Table" w:semiHidden="1" w:unhideWhenUsed="1"/>
-    <w:lsdException w:name="annotation subject" w:semiHidden="1" w:unhideWhenUsed="1"/>
-    <w:lsdException w:name="No List" w:semiHidden="1" w:unhideWhenUsed="1"/>
-    <w:lsdException w:name="Outline List 1" w:semiHidden="1" w:unhideWhenUsed="1"/>
-    <w:lsdException w:name="Outline List 2" w:semiHidden="1" w:unhideWhenUsed="1"/>
-    <w:lsdException w:name="Outline List 3" w:semiHidden="1" w:unhideWhenUsed="1"/>
-    <w:lsdException w:name="Table Simple 1" w:semiHidden="1" w:unhideWhenUsed="1"/>
-    <w:lsdException w:name="Table Simple 2" w:semiHidden="1" w:unhideWhenUsed="1"/>
-    <w:lsdException w:name="Table Simple 3" w:semiHidden="1" w:unhideWhenUsed="1"/>
-    <w:lsdException w:name="Table Classic 1" w:semiHidden="1" w:unhideWhenUsed="1"/>
-    <w:lsdException w:name="Table Classic 2" w:semiHidden="1" w:unhideWhenUsed="1"/>
-    <w:lsdException w:name="Table Classic 3" w:semiHidden="1" w:unhideWhenUsed="1"/>
-    <w:lsdException w:name="Table Classic 4" w:semiHidden="1" w:unhideWhenUsed="1"/>
-    <w:lsdException w:name="Table Colorful 1" w:semiHidden="1" w:unhideWhenUsed="1"/>
-    <w:lsdException w:name="Table Colorful 2" w:semiHidden="1" w:unhideWhenUsed="1"/>
-    <w:lsdException w:name="Table Colorful 3" w:semiHidden="1" w:unhideWhenUsed="1"/>
-    <w:lsdException w:name="Table Columns 1" w:semiHidden="1" w:unhideWhenUsed="1"/>
-    <w:lsdException w:name="Table Columns 2" w:semiHidden="1" w:unhideWhenUsed="1"/>
-    <w:lsdException w:name="Table Columns 3" w:semiHidden="1" w:unhideWhenUsed="1"/>
-    <w:lsdException w:name="Table Columns 4" w:semiHidden="1" w:unhideWhenUsed="1"/>
-    <w:lsdException w:name="Table Columns 5" w:semiHidden="1" w:unhideWhenUsed="1"/>
-    <w:lsdException w:name="Table Grid 1" w:semiHidden="1" w:unhideWhenUsed="1"/>
-    <w:lsdException w:name="Table Grid 2" w:semiHidden="1" w:unhideWhenUsed="1"/>
-    <w:lsdException w:name="Table Grid 3" w:semiHidden="1" w:unhideWhenUsed="1"/>
-    <w:lsdException w:name="Table Grid 4" w:semiHidden="1" w:unhideWhenUsed="1"/>
-    <w:lsdException w:name="Table Grid 5" w:semiHidden="1" w:unhideWhenUsed="1"/>
-    <w:lsdException w:name="Table Grid 6" w:semiHidden="1" w:unhideWhenUsed="1"/>
-    <w:lsdException w:name="Table Grid 7" w:semiHidden="1" w:unhideWhenUsed="1"/>
-    <w:lsdException w:name="Table Grid 8" w:semiHidden="1" w:unhideWhenUsed="1"/>
-    <w:lsdException w:name="Table List 1" w:semiHidden="1" w:unhideWhenUsed="1"/>
-    <w:lsdException w:name="Table List 2" w:semiHidden="1" w:unhideWhenUsed="1"/>
-    <w:lsdException w:name="Table List 3" w:semiHidden="1" w:unhideWhenUsed="1"/>
-    <w:lsdException w:name="Table List 4" w:semiHidden="1" w:unhideWhenUsed="1"/>
-    <w:lsdException w:name="Table List 5" w:semiHidden="1" w:unhideWhenUsed="1"/>
-    <w:lsdException w:name="Table List 6" w:semiHidden="1" w:unhideWhenUsed="1"/>
-    <w:lsdException w:name="Table List 7" w:semiHidden="1" w:unhideWhenUsed="1"/>
-    <w:lsdException w:name="Table List 8" w:semiHidden="1" w:unhideWhenUsed="1"/>
-    <w:lsdException w:name="Table 3D effects 1" w:semiHidden="1" w:unhideWhenUsed="1"/>
-    <w:lsdException w:name="Table 3D effects 2" w:semiHidden="1" w:unhideWhenUsed="1"/>
-    <w:lsdException w:name="Table 3D effects 3" w:semiHidden="1" w:unhideWhenUsed="1"/>
-    <w:lsdException w:name="Table Contemporary" w:semiHidden="1" w:unhideWhenUsed="1"/>
-    <w:lsdException w:name="Table Elegant" w:semiHidden="1" w:unhideWhenUsed="1"/>
-    <w:lsdException w:name="Table Professional" w:semiHidden="1" w:unhideWhenUsed="1"/>
-    <w:lsdException w:name="Table Subtle 1" w:semiHidden="1" w:unhideWhenUsed="1"/>
-    <w:lsdException w:name="Table Subtle 2" w:semiHidden="1" w:unhideWhenUsed="1"/>
-    <w:lsdException w:name="Table Web 1" w:semiHidden="1" w:unhideWhenUsed="1"/>
-    <w:lsdException w:name="Table Web 2" w:semiHidden="1" w:unhideWhenUsed="1"/>
-    <w:lsdException w:name="Table Web 3" w:semiHidden="1" w:unhideWhenUsed="1"/>
-    <w:lsdException w:name="Balloon Text" w:semiHidden="1" w:unhideWhenUsed="1"/>
-    <w:lsdException w:name="Table Grid" w:uiPriority="39"/>
-    <w:lsdException w:name="Table Theme" w:semiHidden="1" w:unhideWhenUsed="1"/>
-    <w:lsdException w:name="Placeholder Text" w:semiHidden="1"/>
-    <w:lsdException w:name="No Spacing" w:uiPriority="1" w:qFormat="1"/>
-    <w:lsdException w:name="Light Shading" w:uiPriority="60"/>
-    <w:lsdException w:name="Light List" w:uiPriority="61"/>
-    <w:lsdException w:name="Light Grid" w:uiPriority="62"/>
-    <w:lsdException w:name="Medium Shading 1" w:uiPriority="63"/>
-    <w:lsdException w:name="Medium Shading 2" w:uiPriority="64"/>
-    <w:lsdException w:name="Medium List 1" w:uiPriority="65"/>
-    <w:lsdException w:name="Medium List 2" w:uiPriority="66"/>
-    <w:lsdException w:name="Medium Grid 1" w:uiPriority="67"/>
-    <w:lsdException w:name="Medium Grid 2" w:uiPriority="68"/>
-    <w:lsdException w:name="Medium Grid 3" w:uiPriority="69"/>
-    <w:lsdException w:name="Dark List" w:uiPriority="70"/>
-    <w:lsdException w:name="Colorful Shading" w:uiPriority="71"/>
-    <w:lsdException w:name="Colorful List" w:uiPriority="72"/>
-    <w:lsdException w:name="Colorful Grid" w:uiPriority="73"/>
-    <w:lsdException w:name="Light Shading Accent 1" w:uiPriority="60"/>
-    <w:lsdException w:name="Light List Accent 1" w:uiPriority="61"/>
-    <w:lsdException w:name="Light Grid Accent 1" w:uiPriority="62"/>
-    <w:lsdException w:name="Medium Shading 1 Accent 1" w:uiPriority="63"/>
-    <w:lsdException w:name="Medium Shading 2 Accent 1" w:uiPriority="64"/>
-    <w:lsdException w:name="Medium List 1 Accent 1" w:uiPriority="65"/>
-    <w:lsdException w:name="Revision" w:semiHidden="1"/>
-    <w:lsdException w:name="List Paragraph" w:uiPriority="34" w:qFormat="1"/>
-    <w:lsdException w:name="Quote" w:uiPriority="29" w:qFormat="1"/>
-    <w:lsdException w:name="Intense Quote" w:uiPriority="30" w:qFormat="1"/>
-    <w:lsdException w:name="Medium List 2 Accent 1" w:uiPriority="66"/>
-    <w:lsdException w:name="Medium Grid 1 Accent 1" w:uiPriority="67"/>
-    <w:lsdException w:name="Medium Grid 2 Accent 1" w:uiPriority="68"/>
-    <w:lsdException w:name="Medium Grid 3 Accent 1" w:uiPriority="69"/>
-    <w:lsdException w:name="Dark List Accent 1" w:uiPriority="70"/>
-    <w:lsdException w:name="Colorful Shading Accent 1" w:uiPriority="71"/>
-    <w:lsdException w:name="Colorful List Accent 1" w:uiPriority="72"/>
-    <w:lsdException w:name="Colorful Grid Accent 1" w:uiPriority="73"/>
-    <w:lsdException w:name="Light Shading Accent 2" w:uiPriority="60"/>
-    <w:lsdException w:name="Light List Accent 2" w:uiPriority="61"/>
-    <w:lsdException w:name="Light Grid Accent 2" w:uiPriority="62"/>
-    <w:lsdException w:name="Medium Shading 1 Accent 2" w:uiPriority="63"/>
-    <w:lsdException w:name="Medium Shading 2 Accent 2" w:uiPriority="64"/>
-    <w:lsdException w:name="Medium List 1 Accent 2" w:uiPriority="65"/>
-    <w:lsdException w:name="Medium List 2 Accent 2" w:uiPriority="66"/>
-    <w:lsdException w:name="Medium Grid 1 Accent 2" w:uiPriority="67"/>
-    <w:lsdException w:name="Medium Grid 2 Accent 2" w:uiPriority="68"/>
-    <w:lsdException w:name="Medium Grid 3 Accent 2" w:uiPriority="69"/>
-    <w:lsdException w:name="Dark List Accent 2" w:uiPriority="70"/>
-    <w:lsdException w:name="Colorful Shading Accent 2" w:uiPriority="71"/>
-    <w:lsdException w:name="Colorful List Accent 2" w:uiPriority="72"/>
-    <w:lsdException w:name="Colorful Grid Accent 2" w:uiPriority="73"/>
-    <w:lsdException w:name="Light Shading Accent 3" w:uiPriority="60"/>
-    <w:lsdException w:name="Light List Accent 3" w:uiPriority="61"/>
-    <w:lsdException w:name="Light Grid Accent 3" w:uiPriority="62"/>
-    <w:lsdException w:name="Medium Shading 1 Accent 3" w:uiPriority="63"/>
-    <w:lsdException w:name="Medium Shading 2 Accent 3" w:uiPriority="64"/>
-    <w:lsdException w:name="Medium List 1 Accent 3" w:uiPriority="65"/>
-    <w:lsdException w:name="Medium List 2 Accent 3" w:uiPriority="66"/>
-    <w:lsdException w:name="Medium Grid 1 Accent 3" w:uiPriority="67"/>
-    <w:lsdException w:name="Medium Grid 2 Accent 3" w:uiPriority="68"/>
-    <w:lsdException w:name="Medium Grid 3 Accent 3" w:uiPriority="69"/>
-    <w:lsdException w:name="Dark List Accent 3" w:uiPriority="70"/>
-    <w:lsdException w:name="Colorful Shading Accent 3" w:uiPriority="71"/>
-    <w:lsdException w:name="Colorful List Accent 3" w:uiPriority="72"/>
-    <w:lsdException w:name="Colorful Grid Accent 3" w:uiPriority="73"/>
-    <w:lsdException w:name="Light Shading Accent 4" w:uiPriority="60"/>
-    <w:lsdException w:name="Light List Accent 4" w:uiPriority="61"/>
-    <w:lsdException w:name="Light Grid Accent 4" w:uiPriority="62"/>
-    <w:lsdException w:name="Medium Shading 1 Accent 4" w:uiPriority="63"/>
-    <w:lsdException w:name="Medium Shading 2 Accent 4" w:uiPriority="64"/>
-    <w:lsdException w:name="Medium List 1 Accent 4" w:uiPriority="65"/>
-    <w:lsdException w:name="Medium List 2 Accent 4" w:uiPriority="66"/>
-    <w:lsdException w:name="Medium Grid 1 Accent 4" w:uiPriority="67"/>
-    <w:lsdException w:name="Medium Grid 2 Accent 4" w:uiPriority="68"/>
-    <w:lsdException w:name="Medium Grid 3 Accent 4" w:uiPriority="69"/>
-    <w:lsdException w:name="Dark List Accent 4" w:uiPriority="70"/>
-    <w:lsdException w:name="Colorful Shading Accent 4" w:uiPriority="71"/>
-    <w:lsdException w:name="Colorful List Accent 4" w:uiPriority="72"/>
-    <w:lsdException w:name="Colorful Grid Accent 4" w:uiPriority="73"/>
-    <w:lsdException w:name="Light Shading Accent 5" w:uiPriority="60"/>
-    <w:lsdException w:name="Light List Accent 5" w:uiPriority="61"/>
-    <w:lsdException w:name="Light Grid Accent 5" w:uiPriority="62"/>
-    <w:lsdException w:name="Medium Shading 1 Accent 5" w:uiPriority="63"/>
-    <w:lsdException w:name="Medium Shading 2 Accent 5" w:uiPriority="64"/>
-    <w:lsdException w:name="Medium List 1 Accent 5" w:uiPriority="65"/>
-    <w:lsdException w:name="Medium List 2 Accent 5" w:uiPriority="66"/>
-    <w:lsdException w:name="Medium Grid 1 Accent 5" w:uiPriority="67"/>
-    <w:lsdException w:name="Medium Grid 2 Accent 5" w:uiPriority="68"/>
-    <w:lsdException w:name="Medium Grid 3 Accent 5" w:uiPriority="69"/>
-    <w:lsdException w:name="Dark List Accent 5" w:uiPriority="70"/>
-    <w:lsdException w:name="Colorful Shading Accent 5" w:uiPriority="71"/>
-    <w:lsdException w:name="Colorful List Accent 5" w:uiPriority="72"/>
-    <w:lsdException w:name="Colorful Grid Accent 5" w:uiPriority="73"/>
-    <w:lsdException w:name="Light Shading Accent 6" w:uiPriority="60"/>
-    <w:lsdException w:name="Light List Accent 6" w:uiPriority="61"/>
-    <w:lsdException w:name="Light Grid Accent 6" w:uiPriority="62"/>
-    <w:lsdException w:name="Medium Shading 1 Accent 6" w:uiPriority="63"/>
-    <w:lsdException w:name="Medium Shading 2 Accent 6" w:uiPriority="64"/>
-    <w:lsdException w:name="Medium List 1 Accent 6" w:uiPriority="65"/>
-    <w:lsdException w:name="Medium List 2 Accent 6" w:uiPriority="66"/>
-    <w:lsdException w:name="Medium Grid 1 Accent 6" w:uiPriority="67"/>
-    <w:lsdException w:name="Medium Grid 2 Accent 6" w:uiPriority="68"/>
-    <w:lsdException w:name="Medium Grid 3 Accent 6" w:uiPriority="69"/>
-    <w:lsdException w:name="Dark List Accent 6" w:uiPriority="70"/>
-    <w:lsdException w:name="Colorful Shading Accent 6" w:uiPriority="71"/>
-    <w:lsdException w:name="Colorful List Accent 6" w:uiPriority="72"/>
-    <w:lsdException w:name="Colorful Grid Accent 6" w:uiPriority="73"/>
-    <w:lsdException w:name="Subtle Emphasis" w:uiPriority="19" w:qFormat="1"/>
-    <w:lsdException w:name="Intense Emphasis" w:uiPriority="21" w:qFormat="1"/>
-    <w:lsdException w:name="Subtle Reference" w:uiPriority="31" w:qFormat="1"/>
-    <w:lsdException w:name="Intense Reference" w:uiPriority="32" w:qFormat="1"/>
-    <w:lsdException w:name="Book Title" w:uiPriority="33" w:qFormat="1"/>
-    <w:lsdException w:name="Bibliography" w:semiHidden="1" w:uiPriority="37" w:unhideWhenUsed="1"/>
-    <w:lsdException w:name="TOC Heading" w:semiHidden="1" w:uiPriority="39" w:unhideWhenUsed="1" w:qFormat="1"/>
-    <w:lsdException w:name="Plain Table 1" w:uiPriority="41"/>
-    <w:lsdException w:name="Plain Table 2" w:uiPriority="42"/>
-    <w:lsdException w:name="Plain Table 3" w:uiPriority="43"/>
-    <w:lsdException w:name="Plain Table 4" w:uiPriority="44"/>
-    <w:lsdException w:name="Plain Table 5" w:uiPriority="45"/>
-    <w:lsdException w:name="Grid Table Light" w:uiPriority="40"/>
-    <w:lsdException w:name="Grid Table 1 Light" w:uiPriority="46"/>
-    <w:lsdException w:name="Grid Table 2" w:uiPriority="47"/>
-    <w:lsdException w:name="Grid Table 3" w:uiPriority="48"/>
-    <w:lsdException w:name="Grid Table 4" w:uiPriority="49"/>
-    <w:lsdException w:name="Grid Table 5 Dark" w:uiPriority="50"/>
-    <w:lsdException w:name="Grid Table 6 Colorful" w:uiPriority="51"/>
-    <w:lsdException w:name="Grid Table 7 Colorful" w:uiPriority="52"/>
-    <w:lsdException w:name="Grid Table 1 Light Accent 1" w:uiPriority="46"/>
-    <w:lsdException w:name="Grid Table 2 Accent 1" w:uiPriority="47"/>
-    <w:lsdException w:name="Grid Table 3 Accent 1" w:uiPriority="48"/>
-    <w:lsdException w:name="Grid Table 4 Accent 1" w:uiPriority="49"/>
-    <w:lsdException w:name="Grid Table 5 Dark Accent 1" w:uiPriority="50"/>
-    <w:lsdException w:name="Grid Table 6 Colorful Accent 1" w:uiPriority="51"/>
-    <w:lsdException w:name="Grid Table 7 Colorful Accent 1" w:uiPriority="52"/>
-    <w:lsdException w:name="Grid Table 1 Light Accent 2" w:uiPriority="46"/>
-    <w:lsdException w:name="Grid Table 2 Accent 2" w:uiPriority="47"/>
-    <w:lsdException w:name="Grid Table 3 Accent 2" w:uiPriority="48"/>
-    <w:lsdException w:name="Grid Table 4 Accent 2" w:uiPriority="49"/>
-    <w:lsdException w:name="Grid Table 5 Dark Accent 2" w:uiPriority="50"/>
-    <w:lsdException w:name="Grid Table 6 Colorful Accent 2" w:uiPriority="51"/>
-    <w:lsdException w:name="Grid Table 7 Colorful Accent 2" w:uiPriority="52"/>
-    <w:lsdException w:name="Grid Table 1 Light Accent 3" w:uiPriority="46"/>
-    <w:lsdException w:name="Grid Table 2 Accent 3" w:uiPriority="47"/>
-    <w:lsdException w:name="Grid Table 3 Accent 3" w:uiPriority="48"/>
-    <w:lsdException w:name="Grid Table 4 Accent 3" w:uiPriority="49"/>
-    <w:lsdException w:name="Grid Table 5 Dark Accent 3" w:uiPriority="50"/>
-    <w:lsdException w:name="Grid Table 6 Colorful Accent 3" w:uiPriority="51"/>
-    <w:lsdException w:name="Grid Table 7 Colorful Accent 3" w:uiPriority="52"/>
-    <w:lsdException w:name="Grid Table 1 Light Accent 4" w:uiPriority="46"/>
-    <w:lsdException w:name="Grid Table 2 Accent 4" w:uiPriority="47"/>
-    <w:lsdException w:name="Grid Table 3 Accent 4" w:uiPriority="48"/>
-    <w:lsdException w:name="Grid Table 4 Accent 4" w:uiPriority="49"/>
-    <w:lsdException w:name="Grid Table 5 Dark Accent 4" w:uiPriority="50"/>
-    <w:lsdException w:name="Grid Table 6 Colorful Accent 4" w:uiPriority="51"/>
-    <w:lsdException w:name="Grid Table 7 Colorful Accent 4" w:uiPriority="52"/>
-    <w:lsdException w:name="Grid Table 1 Light Accent 5" w:uiPriority="46"/>
-    <w:lsdException w:name="Grid Table 2 Accent 5" w:uiPriority="47"/>
-    <w:lsdException w:name="Grid Table 3 Accent 5" w:uiPriority="48"/>
-    <w:lsdException w:name="Grid Table 4 Accent 5" w:uiPriority="49"/>
-    <w:lsdException w:name="Grid Table 5 Dark Accent 5" w:uiPriority="50"/>
-    <w:lsdException w:name="Grid Table 6 Colorful Accent 5" w:uiPriority="51"/>
-    <w:lsdException w:name="Grid Table 7 Colorful Accent 5" w:uiPriority="52"/>
-    <w:lsdException w:name="Grid Table 1 Light Accent 6" w:uiPriority="46"/>
-    <w:lsdException w:name="Grid Table 2 Accent 6" w:uiPriority="47"/>
-    <w:lsdException w:name="Grid Table 3 Accent 6" w:uiPriority="48"/>
-    <w:lsdException w:name="Grid Table 4 Accent 6" w:uiPriority="49"/>
-    <w:lsdException w:name="Grid Table 5 Dark Accent 6" w:uiPriority="50"/>
-    <w:lsdException w:name="Grid Table 6 Colorful Accent 6" w:uiPriority="51"/>
-    <w:lsdException w:name="Grid Table 7 Colorful Accent 6" w:uiPriority="52"/>
-    <w:lsdException w:name="List Table 1 Light" w:uiPriority="46"/>
-    <w:lsdException w:name="List Table 2" w:uiPriority="47"/>
-    <w:lsdException w:name="List Table 3" w:uiPriority="48"/>
-    <w:lsdException w:name="List Table 4" w:uiPriority="49"/>
-    <w:lsdException w:name="List Table 5 Dark" w:uiPriority="50"/>
-    <w:lsdException w:name="List Table 6 Colorful" w:uiPriority="51"/>
-    <w:lsdException w:name="List Table 7 Colorful" w:uiPriority="52"/>
-    <w:lsdException w:name="List Table 1 Light Accent 1" w:uiPriority="46"/>
-    <w:lsdException w:name="List Table 2 Accent 1" w:uiPriority="47"/>
-    <w:lsdException w:name="List Table 3 Accent 1" w:uiPriority="48"/>
-    <w:lsdException w:name="List Table 4 Accent 1" w:uiPriority="49"/>
-    <w:lsdException w:name="List Table 5 Dark Accent 1" w:uiPriority="50"/>
-    <w:lsdException w:name="List Table 6 Colorful Accent 1" w:uiPriority="51"/>
-    <w:lsdException w:name="List Table 7 Colorful Accent 1" w:uiPriority="52"/>
-    <w:lsdException w:name="List Table 1 Light Accent 2" w:uiPriority="46"/>
-    <w:lsdException w:name="List Table 2 Accent 2" w:uiPriority="47"/>
-    <w:lsdException w:name="List Table 3 Accent 2" w:uiPriority="48"/>
-    <w:lsdException w:name="List Table 4 Accent 2" w:uiPriority="49"/>
-    <w:lsdException w:name="List Table 5 Dark Accent 2" w:uiPriority="50"/>
-    <w:lsdException w:name="List Table 6 Colorful Accent 2" w:uiPriority="51"/>
-    <w:lsdException w:name="List Table 7 Colorful Accent 2" w:uiPriority="52"/>
-    <w:lsdException w:name="List Table 1 Light Accent 3" w:uiPriority="46"/>
-    <w:lsdException w:name="List Table 2 Accent 3" w:uiPriority="47"/>
-    <w:lsdException w:name="List Table 3 Accent 3" w:uiPriority="48"/>
-    <w:lsdException w:name="List Table 4 Accent 3" w:uiPriority="49"/>
-    <w:lsdException w:name="List Table 5 Dark Accent 3" w:uiPriority="50"/>
-    <w:lsdException w:name="List Table 6 Colorful Accent 3" w:uiPriority="51"/>
-    <w:lsdException w:name="List Table 7 Colorful Accent 3" w:uiPriority="52"/>
-    <w:lsdException w:name="List Table 1 Light Accent 4" w:uiPriority="46"/>
-    <w:lsdException w:name="List Table 2 Accent 4" w:uiPriority="47"/>
-    <w:lsdException w:name="List Table 3 Accent 4" w:uiPriority="48"/>
-    <w:lsdException w:name="List Table 4 Accent 4" w:uiPriority="49"/>
-    <w:lsdException w:name="List Table 5 Dark Accent 4" w:uiPriority="50"/>
-    <w:lsdException w:name="List Table 6 Colorful Accent 4" w:uiPriority="51"/>
-    <w:lsdException w:name="List Table 7 Colorful Accent 4" w:uiPriority="52"/>
-    <w:lsdException w:name="List Table 1 Light Accent 5" w:uiPriority="46"/>
-    <w:lsdException w:name="List Table 2 Accent 5" w:uiPriority="47"/>
-    <w:lsdException w:name="List Table 3 Accent 5" w:uiPriority="48"/>
-    <w:lsdException w:name="List Table 4 Accent 5" w:uiPriority="49"/>
-    <w:lsdException w:name="List Table 5 Dark Accent 5" w:uiPriority="50"/>
-    <w:lsdException w:name="List Table 6 Colorful Accent 5" w:uiPriority="51"/>
-    <w:lsdException w:name="List Table 7 Colorful Accent 5" w:uiPriority="52"/>
-    <w:lsdException w:name="List Table 1 Light Accent 6" w:uiPriority="46"/>
-    <w:lsdException w:name="List Table 2 Accent 6" w:uiPriority="47"/>
-    <w:lsdException w:name="List Table 3 Accent 6" w:uiPriority="48"/>
-    <w:lsdException w:name="List Table 4 Accent 6" w:uiPriority="49"/>
-    <w:lsdException w:name="List Table 5 Dark Accent 6" w:uiPriority="50"/>
-    <w:lsdException w:name="List Table 6 Colorful Accent 6" w:uiPriority="51"/>
-    <w:lsdException w:name="List Table 7 Colorful Accent 6" w:uiPriority="52"/>
+  <w:latentStyles w:defLockedState="0" w:defUIPriority="99" w:defSemiHidden="1" w:defUnhideWhenUsed="1" w:defQFormat="0" w:count="267">
+    <w:lsdException w:name="Normal" w:semiHidden="0" w:uiPriority="0" w:unhideWhenUsed="0" w:qFormat="1"/>
+    <w:lsdException w:name="heading 1" w:semiHidden="0" w:uiPriority="9" w:unhideWhenUsed="0" w:qFormat="1"/>
+    <w:lsdException w:name="heading 2" w:uiPriority="9" w:qFormat="1"/>
+    <w:lsdException w:name="heading 3" w:uiPriority="9" w:qFormat="1"/>
+    <w:lsdException w:name="heading 4" w:uiPriority="9" w:qFormat="1"/>
+    <w:lsdException w:name="heading 5" w:uiPriority="9" w:qFormat="1"/>
+    <w:lsdException w:name="heading 6" w:uiPriority="9" w:qFormat="1"/>
+    <w:lsdException w:name="heading 7" w:uiPriority="9" w:qFormat="1"/>
+    <w:lsdException w:name="heading 8" w:uiPriority="9" w:qFormat="1"/>
+    <w:lsdException w:name="heading 9" w:uiPriority="9" w:qFormat="1"/>
+    <w:lsdException w:name="toc 1" w:uiPriority="39"/>
+    <w:lsdException w:name="toc 2" w:uiPriority="39"/>
+    <w:lsdException w:name="toc 3" w:uiPriority="39"/>
+    <w:lsdException w:name="toc 4" w:uiPriority="39"/>
+    <w:lsdException w:name="toc 5" w:uiPriority="39"/>
+    <w:lsdException w:name="toc 6" w:uiPriority="39"/>
+    <w:lsdException w:name="toc 7" w:uiPriority="39"/>
+    <w:lsdException w:name="toc 8" w:uiPriority="39"/>
+    <w:lsdException w:name="toc 9" w:uiPriority="39"/>
+    <w:lsdException w:name="caption" w:uiPriority="35" w:qFormat="1"/>
+    <w:lsdException w:name="Title" w:semiHidden="0" w:uiPriority="10" w:unhideWhenUsed="0" w:qFormat="1"/>
+    <w:lsdException w:name="Default Paragraph Font" w:uiPriority="1"/>
+    <w:lsdException w:name="Subtitle" w:semiHidden="0" w:uiPriority="11" w:unhideWhenUsed="0" w:qFormat="1"/>
+    <w:lsdException w:name="Strong" w:semiHidden="0" w:uiPriority="22" w:unhideWhenUsed="0" w:qFormat="1"/>
+    <w:lsdException w:name="Emphasis" w:semiHidden="0" w:uiPriority="20" w:unhideWhenUsed="0" w:qFormat="1"/>
+    <w:lsdException w:name="Table Grid" w:semiHidden="0" w:uiPriority="39" w:unhideWhenUsed="0"/>
+    <w:lsdException w:name="Placeholder Text" w:unhideWhenUsed="0"/>
+    <w:lsdException w:name="No Spacing" w:semiHidden="0" w:uiPriority="1" w:unhideWhenUsed="0" w:qFormat="1"/>
+    <w:lsdException w:name="Light Shading" w:semiHidden="0" w:uiPriority="60" w:unhideWhenUsed="0"/>
+    <w:lsdException w:name="Light List" w:semiHidden="0" w:uiPriority="61" w:unhideWhenUsed="0"/>
+    <w:lsdException w:name="Light Grid" w:semiHidden="0" w:uiPriority="62" w:unhideWhenUsed="0"/>
+    <w:lsdException w:name="Medium Shading 1" w:semiHidden="0" w:uiPriority="63" w:unhideWhenUsed="0"/>
+    <w:lsdException w:name="Medium Shading 2" w:semiHidden="0" w:uiPriority="64" w:unhideWhenUsed="0"/>
+    <w:lsdException w:name="Medium List 1" w:semiHidden="0" w:uiPriority="65" w:unhideWhenUsed="0"/>
+    <w:lsdException w:name="Medium List 2" w:semiHidden="0" w:uiPriority="66" w:unhideWhenUsed="0"/>
+    <w:lsdException w:name="Medium Grid 1" w:semiHidden="0" w:uiPriority="67" w:unhideWhenUsed="0"/>
+    <w:lsdException w:name="Medium Grid 2" w:semiHidden="0" w:uiPriority="68" w:unhideWhenUsed="0"/>
+    <w:lsdException w:name="Medium Grid 3" w:semiHidden="0" w:uiPriority="69" w:unhideWhenUsed="0"/>
+    <w:lsdException w:name="Dark List" w:semiHidden="0" w:uiPriority="70" w:unhideWhenUsed="0"/>
+    <w:lsdException w:name="Colorful Shading" w:semiHidden="0" w:uiPriority="71" w:unhideWhenUsed="0"/>
+    <w:lsdException w:name="Colorful List" w:semiHidden="0" w:uiPriority="72" w:unhideWhenUsed="0"/>
+    <w:lsdException w:name="Colorful Grid" w:semiHidden="0" w:uiPriority="73" w:unhideWhenUsed="0"/>
+    <w:lsdException w:name="Light Shading Accent 1" w:semiHidden="0" w:uiPriority="60" w:unhideWhenUsed="0"/>
+    <w:lsdException w:name="Light List Accent 1" w:semiHidden="0" w:uiPriority="61" w:unhideWhenUsed="0"/>
+    <w:lsdException w:name="Light Grid Accent 1" w:semiHidden="0" w:uiPriority="62" w:unhideWhenUsed="0"/>
+    <w:lsdException w:name="Medium Shading 1 Accent 1" w:semiHidden="0" w:uiPriority="63" w:unhideWhenUsed="0"/>
+    <w:lsdException w:name="Medium Shading 2 Accent 1" w:semiHidden="0" w:uiPriority="64" w:unhideWhenUsed="0"/>
+    <w:lsdException w:name="Medium List 1 Accent 1" w:semiHidden="0" w:uiPriority="65" w:unhideWhenUsed="0"/>
+    <w:lsdException w:name="Revision" w:unhideWhenUsed="0"/>
+    <w:lsdException w:name="List Paragraph" w:semiHidden="0" w:uiPriority="34" w:unhideWhenUsed="0" w:qFormat="1"/>
+    <w:lsdException w:name="Quote" w:semiHidden="0" w:uiPriority="29" w:unhideWhenUsed="0" w:qFormat="1"/>
+    <w:lsdException w:name="Intense Quote" w:semiHidden="0" w:uiPriority="30" w:unhideWhenUsed="0" w:qFormat="1"/>
+    <w:lsdException w:name="Medium List 2 Accent 1" w:semiHidden="0" w:uiPriority="66" w:unhideWhenUsed="0"/>
+    <w:lsdException w:name="Medium Grid 1 Accent 1" w:semiHidden="0" w:uiPriority="67" w:unhideWhenUsed="0"/>
+    <w:lsdException w:name="Medium Grid 2 Accent 1" w:semiHidden="0" w:uiPriority="68" w:unhideWhenUsed="0"/>
+    <w:lsdException w:name="Medium Grid 3 Accent 1" w:semiHidden="0" w:uiPriority="69" w:unhideWhenUsed="0"/>
+    <w:lsdException w:name="Dark List Accent 1" w:semiHidden="0" w:uiPriority="70" w:unhideWhenUsed="0"/>
+    <w:lsdException w:name="Colorful Shading Accent 1" w:semiHidden="0" w:uiPriority="71" w:unhideWhenUsed="0"/>
+    <w:lsdException w:name="Colorful List Accent 1" w:semiHidden="0" w:uiPriority="72" w:unhideWhenUsed="0"/>
+    <w:lsdException w:name="Colorful Grid Accent 1" w:semiHidden="0" w:uiPriority="73" w:unhideWhenUsed="0"/>
+    <w:lsdException w:name="Light Shading Accent 2" w:semiHidden="0" w:uiPriority="60" w:unhideWhenUsed="0"/>
+    <w:lsdException w:name="Light List Accent 2" w:semiHidden="0" w:uiPriority="61" w:unhideWhenUsed="0"/>
+    <w:lsdException w:name="Light Grid Accent 2" w:semiHidden="0" w:uiPriority="62" w:unhideWhenUsed="0"/>
+    <w:lsdException w:name="Medium Shading 1 Accent 2" w:semiHidden="0" w:uiPriority="63" w:unhideWhenUsed="0"/>
+    <w:lsdException w:name="Medium Shading 2 Accent 2" w:semiHidden="0" w:uiPriority="64" w:unhideWhenUsed="0"/>
+    <w:lsdException w:name="Medium List 1 Accent 2" w:semiHidden="0" w:uiPriority="65" w:unhideWhenUsed="0"/>
+    <w:lsdException w:name="Medium List 2 Accent 2" w:semiHidden="0" w:uiPriority="66" w:unhideWhenUsed="0"/>
+    <w:lsdException w:name="Medium Grid 1 Accent 2" w:semiHidden="0" w:uiPriority="67" w:unhideWhenUsed="0"/>
+    <w:lsdException w:name="Medium Grid 2 Accent 2" w:semiHidden="0" w:uiPriority="68" w:unhideWhenUsed="0"/>
+    <w:lsdException w:name="Medium Grid 3 Accent 2" w:semiHidden="0" w:uiPriority="69" w:unhideWhenUsed="0"/>
+    <w:lsdException w:name="Dark List Accent 2" w:semiHidden="0" w:uiPriority="70" w:unhideWhenUsed="0"/>
+    <w:lsdException w:name="Colorful Shading Accent 2" w:semiHidden="0" w:uiPriority="71" w:unhideWhenUsed="0"/>
+    <w:lsdException w:name="Colorful List Accent 2" w:semiHidden="0" w:uiPriority="72" w:unhideWhenUsed="0"/>
+    <w:lsdException w:name="Colorful Grid Accent 2" w:semiHidden="0" w:uiPriority="73" w:unhideWhenUsed="0"/>
+    <w:lsdException w:name="Light Shading Accent 3" w:semiHidden="0" w:uiPriority="60" w:unhideWhenUsed="0"/>
+    <w:lsdException w:name="Light List Accent 3" w:semiHidden="0" w:uiPriority="61" w:unhideWhenUsed="0"/>
+    <w:lsdException w:name="Light Grid Accent 3" w:semiHidden="0" w:uiPriority="62" w:unhideWhenUsed="0"/>
+    <w:lsdException w:name="Medium Shading 1 Accent 3" w:semiHidden="0" w:uiPriority="63" w:unhideWhenUsed="0"/>
+    <w:lsdException w:name="Medium Shading 2 Accent 3" w:semiHidden="0" w:uiPriority="64" w:unhideWhenUsed="0"/>
+    <w:lsdException w:name="Medium List 1 Accent 3" w:semiHidden="0" w:uiPriority="65" w:unhideWhenUsed="0"/>
+    <w:lsdException w:name="Medium List 2 Accent 3" w:semiHidden="0" w:uiPriority="66" w:unhideWhenUsed="0"/>
+    <w:lsdException w:name="Medium Grid 1 Accent 3" w:semiHidden="0" w:uiPriority="67" w:unhideWhenUsed="0"/>
+    <w:lsdException w:name="Medium Grid 2 Accent 3" w:semiHidden="0" w:uiPriority="68" w:unhideWhenUsed="0"/>
+    <w:lsdException w:name="Medium Grid 3 Accent 3" w:semiHidden="0" w:uiPriority="69" w:unhideWhenUsed="0"/>
+    <w:lsdException w:name="Dark List Accent 3" w:semiHidden="0" w:uiPriority="70" w:unhideWhenUsed="0"/>
+    <w:lsdException w:name="Colorful Shading Accent 3" w:semiHidden="0" w:uiPriority="71" w:unhideWhenUsed="0"/>
+    <w:lsdException w:name="Colorful List Accent 3" w:semiHidden="0" w:uiPriority="72" w:unhideWhenUsed="0"/>
+    <w:lsdException w:name="Colorful Grid Accent 3" w:semiHidden="0" w:uiPriority="73" w:unhideWhenUsed="0"/>
+    <w:lsdException w:name="Light Shading Accent 4" w:semiHidden="0" w:uiPriority="60" w:unhideWhenUsed="0"/>
+    <w:lsdException w:name="Light List Accent 4" w:semiHidden="0" w:uiPriority="61" w:unhideWhenUsed="0"/>
+    <w:lsdException w:name="Light Grid Accent 4" w:semiHidden="0" w:uiPriority="62" w:unhideWhenUsed="0"/>
+    <w:lsdException w:name="Medium Shading 1 Accent 4" w:semiHidden="0" w:uiPriority="63" w:unhideWhenUsed="0"/>
+    <w:lsdException w:name="Medium Shading 2 Accent 4" w:semiHidden="0" w:uiPriority="64" w:unhideWhenUsed="0"/>
+    <w:lsdException w:name="Medium List 1 Accent 4" w:semiHidden="0" w:uiPriority="65" w:unhideWhenUsed="0"/>
+    <w:lsdException w:name="Medium List 2 Accent 4" w:semiHidden="0" w:uiPriority="66" w:unhideWhenUsed="0"/>
+    <w:lsdException w:name="Medium Grid 1 Accent 4" w:semiHidden="0" w:uiPriority="67" w:unhideWhenUsed="0"/>
+    <w:lsdException w:name="Medium Grid 2 Accent 4" w:semiHidden="0" w:uiPriority="68" w:unhideWhenUsed="0"/>
+    <w:lsdException w:name="Medium Grid 3 Accent 4" w:semiHidden="0" w:uiPriority="69" w:unhideWhenUsed="0"/>
+    <w:lsdException w:name="Dark List Accent 4" w:semiHidden="0" w:uiPriority="70" w:unhideWhenUsed="0"/>
+    <w:lsdException w:name="Colorful Shading Accent 4" w:semiHidden="0" w:uiPriority="71" w:unhideWhenUsed="0"/>
+    <w:lsdException w:name="Colorful List Accent 4" w:semiHidden="0" w:uiPriority="72" w:unhideWhenUsed="0"/>
+    <w:lsdException w:name="Colorful Grid Accent 4" w:semiHidden="0" w:uiPriority="73" w:unhideWhenUsed="0"/>
+    <w:lsdException w:name="Light Shading Accent 5" w:semiHidden="0" w:uiPriority="60" w:unhideWhenUsed="0"/>
+    <w:lsdException w:name="Light List Accent 5" w:semiHidden="0" w:uiPriority="61" w:unhideWhenUsed="0"/>
+    <w:lsdException w:name="Light Grid Accent 5" w:semiHidden="0" w:uiPriority="62" w:unhideWhenUsed="0"/>
+    <w:lsdException w:name="Medium Shading 1 Accent 5" w:semiHidden="0" w:uiPriority="63" w:unhideWhenUsed="0"/>
+    <w:lsdException w:name="Medium Shading 2 Accent 5" w:semiHidden="0" w:uiPriority="64" w:unhideWhenUsed="0"/>
+    <w:lsdException w:name="Medium List 1 Accent 5" w:semiHidden="0" w:uiPriority="65" w:unhideWhenUsed="0"/>
+    <w:lsdException w:name="Medium List 2 Accent 5" w:semiHidden="0" w:uiPriority="66" w:unhideWhenUsed="0"/>
+    <w:lsdException w:name="Medium Grid 1 Accent 5" w:semiHidden="0" w:uiPriority="67" w:unhideWhenUsed="0"/>
+    <w:lsdException w:name="Medium Grid 2 Accent 5" w:semiHidden="0" w:uiPriority="68" w:unhideWhenUsed="0"/>
+    <w:lsdException w:name="Medium Grid 3 Accent 5" w:semiHidden="0" w:uiPriority="69" w:unhideWhenUsed="0"/>
+    <w:lsdException w:name="Dark List Accent 5" w:semiHidden="0" w:uiPriority="70" w:unhideWhenUsed="0"/>
+    <w:lsdException w:name="Colorful Shading Accent 5" w:semiHidden="0" w:uiPriority="71" w:unhideWhenUsed="0"/>
+    <w:lsdException w:name="Colorful List Accent 5" w:semiHidden="0" w:uiPriority="72" w:unhideWhenUsed="0"/>
+    <w:lsdException w:name="Colorful Grid Accent 5" w:semiHidden="0" w:uiPriority="73" w:unhideWhenUsed="0"/>
+    <w:lsdException w:name="Light Shading Accent 6" w:semiHidden="0" w:uiPriority="60" w:unhideWhenUsed="0"/>
+    <w:lsdException w:name="Light List Accent 6" w:semiHidden="0" w:uiPriority="61" w:unhideWhenUsed="0"/>
+    <w:lsdException w:name="Light Grid Accent 6" w:semiHidden="0" w:uiPriority="62" w:unhideWhenUsed="0"/>
+    <w:lsdException w:name="Medium Shading 1 Accent 6" w:semiHidden="0" w:uiPriority="63" w:unhideWhenUsed="0"/>
+    <w:lsdException w:name="Medium Shading 2 Accent 6" w:semiHidden="0" w:uiPriority="64" w:unhideWhenUsed="0"/>
+    <w:lsdException w:name="Medium List 1 Accent 6" w:semiHidden="0" w:uiPriority="65" w:unhideWhenUsed="0"/>
+    <w:lsdException w:name="Medium List 2 Accent 6" w:semiHidden="0" w:uiPriority="66" w:unhideWhenUsed="0"/>
+    <w:lsdException w:name="Medium Grid 1 Accent 6" w:semiHidden="0" w:uiPriority="67" w:unhideWhenUsed="0"/>
+    <w:lsdException w:name="Medium Grid 2 Accent 6" w:semiHidden="0" w:uiPriority="68" w:unhideWhenUsed="0"/>
+    <w:lsdException w:name="Medium Grid 3 Accent 6" w:semiHidden="0" w:uiPriority="69" w:unhideWhenUsed="0"/>
+    <w:lsdException w:name="Dark List Accent 6" w:semiHidden="0" w:uiPriority="70" w:unhideWhenUsed="0"/>
+    <w:lsdException w:name="Colorful Shading Accent 6" w:semiHidden="0" w:uiPriority="71" w:unhideWhenUsed="0"/>
+    <w:lsdException w:name="Colorful List Accent 6" w:semiHidden="0" w:uiPriority="72" w:unhideWhenUsed="0"/>
+    <w:lsdException w:name="Colorful Grid Accent 6" w:semiHidden="0" w:uiPriority="73" w:unhideWhenUsed="0"/>
+    <w:lsdException w:name="Subtle Emphasis" w:semiHidden="0" w:uiPriority="19" w:unhideWhenUsed="0" w:qFormat="1"/>
+    <w:lsdException w:name="Intense Emphasis" w:semiHidden="0" w:uiPriority="21" w:unhideWhenUsed="0" w:qFormat="1"/>
+    <w:lsdException w:name="Subtle Reference" w:semiHidden="0" w:uiPriority="31" w:unhideWhenUsed="0" w:qFormat="1"/>
+    <w:lsdException w:name="Intense Reference" w:semiHidden="0" w:uiPriority="32" w:unhideWhenUsed="0" w:qFormat="1"/>
+    <w:lsdException w:name="Book Title" w:semiHidden="0" w:uiPriority="33" w:unhideWhenUsed="0" w:qFormat="1"/>
+    <w:lsdException w:name="Bibliography" w:uiPriority="37"/>
+    <w:lsdException w:name="TOC Heading" w:uiPriority="39" w:qFormat="1"/>
   </w:latentStyles>
   <w:style w:type="paragraph" w:default="1" w:styleId="Normal">
     <w:name w:val="Normal"/>
@@ -2049,6 +1798,7 @@
     <w:uiPriority w:val="99"/>
     <w:semiHidden/>
     <w:unhideWhenUsed/>
+    <w:qFormat/>
     <w:tblPr>
       <w:tblInd w:w="0" w:type="dxa"/>
       <w:tblCellMar>
@@ -2360,7 +2110,7 @@
   <a:extraClrSchemeLst/>
   <a:extLst>
     <a:ext uri="{05A4C25C-085E-4340-85A3-A5531E510DB2}">
-      <thm15:themeFamily xmlns:thm15="http://schemas.microsoft.com/office/thememl/2012/main" name="Office Theme" id="{62F939B6-93AF-4DB8-9C6B-D6C7DFDC589F}" vid="{4A3C46E8-61CC-4603-A589-7422A47A8E4A}"/>
+      <thm15:themeFamily xmlns:thm15="http://schemas.microsoft.com/office/thememl/2012/main" xmlns="" name="Office Theme" id="{62F939B6-93AF-4DB8-9C6B-D6C7DFDC589F}" vid="{4A3C46E8-61CC-4603-A589-7422A47A8E4A}"/>
     </a:ext>
   </a:extLst>
 </a:theme>

</xml_diff>